<commit_message>
feat: Add progress #135 'Learn Typescript'
</commit_message>
<xml_diff>
--- a/learn-typescript/chapter_5/Chapter 5 - Type Narrowing.docx
+++ b/learn-typescript/chapter_5/Chapter 5 - Type Narrowing.docx
@@ -88,6 +88,499 @@
         <w:t>Introduction</w:t>
       </w:r>
     </w:p>
+    <w:p>
+      <w:pPr>
+        <w:pStyle w:val="ListParagraph"/>
+        <w:numPr>
+          <w:ilvl w:val="1"/>
+          <w:numId w:val="1"/>
+        </w:numPr>
+        <w:rPr>
+          <w:rFonts w:asciiTheme="minorHAnsi" w:hAnsiTheme="minorHAnsi"/>
+          <w:color w:val="000000" w:themeColor="text1"/>
+          <w:sz w:val="28"/>
+          <w:szCs w:val="28"/>
+        </w:rPr>
+      </w:pPr>
+      <w:r>
+        <w:rPr>
+          <w:rFonts w:ascii="AppleSystemUIFont" w:eastAsiaTheme="minorEastAsia" w:hAnsi="AppleSystemUIFont" w:cs="AppleSystemUIFont"/>
+          <w:lang w:val="en-US"/>
+        </w:rPr>
+        <w:t>Type narrowing is when TypeScript can infer more specific types based on the variable’s surrounding code.</w:t>
+      </w:r>
+    </w:p>
+    <w:p>
+      <w:pPr>
+        <w:rPr>
+          <w:rFonts w:asciiTheme="minorHAnsi" w:hAnsiTheme="minorHAnsi"/>
+          <w:color w:val="000000" w:themeColor="text1"/>
+          <w:sz w:val="28"/>
+          <w:szCs w:val="28"/>
+        </w:rPr>
+      </w:pPr>
+    </w:p>
+    <w:tbl>
+      <w:tblPr>
+        <w:tblStyle w:val="TableGrid"/>
+        <w:tblW w:w="0" w:type="auto"/>
+        <w:tblLook w:val="04A0" w:firstRow="1" w:lastRow="0" w:firstColumn="1" w:lastColumn="0" w:noHBand="0" w:noVBand="1"/>
+      </w:tblPr>
+      <w:tblGrid>
+        <w:gridCol w:w="9350"/>
+      </w:tblGrid>
+      <w:tr>
+        <w:tc>
+          <w:tcPr>
+            <w:tcW w:w="9350" w:type="dxa"/>
+          </w:tcPr>
+          <w:p>
+            <w:pPr>
+              <w:shd w:val="clear" w:color="auto" w:fill="1E1E1E"/>
+              <w:spacing w:line="330" w:lineRule="atLeast"/>
+              <w:rPr>
+                <w:rFonts w:ascii="Consolas" w:hAnsi="Consolas" w:cs="Consolas"/>
+                <w:color w:val="FFFFFF"/>
+                <w:sz w:val="21"/>
+                <w:szCs w:val="21"/>
+              </w:rPr>
+            </w:pPr>
+            <w:r>
+              <w:rPr>
+                <w:rFonts w:ascii="Consolas" w:hAnsi="Consolas" w:cs="Consolas"/>
+                <w:color w:val="B3CCFF"/>
+                <w:sz w:val="21"/>
+                <w:szCs w:val="21"/>
+              </w:rPr>
+              <w:t>function</w:t>
+            </w:r>
+            <w:r>
+              <w:rPr>
+                <w:rFonts w:ascii="Consolas" w:hAnsi="Consolas" w:cs="Consolas"/>
+                <w:color w:val="FFFFFF"/>
+                <w:sz w:val="21"/>
+                <w:szCs w:val="21"/>
+              </w:rPr>
+              <w:t xml:space="preserve"> formatDate</w:t>
+            </w:r>
+            <w:r>
+              <w:rPr>
+                <w:rFonts w:ascii="Consolas" w:hAnsi="Consolas" w:cs="Consolas"/>
+                <w:color w:val="E85D7F"/>
+                <w:sz w:val="21"/>
+                <w:szCs w:val="21"/>
+              </w:rPr>
+              <w:t>(</w:t>
+            </w:r>
+            <w:r>
+              <w:rPr>
+                <w:rFonts w:ascii="Consolas" w:hAnsi="Consolas" w:cs="Consolas"/>
+                <w:color w:val="FFFFFF"/>
+                <w:sz w:val="21"/>
+                <w:szCs w:val="21"/>
+              </w:rPr>
+              <w:t>date</w:t>
+            </w:r>
+            <w:r>
+              <w:rPr>
+                <w:rFonts w:ascii="Consolas" w:hAnsi="Consolas" w:cs="Consolas"/>
+                <w:color w:val="E85D7F"/>
+                <w:sz w:val="21"/>
+                <w:szCs w:val="21"/>
+              </w:rPr>
+              <w:t>:</w:t>
+            </w:r>
+            <w:r>
+              <w:rPr>
+                <w:rFonts w:ascii="Consolas" w:hAnsi="Consolas" w:cs="Consolas"/>
+                <w:color w:val="FFFFFF"/>
+                <w:sz w:val="21"/>
+                <w:szCs w:val="21"/>
+              </w:rPr>
+              <w:t xml:space="preserve"> </w:t>
+            </w:r>
+            <w:r>
+              <w:rPr>
+                <w:rFonts w:ascii="Consolas" w:hAnsi="Consolas" w:cs="Consolas"/>
+                <w:color w:val="B3CCFF"/>
+                <w:sz w:val="21"/>
+                <w:szCs w:val="21"/>
+              </w:rPr>
+              <w:t>string</w:t>
+            </w:r>
+            <w:r>
+              <w:rPr>
+                <w:rFonts w:ascii="Consolas" w:hAnsi="Consolas" w:cs="Consolas"/>
+                <w:color w:val="FFFFFF"/>
+                <w:sz w:val="21"/>
+                <w:szCs w:val="21"/>
+              </w:rPr>
+              <w:t xml:space="preserve"> </w:t>
+            </w:r>
+            <w:r>
+              <w:rPr>
+                <w:rFonts w:ascii="Consolas" w:hAnsi="Consolas" w:cs="Consolas"/>
+                <w:color w:val="E85D7F"/>
+                <w:sz w:val="21"/>
+                <w:szCs w:val="21"/>
+              </w:rPr>
+              <w:t>|</w:t>
+            </w:r>
+            <w:r>
+              <w:rPr>
+                <w:rFonts w:ascii="Consolas" w:hAnsi="Consolas" w:cs="Consolas"/>
+                <w:color w:val="FFFFFF"/>
+                <w:sz w:val="21"/>
+                <w:szCs w:val="21"/>
+              </w:rPr>
+              <w:t xml:space="preserve"> </w:t>
+            </w:r>
+            <w:r>
+              <w:rPr>
+                <w:rFonts w:ascii="Consolas" w:hAnsi="Consolas" w:cs="Consolas"/>
+                <w:color w:val="B3CCFF"/>
+                <w:sz w:val="21"/>
+                <w:szCs w:val="21"/>
+              </w:rPr>
+              <w:t>number</w:t>
+            </w:r>
+            <w:r>
+              <w:rPr>
+                <w:rFonts w:ascii="Consolas" w:hAnsi="Consolas" w:cs="Consolas"/>
+                <w:color w:val="E85D7F"/>
+                <w:sz w:val="21"/>
+                <w:szCs w:val="21"/>
+              </w:rPr>
+              <w:t>)</w:t>
+            </w:r>
+            <w:r>
+              <w:rPr>
+                <w:rFonts w:ascii="Consolas" w:hAnsi="Consolas" w:cs="Consolas"/>
+                <w:color w:val="FFFFFF"/>
+                <w:sz w:val="21"/>
+                <w:szCs w:val="21"/>
+              </w:rPr>
+              <w:t xml:space="preserve"> </w:t>
+            </w:r>
+            <w:r>
+              <w:rPr>
+                <w:rFonts w:ascii="Consolas" w:hAnsi="Consolas" w:cs="Consolas"/>
+                <w:color w:val="E85D7F"/>
+                <w:sz w:val="21"/>
+                <w:szCs w:val="21"/>
+              </w:rPr>
+              <w:t>{</w:t>
+            </w:r>
+          </w:p>
+          <w:p>
+            <w:pPr>
+              <w:shd w:val="clear" w:color="auto" w:fill="1E1E1E"/>
+              <w:spacing w:line="330" w:lineRule="atLeast"/>
+              <w:rPr>
+                <w:rFonts w:ascii="Consolas" w:hAnsi="Consolas" w:cs="Consolas"/>
+                <w:color w:val="FFFFFF"/>
+                <w:sz w:val="21"/>
+                <w:szCs w:val="21"/>
+              </w:rPr>
+            </w:pPr>
+            <w:r>
+              <w:rPr>
+                <w:rFonts w:ascii="Consolas" w:hAnsi="Consolas" w:cs="Consolas"/>
+                <w:color w:val="FFFFFF"/>
+                <w:sz w:val="21"/>
+                <w:szCs w:val="21"/>
+              </w:rPr>
+              <w:t xml:space="preserve">  </w:t>
+            </w:r>
+            <w:r>
+              <w:rPr>
+                <w:rFonts w:ascii="Consolas" w:hAnsi="Consolas" w:cs="Consolas"/>
+                <w:color w:val="939598"/>
+                <w:sz w:val="21"/>
+                <w:szCs w:val="21"/>
+              </w:rPr>
+              <w:t>// date can be a number or string here</w:t>
+            </w:r>
+          </w:p>
+          <w:p>
+            <w:pPr>
+              <w:shd w:val="clear" w:color="auto" w:fill="1E1E1E"/>
+              <w:spacing w:line="330" w:lineRule="atLeast"/>
+              <w:rPr>
+                <w:rFonts w:ascii="Consolas" w:hAnsi="Consolas" w:cs="Consolas"/>
+                <w:color w:val="FFFFFF"/>
+                <w:sz w:val="21"/>
+                <w:szCs w:val="21"/>
+              </w:rPr>
+            </w:pPr>
+            <w:r>
+              <w:rPr>
+                <w:rFonts w:ascii="Consolas" w:hAnsi="Consolas" w:cs="Consolas"/>
+                <w:color w:val="FFFFFF"/>
+                <w:sz w:val="21"/>
+                <w:szCs w:val="21"/>
+              </w:rPr>
+              <w:t xml:space="preserve"> </w:t>
+            </w:r>
+          </w:p>
+          <w:p>
+            <w:pPr>
+              <w:shd w:val="clear" w:color="auto" w:fill="1E1E1E"/>
+              <w:spacing w:line="330" w:lineRule="atLeast"/>
+              <w:rPr>
+                <w:rFonts w:ascii="Consolas" w:hAnsi="Consolas" w:cs="Consolas"/>
+                <w:color w:val="FFFFFF"/>
+                <w:sz w:val="21"/>
+                <w:szCs w:val="21"/>
+              </w:rPr>
+            </w:pPr>
+            <w:r>
+              <w:rPr>
+                <w:rFonts w:ascii="Consolas" w:hAnsi="Consolas" w:cs="Consolas"/>
+                <w:color w:val="FFFFFF"/>
+                <w:sz w:val="21"/>
+                <w:szCs w:val="21"/>
+              </w:rPr>
+              <w:t xml:space="preserve">  </w:t>
+            </w:r>
+            <w:r>
+              <w:rPr>
+                <w:rFonts w:ascii="Consolas" w:hAnsi="Consolas" w:cs="Consolas"/>
+                <w:color w:val="B3CCFF"/>
+                <w:sz w:val="21"/>
+                <w:szCs w:val="21"/>
+              </w:rPr>
+              <w:t>if</w:t>
+            </w:r>
+            <w:r>
+              <w:rPr>
+                <w:rFonts w:ascii="Consolas" w:hAnsi="Consolas" w:cs="Consolas"/>
+                <w:color w:val="FFFFFF"/>
+                <w:sz w:val="21"/>
+                <w:szCs w:val="21"/>
+              </w:rPr>
+              <w:t xml:space="preserve"> </w:t>
+            </w:r>
+            <w:r>
+              <w:rPr>
+                <w:rFonts w:ascii="Consolas" w:hAnsi="Consolas" w:cs="Consolas"/>
+                <w:color w:val="E85D7F"/>
+                <w:sz w:val="21"/>
+                <w:szCs w:val="21"/>
+              </w:rPr>
+              <w:t>(</w:t>
+            </w:r>
+            <w:r>
+              <w:rPr>
+                <w:rFonts w:ascii="Consolas" w:hAnsi="Consolas" w:cs="Consolas"/>
+                <w:color w:val="B3CCFF"/>
+                <w:sz w:val="21"/>
+                <w:szCs w:val="21"/>
+              </w:rPr>
+              <w:t>typeof</w:t>
+            </w:r>
+            <w:r>
+              <w:rPr>
+                <w:rFonts w:ascii="Consolas" w:hAnsi="Consolas" w:cs="Consolas"/>
+                <w:color w:val="FFFFFF"/>
+                <w:sz w:val="21"/>
+                <w:szCs w:val="21"/>
+              </w:rPr>
+              <w:t xml:space="preserve"> date </w:t>
+            </w:r>
+            <w:r>
+              <w:rPr>
+                <w:rFonts w:ascii="Consolas" w:hAnsi="Consolas" w:cs="Consolas"/>
+                <w:color w:val="E85D7F"/>
+                <w:sz w:val="21"/>
+                <w:szCs w:val="21"/>
+              </w:rPr>
+              <w:t>===</w:t>
+            </w:r>
+            <w:r>
+              <w:rPr>
+                <w:rFonts w:ascii="Consolas" w:hAnsi="Consolas" w:cs="Consolas"/>
+                <w:color w:val="FFFFFF"/>
+                <w:sz w:val="21"/>
+                <w:szCs w:val="21"/>
+              </w:rPr>
+              <w:t xml:space="preserve"> </w:t>
+            </w:r>
+            <w:r>
+              <w:rPr>
+                <w:rFonts w:ascii="Consolas" w:hAnsi="Consolas" w:cs="Consolas"/>
+                <w:color w:val="FFE083"/>
+                <w:sz w:val="21"/>
+                <w:szCs w:val="21"/>
+              </w:rPr>
+              <w:t>'string'</w:t>
+            </w:r>
+            <w:r>
+              <w:rPr>
+                <w:rFonts w:ascii="Consolas" w:hAnsi="Consolas" w:cs="Consolas"/>
+                <w:color w:val="E85D7F"/>
+                <w:sz w:val="21"/>
+                <w:szCs w:val="21"/>
+              </w:rPr>
+              <w:t>)</w:t>
+            </w:r>
+            <w:r>
+              <w:rPr>
+                <w:rFonts w:ascii="Consolas" w:hAnsi="Consolas" w:cs="Consolas"/>
+                <w:color w:val="FFFFFF"/>
+                <w:sz w:val="21"/>
+                <w:szCs w:val="21"/>
+              </w:rPr>
+              <w:t xml:space="preserve"> </w:t>
+            </w:r>
+            <w:r>
+              <w:rPr>
+                <w:rFonts w:ascii="Consolas" w:hAnsi="Consolas" w:cs="Consolas"/>
+                <w:color w:val="E85D7F"/>
+                <w:sz w:val="21"/>
+                <w:szCs w:val="21"/>
+              </w:rPr>
+              <w:t>{</w:t>
+            </w:r>
+          </w:p>
+          <w:p>
+            <w:pPr>
+              <w:shd w:val="clear" w:color="auto" w:fill="1E1E1E"/>
+              <w:spacing w:line="330" w:lineRule="atLeast"/>
+              <w:rPr>
+                <w:rFonts w:ascii="Consolas" w:hAnsi="Consolas" w:cs="Consolas"/>
+                <w:color w:val="FFFFFF"/>
+                <w:sz w:val="21"/>
+                <w:szCs w:val="21"/>
+              </w:rPr>
+            </w:pPr>
+            <w:r>
+              <w:rPr>
+                <w:rFonts w:ascii="Consolas" w:hAnsi="Consolas" w:cs="Consolas"/>
+                <w:color w:val="FFFFFF"/>
+                <w:sz w:val="21"/>
+                <w:szCs w:val="21"/>
+              </w:rPr>
+              <w:t xml:space="preserve">    </w:t>
+            </w:r>
+            <w:r>
+              <w:rPr>
+                <w:rFonts w:ascii="Consolas" w:hAnsi="Consolas" w:cs="Consolas"/>
+                <w:color w:val="939598"/>
+                <w:sz w:val="21"/>
+                <w:szCs w:val="21"/>
+              </w:rPr>
+              <w:t>// date must be a string here</w:t>
+            </w:r>
+          </w:p>
+          <w:p>
+            <w:pPr>
+              <w:shd w:val="clear" w:color="auto" w:fill="1E1E1E"/>
+              <w:spacing w:line="330" w:lineRule="atLeast"/>
+              <w:rPr>
+                <w:rFonts w:ascii="Consolas" w:hAnsi="Consolas" w:cs="Consolas"/>
+                <w:color w:val="FFFFFF"/>
+                <w:sz w:val="21"/>
+                <w:szCs w:val="21"/>
+              </w:rPr>
+            </w:pPr>
+            <w:r>
+              <w:rPr>
+                <w:rFonts w:ascii="Consolas" w:hAnsi="Consolas" w:cs="Consolas"/>
+                <w:color w:val="FFFFFF"/>
+                <w:sz w:val="21"/>
+                <w:szCs w:val="21"/>
+              </w:rPr>
+              <w:t xml:space="preserve">  </w:t>
+            </w:r>
+            <w:r>
+              <w:rPr>
+                <w:rFonts w:ascii="Consolas" w:hAnsi="Consolas" w:cs="Consolas"/>
+                <w:color w:val="E85D7F"/>
+                <w:sz w:val="21"/>
+                <w:szCs w:val="21"/>
+              </w:rPr>
+              <w:t>}</w:t>
+            </w:r>
+          </w:p>
+          <w:p>
+            <w:pPr>
+              <w:shd w:val="clear" w:color="auto" w:fill="1E1E1E"/>
+              <w:spacing w:line="330" w:lineRule="atLeast"/>
+              <w:rPr>
+                <w:rFonts w:ascii="Consolas" w:hAnsi="Consolas" w:cs="Consolas"/>
+                <w:color w:val="FFFFFF"/>
+                <w:sz w:val="21"/>
+                <w:szCs w:val="21"/>
+              </w:rPr>
+            </w:pPr>
+            <w:r>
+              <w:rPr>
+                <w:rFonts w:ascii="Consolas" w:hAnsi="Consolas" w:cs="Consolas"/>
+                <w:color w:val="E85D7F"/>
+                <w:sz w:val="21"/>
+                <w:szCs w:val="21"/>
+              </w:rPr>
+              <w:t>}</w:t>
+            </w:r>
+          </w:p>
+        </w:tc>
+      </w:tr>
+    </w:tbl>
+    <w:p>
+      <w:pPr>
+        <w:rPr>
+          <w:rFonts w:asciiTheme="minorHAnsi" w:hAnsiTheme="minorHAnsi"/>
+          <w:color w:val="000000" w:themeColor="text1"/>
+          <w:sz w:val="28"/>
+          <w:szCs w:val="28"/>
+        </w:rPr>
+      </w:pPr>
+    </w:p>
+    <w:p>
+      <w:pPr>
+        <w:rPr>
+          <w:rFonts w:asciiTheme="minorHAnsi" w:hAnsiTheme="minorHAnsi"/>
+          <w:color w:val="000000" w:themeColor="text1"/>
+          <w:sz w:val="28"/>
+          <w:szCs w:val="28"/>
+        </w:rPr>
+      </w:pPr>
+    </w:p>
+    <w:p>
+      <w:pPr>
+        <w:pStyle w:val="ListParagraph"/>
+        <w:numPr>
+          <w:ilvl w:val="0"/>
+          <w:numId w:val="1"/>
+        </w:numPr>
+        <w:rPr>
+          <w:rFonts w:asciiTheme="minorHAnsi" w:hAnsiTheme="minorHAnsi"/>
+          <w:color w:val="000000" w:themeColor="text1"/>
+          <w:sz w:val="28"/>
+          <w:szCs w:val="28"/>
+        </w:rPr>
+      </w:pPr>
+      <w:r>
+        <w:rPr>
+          <w:rFonts w:asciiTheme="minorHAnsi" w:hAnsiTheme="minorHAnsi"/>
+          <w:color w:val="000000" w:themeColor="text1"/>
+          <w:sz w:val="28"/>
+          <w:szCs w:val="28"/>
+        </w:rPr>
+        <w:t>Type Guards</w:t>
+      </w:r>
+    </w:p>
+    <w:p>
+      <w:pPr>
+        <w:rPr>
+          <w:rFonts w:asciiTheme="minorHAnsi" w:hAnsiTheme="minorHAnsi"/>
+          <w:color w:val="000000" w:themeColor="text1"/>
+          <w:sz w:val="28"/>
+          <w:szCs w:val="28"/>
+        </w:rPr>
+      </w:pPr>
+    </w:p>
     <w:sectPr>
       <w:pgSz w:w="12240" w:h="15840"/>
       <w:pgMar w:top="1440" w:right="1440" w:bottom="1440" w:left="1440" w:header="708" w:footer="708" w:gutter="0"/>
@@ -370,7 +863,7 @@
   <w:abstractNum w:abstractNumId="3" w15:restartNumberingAfterBreak="0">
     <w:nsid w:val="11BF0D1B"/>
     <w:multiLevelType w:val="hybridMultilevel"/>
-    <w:tmpl w:val="8CA4D62A"/>
+    <w:tmpl w:val="66D6A67E"/>
     <w:lvl w:ilvl="0" w:tplc="04090011">
       <w:start w:val="1"/>
       <w:numFmt w:val="decimal"/>
@@ -383,7 +876,7 @@
         <w:rFonts w:hint="default"/>
       </w:rPr>
     </w:lvl>
-    <w:lvl w:ilvl="1" w:tplc="76040072">
+    <w:lvl w:ilvl="1" w:tplc="DD5226F4">
       <w:start w:val="1"/>
       <w:numFmt w:val="lowerLetter"/>
       <w:lvlText w:val="%2."/>
@@ -394,6 +887,8 @@
       <w:rPr>
         <w:b w:val="0"/>
         <w:bCs w:val="0"/>
+        <w:sz w:val="24"/>
+        <w:szCs w:val="24"/>
       </w:rPr>
     </w:lvl>
     <w:lvl w:ilvl="2" w:tplc="0409001B">

</xml_diff>

<commit_message>
feat: Add progress #136 'Learn Typescript'
</commit_message>
<xml_diff>
--- a/learn-typescript/chapter_5/Chapter 5 - Type Narrowing.docx
+++ b/learn-typescript/chapter_5/Chapter 5 - Type Narrowing.docx
@@ -161,8 +161,20 @@
                 <w:sz w:val="21"/>
                 <w:szCs w:val="21"/>
               </w:rPr>
-              <w:t xml:space="preserve"> formatDate</w:t>
-            </w:r>
+              <w:t xml:space="preserve"> </w:t>
+            </w:r>
+            <w:proofErr w:type="spellStart"/>
+            <w:proofErr w:type="gramStart"/>
+            <w:r>
+              <w:rPr>
+                <w:rFonts w:ascii="Consolas" w:hAnsi="Consolas" w:cs="Consolas"/>
+                <w:color w:val="FFFFFF"/>
+                <w:sz w:val="21"/>
+                <w:szCs w:val="21"/>
+              </w:rPr>
+              <w:t>formatDate</w:t>
+            </w:r>
+            <w:proofErr w:type="spellEnd"/>
             <w:r>
               <w:rPr>
                 <w:rFonts w:ascii="Consolas" w:hAnsi="Consolas" w:cs="Consolas"/>
@@ -172,6 +184,7 @@
               </w:rPr>
               <w:t>(</w:t>
             </w:r>
+            <w:proofErr w:type="gramEnd"/>
             <w:r>
               <w:rPr>
                 <w:rFonts w:ascii="Consolas" w:hAnsi="Consolas" w:cs="Consolas"/>
@@ -370,6 +383,7 @@
               </w:rPr>
               <w:t>(</w:t>
             </w:r>
+            <w:proofErr w:type="spellStart"/>
             <w:r>
               <w:rPr>
                 <w:rFonts w:ascii="Consolas" w:hAnsi="Consolas" w:cs="Consolas"/>
@@ -379,6 +393,7 @@
               </w:rPr>
               <w:t>typeof</w:t>
             </w:r>
+            <w:proofErr w:type="spellEnd"/>
             <w:r>
               <w:rPr>
                 <w:rFonts w:ascii="Consolas" w:hAnsi="Consolas" w:cs="Consolas"/>
@@ -573,6 +588,11 @@
     </w:p>
     <w:p>
       <w:pPr>
+        <w:pStyle w:val="ListParagraph"/>
+        <w:numPr>
+          <w:ilvl w:val="1"/>
+          <w:numId w:val="1"/>
+        </w:numPr>
         <w:rPr>
           <w:rFonts w:asciiTheme="minorHAnsi" w:hAnsiTheme="minorHAnsi"/>
           <w:color w:val="000000" w:themeColor="text1"/>
@@ -580,6 +600,13 @@
           <w:szCs w:val="28"/>
         </w:rPr>
       </w:pPr>
+      <w:r>
+        <w:rPr>
+          <w:rFonts w:ascii="AppleSystemUIFont" w:eastAsiaTheme="minorEastAsia" w:hAnsi="AppleSystemUIFont" w:cs="AppleSystemUIFont"/>
+          <w:lang w:val="en-US"/>
+        </w:rPr>
+        <w:t>One way that TypeScript can narrow a type is with a conditional statement that checks if a variable is a specific type. </w:t>
+      </w:r>
     </w:p>
     <w:sectPr>
       <w:pgSz w:w="12240" w:h="15840"/>

</xml_diff>

<commit_message>
feat: Add progress #137 'Learn Typescript'
</commit_message>
<xml_diff>
--- a/learn-typescript/chapter_5/Chapter 5 - Type Narrowing.docx
+++ b/learn-typescript/chapter_5/Chapter 5 - Type Narrowing.docx
@@ -161,20 +161,8 @@
                 <w:sz w:val="21"/>
                 <w:szCs w:val="21"/>
               </w:rPr>
-              <w:t xml:space="preserve"> </w:t>
-            </w:r>
-            <w:proofErr w:type="spellStart"/>
-            <w:proofErr w:type="gramStart"/>
-            <w:r>
-              <w:rPr>
-                <w:rFonts w:ascii="Consolas" w:hAnsi="Consolas" w:cs="Consolas"/>
-                <w:color w:val="FFFFFF"/>
-                <w:sz w:val="21"/>
-                <w:szCs w:val="21"/>
-              </w:rPr>
-              <w:t>formatDate</w:t>
-            </w:r>
-            <w:proofErr w:type="spellEnd"/>
+              <w:t xml:space="preserve"> formatDate</w:t>
+            </w:r>
             <w:r>
               <w:rPr>
                 <w:rFonts w:ascii="Consolas" w:hAnsi="Consolas" w:cs="Consolas"/>
@@ -184,7 +172,6 @@
               </w:rPr>
               <w:t>(</w:t>
             </w:r>
-            <w:proofErr w:type="gramEnd"/>
             <w:r>
               <w:rPr>
                 <w:rFonts w:ascii="Consolas" w:hAnsi="Consolas" w:cs="Consolas"/>
@@ -383,7 +370,6 @@
               </w:rPr>
               <w:t>(</w:t>
             </w:r>
-            <w:proofErr w:type="spellStart"/>
             <w:r>
               <w:rPr>
                 <w:rFonts w:ascii="Consolas" w:hAnsi="Consolas" w:cs="Consolas"/>
@@ -393,7 +379,6 @@
               </w:rPr>
               <w:t>typeof</w:t>
             </w:r>
-            <w:proofErr w:type="spellEnd"/>
             <w:r>
               <w:rPr>
                 <w:rFonts w:ascii="Consolas" w:hAnsi="Consolas" w:cs="Consolas"/>
@@ -607,6 +592,548 @@
         </w:rPr>
         <w:t>One way that TypeScript can narrow a type is with a conditional statement that checks if a variable is a specific type. </w:t>
       </w:r>
+    </w:p>
+    <w:p>
+      <w:pPr>
+        <w:pStyle w:val="ListParagraph"/>
+        <w:numPr>
+          <w:ilvl w:val="1"/>
+          <w:numId w:val="1"/>
+        </w:numPr>
+        <w:rPr>
+          <w:rFonts w:asciiTheme="minorHAnsi" w:hAnsiTheme="minorHAnsi" w:cstheme="minorHAnsi"/>
+        </w:rPr>
+      </w:pPr>
+      <w:r>
+        <w:rPr>
+          <w:rFonts w:asciiTheme="minorHAnsi" w:hAnsiTheme="minorHAnsi" w:cstheme="minorHAnsi"/>
+          <w:shd w:val="clear" w:color="auto" w:fill="FFFFFF"/>
+        </w:rPr>
+        <w:t>TypeScript can recognize </w:t>
+      </w:r>
+      <w:r>
+        <w:rPr>
+          <w:rFonts w:asciiTheme="minorHAnsi" w:hAnsiTheme="minorHAnsi" w:cstheme="minorHAnsi"/>
+          <w:shd w:val="clear" w:color="auto" w:fill="EAE9ED"/>
+        </w:rPr>
+        <w:t>typeof</w:t>
+      </w:r>
+      <w:r>
+        <w:rPr>
+          <w:rFonts w:asciiTheme="minorHAnsi" w:hAnsiTheme="minorHAnsi" w:cstheme="minorHAnsi"/>
+          <w:shd w:val="clear" w:color="auto" w:fill="FFFFFF"/>
+        </w:rPr>
+        <w:t> type guards that check for these specific values: </w:t>
+      </w:r>
+      <w:r>
+        <w:rPr>
+          <w:rFonts w:asciiTheme="minorHAnsi" w:hAnsiTheme="minorHAnsi" w:cstheme="minorHAnsi"/>
+          <w:shd w:val="clear" w:color="auto" w:fill="EAE9ED"/>
+        </w:rPr>
+        <w:t>'string'</w:t>
+      </w:r>
+      <w:r>
+        <w:rPr>
+          <w:rFonts w:asciiTheme="minorHAnsi" w:hAnsiTheme="minorHAnsi" w:cstheme="minorHAnsi"/>
+          <w:shd w:val="clear" w:color="auto" w:fill="FFFFFF"/>
+        </w:rPr>
+        <w:t>, </w:t>
+      </w:r>
+      <w:r>
+        <w:rPr>
+          <w:rFonts w:asciiTheme="minorHAnsi" w:hAnsiTheme="minorHAnsi" w:cstheme="minorHAnsi"/>
+          <w:shd w:val="clear" w:color="auto" w:fill="EAE9ED"/>
+        </w:rPr>
+        <w:t>'number'</w:t>
+      </w:r>
+      <w:r>
+        <w:rPr>
+          <w:rFonts w:asciiTheme="minorHAnsi" w:hAnsiTheme="minorHAnsi" w:cstheme="minorHAnsi"/>
+          <w:shd w:val="clear" w:color="auto" w:fill="FFFFFF"/>
+        </w:rPr>
+        <w:t>, </w:t>
+      </w:r>
+      <w:r>
+        <w:rPr>
+          <w:rFonts w:asciiTheme="minorHAnsi" w:hAnsiTheme="minorHAnsi" w:cstheme="minorHAnsi"/>
+          <w:shd w:val="clear" w:color="auto" w:fill="EAE9ED"/>
+        </w:rPr>
+        <w:t>'boolean'</w:t>
+      </w:r>
+      <w:r>
+        <w:rPr>
+          <w:rFonts w:asciiTheme="minorHAnsi" w:hAnsiTheme="minorHAnsi" w:cstheme="minorHAnsi"/>
+          <w:shd w:val="clear" w:color="auto" w:fill="FFFFFF"/>
+        </w:rPr>
+        <w:t>, and </w:t>
+      </w:r>
+      <w:r>
+        <w:rPr>
+          <w:rFonts w:asciiTheme="minorHAnsi" w:hAnsiTheme="minorHAnsi" w:cstheme="minorHAnsi"/>
+          <w:shd w:val="clear" w:color="auto" w:fill="EAE9ED"/>
+        </w:rPr>
+        <w:t>'symbol'</w:t>
+      </w:r>
+      <w:r>
+        <w:rPr>
+          <w:rFonts w:asciiTheme="minorHAnsi" w:hAnsiTheme="minorHAnsi" w:cstheme="minorHAnsi"/>
+          <w:shd w:val="clear" w:color="auto" w:fill="FFFFFF"/>
+        </w:rPr>
+        <w:t>.</w:t>
+      </w:r>
+    </w:p>
+    <w:p>
+      <w:pPr>
+        <w:rPr>
+          <w:rFonts w:asciiTheme="minorHAnsi" w:hAnsiTheme="minorHAnsi"/>
+          <w:color w:val="000000" w:themeColor="text1"/>
+          <w:sz w:val="28"/>
+          <w:szCs w:val="28"/>
+        </w:rPr>
+      </w:pPr>
+    </w:p>
+    <w:p>
+      <w:pPr>
+        <w:rPr>
+          <w:rFonts w:asciiTheme="minorHAnsi" w:hAnsiTheme="minorHAnsi"/>
+          <w:color w:val="000000" w:themeColor="text1"/>
+          <w:sz w:val="28"/>
+          <w:szCs w:val="28"/>
+        </w:rPr>
+      </w:pPr>
+      <w:r>
+        <w:rPr>
+          <w:rFonts w:asciiTheme="minorHAnsi" w:hAnsiTheme="minorHAnsi"/>
+          <w:color w:val="000000" w:themeColor="text1"/>
+          <w:sz w:val="28"/>
+          <w:szCs w:val="28"/>
+        </w:rPr>
+        <w:t>Exercise</w:t>
+      </w:r>
+    </w:p>
+    <w:p>
+      <w:pPr>
+        <w:rPr>
+          <w:rFonts w:asciiTheme="minorHAnsi" w:hAnsiTheme="minorHAnsi"/>
+          <w:color w:val="000000" w:themeColor="text1"/>
+          <w:sz w:val="28"/>
+          <w:szCs w:val="28"/>
+        </w:rPr>
+      </w:pPr>
+    </w:p>
+    <w:tbl>
+      <w:tblPr>
+        <w:tblStyle w:val="TableGrid"/>
+        <w:tblW w:w="0" w:type="auto"/>
+        <w:tblLook w:val="04A0" w:firstRow="1" w:lastRow="0" w:firstColumn="1" w:lastColumn="0" w:noHBand="0" w:noVBand="1"/>
+      </w:tblPr>
+      <w:tblGrid>
+        <w:gridCol w:w="9350"/>
+      </w:tblGrid>
+      <w:tr>
+        <w:tc>
+          <w:tcPr>
+            <w:tcW w:w="9350" w:type="dxa"/>
+          </w:tcPr>
+          <w:p>
+            <w:pPr>
+              <w:shd w:val="clear" w:color="auto" w:fill="1E1E1E"/>
+              <w:spacing w:line="330" w:lineRule="atLeast"/>
+              <w:rPr>
+                <w:rFonts w:ascii="Consolas" w:hAnsi="Consolas" w:cs="Consolas"/>
+                <w:color w:val="FFFFFF"/>
+                <w:sz w:val="21"/>
+                <w:szCs w:val="21"/>
+              </w:rPr>
+            </w:pPr>
+            <w:r>
+              <w:rPr>
+                <w:rFonts w:ascii="Consolas" w:hAnsi="Consolas" w:cs="Consolas"/>
+                <w:color w:val="B3CCFF"/>
+                <w:sz w:val="21"/>
+                <w:szCs w:val="21"/>
+              </w:rPr>
+              <w:t>function</w:t>
+            </w:r>
+            <w:r>
+              <w:rPr>
+                <w:rFonts w:ascii="Consolas" w:hAnsi="Consolas" w:cs="Consolas"/>
+                <w:color w:val="FFFFFF"/>
+                <w:sz w:val="21"/>
+                <w:szCs w:val="21"/>
+              </w:rPr>
+              <w:t xml:space="preserve"> formatStatistic</w:t>
+            </w:r>
+            <w:r>
+              <w:rPr>
+                <w:rFonts w:ascii="Consolas" w:hAnsi="Consolas" w:cs="Consolas"/>
+                <w:color w:val="E85D7F"/>
+                <w:sz w:val="21"/>
+                <w:szCs w:val="21"/>
+              </w:rPr>
+              <w:t>(</w:t>
+            </w:r>
+            <w:r>
+              <w:rPr>
+                <w:rFonts w:ascii="Consolas" w:hAnsi="Consolas" w:cs="Consolas"/>
+                <w:color w:val="FFFFFF"/>
+                <w:sz w:val="21"/>
+                <w:szCs w:val="21"/>
+              </w:rPr>
+              <w:t>stat</w:t>
+            </w:r>
+            <w:r>
+              <w:rPr>
+                <w:rFonts w:ascii="Consolas" w:hAnsi="Consolas" w:cs="Consolas"/>
+                <w:color w:val="E85D7F"/>
+                <w:sz w:val="21"/>
+                <w:szCs w:val="21"/>
+              </w:rPr>
+              <w:t>:</w:t>
+            </w:r>
+            <w:r>
+              <w:rPr>
+                <w:rFonts w:ascii="Consolas" w:hAnsi="Consolas" w:cs="Consolas"/>
+                <w:color w:val="FFFFFF"/>
+                <w:sz w:val="21"/>
+                <w:szCs w:val="21"/>
+              </w:rPr>
+              <w:t xml:space="preserve"> </w:t>
+            </w:r>
+            <w:r>
+              <w:rPr>
+                <w:rFonts w:ascii="Consolas" w:hAnsi="Consolas" w:cs="Consolas"/>
+                <w:color w:val="B3CCFF"/>
+                <w:sz w:val="21"/>
+                <w:szCs w:val="21"/>
+              </w:rPr>
+              <w:t>string</w:t>
+            </w:r>
+            <w:r>
+              <w:rPr>
+                <w:rFonts w:ascii="Consolas" w:hAnsi="Consolas" w:cs="Consolas"/>
+                <w:color w:val="FFFFFF"/>
+                <w:sz w:val="21"/>
+                <w:szCs w:val="21"/>
+              </w:rPr>
+              <w:t xml:space="preserve"> </w:t>
+            </w:r>
+            <w:r>
+              <w:rPr>
+                <w:rFonts w:ascii="Consolas" w:hAnsi="Consolas" w:cs="Consolas"/>
+                <w:color w:val="E85D7F"/>
+                <w:sz w:val="21"/>
+                <w:szCs w:val="21"/>
+              </w:rPr>
+              <w:t>|</w:t>
+            </w:r>
+            <w:r>
+              <w:rPr>
+                <w:rFonts w:ascii="Consolas" w:hAnsi="Consolas" w:cs="Consolas"/>
+                <w:color w:val="FFFFFF"/>
+                <w:sz w:val="21"/>
+                <w:szCs w:val="21"/>
+              </w:rPr>
+              <w:t xml:space="preserve"> </w:t>
+            </w:r>
+            <w:r>
+              <w:rPr>
+                <w:rFonts w:ascii="Consolas" w:hAnsi="Consolas" w:cs="Consolas"/>
+                <w:color w:val="B3CCFF"/>
+                <w:sz w:val="21"/>
+                <w:szCs w:val="21"/>
+              </w:rPr>
+              <w:t>number</w:t>
+            </w:r>
+            <w:r>
+              <w:rPr>
+                <w:rFonts w:ascii="Consolas" w:hAnsi="Consolas" w:cs="Consolas"/>
+                <w:color w:val="E85D7F"/>
+                <w:sz w:val="21"/>
+                <w:szCs w:val="21"/>
+              </w:rPr>
+              <w:t>)</w:t>
+            </w:r>
+            <w:r>
+              <w:rPr>
+                <w:rFonts w:ascii="Consolas" w:hAnsi="Consolas" w:cs="Consolas"/>
+                <w:color w:val="FFFFFF"/>
+                <w:sz w:val="21"/>
+                <w:szCs w:val="21"/>
+              </w:rPr>
+              <w:t xml:space="preserve"> </w:t>
+            </w:r>
+            <w:r>
+              <w:rPr>
+                <w:rFonts w:ascii="Consolas" w:hAnsi="Consolas" w:cs="Consolas"/>
+                <w:color w:val="E85D7F"/>
+                <w:sz w:val="21"/>
+                <w:szCs w:val="21"/>
+              </w:rPr>
+              <w:t>{</w:t>
+            </w:r>
+          </w:p>
+          <w:p>
+            <w:pPr>
+              <w:shd w:val="clear" w:color="auto" w:fill="1E1E1E"/>
+              <w:spacing w:line="330" w:lineRule="atLeast"/>
+              <w:rPr>
+                <w:rFonts w:ascii="Consolas" w:hAnsi="Consolas" w:cs="Consolas"/>
+                <w:color w:val="FFFFFF"/>
+                <w:sz w:val="21"/>
+                <w:szCs w:val="21"/>
+              </w:rPr>
+            </w:pPr>
+            <w:r>
+              <w:rPr>
+                <w:rFonts w:ascii="Consolas" w:hAnsi="Consolas" w:cs="Consolas"/>
+                <w:color w:val="FFFFFF"/>
+                <w:sz w:val="21"/>
+                <w:szCs w:val="21"/>
+              </w:rPr>
+              <w:t xml:space="preserve">  </w:t>
+            </w:r>
+            <w:r>
+              <w:rPr>
+                <w:rFonts w:ascii="Consolas" w:hAnsi="Consolas" w:cs="Consolas"/>
+                <w:color w:val="B3CCFF"/>
+                <w:sz w:val="21"/>
+                <w:szCs w:val="21"/>
+              </w:rPr>
+              <w:t>return</w:t>
+            </w:r>
+            <w:r>
+              <w:rPr>
+                <w:rFonts w:ascii="Consolas" w:hAnsi="Consolas" w:cs="Consolas"/>
+                <w:color w:val="FFFFFF"/>
+                <w:sz w:val="21"/>
+                <w:szCs w:val="21"/>
+              </w:rPr>
+              <w:t xml:space="preserve"> stat</w:t>
+            </w:r>
+            <w:r>
+              <w:rPr>
+                <w:rFonts w:ascii="Consolas" w:hAnsi="Consolas" w:cs="Consolas"/>
+                <w:color w:val="E85D7F"/>
+                <w:sz w:val="21"/>
+                <w:szCs w:val="21"/>
+              </w:rPr>
+              <w:t>.</w:t>
+            </w:r>
+            <w:r>
+              <w:rPr>
+                <w:rFonts w:ascii="Consolas" w:hAnsi="Consolas" w:cs="Consolas"/>
+                <w:color w:val="FFFFFF"/>
+                <w:sz w:val="21"/>
+                <w:szCs w:val="21"/>
+              </w:rPr>
+              <w:t>toFixed</w:t>
+            </w:r>
+            <w:r>
+              <w:rPr>
+                <w:rFonts w:ascii="Consolas" w:hAnsi="Consolas" w:cs="Consolas"/>
+                <w:color w:val="E85D7F"/>
+                <w:sz w:val="21"/>
+                <w:szCs w:val="21"/>
+              </w:rPr>
+              <w:t>(2);</w:t>
+            </w:r>
+          </w:p>
+          <w:p>
+            <w:pPr>
+              <w:shd w:val="clear" w:color="auto" w:fill="1E1E1E"/>
+              <w:spacing w:line="330" w:lineRule="atLeast"/>
+              <w:rPr>
+                <w:rFonts w:ascii="Consolas" w:hAnsi="Consolas" w:cs="Consolas"/>
+                <w:color w:val="FFFFFF"/>
+                <w:sz w:val="21"/>
+                <w:szCs w:val="21"/>
+              </w:rPr>
+            </w:pPr>
+            <w:r>
+              <w:rPr>
+                <w:rFonts w:ascii="Consolas" w:hAnsi="Consolas" w:cs="Consolas"/>
+                <w:color w:val="E85D7F"/>
+                <w:sz w:val="21"/>
+                <w:szCs w:val="21"/>
+              </w:rPr>
+              <w:t>}</w:t>
+            </w:r>
+          </w:p>
+          <w:p>
+            <w:pPr>
+              <w:shd w:val="clear" w:color="auto" w:fill="1E1E1E"/>
+              <w:spacing w:line="330" w:lineRule="atLeast"/>
+              <w:rPr>
+                <w:rFonts w:ascii="Consolas" w:hAnsi="Consolas" w:cs="Consolas"/>
+                <w:color w:val="FFFFFF"/>
+                <w:sz w:val="21"/>
+                <w:szCs w:val="21"/>
+              </w:rPr>
+            </w:pPr>
+          </w:p>
+          <w:p>
+            <w:pPr>
+              <w:shd w:val="clear" w:color="auto" w:fill="1E1E1E"/>
+              <w:spacing w:line="330" w:lineRule="atLeast"/>
+              <w:rPr>
+                <w:rFonts w:ascii="Consolas" w:hAnsi="Consolas" w:cs="Consolas"/>
+                <w:color w:val="FFFFFF"/>
+                <w:sz w:val="21"/>
+                <w:szCs w:val="21"/>
+              </w:rPr>
+            </w:pPr>
+            <w:r>
+              <w:rPr>
+                <w:rFonts w:ascii="Consolas" w:hAnsi="Consolas" w:cs="Consolas"/>
+                <w:color w:val="FFFFFF"/>
+                <w:sz w:val="21"/>
+                <w:szCs w:val="21"/>
+              </w:rPr>
+              <w:t>console</w:t>
+            </w:r>
+            <w:r>
+              <w:rPr>
+                <w:rFonts w:ascii="Consolas" w:hAnsi="Consolas" w:cs="Consolas"/>
+                <w:color w:val="E85D7F"/>
+                <w:sz w:val="21"/>
+                <w:szCs w:val="21"/>
+              </w:rPr>
+              <w:t>.</w:t>
+            </w:r>
+            <w:r>
+              <w:rPr>
+                <w:rFonts w:ascii="Consolas" w:hAnsi="Consolas" w:cs="Consolas"/>
+                <w:color w:val="FFFFFF"/>
+                <w:sz w:val="21"/>
+                <w:szCs w:val="21"/>
+              </w:rPr>
+              <w:t>log</w:t>
+            </w:r>
+            <w:r>
+              <w:rPr>
+                <w:rFonts w:ascii="Consolas" w:hAnsi="Consolas" w:cs="Consolas"/>
+                <w:color w:val="E85D7F"/>
+                <w:sz w:val="21"/>
+                <w:szCs w:val="21"/>
+              </w:rPr>
+              <w:t>(</w:t>
+            </w:r>
+            <w:r>
+              <w:rPr>
+                <w:rFonts w:ascii="Consolas" w:hAnsi="Consolas" w:cs="Consolas"/>
+                <w:color w:val="FFFFFF"/>
+                <w:sz w:val="21"/>
+                <w:szCs w:val="21"/>
+              </w:rPr>
+              <w:t>formatStatistic</w:t>
+            </w:r>
+            <w:r>
+              <w:rPr>
+                <w:rFonts w:ascii="Consolas" w:hAnsi="Consolas" w:cs="Consolas"/>
+                <w:color w:val="E85D7F"/>
+                <w:sz w:val="21"/>
+                <w:szCs w:val="21"/>
+              </w:rPr>
+              <w:t>(</w:t>
+            </w:r>
+            <w:r>
+              <w:rPr>
+                <w:rFonts w:ascii="Consolas" w:hAnsi="Consolas" w:cs="Consolas"/>
+                <w:color w:val="FFE083"/>
+                <w:sz w:val="21"/>
+                <w:szCs w:val="21"/>
+              </w:rPr>
+              <w:t>'Win'</w:t>
+            </w:r>
+            <w:r>
+              <w:rPr>
+                <w:rFonts w:ascii="Consolas" w:hAnsi="Consolas" w:cs="Consolas"/>
+                <w:color w:val="E85D7F"/>
+                <w:sz w:val="21"/>
+                <w:szCs w:val="21"/>
+              </w:rPr>
+              <w:t>));</w:t>
+            </w:r>
+          </w:p>
+          <w:p>
+            <w:pPr>
+              <w:shd w:val="clear" w:color="auto" w:fill="1E1E1E"/>
+              <w:spacing w:line="330" w:lineRule="atLeast"/>
+              <w:rPr>
+                <w:rFonts w:ascii="Consolas" w:hAnsi="Consolas" w:cs="Consolas"/>
+                <w:color w:val="FFFFFF"/>
+                <w:sz w:val="21"/>
+                <w:szCs w:val="21"/>
+              </w:rPr>
+            </w:pPr>
+            <w:r>
+              <w:rPr>
+                <w:rFonts w:ascii="Consolas" w:hAnsi="Consolas" w:cs="Consolas"/>
+                <w:color w:val="FFFFFF"/>
+                <w:sz w:val="21"/>
+                <w:szCs w:val="21"/>
+              </w:rPr>
+              <w:t>console</w:t>
+            </w:r>
+            <w:r>
+              <w:rPr>
+                <w:rFonts w:ascii="Consolas" w:hAnsi="Consolas" w:cs="Consolas"/>
+                <w:color w:val="E85D7F"/>
+                <w:sz w:val="21"/>
+                <w:szCs w:val="21"/>
+              </w:rPr>
+              <w:t>.</w:t>
+            </w:r>
+            <w:r>
+              <w:rPr>
+                <w:rFonts w:ascii="Consolas" w:hAnsi="Consolas" w:cs="Consolas"/>
+                <w:color w:val="FFFFFF"/>
+                <w:sz w:val="21"/>
+                <w:szCs w:val="21"/>
+              </w:rPr>
+              <w:t>log</w:t>
+            </w:r>
+            <w:r>
+              <w:rPr>
+                <w:rFonts w:ascii="Consolas" w:hAnsi="Consolas" w:cs="Consolas"/>
+                <w:color w:val="E85D7F"/>
+                <w:sz w:val="21"/>
+                <w:szCs w:val="21"/>
+              </w:rPr>
+              <w:t>(</w:t>
+            </w:r>
+            <w:r>
+              <w:rPr>
+                <w:rFonts w:ascii="Consolas" w:hAnsi="Consolas" w:cs="Consolas"/>
+                <w:color w:val="FFFFFF"/>
+                <w:sz w:val="21"/>
+                <w:szCs w:val="21"/>
+              </w:rPr>
+              <w:t>formatStatistic</w:t>
+            </w:r>
+            <w:r>
+              <w:rPr>
+                <w:rFonts w:ascii="Consolas" w:hAnsi="Consolas" w:cs="Consolas"/>
+                <w:color w:val="E85D7F"/>
+                <w:sz w:val="21"/>
+                <w:szCs w:val="21"/>
+              </w:rPr>
+              <w:t>(0.364));</w:t>
+            </w:r>
+          </w:p>
+        </w:tc>
+      </w:tr>
+    </w:tbl>
+    <w:p>
+      <w:pPr>
+        <w:rPr>
+          <w:rFonts w:asciiTheme="minorHAnsi" w:hAnsiTheme="minorHAnsi"/>
+          <w:color w:val="000000" w:themeColor="text1"/>
+          <w:sz w:val="28"/>
+          <w:szCs w:val="28"/>
+        </w:rPr>
+      </w:pPr>
     </w:p>
     <w:sectPr>
       <w:pgSz w:w="12240" w:h="15840"/>

</xml_diff>

<commit_message>
feat: Add progress #138 'Learn Typescript'
</commit_message>
<xml_diff>
--- a/learn-typescript/chapter_5/Chapter 5 - Type Narrowing.docx
+++ b/learn-typescript/chapter_5/Chapter 5 - Type Narrowing.docx
@@ -900,6 +900,126 @@
                 <w:sz w:val="21"/>
                 <w:szCs w:val="21"/>
               </w:rPr>
+              <w:t>if</w:t>
+            </w:r>
+            <w:r>
+              <w:rPr>
+                <w:rFonts w:ascii="Consolas" w:hAnsi="Consolas" w:cs="Consolas"/>
+                <w:color w:val="FFFFFF"/>
+                <w:sz w:val="21"/>
+                <w:szCs w:val="21"/>
+              </w:rPr>
+              <w:t xml:space="preserve"> </w:t>
+            </w:r>
+            <w:r>
+              <w:rPr>
+                <w:rFonts w:ascii="Consolas" w:hAnsi="Consolas" w:cs="Consolas"/>
+                <w:color w:val="E85D7F"/>
+                <w:sz w:val="21"/>
+                <w:szCs w:val="21"/>
+              </w:rPr>
+              <w:t>(</w:t>
+            </w:r>
+            <w:r>
+              <w:rPr>
+                <w:rFonts w:ascii="Consolas" w:hAnsi="Consolas" w:cs="Consolas"/>
+                <w:color w:val="B3CCFF"/>
+                <w:sz w:val="21"/>
+                <w:szCs w:val="21"/>
+              </w:rPr>
+              <w:t>typeof</w:t>
+            </w:r>
+            <w:r>
+              <w:rPr>
+                <w:rFonts w:ascii="Consolas" w:hAnsi="Consolas" w:cs="Consolas"/>
+                <w:color w:val="FFFFFF"/>
+                <w:sz w:val="21"/>
+                <w:szCs w:val="21"/>
+              </w:rPr>
+              <w:t xml:space="preserve"> stat </w:t>
+            </w:r>
+            <w:r>
+              <w:rPr>
+                <w:rFonts w:ascii="Consolas" w:hAnsi="Consolas" w:cs="Consolas"/>
+                <w:color w:val="E85D7F"/>
+                <w:sz w:val="21"/>
+                <w:szCs w:val="21"/>
+              </w:rPr>
+              <w:t>==</w:t>
+            </w:r>
+            <w:r>
+              <w:rPr>
+                <w:rFonts w:ascii="Consolas" w:hAnsi="Consolas" w:cs="Consolas"/>
+                <w:color w:val="FFFFFF"/>
+                <w:sz w:val="21"/>
+                <w:szCs w:val="21"/>
+              </w:rPr>
+              <w:t xml:space="preserve"> </w:t>
+            </w:r>
+            <w:r>
+              <w:rPr>
+                <w:rFonts w:ascii="Consolas" w:hAnsi="Consolas" w:cs="Consolas"/>
+                <w:color w:val="FFE083"/>
+                <w:sz w:val="21"/>
+                <w:szCs w:val="21"/>
+              </w:rPr>
+              <w:t>'number'</w:t>
+            </w:r>
+            <w:r>
+              <w:rPr>
+                <w:rFonts w:ascii="Consolas" w:hAnsi="Consolas" w:cs="Consolas"/>
+                <w:color w:val="E85D7F"/>
+                <w:sz w:val="21"/>
+                <w:szCs w:val="21"/>
+              </w:rPr>
+              <w:t>)</w:t>
+            </w:r>
+            <w:r>
+              <w:rPr>
+                <w:rFonts w:ascii="Consolas" w:hAnsi="Consolas" w:cs="Consolas"/>
+                <w:color w:val="FFFFFF"/>
+                <w:sz w:val="21"/>
+                <w:szCs w:val="21"/>
+              </w:rPr>
+              <w:t xml:space="preserve"> </w:t>
+            </w:r>
+            <w:r>
+              <w:rPr>
+                <w:rFonts w:ascii="Consolas" w:hAnsi="Consolas" w:cs="Consolas"/>
+                <w:color w:val="E85D7F"/>
+                <w:sz w:val="21"/>
+                <w:szCs w:val="21"/>
+              </w:rPr>
+              <w:t>{</w:t>
+            </w:r>
+          </w:p>
+          <w:p>
+            <w:pPr>
+              <w:shd w:val="clear" w:color="auto" w:fill="1E1E1E"/>
+              <w:spacing w:line="330" w:lineRule="atLeast"/>
+              <w:rPr>
+                <w:rFonts w:ascii="Consolas" w:hAnsi="Consolas" w:cs="Consolas"/>
+                <w:color w:val="FFFFFF"/>
+                <w:sz w:val="21"/>
+                <w:szCs w:val="21"/>
+              </w:rPr>
+            </w:pPr>
+            <w:r>
+              <w:rPr>
+                <w:rFonts w:ascii="Consolas" w:hAnsi="Consolas" w:cs="Consolas"/>
+                <w:color w:val="FFFFFF"/>
+                <w:sz w:val="21"/>
+                <w:szCs w:val="21"/>
+              </w:rPr>
+              <w:t xml:space="preserve">    </w:t>
+            </w:r>
+            <w:r>
+              <w:rPr>
+                <w:rFonts w:ascii="Consolas" w:hAnsi="Consolas" w:cs="Consolas"/>
+                <w:color w:val="B3CCFF"/>
+                <w:sz w:val="21"/>
+                <w:szCs w:val="21"/>
+              </w:rPr>
               <w:t>return</w:t>
             </w:r>
             <w:r>
@@ -937,6 +1057,258 @@
                 <w:szCs w:val="21"/>
               </w:rPr>
               <w:t>(2);</w:t>
+            </w:r>
+          </w:p>
+          <w:p>
+            <w:pPr>
+              <w:shd w:val="clear" w:color="auto" w:fill="1E1E1E"/>
+              <w:spacing w:line="330" w:lineRule="atLeast"/>
+              <w:rPr>
+                <w:rFonts w:ascii="Consolas" w:hAnsi="Consolas" w:cs="Consolas"/>
+                <w:color w:val="FFFFFF"/>
+                <w:sz w:val="21"/>
+                <w:szCs w:val="21"/>
+              </w:rPr>
+            </w:pPr>
+            <w:r>
+              <w:rPr>
+                <w:rFonts w:ascii="Consolas" w:hAnsi="Consolas" w:cs="Consolas"/>
+                <w:color w:val="FFFFFF"/>
+                <w:sz w:val="21"/>
+                <w:szCs w:val="21"/>
+              </w:rPr>
+              <w:t xml:space="preserve">  </w:t>
+            </w:r>
+            <w:r>
+              <w:rPr>
+                <w:rFonts w:ascii="Consolas" w:hAnsi="Consolas" w:cs="Consolas"/>
+                <w:color w:val="E85D7F"/>
+                <w:sz w:val="21"/>
+                <w:szCs w:val="21"/>
+              </w:rPr>
+              <w:t>}</w:t>
+            </w:r>
+            <w:r>
+              <w:rPr>
+                <w:rFonts w:ascii="Consolas" w:hAnsi="Consolas" w:cs="Consolas"/>
+                <w:color w:val="FFFFFF"/>
+                <w:sz w:val="21"/>
+                <w:szCs w:val="21"/>
+              </w:rPr>
+              <w:t xml:space="preserve"> </w:t>
+            </w:r>
+            <w:r>
+              <w:rPr>
+                <w:rFonts w:ascii="Consolas" w:hAnsi="Consolas" w:cs="Consolas"/>
+                <w:color w:val="B3CCFF"/>
+                <w:sz w:val="21"/>
+                <w:szCs w:val="21"/>
+              </w:rPr>
+              <w:t>else</w:t>
+            </w:r>
+            <w:r>
+              <w:rPr>
+                <w:rFonts w:ascii="Consolas" w:hAnsi="Consolas" w:cs="Consolas"/>
+                <w:color w:val="FFFFFF"/>
+                <w:sz w:val="21"/>
+                <w:szCs w:val="21"/>
+              </w:rPr>
+              <w:t xml:space="preserve"> </w:t>
+            </w:r>
+            <w:r>
+              <w:rPr>
+                <w:rFonts w:ascii="Consolas" w:hAnsi="Consolas" w:cs="Consolas"/>
+                <w:color w:val="B3CCFF"/>
+                <w:sz w:val="21"/>
+                <w:szCs w:val="21"/>
+              </w:rPr>
+              <w:t>if</w:t>
+            </w:r>
+            <w:r>
+              <w:rPr>
+                <w:rFonts w:ascii="Consolas" w:hAnsi="Consolas" w:cs="Consolas"/>
+                <w:color w:val="FFFFFF"/>
+                <w:sz w:val="21"/>
+                <w:szCs w:val="21"/>
+              </w:rPr>
+              <w:t xml:space="preserve"> </w:t>
+            </w:r>
+            <w:r>
+              <w:rPr>
+                <w:rFonts w:ascii="Consolas" w:hAnsi="Consolas" w:cs="Consolas"/>
+                <w:color w:val="E85D7F"/>
+                <w:sz w:val="21"/>
+                <w:szCs w:val="21"/>
+              </w:rPr>
+              <w:t>(</w:t>
+            </w:r>
+            <w:r>
+              <w:rPr>
+                <w:rFonts w:ascii="Consolas" w:hAnsi="Consolas" w:cs="Consolas"/>
+                <w:color w:val="B3CCFF"/>
+                <w:sz w:val="21"/>
+                <w:szCs w:val="21"/>
+              </w:rPr>
+              <w:t>typeof</w:t>
+            </w:r>
+            <w:r>
+              <w:rPr>
+                <w:rFonts w:ascii="Consolas" w:hAnsi="Consolas" w:cs="Consolas"/>
+                <w:color w:val="FFFFFF"/>
+                <w:sz w:val="21"/>
+                <w:szCs w:val="21"/>
+              </w:rPr>
+              <w:t xml:space="preserve"> stat </w:t>
+            </w:r>
+            <w:r>
+              <w:rPr>
+                <w:rFonts w:ascii="Consolas" w:hAnsi="Consolas" w:cs="Consolas"/>
+                <w:color w:val="E85D7F"/>
+                <w:sz w:val="21"/>
+                <w:szCs w:val="21"/>
+              </w:rPr>
+              <w:t>==</w:t>
+            </w:r>
+            <w:r>
+              <w:rPr>
+                <w:rFonts w:ascii="Consolas" w:hAnsi="Consolas" w:cs="Consolas"/>
+                <w:color w:val="FFFFFF"/>
+                <w:sz w:val="21"/>
+                <w:szCs w:val="21"/>
+              </w:rPr>
+              <w:t xml:space="preserve"> </w:t>
+            </w:r>
+            <w:r>
+              <w:rPr>
+                <w:rFonts w:ascii="Consolas" w:hAnsi="Consolas" w:cs="Consolas"/>
+                <w:color w:val="FFE083"/>
+                <w:sz w:val="21"/>
+                <w:szCs w:val="21"/>
+              </w:rPr>
+              <w:t>'string'</w:t>
+            </w:r>
+            <w:r>
+              <w:rPr>
+                <w:rFonts w:ascii="Consolas" w:hAnsi="Consolas" w:cs="Consolas"/>
+                <w:color w:val="E85D7F"/>
+                <w:sz w:val="21"/>
+                <w:szCs w:val="21"/>
+              </w:rPr>
+              <w:t>)</w:t>
+            </w:r>
+            <w:r>
+              <w:rPr>
+                <w:rFonts w:ascii="Consolas" w:hAnsi="Consolas" w:cs="Consolas"/>
+                <w:color w:val="FFFFFF"/>
+                <w:sz w:val="21"/>
+                <w:szCs w:val="21"/>
+              </w:rPr>
+              <w:t xml:space="preserve"> </w:t>
+            </w:r>
+            <w:r>
+              <w:rPr>
+                <w:rFonts w:ascii="Consolas" w:hAnsi="Consolas" w:cs="Consolas"/>
+                <w:color w:val="E85D7F"/>
+                <w:sz w:val="21"/>
+                <w:szCs w:val="21"/>
+              </w:rPr>
+              <w:t>{</w:t>
+            </w:r>
+          </w:p>
+          <w:p>
+            <w:pPr>
+              <w:shd w:val="clear" w:color="auto" w:fill="1E1E1E"/>
+              <w:spacing w:line="330" w:lineRule="atLeast"/>
+              <w:rPr>
+                <w:rFonts w:ascii="Consolas" w:hAnsi="Consolas" w:cs="Consolas"/>
+                <w:color w:val="FFFFFF"/>
+                <w:sz w:val="21"/>
+                <w:szCs w:val="21"/>
+              </w:rPr>
+            </w:pPr>
+            <w:r>
+              <w:rPr>
+                <w:rFonts w:ascii="Consolas" w:hAnsi="Consolas" w:cs="Consolas"/>
+                <w:color w:val="FFFFFF"/>
+                <w:sz w:val="21"/>
+                <w:szCs w:val="21"/>
+              </w:rPr>
+              <w:t xml:space="preserve">    </w:t>
+            </w:r>
+            <w:r>
+              <w:rPr>
+                <w:rFonts w:ascii="Consolas" w:hAnsi="Consolas" w:cs="Consolas"/>
+                <w:color w:val="B3CCFF"/>
+                <w:sz w:val="21"/>
+                <w:szCs w:val="21"/>
+              </w:rPr>
+              <w:t>return</w:t>
+            </w:r>
+            <w:r>
+              <w:rPr>
+                <w:rFonts w:ascii="Consolas" w:hAnsi="Consolas" w:cs="Consolas"/>
+                <w:color w:val="FFFFFF"/>
+                <w:sz w:val="21"/>
+                <w:szCs w:val="21"/>
+              </w:rPr>
+              <w:t xml:space="preserve"> stat</w:t>
+            </w:r>
+            <w:r>
+              <w:rPr>
+                <w:rFonts w:ascii="Consolas" w:hAnsi="Consolas" w:cs="Consolas"/>
+                <w:color w:val="E85D7F"/>
+                <w:sz w:val="21"/>
+                <w:szCs w:val="21"/>
+              </w:rPr>
+              <w:t>.</w:t>
+            </w:r>
+            <w:r>
+              <w:rPr>
+                <w:rFonts w:ascii="Consolas" w:hAnsi="Consolas" w:cs="Consolas"/>
+                <w:color w:val="FFFFFF"/>
+                <w:sz w:val="21"/>
+                <w:szCs w:val="21"/>
+              </w:rPr>
+              <w:t>toUpperCase</w:t>
+            </w:r>
+            <w:r>
+              <w:rPr>
+                <w:rFonts w:ascii="Consolas" w:hAnsi="Consolas" w:cs="Consolas"/>
+                <w:color w:val="E85D7F"/>
+                <w:sz w:val="21"/>
+                <w:szCs w:val="21"/>
+              </w:rPr>
+              <w:t>();</w:t>
+            </w:r>
+          </w:p>
+          <w:p>
+            <w:pPr>
+              <w:shd w:val="clear" w:color="auto" w:fill="1E1E1E"/>
+              <w:spacing w:line="330" w:lineRule="atLeast"/>
+              <w:rPr>
+                <w:rFonts w:ascii="Consolas" w:hAnsi="Consolas" w:cs="Consolas"/>
+                <w:color w:val="FFFFFF"/>
+                <w:sz w:val="21"/>
+                <w:szCs w:val="21"/>
+              </w:rPr>
+            </w:pPr>
+            <w:r>
+              <w:rPr>
+                <w:rFonts w:ascii="Consolas" w:hAnsi="Consolas" w:cs="Consolas"/>
+                <w:color w:val="FFFFFF"/>
+                <w:sz w:val="21"/>
+                <w:szCs w:val="21"/>
+              </w:rPr>
+              <w:t xml:space="preserve">  </w:t>
+            </w:r>
+            <w:r>
+              <w:rPr>
+                <w:rFonts w:ascii="Consolas" w:hAnsi="Consolas" w:cs="Consolas"/>
+                <w:color w:val="E85D7F"/>
+                <w:sz w:val="21"/>
+                <w:szCs w:val="21"/>
+              </w:rPr>
+              <w:t>}</w:t>
             </w:r>
           </w:p>
           <w:p>
@@ -1134,6 +1506,90 @@
           <w:szCs w:val="28"/>
         </w:rPr>
       </w:pPr>
+    </w:p>
+    <w:p>
+      <w:pPr>
+        <w:rPr>
+          <w:rFonts w:asciiTheme="minorHAnsi" w:hAnsiTheme="minorHAnsi"/>
+          <w:color w:val="000000" w:themeColor="text1"/>
+          <w:sz w:val="28"/>
+          <w:szCs w:val="28"/>
+        </w:rPr>
+      </w:pPr>
+    </w:p>
+    <w:p>
+      <w:pPr>
+        <w:rPr>
+          <w:rFonts w:asciiTheme="minorHAnsi" w:hAnsiTheme="minorHAnsi"/>
+          <w:color w:val="000000" w:themeColor="text1"/>
+          <w:sz w:val="28"/>
+          <w:szCs w:val="28"/>
+        </w:rPr>
+      </w:pPr>
+    </w:p>
+    <w:p>
+      <w:pPr>
+        <w:rPr>
+          <w:rFonts w:asciiTheme="minorHAnsi" w:hAnsiTheme="minorHAnsi"/>
+          <w:color w:val="000000" w:themeColor="text1"/>
+          <w:sz w:val="28"/>
+          <w:szCs w:val="28"/>
+        </w:rPr>
+      </w:pPr>
+    </w:p>
+    <w:p>
+      <w:pPr>
+        <w:pStyle w:val="ListParagraph"/>
+        <w:numPr>
+          <w:ilvl w:val="0"/>
+          <w:numId w:val="1"/>
+        </w:numPr>
+        <w:rPr>
+          <w:rFonts w:asciiTheme="minorHAnsi" w:hAnsiTheme="minorHAnsi"/>
+          <w:color w:val="000000" w:themeColor="text1"/>
+          <w:sz w:val="28"/>
+          <w:szCs w:val="28"/>
+        </w:rPr>
+      </w:pPr>
+      <w:r>
+        <w:rPr>
+          <w:rFonts w:asciiTheme="minorHAnsi" w:hAnsiTheme="minorHAnsi"/>
+          <w:color w:val="000000" w:themeColor="text1"/>
+          <w:sz w:val="28"/>
+          <w:szCs w:val="28"/>
+        </w:rPr>
+        <w:lastRenderedPageBreak/>
+        <w:t>Using in with Type Guards</w:t>
+      </w:r>
+    </w:p>
+    <w:p>
+      <w:pPr>
+        <w:pStyle w:val="ListParagraph"/>
+        <w:numPr>
+          <w:ilvl w:val="1"/>
+          <w:numId w:val="1"/>
+        </w:numPr>
+        <w:rPr>
+          <w:rFonts w:asciiTheme="minorHAnsi" w:hAnsiTheme="minorHAnsi" w:cstheme="minorHAnsi"/>
+        </w:rPr>
+      </w:pPr>
+      <w:r>
+        <w:rPr>
+          <w:rFonts w:asciiTheme="minorHAnsi" w:hAnsiTheme="minorHAnsi" w:cstheme="minorHAnsi"/>
+          <w:shd w:val="clear" w:color="auto" w:fill="FFFFFF"/>
+        </w:rPr>
+        <w:t> sometimes we want to see if a specific method exists on a type instead of a type like </w:t>
+      </w:r>
+      <w:r>
+        <w:rPr>
+          <w:rStyle w:val="HTMLCode"/>
+          <w:rFonts w:asciiTheme="minorHAnsi" w:hAnsiTheme="minorHAnsi" w:cstheme="minorHAnsi"/>
+          <w:sz w:val="24"/>
+          <w:szCs w:val="24"/>
+          <w:shd w:val="clear" w:color="auto" w:fill="EAE9ED"/>
+        </w:rPr>
+        <w:t>'string'</w:t>
+      </w:r>
     </w:p>
     <w:sectPr>
       <w:pgSz w:w="12240" w:h="15840"/>
@@ -1417,7 +1873,7 @@
   <w:abstractNum w:abstractNumId="3" w15:restartNumberingAfterBreak="0">
     <w:nsid w:val="11BF0D1B"/>
     <w:multiLevelType w:val="hybridMultilevel"/>
-    <w:tmpl w:val="66D6A67E"/>
+    <w:tmpl w:val="318652B8"/>
     <w:lvl w:ilvl="0" w:tplc="04090011">
       <w:start w:val="1"/>
       <w:numFmt w:val="decimal"/>
@@ -2073,6 +2529,101 @@
     </w:lvl>
   </w:abstractNum>
   <w:abstractNum w:abstractNumId="10" w15:restartNumberingAfterBreak="0">
+    <w:nsid w:val="52751265"/>
+    <w:multiLevelType w:val="hybridMultilevel"/>
+    <w:tmpl w:val="66D6A67E"/>
+    <w:lvl w:ilvl="0" w:tplc="04090011">
+      <w:start w:val="1"/>
+      <w:numFmt w:val="decimal"/>
+      <w:lvlText w:val="%1)"/>
+      <w:lvlJc w:val="left"/>
+      <w:pPr>
+        <w:ind w:left="720" w:hanging="360"/>
+      </w:pPr>
+      <w:rPr>
+        <w:rFonts w:hint="default"/>
+      </w:rPr>
+    </w:lvl>
+    <w:lvl w:ilvl="1" w:tplc="DD5226F4">
+      <w:start w:val="1"/>
+      <w:numFmt w:val="lowerLetter"/>
+      <w:lvlText w:val="%2."/>
+      <w:lvlJc w:val="left"/>
+      <w:pPr>
+        <w:ind w:left="1440" w:hanging="360"/>
+      </w:pPr>
+      <w:rPr>
+        <w:b w:val="0"/>
+        <w:bCs w:val="0"/>
+        <w:sz w:val="24"/>
+        <w:szCs w:val="24"/>
+      </w:rPr>
+    </w:lvl>
+    <w:lvl w:ilvl="2" w:tplc="0409001B">
+      <w:start w:val="1"/>
+      <w:numFmt w:val="lowerRoman"/>
+      <w:lvlText w:val="%3."/>
+      <w:lvlJc w:val="right"/>
+      <w:pPr>
+        <w:ind w:left="2160" w:hanging="180"/>
+      </w:pPr>
+    </w:lvl>
+    <w:lvl w:ilvl="3" w:tplc="0409000F" w:tentative="1">
+      <w:start w:val="1"/>
+      <w:numFmt w:val="decimal"/>
+      <w:lvlText w:val="%4."/>
+      <w:lvlJc w:val="left"/>
+      <w:pPr>
+        <w:ind w:left="2880" w:hanging="360"/>
+      </w:pPr>
+    </w:lvl>
+    <w:lvl w:ilvl="4" w:tplc="04090019" w:tentative="1">
+      <w:start w:val="1"/>
+      <w:numFmt w:val="lowerLetter"/>
+      <w:lvlText w:val="%5."/>
+      <w:lvlJc w:val="left"/>
+      <w:pPr>
+        <w:ind w:left="3600" w:hanging="360"/>
+      </w:pPr>
+    </w:lvl>
+    <w:lvl w:ilvl="5" w:tplc="0409001B" w:tentative="1">
+      <w:start w:val="1"/>
+      <w:numFmt w:val="lowerRoman"/>
+      <w:lvlText w:val="%6."/>
+      <w:lvlJc w:val="right"/>
+      <w:pPr>
+        <w:ind w:left="4320" w:hanging="180"/>
+      </w:pPr>
+    </w:lvl>
+    <w:lvl w:ilvl="6" w:tplc="0409000F" w:tentative="1">
+      <w:start w:val="1"/>
+      <w:numFmt w:val="decimal"/>
+      <w:lvlText w:val="%7."/>
+      <w:lvlJc w:val="left"/>
+      <w:pPr>
+        <w:ind w:left="5040" w:hanging="360"/>
+      </w:pPr>
+    </w:lvl>
+    <w:lvl w:ilvl="7" w:tplc="04090019" w:tentative="1">
+      <w:start w:val="1"/>
+      <w:numFmt w:val="lowerLetter"/>
+      <w:lvlText w:val="%8."/>
+      <w:lvlJc w:val="left"/>
+      <w:pPr>
+        <w:ind w:left="5760" w:hanging="360"/>
+      </w:pPr>
+    </w:lvl>
+    <w:lvl w:ilvl="8" w:tplc="0409001B" w:tentative="1">
+      <w:start w:val="1"/>
+      <w:numFmt w:val="lowerRoman"/>
+      <w:lvlText w:val="%9."/>
+      <w:lvlJc w:val="right"/>
+      <w:pPr>
+        <w:ind w:left="6480" w:hanging="180"/>
+      </w:pPr>
+    </w:lvl>
+  </w:abstractNum>
+  <w:abstractNum w:abstractNumId="11" w15:restartNumberingAfterBreak="0">
     <w:nsid w:val="52CB0831"/>
     <w:multiLevelType w:val="hybridMultilevel"/>
     <w:tmpl w:val="8CA4D62A"/>
@@ -2165,7 +2716,7 @@
       </w:pPr>
     </w:lvl>
   </w:abstractNum>
-  <w:abstractNum w:abstractNumId="11" w15:restartNumberingAfterBreak="0">
+  <w:abstractNum w:abstractNumId="12" w15:restartNumberingAfterBreak="0">
     <w:nsid w:val="553F2B35"/>
     <w:multiLevelType w:val="hybridMultilevel"/>
     <w:tmpl w:val="7954259C"/>
@@ -2254,7 +2805,7 @@
       </w:pPr>
     </w:lvl>
   </w:abstractNum>
-  <w:abstractNum w:abstractNumId="12" w15:restartNumberingAfterBreak="0">
+  <w:abstractNum w:abstractNumId="13" w15:restartNumberingAfterBreak="0">
     <w:nsid w:val="5F44714F"/>
     <w:multiLevelType w:val="hybridMultilevel"/>
     <w:tmpl w:val="25D24ED6"/>
@@ -2343,7 +2894,7 @@
       </w:pPr>
     </w:lvl>
   </w:abstractNum>
-  <w:abstractNum w:abstractNumId="13" w15:restartNumberingAfterBreak="0">
+  <w:abstractNum w:abstractNumId="14" w15:restartNumberingAfterBreak="0">
     <w:nsid w:val="65BC251F"/>
     <w:multiLevelType w:val="hybridMultilevel"/>
     <w:tmpl w:val="25D24ED6"/>
@@ -2432,7 +2983,102 @@
       </w:pPr>
     </w:lvl>
   </w:abstractNum>
-  <w:abstractNum w:abstractNumId="14" w15:restartNumberingAfterBreak="0">
+  <w:abstractNum w:abstractNumId="15" w15:restartNumberingAfterBreak="0">
+    <w:nsid w:val="6607793B"/>
+    <w:multiLevelType w:val="hybridMultilevel"/>
+    <w:tmpl w:val="66D6A67E"/>
+    <w:lvl w:ilvl="0" w:tplc="04090011">
+      <w:start w:val="1"/>
+      <w:numFmt w:val="decimal"/>
+      <w:lvlText w:val="%1)"/>
+      <w:lvlJc w:val="left"/>
+      <w:pPr>
+        <w:ind w:left="720" w:hanging="360"/>
+      </w:pPr>
+      <w:rPr>
+        <w:rFonts w:hint="default"/>
+      </w:rPr>
+    </w:lvl>
+    <w:lvl w:ilvl="1" w:tplc="DD5226F4">
+      <w:start w:val="1"/>
+      <w:numFmt w:val="lowerLetter"/>
+      <w:lvlText w:val="%2."/>
+      <w:lvlJc w:val="left"/>
+      <w:pPr>
+        <w:ind w:left="1440" w:hanging="360"/>
+      </w:pPr>
+      <w:rPr>
+        <w:b w:val="0"/>
+        <w:bCs w:val="0"/>
+        <w:sz w:val="24"/>
+        <w:szCs w:val="24"/>
+      </w:rPr>
+    </w:lvl>
+    <w:lvl w:ilvl="2" w:tplc="0409001B">
+      <w:start w:val="1"/>
+      <w:numFmt w:val="lowerRoman"/>
+      <w:lvlText w:val="%3."/>
+      <w:lvlJc w:val="right"/>
+      <w:pPr>
+        <w:ind w:left="2160" w:hanging="180"/>
+      </w:pPr>
+    </w:lvl>
+    <w:lvl w:ilvl="3" w:tplc="0409000F" w:tentative="1">
+      <w:start w:val="1"/>
+      <w:numFmt w:val="decimal"/>
+      <w:lvlText w:val="%4."/>
+      <w:lvlJc w:val="left"/>
+      <w:pPr>
+        <w:ind w:left="2880" w:hanging="360"/>
+      </w:pPr>
+    </w:lvl>
+    <w:lvl w:ilvl="4" w:tplc="04090019" w:tentative="1">
+      <w:start w:val="1"/>
+      <w:numFmt w:val="lowerLetter"/>
+      <w:lvlText w:val="%5."/>
+      <w:lvlJc w:val="left"/>
+      <w:pPr>
+        <w:ind w:left="3600" w:hanging="360"/>
+      </w:pPr>
+    </w:lvl>
+    <w:lvl w:ilvl="5" w:tplc="0409001B" w:tentative="1">
+      <w:start w:val="1"/>
+      <w:numFmt w:val="lowerRoman"/>
+      <w:lvlText w:val="%6."/>
+      <w:lvlJc w:val="right"/>
+      <w:pPr>
+        <w:ind w:left="4320" w:hanging="180"/>
+      </w:pPr>
+    </w:lvl>
+    <w:lvl w:ilvl="6" w:tplc="0409000F" w:tentative="1">
+      <w:start w:val="1"/>
+      <w:numFmt w:val="decimal"/>
+      <w:lvlText w:val="%7."/>
+      <w:lvlJc w:val="left"/>
+      <w:pPr>
+        <w:ind w:left="5040" w:hanging="360"/>
+      </w:pPr>
+    </w:lvl>
+    <w:lvl w:ilvl="7" w:tplc="04090019" w:tentative="1">
+      <w:start w:val="1"/>
+      <w:numFmt w:val="lowerLetter"/>
+      <w:lvlText w:val="%8."/>
+      <w:lvlJc w:val="left"/>
+      <w:pPr>
+        <w:ind w:left="5760" w:hanging="360"/>
+      </w:pPr>
+    </w:lvl>
+    <w:lvl w:ilvl="8" w:tplc="0409001B" w:tentative="1">
+      <w:start w:val="1"/>
+      <w:numFmt w:val="lowerRoman"/>
+      <w:lvlText w:val="%9."/>
+      <w:lvlJc w:val="right"/>
+      <w:pPr>
+        <w:ind w:left="6480" w:hanging="180"/>
+      </w:pPr>
+    </w:lvl>
+  </w:abstractNum>
+  <w:abstractNum w:abstractNumId="16" w15:restartNumberingAfterBreak="0">
     <w:nsid w:val="6B766D80"/>
     <w:multiLevelType w:val="hybridMultilevel"/>
     <w:tmpl w:val="3AF89046"/>
@@ -2525,7 +3171,7 @@
       </w:pPr>
     </w:lvl>
   </w:abstractNum>
-  <w:abstractNum w:abstractNumId="15" w15:restartNumberingAfterBreak="0">
+  <w:abstractNum w:abstractNumId="17" w15:restartNumberingAfterBreak="0">
     <w:nsid w:val="6DD83C6A"/>
     <w:multiLevelType w:val="hybridMultilevel"/>
     <w:tmpl w:val="3AF89046"/>
@@ -2618,7 +3264,7 @@
       </w:pPr>
     </w:lvl>
   </w:abstractNum>
-  <w:abstractNum w:abstractNumId="16" w15:restartNumberingAfterBreak="0">
+  <w:abstractNum w:abstractNumId="18" w15:restartNumberingAfterBreak="0">
     <w:nsid w:val="6E4A5CEC"/>
     <w:multiLevelType w:val="hybridMultilevel"/>
     <w:tmpl w:val="06649BDA"/>
@@ -2709,7 +3355,7 @@
       </w:pPr>
     </w:lvl>
   </w:abstractNum>
-  <w:abstractNum w:abstractNumId="17" w15:restartNumberingAfterBreak="0">
+  <w:abstractNum w:abstractNumId="19" w15:restartNumberingAfterBreak="0">
     <w:nsid w:val="724515C8"/>
     <w:multiLevelType w:val="hybridMultilevel"/>
     <w:tmpl w:val="A290F5F2"/>
@@ -2798,7 +3444,7 @@
       </w:pPr>
     </w:lvl>
   </w:abstractNum>
-  <w:abstractNum w:abstractNumId="18" w15:restartNumberingAfterBreak="0">
+  <w:abstractNum w:abstractNumId="20" w15:restartNumberingAfterBreak="0">
     <w:nsid w:val="752A1B65"/>
     <w:multiLevelType w:val="hybridMultilevel"/>
     <w:tmpl w:val="25D24ED6"/>
@@ -2887,7 +3533,7 @@
       </w:pPr>
     </w:lvl>
   </w:abstractNum>
-  <w:abstractNum w:abstractNumId="19" w15:restartNumberingAfterBreak="0">
+  <w:abstractNum w:abstractNumId="21" w15:restartNumberingAfterBreak="0">
     <w:nsid w:val="7B19375F"/>
     <w:multiLevelType w:val="hybridMultilevel"/>
     <w:tmpl w:val="B0FC42D8"/>
@@ -3004,49 +3650,49 @@
     <w:abstractNumId w:val="3"/>
   </w:num>
   <w:num w:numId="2">
-    <w:abstractNumId w:val="11"/>
+    <w:abstractNumId w:val="12"/>
   </w:num>
   <w:num w:numId="3">
-    <w:abstractNumId w:val="17"/>
+    <w:abstractNumId w:val="19"/>
   </w:num>
   <w:num w:numId="4">
     <w:abstractNumId w:val="9"/>
   </w:num>
   <w:num w:numId="5">
-    <w:abstractNumId w:val="15"/>
+    <w:abstractNumId w:val="17"/>
   </w:num>
   <w:num w:numId="6">
-    <w:abstractNumId w:val="14"/>
+    <w:abstractNumId w:val="16"/>
   </w:num>
   <w:num w:numId="7">
     <w:abstractNumId w:val="8"/>
   </w:num>
   <w:num w:numId="8">
-    <w:abstractNumId w:val="19"/>
+    <w:abstractNumId w:val="21"/>
   </w:num>
   <w:num w:numId="9">
     <w:abstractNumId w:val="4"/>
   </w:num>
   <w:num w:numId="10">
-    <w:abstractNumId w:val="10"/>
+    <w:abstractNumId w:val="11"/>
   </w:num>
   <w:num w:numId="11">
-    <w:abstractNumId w:val="16"/>
+    <w:abstractNumId w:val="18"/>
   </w:num>
   <w:num w:numId="12">
     <w:abstractNumId w:val="6"/>
   </w:num>
   <w:num w:numId="13">
-    <w:abstractNumId w:val="13"/>
+    <w:abstractNumId w:val="14"/>
   </w:num>
   <w:num w:numId="14">
     <w:abstractNumId w:val="7"/>
   </w:num>
   <w:num w:numId="15">
-    <w:abstractNumId w:val="18"/>
+    <w:abstractNumId w:val="20"/>
   </w:num>
   <w:num w:numId="16">
-    <w:abstractNumId w:val="12"/>
+    <w:abstractNumId w:val="13"/>
   </w:num>
   <w:num w:numId="17">
     <w:abstractNumId w:val="0"/>
@@ -3059,6 +3705,12 @@
   </w:num>
   <w:num w:numId="20">
     <w:abstractNumId w:val="2"/>
+  </w:num>
+  <w:num w:numId="21">
+    <w:abstractNumId w:val="10"/>
+  </w:num>
+  <w:num w:numId="22">
+    <w:abstractNumId w:val="15"/>
   </w:num>
 </w:numbering>
 </file>

</xml_diff>

<commit_message>
feat: Add progress #139 'Learn Typescript'
</commit_message>
<xml_diff>
--- a/learn-typescript/chapter_5/Chapter 5 - Type Narrowing.docx
+++ b/learn-typescript/chapter_5/Chapter 5 - Type Narrowing.docx
@@ -1570,7 +1570,10 @@
           <w:numId w:val="1"/>
         </w:numPr>
         <w:rPr>
+          <w:rStyle w:val="HTMLCode"/>
           <w:rFonts w:asciiTheme="minorHAnsi" w:hAnsiTheme="minorHAnsi" w:cstheme="minorHAnsi"/>
+          <w:sz w:val="24"/>
+          <w:szCs w:val="24"/>
         </w:rPr>
       </w:pPr>
       <w:r>
@@ -1590,6 +1593,1104 @@
         </w:rPr>
         <w:t>'string'</w:t>
       </w:r>
+    </w:p>
+    <w:p>
+      <w:pPr>
+        <w:pStyle w:val="ListParagraph"/>
+        <w:numPr>
+          <w:ilvl w:val="1"/>
+          <w:numId w:val="1"/>
+        </w:numPr>
+        <w:rPr>
+          <w:rFonts w:asciiTheme="minorHAnsi" w:hAnsiTheme="minorHAnsi" w:cstheme="minorHAnsi"/>
+        </w:rPr>
+      </w:pPr>
+      <w:hyperlink r:id="rId5" w:tgtFrame="_blank" w:history="1">
+        <w:r>
+          <w:rPr>
+            <w:rStyle w:val="Hyperlink"/>
+            <w:rFonts w:asciiTheme="minorHAnsi" w:hAnsiTheme="minorHAnsi" w:cstheme="minorHAnsi"/>
+            <w:color w:val="auto"/>
+            <w:shd w:val="clear" w:color="auto" w:fill="FFFFFF"/>
+          </w:rPr>
+          <w:t>The </w:t>
+        </w:r>
+        <w:r>
+          <w:rPr>
+            <w:rStyle w:val="HTMLCode"/>
+            <w:rFonts w:asciiTheme="minorHAnsi" w:hAnsiTheme="minorHAnsi" w:cstheme="minorHAnsi"/>
+            <w:sz w:val="24"/>
+            <w:szCs w:val="24"/>
+            <w:shd w:val="clear" w:color="auto" w:fill="EAE9ED"/>
+          </w:rPr>
+          <w:t>in</w:t>
+        </w:r>
+        <w:r>
+          <w:rPr>
+            <w:rStyle w:val="Hyperlink"/>
+            <w:rFonts w:asciiTheme="minorHAnsi" w:hAnsiTheme="minorHAnsi" w:cstheme="minorHAnsi"/>
+            <w:color w:val="auto"/>
+            <w:shd w:val="clear" w:color="auto" w:fill="FFFFFF"/>
+          </w:rPr>
+          <w:t> operator</w:t>
+        </w:r>
+      </w:hyperlink>
+      <w:r>
+        <w:rPr>
+          <w:rFonts w:asciiTheme="minorHAnsi" w:hAnsiTheme="minorHAnsi" w:cstheme="minorHAnsi"/>
+          <w:shd w:val="clear" w:color="auto" w:fill="FFFFFF"/>
+        </w:rPr>
+        <w:t> checks if a property exists on an object itself or anywhere within its prototype chain. Take a look at this example:</w:t>
+      </w:r>
+    </w:p>
+    <w:p>
+      <w:pPr>
+        <w:rPr>
+          <w:rFonts w:asciiTheme="minorHAnsi" w:hAnsiTheme="minorHAnsi" w:cstheme="minorHAnsi"/>
+        </w:rPr>
+      </w:pPr>
+    </w:p>
+    <w:p>
+      <w:pPr>
+        <w:rPr>
+          <w:rFonts w:asciiTheme="minorHAnsi" w:hAnsiTheme="minorHAnsi" w:cstheme="minorHAnsi"/>
+        </w:rPr>
+      </w:pPr>
+      <w:r>
+        <w:rPr>
+          <w:rFonts w:asciiTheme="minorHAnsi" w:hAnsiTheme="minorHAnsi" w:cstheme="minorHAnsi"/>
+        </w:rPr>
+        <w:t>Example</w:t>
+      </w:r>
+    </w:p>
+    <w:tbl>
+      <w:tblPr>
+        <w:tblStyle w:val="TableGrid"/>
+        <w:tblW w:w="0" w:type="auto"/>
+        <w:tblLook w:val="04A0" w:firstRow="1" w:lastRow="0" w:firstColumn="1" w:lastColumn="0" w:noHBand="0" w:noVBand="1"/>
+      </w:tblPr>
+      <w:tblGrid>
+        <w:gridCol w:w="9350"/>
+      </w:tblGrid>
+      <w:tr>
+        <w:tc>
+          <w:tcPr>
+            <w:tcW w:w="9350" w:type="dxa"/>
+          </w:tcPr>
+          <w:p>
+            <w:pPr>
+              <w:shd w:val="clear" w:color="auto" w:fill="1E1E1E"/>
+              <w:spacing w:line="330" w:lineRule="atLeast"/>
+              <w:rPr>
+                <w:rFonts w:ascii="Consolas" w:hAnsi="Consolas" w:cs="Consolas"/>
+                <w:color w:val="FFFFFF"/>
+                <w:sz w:val="21"/>
+                <w:szCs w:val="21"/>
+              </w:rPr>
+            </w:pPr>
+            <w:r>
+              <w:rPr>
+                <w:rFonts w:ascii="Consolas" w:hAnsi="Consolas" w:cs="Consolas"/>
+                <w:color w:val="B3CCFF"/>
+                <w:sz w:val="21"/>
+                <w:szCs w:val="21"/>
+              </w:rPr>
+              <w:t>type</w:t>
+            </w:r>
+            <w:r>
+              <w:rPr>
+                <w:rFonts w:ascii="Consolas" w:hAnsi="Consolas" w:cs="Consolas"/>
+                <w:color w:val="FFFFFF"/>
+                <w:sz w:val="21"/>
+                <w:szCs w:val="21"/>
+              </w:rPr>
+              <w:t xml:space="preserve"> </w:t>
+            </w:r>
+            <w:r>
+              <w:rPr>
+                <w:rFonts w:ascii="Consolas" w:hAnsi="Consolas" w:cs="Consolas"/>
+                <w:color w:val="E85D7F"/>
+                <w:sz w:val="21"/>
+                <w:szCs w:val="21"/>
+              </w:rPr>
+              <w:t>Tennis</w:t>
+            </w:r>
+            <w:r>
+              <w:rPr>
+                <w:rFonts w:ascii="Consolas" w:hAnsi="Consolas" w:cs="Consolas"/>
+                <w:color w:val="FFFFFF"/>
+                <w:sz w:val="21"/>
+                <w:szCs w:val="21"/>
+              </w:rPr>
+              <w:t xml:space="preserve"> </w:t>
+            </w:r>
+            <w:r>
+              <w:rPr>
+                <w:rFonts w:ascii="Consolas" w:hAnsi="Consolas" w:cs="Consolas"/>
+                <w:color w:val="E85D7F"/>
+                <w:sz w:val="21"/>
+                <w:szCs w:val="21"/>
+              </w:rPr>
+              <w:t>=</w:t>
+            </w:r>
+            <w:r>
+              <w:rPr>
+                <w:rFonts w:ascii="Consolas" w:hAnsi="Consolas" w:cs="Consolas"/>
+                <w:color w:val="FFFFFF"/>
+                <w:sz w:val="21"/>
+                <w:szCs w:val="21"/>
+              </w:rPr>
+              <w:t xml:space="preserve"> </w:t>
+            </w:r>
+            <w:r>
+              <w:rPr>
+                <w:rFonts w:ascii="Consolas" w:hAnsi="Consolas" w:cs="Consolas"/>
+                <w:color w:val="E85D7F"/>
+                <w:sz w:val="21"/>
+                <w:szCs w:val="21"/>
+              </w:rPr>
+              <w:t>{</w:t>
+            </w:r>
+          </w:p>
+          <w:p>
+            <w:pPr>
+              <w:shd w:val="clear" w:color="auto" w:fill="1E1E1E"/>
+              <w:spacing w:line="330" w:lineRule="atLeast"/>
+              <w:rPr>
+                <w:rFonts w:ascii="Consolas" w:hAnsi="Consolas" w:cs="Consolas"/>
+                <w:color w:val="FFFFFF"/>
+                <w:sz w:val="21"/>
+                <w:szCs w:val="21"/>
+              </w:rPr>
+            </w:pPr>
+            <w:r>
+              <w:rPr>
+                <w:rFonts w:ascii="Consolas" w:hAnsi="Consolas" w:cs="Consolas"/>
+                <w:color w:val="FFFFFF"/>
+                <w:sz w:val="21"/>
+                <w:szCs w:val="21"/>
+              </w:rPr>
+              <w:t xml:space="preserve">  serve</w:t>
+            </w:r>
+            <w:r>
+              <w:rPr>
+                <w:rFonts w:ascii="Consolas" w:hAnsi="Consolas" w:cs="Consolas"/>
+                <w:color w:val="E85D7F"/>
+                <w:sz w:val="21"/>
+                <w:szCs w:val="21"/>
+              </w:rPr>
+              <w:t>:</w:t>
+            </w:r>
+            <w:r>
+              <w:rPr>
+                <w:rFonts w:ascii="Consolas" w:hAnsi="Consolas" w:cs="Consolas"/>
+                <w:color w:val="FFFFFF"/>
+                <w:sz w:val="21"/>
+                <w:szCs w:val="21"/>
+              </w:rPr>
+              <w:t xml:space="preserve"> </w:t>
+            </w:r>
+            <w:r>
+              <w:rPr>
+                <w:rFonts w:ascii="Consolas" w:hAnsi="Consolas" w:cs="Consolas"/>
+                <w:color w:val="E85D7F"/>
+                <w:sz w:val="21"/>
+                <w:szCs w:val="21"/>
+              </w:rPr>
+              <w:t>()</w:t>
+            </w:r>
+            <w:r>
+              <w:rPr>
+                <w:rFonts w:ascii="Consolas" w:hAnsi="Consolas" w:cs="Consolas"/>
+                <w:color w:val="FFFFFF"/>
+                <w:sz w:val="21"/>
+                <w:szCs w:val="21"/>
+              </w:rPr>
+              <w:t xml:space="preserve"> </w:t>
+            </w:r>
+            <w:r>
+              <w:rPr>
+                <w:rFonts w:ascii="Consolas" w:hAnsi="Consolas" w:cs="Consolas"/>
+                <w:color w:val="E85D7F"/>
+                <w:sz w:val="21"/>
+                <w:szCs w:val="21"/>
+              </w:rPr>
+              <w:t>=&gt;</w:t>
+            </w:r>
+            <w:r>
+              <w:rPr>
+                <w:rFonts w:ascii="Consolas" w:hAnsi="Consolas" w:cs="Consolas"/>
+                <w:color w:val="FFFFFF"/>
+                <w:sz w:val="21"/>
+                <w:szCs w:val="21"/>
+              </w:rPr>
+              <w:t xml:space="preserve"> </w:t>
+            </w:r>
+            <w:r>
+              <w:rPr>
+                <w:rFonts w:ascii="Consolas" w:hAnsi="Consolas" w:cs="Consolas"/>
+                <w:color w:val="B3CCFF"/>
+                <w:sz w:val="21"/>
+                <w:szCs w:val="21"/>
+              </w:rPr>
+              <w:t>void</w:t>
+            </w:r>
+            <w:r>
+              <w:rPr>
+                <w:rFonts w:ascii="Consolas" w:hAnsi="Consolas" w:cs="Consolas"/>
+                <w:color w:val="E85D7F"/>
+                <w:sz w:val="21"/>
+                <w:szCs w:val="21"/>
+              </w:rPr>
+              <w:t>;</w:t>
+            </w:r>
+          </w:p>
+          <w:p>
+            <w:pPr>
+              <w:shd w:val="clear" w:color="auto" w:fill="1E1E1E"/>
+              <w:spacing w:line="330" w:lineRule="atLeast"/>
+              <w:rPr>
+                <w:rFonts w:ascii="Consolas" w:hAnsi="Consolas" w:cs="Consolas"/>
+                <w:color w:val="FFFFFF"/>
+                <w:sz w:val="21"/>
+                <w:szCs w:val="21"/>
+              </w:rPr>
+            </w:pPr>
+            <w:r>
+              <w:rPr>
+                <w:rFonts w:ascii="Consolas" w:hAnsi="Consolas" w:cs="Consolas"/>
+                <w:color w:val="E85D7F"/>
+                <w:sz w:val="21"/>
+                <w:szCs w:val="21"/>
+              </w:rPr>
+              <w:t>}</w:t>
+            </w:r>
+          </w:p>
+          <w:p>
+            <w:pPr>
+              <w:shd w:val="clear" w:color="auto" w:fill="1E1E1E"/>
+              <w:spacing w:line="330" w:lineRule="atLeast"/>
+              <w:rPr>
+                <w:rFonts w:ascii="Consolas" w:hAnsi="Consolas" w:cs="Consolas"/>
+                <w:color w:val="FFFFFF"/>
+                <w:sz w:val="21"/>
+                <w:szCs w:val="21"/>
+              </w:rPr>
+            </w:pPr>
+            <w:r>
+              <w:rPr>
+                <w:rFonts w:ascii="Consolas" w:hAnsi="Consolas" w:cs="Consolas"/>
+                <w:color w:val="FFFFFF"/>
+                <w:sz w:val="21"/>
+                <w:szCs w:val="21"/>
+              </w:rPr>
+              <w:t xml:space="preserve"> </w:t>
+            </w:r>
+          </w:p>
+          <w:p>
+            <w:pPr>
+              <w:shd w:val="clear" w:color="auto" w:fill="1E1E1E"/>
+              <w:spacing w:line="330" w:lineRule="atLeast"/>
+              <w:rPr>
+                <w:rFonts w:ascii="Consolas" w:hAnsi="Consolas" w:cs="Consolas"/>
+                <w:color w:val="FFFFFF"/>
+                <w:sz w:val="21"/>
+                <w:szCs w:val="21"/>
+              </w:rPr>
+            </w:pPr>
+            <w:r>
+              <w:rPr>
+                <w:rFonts w:ascii="Consolas" w:hAnsi="Consolas" w:cs="Consolas"/>
+                <w:color w:val="B3CCFF"/>
+                <w:sz w:val="21"/>
+                <w:szCs w:val="21"/>
+              </w:rPr>
+              <w:t>type</w:t>
+            </w:r>
+            <w:r>
+              <w:rPr>
+                <w:rFonts w:ascii="Consolas" w:hAnsi="Consolas" w:cs="Consolas"/>
+                <w:color w:val="FFFFFF"/>
+                <w:sz w:val="21"/>
+                <w:szCs w:val="21"/>
+              </w:rPr>
+              <w:t xml:space="preserve"> </w:t>
+            </w:r>
+            <w:r>
+              <w:rPr>
+                <w:rFonts w:ascii="Consolas" w:hAnsi="Consolas" w:cs="Consolas"/>
+                <w:color w:val="E85D7F"/>
+                <w:sz w:val="21"/>
+                <w:szCs w:val="21"/>
+              </w:rPr>
+              <w:t>Soccer</w:t>
+            </w:r>
+            <w:r>
+              <w:rPr>
+                <w:rFonts w:ascii="Consolas" w:hAnsi="Consolas" w:cs="Consolas"/>
+                <w:color w:val="FFFFFF"/>
+                <w:sz w:val="21"/>
+                <w:szCs w:val="21"/>
+              </w:rPr>
+              <w:t xml:space="preserve"> </w:t>
+            </w:r>
+            <w:r>
+              <w:rPr>
+                <w:rFonts w:ascii="Consolas" w:hAnsi="Consolas" w:cs="Consolas"/>
+                <w:color w:val="E85D7F"/>
+                <w:sz w:val="21"/>
+                <w:szCs w:val="21"/>
+              </w:rPr>
+              <w:t>=</w:t>
+            </w:r>
+            <w:r>
+              <w:rPr>
+                <w:rFonts w:ascii="Consolas" w:hAnsi="Consolas" w:cs="Consolas"/>
+                <w:color w:val="FFFFFF"/>
+                <w:sz w:val="21"/>
+                <w:szCs w:val="21"/>
+              </w:rPr>
+              <w:t xml:space="preserve"> </w:t>
+            </w:r>
+            <w:r>
+              <w:rPr>
+                <w:rFonts w:ascii="Consolas" w:hAnsi="Consolas" w:cs="Consolas"/>
+                <w:color w:val="E85D7F"/>
+                <w:sz w:val="21"/>
+                <w:szCs w:val="21"/>
+              </w:rPr>
+              <w:t>{</w:t>
+            </w:r>
+          </w:p>
+          <w:p>
+            <w:pPr>
+              <w:shd w:val="clear" w:color="auto" w:fill="1E1E1E"/>
+              <w:spacing w:line="330" w:lineRule="atLeast"/>
+              <w:rPr>
+                <w:rFonts w:ascii="Consolas" w:hAnsi="Consolas" w:cs="Consolas"/>
+                <w:color w:val="FFFFFF"/>
+                <w:sz w:val="21"/>
+                <w:szCs w:val="21"/>
+              </w:rPr>
+            </w:pPr>
+            <w:r>
+              <w:rPr>
+                <w:rFonts w:ascii="Consolas" w:hAnsi="Consolas" w:cs="Consolas"/>
+                <w:color w:val="FFFFFF"/>
+                <w:sz w:val="21"/>
+                <w:szCs w:val="21"/>
+              </w:rPr>
+              <w:t xml:space="preserve">  kick</w:t>
+            </w:r>
+            <w:r>
+              <w:rPr>
+                <w:rFonts w:ascii="Consolas" w:hAnsi="Consolas" w:cs="Consolas"/>
+                <w:color w:val="E85D7F"/>
+                <w:sz w:val="21"/>
+                <w:szCs w:val="21"/>
+              </w:rPr>
+              <w:t>:</w:t>
+            </w:r>
+            <w:r>
+              <w:rPr>
+                <w:rFonts w:ascii="Consolas" w:hAnsi="Consolas" w:cs="Consolas"/>
+                <w:color w:val="FFFFFF"/>
+                <w:sz w:val="21"/>
+                <w:szCs w:val="21"/>
+              </w:rPr>
+              <w:t xml:space="preserve"> </w:t>
+            </w:r>
+            <w:r>
+              <w:rPr>
+                <w:rFonts w:ascii="Consolas" w:hAnsi="Consolas" w:cs="Consolas"/>
+                <w:color w:val="E85D7F"/>
+                <w:sz w:val="21"/>
+                <w:szCs w:val="21"/>
+              </w:rPr>
+              <w:t>()</w:t>
+            </w:r>
+            <w:r>
+              <w:rPr>
+                <w:rFonts w:ascii="Consolas" w:hAnsi="Consolas" w:cs="Consolas"/>
+                <w:color w:val="FFFFFF"/>
+                <w:sz w:val="21"/>
+                <w:szCs w:val="21"/>
+              </w:rPr>
+              <w:t xml:space="preserve"> </w:t>
+            </w:r>
+            <w:r>
+              <w:rPr>
+                <w:rFonts w:ascii="Consolas" w:hAnsi="Consolas" w:cs="Consolas"/>
+                <w:color w:val="E85D7F"/>
+                <w:sz w:val="21"/>
+                <w:szCs w:val="21"/>
+              </w:rPr>
+              <w:t>=&gt;</w:t>
+            </w:r>
+            <w:r>
+              <w:rPr>
+                <w:rFonts w:ascii="Consolas" w:hAnsi="Consolas" w:cs="Consolas"/>
+                <w:color w:val="FFFFFF"/>
+                <w:sz w:val="21"/>
+                <w:szCs w:val="21"/>
+              </w:rPr>
+              <w:t xml:space="preserve"> </w:t>
+            </w:r>
+            <w:r>
+              <w:rPr>
+                <w:rFonts w:ascii="Consolas" w:hAnsi="Consolas" w:cs="Consolas"/>
+                <w:color w:val="B3CCFF"/>
+                <w:sz w:val="21"/>
+                <w:szCs w:val="21"/>
+              </w:rPr>
+              <w:t>void</w:t>
+            </w:r>
+            <w:r>
+              <w:rPr>
+                <w:rFonts w:ascii="Consolas" w:hAnsi="Consolas" w:cs="Consolas"/>
+                <w:color w:val="E85D7F"/>
+                <w:sz w:val="21"/>
+                <w:szCs w:val="21"/>
+              </w:rPr>
+              <w:t>;</w:t>
+            </w:r>
+          </w:p>
+          <w:p>
+            <w:pPr>
+              <w:shd w:val="clear" w:color="auto" w:fill="1E1E1E"/>
+              <w:spacing w:line="330" w:lineRule="atLeast"/>
+              <w:rPr>
+                <w:rFonts w:ascii="Consolas" w:hAnsi="Consolas" w:cs="Consolas"/>
+                <w:color w:val="FFFFFF"/>
+                <w:sz w:val="21"/>
+                <w:szCs w:val="21"/>
+              </w:rPr>
+            </w:pPr>
+            <w:r>
+              <w:rPr>
+                <w:rFonts w:ascii="Consolas" w:hAnsi="Consolas" w:cs="Consolas"/>
+                <w:color w:val="E85D7F"/>
+                <w:sz w:val="21"/>
+                <w:szCs w:val="21"/>
+              </w:rPr>
+              <w:t>}</w:t>
+            </w:r>
+          </w:p>
+          <w:p>
+            <w:pPr>
+              <w:shd w:val="clear" w:color="auto" w:fill="1E1E1E"/>
+              <w:spacing w:line="330" w:lineRule="atLeast"/>
+              <w:rPr>
+                <w:rFonts w:ascii="Consolas" w:hAnsi="Consolas" w:cs="Consolas"/>
+                <w:color w:val="FFFFFF"/>
+                <w:sz w:val="21"/>
+                <w:szCs w:val="21"/>
+              </w:rPr>
+            </w:pPr>
+            <w:r>
+              <w:rPr>
+                <w:rFonts w:ascii="Consolas" w:hAnsi="Consolas" w:cs="Consolas"/>
+                <w:color w:val="FFFFFF"/>
+                <w:sz w:val="21"/>
+                <w:szCs w:val="21"/>
+              </w:rPr>
+              <w:t xml:space="preserve"> </w:t>
+            </w:r>
+          </w:p>
+          <w:p>
+            <w:pPr>
+              <w:shd w:val="clear" w:color="auto" w:fill="1E1E1E"/>
+              <w:spacing w:line="330" w:lineRule="atLeast"/>
+              <w:rPr>
+                <w:rFonts w:ascii="Consolas" w:hAnsi="Consolas" w:cs="Consolas"/>
+                <w:color w:val="FFFFFF"/>
+                <w:sz w:val="21"/>
+                <w:szCs w:val="21"/>
+              </w:rPr>
+            </w:pPr>
+            <w:r>
+              <w:rPr>
+                <w:rFonts w:ascii="Consolas" w:hAnsi="Consolas" w:cs="Consolas"/>
+                <w:color w:val="B3CCFF"/>
+                <w:sz w:val="21"/>
+                <w:szCs w:val="21"/>
+              </w:rPr>
+              <w:t>function</w:t>
+            </w:r>
+            <w:r>
+              <w:rPr>
+                <w:rFonts w:ascii="Consolas" w:hAnsi="Consolas" w:cs="Consolas"/>
+                <w:color w:val="FFFFFF"/>
+                <w:sz w:val="21"/>
+                <w:szCs w:val="21"/>
+              </w:rPr>
+              <w:t xml:space="preserve"> play</w:t>
+            </w:r>
+            <w:r>
+              <w:rPr>
+                <w:rFonts w:ascii="Consolas" w:hAnsi="Consolas" w:cs="Consolas"/>
+                <w:color w:val="E85D7F"/>
+                <w:sz w:val="21"/>
+                <w:szCs w:val="21"/>
+              </w:rPr>
+              <w:t>(</w:t>
+            </w:r>
+            <w:r>
+              <w:rPr>
+                <w:rFonts w:ascii="Consolas" w:hAnsi="Consolas" w:cs="Consolas"/>
+                <w:color w:val="FFFFFF"/>
+                <w:sz w:val="21"/>
+                <w:szCs w:val="21"/>
+              </w:rPr>
+              <w:t>sport</w:t>
+            </w:r>
+            <w:r>
+              <w:rPr>
+                <w:rFonts w:ascii="Consolas" w:hAnsi="Consolas" w:cs="Consolas"/>
+                <w:color w:val="E85D7F"/>
+                <w:sz w:val="21"/>
+                <w:szCs w:val="21"/>
+              </w:rPr>
+              <w:t>:</w:t>
+            </w:r>
+            <w:r>
+              <w:rPr>
+                <w:rFonts w:ascii="Consolas" w:hAnsi="Consolas" w:cs="Consolas"/>
+                <w:color w:val="FFFFFF"/>
+                <w:sz w:val="21"/>
+                <w:szCs w:val="21"/>
+              </w:rPr>
+              <w:t xml:space="preserve"> </w:t>
+            </w:r>
+            <w:r>
+              <w:rPr>
+                <w:rFonts w:ascii="Consolas" w:hAnsi="Consolas" w:cs="Consolas"/>
+                <w:color w:val="E85D7F"/>
+                <w:sz w:val="21"/>
+                <w:szCs w:val="21"/>
+              </w:rPr>
+              <w:t>Tennis</w:t>
+            </w:r>
+            <w:r>
+              <w:rPr>
+                <w:rFonts w:ascii="Consolas" w:hAnsi="Consolas" w:cs="Consolas"/>
+                <w:color w:val="FFFFFF"/>
+                <w:sz w:val="21"/>
+                <w:szCs w:val="21"/>
+              </w:rPr>
+              <w:t xml:space="preserve"> </w:t>
+            </w:r>
+            <w:r>
+              <w:rPr>
+                <w:rFonts w:ascii="Consolas" w:hAnsi="Consolas" w:cs="Consolas"/>
+                <w:color w:val="E85D7F"/>
+                <w:sz w:val="21"/>
+                <w:szCs w:val="21"/>
+              </w:rPr>
+              <w:t>|</w:t>
+            </w:r>
+            <w:r>
+              <w:rPr>
+                <w:rFonts w:ascii="Consolas" w:hAnsi="Consolas" w:cs="Consolas"/>
+                <w:color w:val="FFFFFF"/>
+                <w:sz w:val="21"/>
+                <w:szCs w:val="21"/>
+              </w:rPr>
+              <w:t xml:space="preserve"> </w:t>
+            </w:r>
+            <w:r>
+              <w:rPr>
+                <w:rFonts w:ascii="Consolas" w:hAnsi="Consolas" w:cs="Consolas"/>
+                <w:color w:val="E85D7F"/>
+                <w:sz w:val="21"/>
+                <w:szCs w:val="21"/>
+              </w:rPr>
+              <w:t>Soccer)</w:t>
+            </w:r>
+            <w:r>
+              <w:rPr>
+                <w:rFonts w:ascii="Consolas" w:hAnsi="Consolas" w:cs="Consolas"/>
+                <w:color w:val="FFFFFF"/>
+                <w:sz w:val="21"/>
+                <w:szCs w:val="21"/>
+              </w:rPr>
+              <w:t xml:space="preserve"> </w:t>
+            </w:r>
+            <w:r>
+              <w:rPr>
+                <w:rFonts w:ascii="Consolas" w:hAnsi="Consolas" w:cs="Consolas"/>
+                <w:color w:val="E85D7F"/>
+                <w:sz w:val="21"/>
+                <w:szCs w:val="21"/>
+              </w:rPr>
+              <w:t>{</w:t>
+            </w:r>
+          </w:p>
+          <w:p>
+            <w:pPr>
+              <w:shd w:val="clear" w:color="auto" w:fill="1E1E1E"/>
+              <w:spacing w:line="330" w:lineRule="atLeast"/>
+              <w:rPr>
+                <w:rFonts w:ascii="Consolas" w:hAnsi="Consolas" w:cs="Consolas"/>
+                <w:color w:val="FFFFFF"/>
+                <w:sz w:val="21"/>
+                <w:szCs w:val="21"/>
+              </w:rPr>
+            </w:pPr>
+            <w:r>
+              <w:rPr>
+                <w:rFonts w:ascii="Consolas" w:hAnsi="Consolas" w:cs="Consolas"/>
+                <w:color w:val="FFFFFF"/>
+                <w:sz w:val="21"/>
+                <w:szCs w:val="21"/>
+              </w:rPr>
+              <w:t xml:space="preserve">  </w:t>
+            </w:r>
+            <w:r>
+              <w:rPr>
+                <w:rFonts w:ascii="Consolas" w:hAnsi="Consolas" w:cs="Consolas"/>
+                <w:color w:val="B3CCFF"/>
+                <w:sz w:val="21"/>
+                <w:szCs w:val="21"/>
+              </w:rPr>
+              <w:t>if</w:t>
+            </w:r>
+            <w:r>
+              <w:rPr>
+                <w:rFonts w:ascii="Consolas" w:hAnsi="Consolas" w:cs="Consolas"/>
+                <w:color w:val="FFFFFF"/>
+                <w:sz w:val="21"/>
+                <w:szCs w:val="21"/>
+              </w:rPr>
+              <w:t xml:space="preserve"> </w:t>
+            </w:r>
+            <w:r>
+              <w:rPr>
+                <w:rFonts w:ascii="Consolas" w:hAnsi="Consolas" w:cs="Consolas"/>
+                <w:color w:val="E85D7F"/>
+                <w:sz w:val="21"/>
+                <w:szCs w:val="21"/>
+              </w:rPr>
+              <w:t>(</w:t>
+            </w:r>
+            <w:r>
+              <w:rPr>
+                <w:rFonts w:ascii="Consolas" w:hAnsi="Consolas" w:cs="Consolas"/>
+                <w:color w:val="FFE083"/>
+                <w:sz w:val="21"/>
+                <w:szCs w:val="21"/>
+              </w:rPr>
+              <w:t>'serve'</w:t>
+            </w:r>
+            <w:r>
+              <w:rPr>
+                <w:rFonts w:ascii="Consolas" w:hAnsi="Consolas" w:cs="Consolas"/>
+                <w:color w:val="FFFFFF"/>
+                <w:sz w:val="21"/>
+                <w:szCs w:val="21"/>
+              </w:rPr>
+              <w:t xml:space="preserve"> </w:t>
+            </w:r>
+            <w:r>
+              <w:rPr>
+                <w:rFonts w:ascii="Consolas" w:hAnsi="Consolas" w:cs="Consolas"/>
+                <w:color w:val="B3CCFF"/>
+                <w:sz w:val="21"/>
+                <w:szCs w:val="21"/>
+              </w:rPr>
+              <w:t>in</w:t>
+            </w:r>
+            <w:r>
+              <w:rPr>
+                <w:rFonts w:ascii="Consolas" w:hAnsi="Consolas" w:cs="Consolas"/>
+                <w:color w:val="FFFFFF"/>
+                <w:sz w:val="21"/>
+                <w:szCs w:val="21"/>
+              </w:rPr>
+              <w:t xml:space="preserve"> sport</w:t>
+            </w:r>
+            <w:r>
+              <w:rPr>
+                <w:rFonts w:ascii="Consolas" w:hAnsi="Consolas" w:cs="Consolas"/>
+                <w:color w:val="E85D7F"/>
+                <w:sz w:val="21"/>
+                <w:szCs w:val="21"/>
+              </w:rPr>
+              <w:t>)</w:t>
+            </w:r>
+            <w:r>
+              <w:rPr>
+                <w:rFonts w:ascii="Consolas" w:hAnsi="Consolas" w:cs="Consolas"/>
+                <w:color w:val="FFFFFF"/>
+                <w:sz w:val="21"/>
+                <w:szCs w:val="21"/>
+              </w:rPr>
+              <w:t xml:space="preserve"> </w:t>
+            </w:r>
+            <w:r>
+              <w:rPr>
+                <w:rFonts w:ascii="Consolas" w:hAnsi="Consolas" w:cs="Consolas"/>
+                <w:color w:val="E85D7F"/>
+                <w:sz w:val="21"/>
+                <w:szCs w:val="21"/>
+              </w:rPr>
+              <w:t>{</w:t>
+            </w:r>
+          </w:p>
+          <w:p>
+            <w:pPr>
+              <w:shd w:val="clear" w:color="auto" w:fill="1E1E1E"/>
+              <w:spacing w:line="330" w:lineRule="atLeast"/>
+              <w:rPr>
+                <w:rFonts w:ascii="Consolas" w:hAnsi="Consolas" w:cs="Consolas"/>
+                <w:color w:val="FFFFFF"/>
+                <w:sz w:val="21"/>
+                <w:szCs w:val="21"/>
+              </w:rPr>
+            </w:pPr>
+            <w:r>
+              <w:rPr>
+                <w:rFonts w:ascii="Consolas" w:hAnsi="Consolas" w:cs="Consolas"/>
+                <w:color w:val="FFFFFF"/>
+                <w:sz w:val="21"/>
+                <w:szCs w:val="21"/>
+              </w:rPr>
+              <w:t xml:space="preserve">    </w:t>
+            </w:r>
+            <w:r>
+              <w:rPr>
+                <w:rFonts w:ascii="Consolas" w:hAnsi="Consolas" w:cs="Consolas"/>
+                <w:color w:val="B3CCFF"/>
+                <w:sz w:val="21"/>
+                <w:szCs w:val="21"/>
+              </w:rPr>
+              <w:t>return</w:t>
+            </w:r>
+            <w:r>
+              <w:rPr>
+                <w:rFonts w:ascii="Consolas" w:hAnsi="Consolas" w:cs="Consolas"/>
+                <w:color w:val="FFFFFF"/>
+                <w:sz w:val="21"/>
+                <w:szCs w:val="21"/>
+              </w:rPr>
+              <w:t xml:space="preserve"> sport</w:t>
+            </w:r>
+            <w:r>
+              <w:rPr>
+                <w:rFonts w:ascii="Consolas" w:hAnsi="Consolas" w:cs="Consolas"/>
+                <w:color w:val="E85D7F"/>
+                <w:sz w:val="21"/>
+                <w:szCs w:val="21"/>
+              </w:rPr>
+              <w:t>.</w:t>
+            </w:r>
+            <w:r>
+              <w:rPr>
+                <w:rFonts w:ascii="Consolas" w:hAnsi="Consolas" w:cs="Consolas"/>
+                <w:color w:val="FFFFFF"/>
+                <w:sz w:val="21"/>
+                <w:szCs w:val="21"/>
+              </w:rPr>
+              <w:t>serve</w:t>
+            </w:r>
+            <w:r>
+              <w:rPr>
+                <w:rFonts w:ascii="Consolas" w:hAnsi="Consolas" w:cs="Consolas"/>
+                <w:color w:val="E85D7F"/>
+                <w:sz w:val="21"/>
+                <w:szCs w:val="21"/>
+              </w:rPr>
+              <w:t>();</w:t>
+            </w:r>
+          </w:p>
+          <w:p>
+            <w:pPr>
+              <w:shd w:val="clear" w:color="auto" w:fill="1E1E1E"/>
+              <w:spacing w:line="330" w:lineRule="atLeast"/>
+              <w:rPr>
+                <w:rFonts w:ascii="Consolas" w:hAnsi="Consolas" w:cs="Consolas"/>
+                <w:color w:val="FFFFFF"/>
+                <w:sz w:val="21"/>
+                <w:szCs w:val="21"/>
+              </w:rPr>
+            </w:pPr>
+            <w:r>
+              <w:rPr>
+                <w:rFonts w:ascii="Consolas" w:hAnsi="Consolas" w:cs="Consolas"/>
+                <w:color w:val="FFFFFF"/>
+                <w:sz w:val="21"/>
+                <w:szCs w:val="21"/>
+              </w:rPr>
+              <w:t xml:space="preserve">  </w:t>
+            </w:r>
+            <w:r>
+              <w:rPr>
+                <w:rFonts w:ascii="Consolas" w:hAnsi="Consolas" w:cs="Consolas"/>
+                <w:color w:val="E85D7F"/>
+                <w:sz w:val="21"/>
+                <w:szCs w:val="21"/>
+              </w:rPr>
+              <w:t>}</w:t>
+            </w:r>
+          </w:p>
+          <w:p>
+            <w:pPr>
+              <w:shd w:val="clear" w:color="auto" w:fill="1E1E1E"/>
+              <w:spacing w:line="330" w:lineRule="atLeast"/>
+              <w:rPr>
+                <w:rFonts w:ascii="Consolas" w:hAnsi="Consolas" w:cs="Consolas"/>
+                <w:color w:val="FFFFFF"/>
+                <w:sz w:val="21"/>
+                <w:szCs w:val="21"/>
+              </w:rPr>
+            </w:pPr>
+            <w:r>
+              <w:rPr>
+                <w:rFonts w:ascii="Consolas" w:hAnsi="Consolas" w:cs="Consolas"/>
+                <w:color w:val="FFFFFF"/>
+                <w:sz w:val="21"/>
+                <w:szCs w:val="21"/>
+              </w:rPr>
+              <w:t xml:space="preserve"> </w:t>
+            </w:r>
+          </w:p>
+          <w:p>
+            <w:pPr>
+              <w:shd w:val="clear" w:color="auto" w:fill="1E1E1E"/>
+              <w:spacing w:line="330" w:lineRule="atLeast"/>
+              <w:rPr>
+                <w:rFonts w:ascii="Consolas" w:hAnsi="Consolas" w:cs="Consolas"/>
+                <w:color w:val="FFFFFF"/>
+                <w:sz w:val="21"/>
+                <w:szCs w:val="21"/>
+              </w:rPr>
+            </w:pPr>
+            <w:r>
+              <w:rPr>
+                <w:rFonts w:ascii="Consolas" w:hAnsi="Consolas" w:cs="Consolas"/>
+                <w:color w:val="FFFFFF"/>
+                <w:sz w:val="21"/>
+                <w:szCs w:val="21"/>
+              </w:rPr>
+              <w:t xml:space="preserve">  </w:t>
+            </w:r>
+            <w:r>
+              <w:rPr>
+                <w:rFonts w:ascii="Consolas" w:hAnsi="Consolas" w:cs="Consolas"/>
+                <w:color w:val="B3CCFF"/>
+                <w:sz w:val="21"/>
+                <w:szCs w:val="21"/>
+              </w:rPr>
+              <w:t>if</w:t>
+            </w:r>
+            <w:r>
+              <w:rPr>
+                <w:rFonts w:ascii="Consolas" w:hAnsi="Consolas" w:cs="Consolas"/>
+                <w:color w:val="FFFFFF"/>
+                <w:sz w:val="21"/>
+                <w:szCs w:val="21"/>
+              </w:rPr>
+              <w:t xml:space="preserve"> </w:t>
+            </w:r>
+            <w:r>
+              <w:rPr>
+                <w:rFonts w:ascii="Consolas" w:hAnsi="Consolas" w:cs="Consolas"/>
+                <w:color w:val="E85D7F"/>
+                <w:sz w:val="21"/>
+                <w:szCs w:val="21"/>
+              </w:rPr>
+              <w:t>(</w:t>
+            </w:r>
+            <w:r>
+              <w:rPr>
+                <w:rFonts w:ascii="Consolas" w:hAnsi="Consolas" w:cs="Consolas"/>
+                <w:color w:val="FFE083"/>
+                <w:sz w:val="21"/>
+                <w:szCs w:val="21"/>
+              </w:rPr>
+              <w:t>'kick'</w:t>
+            </w:r>
+            <w:r>
+              <w:rPr>
+                <w:rFonts w:ascii="Consolas" w:hAnsi="Consolas" w:cs="Consolas"/>
+                <w:color w:val="FFFFFF"/>
+                <w:sz w:val="21"/>
+                <w:szCs w:val="21"/>
+              </w:rPr>
+              <w:t xml:space="preserve"> </w:t>
+            </w:r>
+            <w:r>
+              <w:rPr>
+                <w:rFonts w:ascii="Consolas" w:hAnsi="Consolas" w:cs="Consolas"/>
+                <w:color w:val="B3CCFF"/>
+                <w:sz w:val="21"/>
+                <w:szCs w:val="21"/>
+              </w:rPr>
+              <w:t>in</w:t>
+            </w:r>
+            <w:r>
+              <w:rPr>
+                <w:rFonts w:ascii="Consolas" w:hAnsi="Consolas" w:cs="Consolas"/>
+                <w:color w:val="FFFFFF"/>
+                <w:sz w:val="21"/>
+                <w:szCs w:val="21"/>
+              </w:rPr>
+              <w:t xml:space="preserve"> sport</w:t>
+            </w:r>
+            <w:r>
+              <w:rPr>
+                <w:rFonts w:ascii="Consolas" w:hAnsi="Consolas" w:cs="Consolas"/>
+                <w:color w:val="E85D7F"/>
+                <w:sz w:val="21"/>
+                <w:szCs w:val="21"/>
+              </w:rPr>
+              <w:t>)</w:t>
+            </w:r>
+            <w:r>
+              <w:rPr>
+                <w:rFonts w:ascii="Consolas" w:hAnsi="Consolas" w:cs="Consolas"/>
+                <w:color w:val="FFFFFF"/>
+                <w:sz w:val="21"/>
+                <w:szCs w:val="21"/>
+              </w:rPr>
+              <w:t xml:space="preserve"> </w:t>
+            </w:r>
+            <w:r>
+              <w:rPr>
+                <w:rFonts w:ascii="Consolas" w:hAnsi="Consolas" w:cs="Consolas"/>
+                <w:color w:val="E85D7F"/>
+                <w:sz w:val="21"/>
+                <w:szCs w:val="21"/>
+              </w:rPr>
+              <w:t>{</w:t>
+            </w:r>
+          </w:p>
+          <w:p>
+            <w:pPr>
+              <w:shd w:val="clear" w:color="auto" w:fill="1E1E1E"/>
+              <w:spacing w:line="330" w:lineRule="atLeast"/>
+              <w:rPr>
+                <w:rFonts w:ascii="Consolas" w:hAnsi="Consolas" w:cs="Consolas"/>
+                <w:color w:val="FFFFFF"/>
+                <w:sz w:val="21"/>
+                <w:szCs w:val="21"/>
+              </w:rPr>
+            </w:pPr>
+            <w:r>
+              <w:rPr>
+                <w:rFonts w:ascii="Consolas" w:hAnsi="Consolas" w:cs="Consolas"/>
+                <w:color w:val="FFFFFF"/>
+                <w:sz w:val="21"/>
+                <w:szCs w:val="21"/>
+              </w:rPr>
+              <w:t xml:space="preserve">    </w:t>
+            </w:r>
+            <w:r>
+              <w:rPr>
+                <w:rFonts w:ascii="Consolas" w:hAnsi="Consolas" w:cs="Consolas"/>
+                <w:color w:val="B3CCFF"/>
+                <w:sz w:val="21"/>
+                <w:szCs w:val="21"/>
+              </w:rPr>
+              <w:t>return</w:t>
+            </w:r>
+            <w:r>
+              <w:rPr>
+                <w:rFonts w:ascii="Consolas" w:hAnsi="Consolas" w:cs="Consolas"/>
+                <w:color w:val="FFFFFF"/>
+                <w:sz w:val="21"/>
+                <w:szCs w:val="21"/>
+              </w:rPr>
+              <w:t xml:space="preserve"> sport</w:t>
+            </w:r>
+            <w:r>
+              <w:rPr>
+                <w:rFonts w:ascii="Consolas" w:hAnsi="Consolas" w:cs="Consolas"/>
+                <w:color w:val="E85D7F"/>
+                <w:sz w:val="21"/>
+                <w:szCs w:val="21"/>
+              </w:rPr>
+              <w:t>.</w:t>
+            </w:r>
+            <w:r>
+              <w:rPr>
+                <w:rFonts w:ascii="Consolas" w:hAnsi="Consolas" w:cs="Consolas"/>
+                <w:color w:val="FFFFFF"/>
+                <w:sz w:val="21"/>
+                <w:szCs w:val="21"/>
+              </w:rPr>
+              <w:t>kick</w:t>
+            </w:r>
+            <w:r>
+              <w:rPr>
+                <w:rFonts w:ascii="Consolas" w:hAnsi="Consolas" w:cs="Consolas"/>
+                <w:color w:val="E85D7F"/>
+                <w:sz w:val="21"/>
+                <w:szCs w:val="21"/>
+              </w:rPr>
+              <w:t>();</w:t>
+            </w:r>
+          </w:p>
+          <w:p>
+            <w:pPr>
+              <w:shd w:val="clear" w:color="auto" w:fill="1E1E1E"/>
+              <w:spacing w:line="330" w:lineRule="atLeast"/>
+              <w:rPr>
+                <w:rFonts w:ascii="Consolas" w:hAnsi="Consolas" w:cs="Consolas"/>
+                <w:color w:val="FFFFFF"/>
+                <w:sz w:val="21"/>
+                <w:szCs w:val="21"/>
+              </w:rPr>
+            </w:pPr>
+            <w:r>
+              <w:rPr>
+                <w:rFonts w:ascii="Consolas" w:hAnsi="Consolas" w:cs="Consolas"/>
+                <w:color w:val="FFFFFF"/>
+                <w:sz w:val="21"/>
+                <w:szCs w:val="21"/>
+              </w:rPr>
+              <w:t xml:space="preserve">  </w:t>
+            </w:r>
+            <w:r>
+              <w:rPr>
+                <w:rFonts w:ascii="Consolas" w:hAnsi="Consolas" w:cs="Consolas"/>
+                <w:color w:val="E85D7F"/>
+                <w:sz w:val="21"/>
+                <w:szCs w:val="21"/>
+              </w:rPr>
+              <w:t>}</w:t>
+            </w:r>
+          </w:p>
+          <w:p>
+            <w:pPr>
+              <w:shd w:val="clear" w:color="auto" w:fill="1E1E1E"/>
+              <w:spacing w:line="330" w:lineRule="atLeast"/>
+              <w:rPr>
+                <w:rFonts w:ascii="Consolas" w:hAnsi="Consolas" w:cs="Consolas"/>
+                <w:color w:val="FFFFFF"/>
+                <w:sz w:val="21"/>
+                <w:szCs w:val="21"/>
+              </w:rPr>
+            </w:pPr>
+            <w:r>
+              <w:rPr>
+                <w:rFonts w:ascii="Consolas" w:hAnsi="Consolas" w:cs="Consolas"/>
+                <w:color w:val="E85D7F"/>
+                <w:sz w:val="21"/>
+                <w:szCs w:val="21"/>
+              </w:rPr>
+              <w:t>}</w:t>
+            </w:r>
+          </w:p>
+        </w:tc>
+      </w:tr>
+    </w:tbl>
+    <w:p>
+      <w:pPr>
+        <w:rPr>
+          <w:rFonts w:asciiTheme="minorHAnsi" w:hAnsiTheme="minorHAnsi" w:cstheme="minorHAnsi"/>
+        </w:rPr>
+      </w:pPr>
     </w:p>
     <w:sectPr>
       <w:pgSz w:w="12240" w:h="15840"/>
@@ -4181,6 +5282,18 @@
       </w:tblBorders>
     </w:tblPr>
   </w:style>
+  <w:style w:type="character" w:styleId="Hyperlink">
+    <w:name w:val="Hyperlink"/>
+    <w:basedOn w:val="DefaultParagraphFont"/>
+    <w:uiPriority w:val="99"/>
+    <w:semiHidden/>
+    <w:unhideWhenUsed/>
+    <w:rsid w:val="009D4980"/>
+    <w:rPr>
+      <w:color w:val="0000FF"/>
+      <w:u w:val="single"/>
+    </w:rPr>
+  </w:style>
 </w:styles>
 </file>
 

</xml_diff>

<commit_message>
feat: Add progress #140 'Learn Typescript'
</commit_message>
<xml_diff>
--- a/learn-typescript/chapter_5/Chapter 5 - Type Narrowing.docx
+++ b/learn-typescript/chapter_5/Chapter 5 - Type Narrowing.docx
@@ -2692,6 +2692,1813 @@
         </w:rPr>
       </w:pPr>
     </w:p>
+    <w:p>
+      <w:pPr>
+        <w:rPr>
+          <w:rFonts w:asciiTheme="minorHAnsi" w:hAnsiTheme="minorHAnsi" w:cstheme="minorHAnsi"/>
+        </w:rPr>
+      </w:pPr>
+    </w:p>
+    <w:p>
+      <w:pPr>
+        <w:rPr>
+          <w:rFonts w:asciiTheme="minorHAnsi" w:hAnsiTheme="minorHAnsi" w:cstheme="minorHAnsi"/>
+        </w:rPr>
+      </w:pPr>
+      <w:r>
+        <w:rPr>
+          <w:rFonts w:asciiTheme="minorHAnsi" w:hAnsiTheme="minorHAnsi" w:cstheme="minorHAnsi"/>
+        </w:rPr>
+        <w:t>Exercise</w:t>
+      </w:r>
+    </w:p>
+    <w:p>
+      <w:pPr>
+        <w:rPr>
+          <w:rFonts w:asciiTheme="minorHAnsi" w:hAnsiTheme="minorHAnsi" w:cstheme="minorHAnsi"/>
+        </w:rPr>
+      </w:pPr>
+    </w:p>
+    <w:tbl>
+      <w:tblPr>
+        <w:tblStyle w:val="TableGrid"/>
+        <w:tblW w:w="0" w:type="auto"/>
+        <w:tblLook w:val="04A0" w:firstRow="1" w:lastRow="0" w:firstColumn="1" w:lastColumn="0" w:noHBand="0" w:noVBand="1"/>
+      </w:tblPr>
+      <w:tblGrid>
+        <w:gridCol w:w="9350"/>
+      </w:tblGrid>
+      <w:tr>
+        <w:tc>
+          <w:tcPr>
+            <w:tcW w:w="9350" w:type="dxa"/>
+          </w:tcPr>
+          <w:p>
+            <w:pPr>
+              <w:shd w:val="clear" w:color="auto" w:fill="1E1E1E"/>
+              <w:spacing w:line="330" w:lineRule="atLeast"/>
+              <w:rPr>
+                <w:rFonts w:ascii="Consolas" w:hAnsi="Consolas" w:cs="Consolas"/>
+                <w:color w:val="FFFFFF"/>
+                <w:sz w:val="21"/>
+                <w:szCs w:val="21"/>
+              </w:rPr>
+            </w:pPr>
+            <w:r>
+              <w:rPr>
+                <w:rFonts w:ascii="Consolas" w:hAnsi="Consolas" w:cs="Consolas"/>
+                <w:color w:val="B3CCFF"/>
+                <w:sz w:val="21"/>
+                <w:szCs w:val="21"/>
+              </w:rPr>
+              <w:t>type</w:t>
+            </w:r>
+            <w:r>
+              <w:rPr>
+                <w:rFonts w:ascii="Consolas" w:hAnsi="Consolas" w:cs="Consolas"/>
+                <w:color w:val="FFFFFF"/>
+                <w:sz w:val="21"/>
+                <w:szCs w:val="21"/>
+              </w:rPr>
+              <w:t xml:space="preserve"> </w:t>
+            </w:r>
+            <w:r>
+              <w:rPr>
+                <w:rFonts w:ascii="Consolas" w:hAnsi="Consolas" w:cs="Consolas"/>
+                <w:color w:val="E85D7F"/>
+                <w:sz w:val="21"/>
+                <w:szCs w:val="21"/>
+              </w:rPr>
+              <w:t>Cat</w:t>
+            </w:r>
+            <w:r>
+              <w:rPr>
+                <w:rFonts w:ascii="Consolas" w:hAnsi="Consolas" w:cs="Consolas"/>
+                <w:color w:val="FFFFFF"/>
+                <w:sz w:val="21"/>
+                <w:szCs w:val="21"/>
+              </w:rPr>
+              <w:t xml:space="preserve"> </w:t>
+            </w:r>
+            <w:r>
+              <w:rPr>
+                <w:rFonts w:ascii="Consolas" w:hAnsi="Consolas" w:cs="Consolas"/>
+                <w:color w:val="E85D7F"/>
+                <w:sz w:val="21"/>
+                <w:szCs w:val="21"/>
+              </w:rPr>
+              <w:t>=</w:t>
+            </w:r>
+            <w:r>
+              <w:rPr>
+                <w:rFonts w:ascii="Consolas" w:hAnsi="Consolas" w:cs="Consolas"/>
+                <w:color w:val="FFFFFF"/>
+                <w:sz w:val="21"/>
+                <w:szCs w:val="21"/>
+              </w:rPr>
+              <w:t xml:space="preserve"> </w:t>
+            </w:r>
+            <w:r>
+              <w:rPr>
+                <w:rFonts w:ascii="Consolas" w:hAnsi="Consolas" w:cs="Consolas"/>
+                <w:color w:val="E85D7F"/>
+                <w:sz w:val="21"/>
+                <w:szCs w:val="21"/>
+              </w:rPr>
+              <w:t>{</w:t>
+            </w:r>
+          </w:p>
+          <w:p>
+            <w:pPr>
+              <w:shd w:val="clear" w:color="auto" w:fill="1E1E1E"/>
+              <w:spacing w:line="330" w:lineRule="atLeast"/>
+              <w:rPr>
+                <w:rFonts w:ascii="Consolas" w:hAnsi="Consolas" w:cs="Consolas"/>
+                <w:color w:val="FFFFFF"/>
+                <w:sz w:val="21"/>
+                <w:szCs w:val="21"/>
+              </w:rPr>
+            </w:pPr>
+            <w:r>
+              <w:rPr>
+                <w:rFonts w:ascii="Consolas" w:hAnsi="Consolas" w:cs="Consolas"/>
+                <w:color w:val="FFFFFF"/>
+                <w:sz w:val="21"/>
+                <w:szCs w:val="21"/>
+              </w:rPr>
+              <w:t xml:space="preserve">  name</w:t>
+            </w:r>
+            <w:r>
+              <w:rPr>
+                <w:rFonts w:ascii="Consolas" w:hAnsi="Consolas" w:cs="Consolas"/>
+                <w:color w:val="E85D7F"/>
+                <w:sz w:val="21"/>
+                <w:szCs w:val="21"/>
+              </w:rPr>
+              <w:t>:</w:t>
+            </w:r>
+            <w:r>
+              <w:rPr>
+                <w:rFonts w:ascii="Consolas" w:hAnsi="Consolas" w:cs="Consolas"/>
+                <w:color w:val="FFFFFF"/>
+                <w:sz w:val="21"/>
+                <w:szCs w:val="21"/>
+              </w:rPr>
+              <w:t xml:space="preserve"> </w:t>
+            </w:r>
+            <w:r>
+              <w:rPr>
+                <w:rFonts w:ascii="Consolas" w:hAnsi="Consolas" w:cs="Consolas"/>
+                <w:color w:val="B3CCFF"/>
+                <w:sz w:val="21"/>
+                <w:szCs w:val="21"/>
+              </w:rPr>
+              <w:t>string</w:t>
+            </w:r>
+            <w:r>
+              <w:rPr>
+                <w:rFonts w:ascii="Consolas" w:hAnsi="Consolas" w:cs="Consolas"/>
+                <w:color w:val="E85D7F"/>
+                <w:sz w:val="21"/>
+                <w:szCs w:val="21"/>
+              </w:rPr>
+              <w:t>;</w:t>
+            </w:r>
+          </w:p>
+          <w:p>
+            <w:pPr>
+              <w:shd w:val="clear" w:color="auto" w:fill="1E1E1E"/>
+              <w:spacing w:line="330" w:lineRule="atLeast"/>
+              <w:rPr>
+                <w:rFonts w:ascii="Consolas" w:hAnsi="Consolas" w:cs="Consolas"/>
+                <w:color w:val="FFFFFF"/>
+                <w:sz w:val="21"/>
+                <w:szCs w:val="21"/>
+              </w:rPr>
+            </w:pPr>
+            <w:r>
+              <w:rPr>
+                <w:rFonts w:ascii="Consolas" w:hAnsi="Consolas" w:cs="Consolas"/>
+                <w:color w:val="FFFFFF"/>
+                <w:sz w:val="21"/>
+                <w:szCs w:val="21"/>
+              </w:rPr>
+              <w:t xml:space="preserve">  run</w:t>
+            </w:r>
+            <w:r>
+              <w:rPr>
+                <w:rFonts w:ascii="Consolas" w:hAnsi="Consolas" w:cs="Consolas"/>
+                <w:color w:val="E85D7F"/>
+                <w:sz w:val="21"/>
+                <w:szCs w:val="21"/>
+              </w:rPr>
+              <w:t>:</w:t>
+            </w:r>
+            <w:r>
+              <w:rPr>
+                <w:rFonts w:ascii="Consolas" w:hAnsi="Consolas" w:cs="Consolas"/>
+                <w:color w:val="FFFFFF"/>
+                <w:sz w:val="21"/>
+                <w:szCs w:val="21"/>
+              </w:rPr>
+              <w:t xml:space="preserve"> </w:t>
+            </w:r>
+            <w:r>
+              <w:rPr>
+                <w:rFonts w:ascii="Consolas" w:hAnsi="Consolas" w:cs="Consolas"/>
+                <w:color w:val="E85D7F"/>
+                <w:sz w:val="21"/>
+                <w:szCs w:val="21"/>
+              </w:rPr>
+              <w:t>()</w:t>
+            </w:r>
+            <w:r>
+              <w:rPr>
+                <w:rFonts w:ascii="Consolas" w:hAnsi="Consolas" w:cs="Consolas"/>
+                <w:color w:val="FFFFFF"/>
+                <w:sz w:val="21"/>
+                <w:szCs w:val="21"/>
+              </w:rPr>
+              <w:t xml:space="preserve"> </w:t>
+            </w:r>
+            <w:r>
+              <w:rPr>
+                <w:rFonts w:ascii="Consolas" w:hAnsi="Consolas" w:cs="Consolas"/>
+                <w:color w:val="E85D7F"/>
+                <w:sz w:val="21"/>
+                <w:szCs w:val="21"/>
+              </w:rPr>
+              <w:t>=&gt;</w:t>
+            </w:r>
+            <w:r>
+              <w:rPr>
+                <w:rFonts w:ascii="Consolas" w:hAnsi="Consolas" w:cs="Consolas"/>
+                <w:color w:val="FFFFFF"/>
+                <w:sz w:val="21"/>
+                <w:szCs w:val="21"/>
+              </w:rPr>
+              <w:t xml:space="preserve"> </w:t>
+            </w:r>
+            <w:r>
+              <w:rPr>
+                <w:rFonts w:ascii="Consolas" w:hAnsi="Consolas" w:cs="Consolas"/>
+                <w:color w:val="B3CCFF"/>
+                <w:sz w:val="21"/>
+                <w:szCs w:val="21"/>
+              </w:rPr>
+              <w:t>string</w:t>
+            </w:r>
+            <w:r>
+              <w:rPr>
+                <w:rFonts w:ascii="Consolas" w:hAnsi="Consolas" w:cs="Consolas"/>
+                <w:color w:val="E85D7F"/>
+                <w:sz w:val="21"/>
+                <w:szCs w:val="21"/>
+              </w:rPr>
+              <w:t>;</w:t>
+            </w:r>
+          </w:p>
+          <w:p>
+            <w:pPr>
+              <w:shd w:val="clear" w:color="auto" w:fill="1E1E1E"/>
+              <w:spacing w:line="330" w:lineRule="atLeast"/>
+              <w:rPr>
+                <w:rFonts w:ascii="Consolas" w:hAnsi="Consolas" w:cs="Consolas"/>
+                <w:color w:val="FFFFFF"/>
+                <w:sz w:val="21"/>
+                <w:szCs w:val="21"/>
+              </w:rPr>
+            </w:pPr>
+            <w:r>
+              <w:rPr>
+                <w:rFonts w:ascii="Consolas" w:hAnsi="Consolas" w:cs="Consolas"/>
+                <w:color w:val="E85D7F"/>
+                <w:sz w:val="21"/>
+                <w:szCs w:val="21"/>
+              </w:rPr>
+              <w:t>}</w:t>
+            </w:r>
+          </w:p>
+          <w:p>
+            <w:pPr>
+              <w:shd w:val="clear" w:color="auto" w:fill="1E1E1E"/>
+              <w:spacing w:line="330" w:lineRule="atLeast"/>
+              <w:rPr>
+                <w:rFonts w:ascii="Consolas" w:hAnsi="Consolas" w:cs="Consolas"/>
+                <w:color w:val="FFFFFF"/>
+                <w:sz w:val="21"/>
+                <w:szCs w:val="21"/>
+              </w:rPr>
+            </w:pPr>
+          </w:p>
+          <w:p>
+            <w:pPr>
+              <w:shd w:val="clear" w:color="auto" w:fill="1E1E1E"/>
+              <w:spacing w:line="330" w:lineRule="atLeast"/>
+              <w:rPr>
+                <w:rFonts w:ascii="Consolas" w:hAnsi="Consolas" w:cs="Consolas"/>
+                <w:color w:val="FFFFFF"/>
+                <w:sz w:val="21"/>
+                <w:szCs w:val="21"/>
+              </w:rPr>
+            </w:pPr>
+            <w:r>
+              <w:rPr>
+                <w:rFonts w:ascii="Consolas" w:hAnsi="Consolas" w:cs="Consolas"/>
+                <w:color w:val="B3CCFF"/>
+                <w:sz w:val="21"/>
+                <w:szCs w:val="21"/>
+              </w:rPr>
+              <w:t>type</w:t>
+            </w:r>
+            <w:r>
+              <w:rPr>
+                <w:rFonts w:ascii="Consolas" w:hAnsi="Consolas" w:cs="Consolas"/>
+                <w:color w:val="FFFFFF"/>
+                <w:sz w:val="21"/>
+                <w:szCs w:val="21"/>
+              </w:rPr>
+              <w:t xml:space="preserve"> </w:t>
+            </w:r>
+            <w:r>
+              <w:rPr>
+                <w:rFonts w:ascii="Consolas" w:hAnsi="Consolas" w:cs="Consolas"/>
+                <w:color w:val="E85D7F"/>
+                <w:sz w:val="21"/>
+                <w:szCs w:val="21"/>
+              </w:rPr>
+              <w:t>Fish</w:t>
+            </w:r>
+            <w:r>
+              <w:rPr>
+                <w:rFonts w:ascii="Consolas" w:hAnsi="Consolas" w:cs="Consolas"/>
+                <w:color w:val="FFFFFF"/>
+                <w:sz w:val="21"/>
+                <w:szCs w:val="21"/>
+              </w:rPr>
+              <w:t xml:space="preserve"> </w:t>
+            </w:r>
+            <w:r>
+              <w:rPr>
+                <w:rFonts w:ascii="Consolas" w:hAnsi="Consolas" w:cs="Consolas"/>
+                <w:color w:val="E85D7F"/>
+                <w:sz w:val="21"/>
+                <w:szCs w:val="21"/>
+              </w:rPr>
+              <w:t>=</w:t>
+            </w:r>
+            <w:r>
+              <w:rPr>
+                <w:rFonts w:ascii="Consolas" w:hAnsi="Consolas" w:cs="Consolas"/>
+                <w:color w:val="FFFFFF"/>
+                <w:sz w:val="21"/>
+                <w:szCs w:val="21"/>
+              </w:rPr>
+              <w:t xml:space="preserve"> </w:t>
+            </w:r>
+            <w:r>
+              <w:rPr>
+                <w:rFonts w:ascii="Consolas" w:hAnsi="Consolas" w:cs="Consolas"/>
+                <w:color w:val="E85D7F"/>
+                <w:sz w:val="21"/>
+                <w:szCs w:val="21"/>
+              </w:rPr>
+              <w:t>{</w:t>
+            </w:r>
+          </w:p>
+          <w:p>
+            <w:pPr>
+              <w:shd w:val="clear" w:color="auto" w:fill="1E1E1E"/>
+              <w:spacing w:line="330" w:lineRule="atLeast"/>
+              <w:rPr>
+                <w:rFonts w:ascii="Consolas" w:hAnsi="Consolas" w:cs="Consolas"/>
+                <w:color w:val="FFFFFF"/>
+                <w:sz w:val="21"/>
+                <w:szCs w:val="21"/>
+              </w:rPr>
+            </w:pPr>
+            <w:r>
+              <w:rPr>
+                <w:rFonts w:ascii="Consolas" w:hAnsi="Consolas" w:cs="Consolas"/>
+                <w:color w:val="FFFFFF"/>
+                <w:sz w:val="21"/>
+                <w:szCs w:val="21"/>
+              </w:rPr>
+              <w:t xml:space="preserve">  name</w:t>
+            </w:r>
+            <w:r>
+              <w:rPr>
+                <w:rFonts w:ascii="Consolas" w:hAnsi="Consolas" w:cs="Consolas"/>
+                <w:color w:val="E85D7F"/>
+                <w:sz w:val="21"/>
+                <w:szCs w:val="21"/>
+              </w:rPr>
+              <w:t>:</w:t>
+            </w:r>
+            <w:r>
+              <w:rPr>
+                <w:rFonts w:ascii="Consolas" w:hAnsi="Consolas" w:cs="Consolas"/>
+                <w:color w:val="FFFFFF"/>
+                <w:sz w:val="21"/>
+                <w:szCs w:val="21"/>
+              </w:rPr>
+              <w:t xml:space="preserve"> </w:t>
+            </w:r>
+            <w:r>
+              <w:rPr>
+                <w:rFonts w:ascii="Consolas" w:hAnsi="Consolas" w:cs="Consolas"/>
+                <w:color w:val="B3CCFF"/>
+                <w:sz w:val="21"/>
+                <w:szCs w:val="21"/>
+              </w:rPr>
+              <w:t>string</w:t>
+            </w:r>
+            <w:r>
+              <w:rPr>
+                <w:rFonts w:ascii="Consolas" w:hAnsi="Consolas" w:cs="Consolas"/>
+                <w:color w:val="E85D7F"/>
+                <w:sz w:val="21"/>
+                <w:szCs w:val="21"/>
+              </w:rPr>
+              <w:t>;</w:t>
+            </w:r>
+          </w:p>
+          <w:p>
+            <w:pPr>
+              <w:shd w:val="clear" w:color="auto" w:fill="1E1E1E"/>
+              <w:spacing w:line="330" w:lineRule="atLeast"/>
+              <w:rPr>
+                <w:rFonts w:ascii="Consolas" w:hAnsi="Consolas" w:cs="Consolas"/>
+                <w:color w:val="FFFFFF"/>
+                <w:sz w:val="21"/>
+                <w:szCs w:val="21"/>
+              </w:rPr>
+            </w:pPr>
+            <w:r>
+              <w:rPr>
+                <w:rFonts w:ascii="Consolas" w:hAnsi="Consolas" w:cs="Consolas"/>
+                <w:color w:val="FFFFFF"/>
+                <w:sz w:val="21"/>
+                <w:szCs w:val="21"/>
+              </w:rPr>
+              <w:t xml:space="preserve">  swim</w:t>
+            </w:r>
+            <w:r>
+              <w:rPr>
+                <w:rFonts w:ascii="Consolas" w:hAnsi="Consolas" w:cs="Consolas"/>
+                <w:color w:val="E85D7F"/>
+                <w:sz w:val="21"/>
+                <w:szCs w:val="21"/>
+              </w:rPr>
+              <w:t>:</w:t>
+            </w:r>
+            <w:r>
+              <w:rPr>
+                <w:rFonts w:ascii="Consolas" w:hAnsi="Consolas" w:cs="Consolas"/>
+                <w:color w:val="FFFFFF"/>
+                <w:sz w:val="21"/>
+                <w:szCs w:val="21"/>
+              </w:rPr>
+              <w:t xml:space="preserve"> </w:t>
+            </w:r>
+            <w:r>
+              <w:rPr>
+                <w:rFonts w:ascii="Consolas" w:hAnsi="Consolas" w:cs="Consolas"/>
+                <w:color w:val="E85D7F"/>
+                <w:sz w:val="21"/>
+                <w:szCs w:val="21"/>
+              </w:rPr>
+              <w:t>()</w:t>
+            </w:r>
+            <w:r>
+              <w:rPr>
+                <w:rFonts w:ascii="Consolas" w:hAnsi="Consolas" w:cs="Consolas"/>
+                <w:color w:val="FFFFFF"/>
+                <w:sz w:val="21"/>
+                <w:szCs w:val="21"/>
+              </w:rPr>
+              <w:t xml:space="preserve"> </w:t>
+            </w:r>
+            <w:r>
+              <w:rPr>
+                <w:rFonts w:ascii="Consolas" w:hAnsi="Consolas" w:cs="Consolas"/>
+                <w:color w:val="E85D7F"/>
+                <w:sz w:val="21"/>
+                <w:szCs w:val="21"/>
+              </w:rPr>
+              <w:t>=&gt;</w:t>
+            </w:r>
+            <w:r>
+              <w:rPr>
+                <w:rFonts w:ascii="Consolas" w:hAnsi="Consolas" w:cs="Consolas"/>
+                <w:color w:val="FFFFFF"/>
+                <w:sz w:val="21"/>
+                <w:szCs w:val="21"/>
+              </w:rPr>
+              <w:t xml:space="preserve"> </w:t>
+            </w:r>
+            <w:r>
+              <w:rPr>
+                <w:rFonts w:ascii="Consolas" w:hAnsi="Consolas" w:cs="Consolas"/>
+                <w:color w:val="B3CCFF"/>
+                <w:sz w:val="21"/>
+                <w:szCs w:val="21"/>
+              </w:rPr>
+              <w:t>string</w:t>
+            </w:r>
+            <w:r>
+              <w:rPr>
+                <w:rFonts w:ascii="Consolas" w:hAnsi="Consolas" w:cs="Consolas"/>
+                <w:color w:val="E85D7F"/>
+                <w:sz w:val="21"/>
+                <w:szCs w:val="21"/>
+              </w:rPr>
+              <w:t>;</w:t>
+            </w:r>
+          </w:p>
+          <w:p>
+            <w:pPr>
+              <w:shd w:val="clear" w:color="auto" w:fill="1E1E1E"/>
+              <w:spacing w:line="330" w:lineRule="atLeast"/>
+              <w:rPr>
+                <w:rFonts w:ascii="Consolas" w:hAnsi="Consolas" w:cs="Consolas"/>
+                <w:color w:val="FFFFFF"/>
+                <w:sz w:val="21"/>
+                <w:szCs w:val="21"/>
+              </w:rPr>
+            </w:pPr>
+            <w:r>
+              <w:rPr>
+                <w:rFonts w:ascii="Consolas" w:hAnsi="Consolas" w:cs="Consolas"/>
+                <w:color w:val="E85D7F"/>
+                <w:sz w:val="21"/>
+                <w:szCs w:val="21"/>
+              </w:rPr>
+              <w:t>}</w:t>
+            </w:r>
+          </w:p>
+          <w:p>
+            <w:pPr>
+              <w:shd w:val="clear" w:color="auto" w:fill="1E1E1E"/>
+              <w:spacing w:line="330" w:lineRule="atLeast"/>
+              <w:rPr>
+                <w:rFonts w:ascii="Consolas" w:hAnsi="Consolas" w:cs="Consolas"/>
+                <w:color w:val="FFFFFF"/>
+                <w:sz w:val="21"/>
+                <w:szCs w:val="21"/>
+              </w:rPr>
+            </w:pPr>
+          </w:p>
+          <w:p>
+            <w:pPr>
+              <w:shd w:val="clear" w:color="auto" w:fill="1E1E1E"/>
+              <w:spacing w:line="330" w:lineRule="atLeast"/>
+              <w:rPr>
+                <w:rFonts w:ascii="Consolas" w:hAnsi="Consolas" w:cs="Consolas"/>
+                <w:color w:val="FFFFFF"/>
+                <w:sz w:val="21"/>
+                <w:szCs w:val="21"/>
+              </w:rPr>
+            </w:pPr>
+            <w:r>
+              <w:rPr>
+                <w:rFonts w:ascii="Consolas" w:hAnsi="Consolas" w:cs="Consolas"/>
+                <w:color w:val="B3CCFF"/>
+                <w:sz w:val="21"/>
+                <w:szCs w:val="21"/>
+              </w:rPr>
+              <w:t>const</w:t>
+            </w:r>
+            <w:r>
+              <w:rPr>
+                <w:rFonts w:ascii="Consolas" w:hAnsi="Consolas" w:cs="Consolas"/>
+                <w:color w:val="FFFFFF"/>
+                <w:sz w:val="21"/>
+                <w:szCs w:val="21"/>
+              </w:rPr>
+              <w:t xml:space="preserve"> siameseCat </w:t>
+            </w:r>
+            <w:r>
+              <w:rPr>
+                <w:rFonts w:ascii="Consolas" w:hAnsi="Consolas" w:cs="Consolas"/>
+                <w:color w:val="E85D7F"/>
+                <w:sz w:val="21"/>
+                <w:szCs w:val="21"/>
+              </w:rPr>
+              <w:t>=</w:t>
+            </w:r>
+            <w:r>
+              <w:rPr>
+                <w:rFonts w:ascii="Consolas" w:hAnsi="Consolas" w:cs="Consolas"/>
+                <w:color w:val="FFFFFF"/>
+                <w:sz w:val="21"/>
+                <w:szCs w:val="21"/>
+              </w:rPr>
+              <w:t xml:space="preserve"> </w:t>
+            </w:r>
+            <w:r>
+              <w:rPr>
+                <w:rFonts w:ascii="Consolas" w:hAnsi="Consolas" w:cs="Consolas"/>
+                <w:color w:val="E85D7F"/>
+                <w:sz w:val="21"/>
+                <w:szCs w:val="21"/>
+              </w:rPr>
+              <w:t>{</w:t>
+            </w:r>
+            <w:r>
+              <w:rPr>
+                <w:rFonts w:ascii="Consolas" w:hAnsi="Consolas" w:cs="Consolas"/>
+                <w:color w:val="FFFFFF"/>
+                <w:sz w:val="21"/>
+                <w:szCs w:val="21"/>
+              </w:rPr>
+              <w:t xml:space="preserve"> </w:t>
+            </w:r>
+          </w:p>
+          <w:p>
+            <w:pPr>
+              <w:shd w:val="clear" w:color="auto" w:fill="1E1E1E"/>
+              <w:spacing w:line="330" w:lineRule="atLeast"/>
+              <w:rPr>
+                <w:rFonts w:ascii="Consolas" w:hAnsi="Consolas" w:cs="Consolas"/>
+                <w:color w:val="FFFFFF"/>
+                <w:sz w:val="21"/>
+                <w:szCs w:val="21"/>
+              </w:rPr>
+            </w:pPr>
+            <w:r>
+              <w:rPr>
+                <w:rFonts w:ascii="Consolas" w:hAnsi="Consolas" w:cs="Consolas"/>
+                <w:color w:val="FFFFFF"/>
+                <w:sz w:val="21"/>
+                <w:szCs w:val="21"/>
+              </w:rPr>
+              <w:t xml:space="preserve">  name</w:t>
+            </w:r>
+            <w:r>
+              <w:rPr>
+                <w:rFonts w:ascii="Consolas" w:hAnsi="Consolas" w:cs="Consolas"/>
+                <w:color w:val="E85D7F"/>
+                <w:sz w:val="21"/>
+                <w:szCs w:val="21"/>
+              </w:rPr>
+              <w:t>:</w:t>
+            </w:r>
+            <w:r>
+              <w:rPr>
+                <w:rFonts w:ascii="Consolas" w:hAnsi="Consolas" w:cs="Consolas"/>
+                <w:color w:val="FFFFFF"/>
+                <w:sz w:val="21"/>
+                <w:szCs w:val="21"/>
+              </w:rPr>
+              <w:t xml:space="preserve"> </w:t>
+            </w:r>
+            <w:r>
+              <w:rPr>
+                <w:rFonts w:ascii="Consolas" w:hAnsi="Consolas" w:cs="Consolas"/>
+                <w:color w:val="FFE083"/>
+                <w:sz w:val="21"/>
+                <w:szCs w:val="21"/>
+              </w:rPr>
+              <w:t>'Proxie'</w:t>
+            </w:r>
+            <w:r>
+              <w:rPr>
+                <w:rFonts w:ascii="Consolas" w:hAnsi="Consolas" w:cs="Consolas"/>
+                <w:color w:val="E85D7F"/>
+                <w:sz w:val="21"/>
+                <w:szCs w:val="21"/>
+              </w:rPr>
+              <w:t>,</w:t>
+            </w:r>
+            <w:r>
+              <w:rPr>
+                <w:rFonts w:ascii="Consolas" w:hAnsi="Consolas" w:cs="Consolas"/>
+                <w:color w:val="FFFFFF"/>
+                <w:sz w:val="21"/>
+                <w:szCs w:val="21"/>
+              </w:rPr>
+              <w:t xml:space="preserve"> </w:t>
+            </w:r>
+          </w:p>
+          <w:p>
+            <w:pPr>
+              <w:shd w:val="clear" w:color="auto" w:fill="1E1E1E"/>
+              <w:spacing w:line="330" w:lineRule="atLeast"/>
+              <w:rPr>
+                <w:rFonts w:ascii="Consolas" w:hAnsi="Consolas" w:cs="Consolas"/>
+                <w:color w:val="FFFFFF"/>
+                <w:sz w:val="21"/>
+                <w:szCs w:val="21"/>
+              </w:rPr>
+            </w:pPr>
+            <w:r>
+              <w:rPr>
+                <w:rFonts w:ascii="Consolas" w:hAnsi="Consolas" w:cs="Consolas"/>
+                <w:color w:val="FFFFFF"/>
+                <w:sz w:val="21"/>
+                <w:szCs w:val="21"/>
+              </w:rPr>
+              <w:lastRenderedPageBreak/>
+              <w:t xml:space="preserve">  run</w:t>
+            </w:r>
+            <w:r>
+              <w:rPr>
+                <w:rFonts w:ascii="Consolas" w:hAnsi="Consolas" w:cs="Consolas"/>
+                <w:color w:val="E85D7F"/>
+                <w:sz w:val="21"/>
+                <w:szCs w:val="21"/>
+              </w:rPr>
+              <w:t>:</w:t>
+            </w:r>
+            <w:r>
+              <w:rPr>
+                <w:rFonts w:ascii="Consolas" w:hAnsi="Consolas" w:cs="Consolas"/>
+                <w:color w:val="FFFFFF"/>
+                <w:sz w:val="21"/>
+                <w:szCs w:val="21"/>
+              </w:rPr>
+              <w:t xml:space="preserve"> </w:t>
+            </w:r>
+            <w:r>
+              <w:rPr>
+                <w:rFonts w:ascii="Consolas" w:hAnsi="Consolas" w:cs="Consolas"/>
+                <w:color w:val="E85D7F"/>
+                <w:sz w:val="21"/>
+                <w:szCs w:val="21"/>
+              </w:rPr>
+              <w:t>()</w:t>
+            </w:r>
+            <w:r>
+              <w:rPr>
+                <w:rFonts w:ascii="Consolas" w:hAnsi="Consolas" w:cs="Consolas"/>
+                <w:color w:val="FFFFFF"/>
+                <w:sz w:val="21"/>
+                <w:szCs w:val="21"/>
+              </w:rPr>
+              <w:t xml:space="preserve"> </w:t>
+            </w:r>
+            <w:r>
+              <w:rPr>
+                <w:rFonts w:ascii="Consolas" w:hAnsi="Consolas" w:cs="Consolas"/>
+                <w:color w:val="E85D7F"/>
+                <w:sz w:val="21"/>
+                <w:szCs w:val="21"/>
+              </w:rPr>
+              <w:t>=&gt;</w:t>
+            </w:r>
+            <w:r>
+              <w:rPr>
+                <w:rFonts w:ascii="Consolas" w:hAnsi="Consolas" w:cs="Consolas"/>
+                <w:color w:val="FFFFFF"/>
+                <w:sz w:val="21"/>
+                <w:szCs w:val="21"/>
+              </w:rPr>
+              <w:t xml:space="preserve"> </w:t>
+            </w:r>
+            <w:r>
+              <w:rPr>
+                <w:rFonts w:ascii="Consolas" w:hAnsi="Consolas" w:cs="Consolas"/>
+                <w:color w:val="FFE083"/>
+                <w:sz w:val="21"/>
+                <w:szCs w:val="21"/>
+              </w:rPr>
+              <w:t>'pitter pat'</w:t>
+            </w:r>
+          </w:p>
+          <w:p>
+            <w:pPr>
+              <w:shd w:val="clear" w:color="auto" w:fill="1E1E1E"/>
+              <w:spacing w:line="330" w:lineRule="atLeast"/>
+              <w:rPr>
+                <w:rFonts w:ascii="Consolas" w:hAnsi="Consolas" w:cs="Consolas"/>
+                <w:color w:val="FFFFFF"/>
+                <w:sz w:val="21"/>
+                <w:szCs w:val="21"/>
+              </w:rPr>
+            </w:pPr>
+            <w:r>
+              <w:rPr>
+                <w:rFonts w:ascii="Consolas" w:hAnsi="Consolas" w:cs="Consolas"/>
+                <w:color w:val="E85D7F"/>
+                <w:sz w:val="21"/>
+                <w:szCs w:val="21"/>
+              </w:rPr>
+              <w:t>}</w:t>
+            </w:r>
+          </w:p>
+          <w:p>
+            <w:pPr>
+              <w:shd w:val="clear" w:color="auto" w:fill="1E1E1E"/>
+              <w:spacing w:line="330" w:lineRule="atLeast"/>
+              <w:rPr>
+                <w:rFonts w:ascii="Consolas" w:hAnsi="Consolas" w:cs="Consolas"/>
+                <w:color w:val="FFFFFF"/>
+                <w:sz w:val="21"/>
+                <w:szCs w:val="21"/>
+              </w:rPr>
+            </w:pPr>
+          </w:p>
+          <w:p>
+            <w:pPr>
+              <w:shd w:val="clear" w:color="auto" w:fill="1E1E1E"/>
+              <w:spacing w:line="330" w:lineRule="atLeast"/>
+              <w:rPr>
+                <w:rFonts w:ascii="Consolas" w:hAnsi="Consolas" w:cs="Consolas"/>
+                <w:color w:val="FFFFFF"/>
+                <w:sz w:val="21"/>
+                <w:szCs w:val="21"/>
+              </w:rPr>
+            </w:pPr>
+            <w:r>
+              <w:rPr>
+                <w:rFonts w:ascii="Consolas" w:hAnsi="Consolas" w:cs="Consolas"/>
+                <w:color w:val="B3CCFF"/>
+                <w:sz w:val="21"/>
+                <w:szCs w:val="21"/>
+              </w:rPr>
+              <w:t>const</w:t>
+            </w:r>
+            <w:r>
+              <w:rPr>
+                <w:rFonts w:ascii="Consolas" w:hAnsi="Consolas" w:cs="Consolas"/>
+                <w:color w:val="FFFFFF"/>
+                <w:sz w:val="21"/>
+                <w:szCs w:val="21"/>
+              </w:rPr>
+              <w:t xml:space="preserve"> bettaFish </w:t>
+            </w:r>
+            <w:r>
+              <w:rPr>
+                <w:rFonts w:ascii="Consolas" w:hAnsi="Consolas" w:cs="Consolas"/>
+                <w:color w:val="E85D7F"/>
+                <w:sz w:val="21"/>
+                <w:szCs w:val="21"/>
+              </w:rPr>
+              <w:t>=</w:t>
+            </w:r>
+            <w:r>
+              <w:rPr>
+                <w:rFonts w:ascii="Consolas" w:hAnsi="Consolas" w:cs="Consolas"/>
+                <w:color w:val="FFFFFF"/>
+                <w:sz w:val="21"/>
+                <w:szCs w:val="21"/>
+              </w:rPr>
+              <w:t xml:space="preserve"> </w:t>
+            </w:r>
+            <w:r>
+              <w:rPr>
+                <w:rFonts w:ascii="Consolas" w:hAnsi="Consolas" w:cs="Consolas"/>
+                <w:color w:val="E85D7F"/>
+                <w:sz w:val="21"/>
+                <w:szCs w:val="21"/>
+              </w:rPr>
+              <w:t>{</w:t>
+            </w:r>
+            <w:r>
+              <w:rPr>
+                <w:rFonts w:ascii="Consolas" w:hAnsi="Consolas" w:cs="Consolas"/>
+                <w:color w:val="FFFFFF"/>
+                <w:sz w:val="21"/>
+                <w:szCs w:val="21"/>
+              </w:rPr>
+              <w:t xml:space="preserve"> </w:t>
+            </w:r>
+          </w:p>
+          <w:p>
+            <w:pPr>
+              <w:shd w:val="clear" w:color="auto" w:fill="1E1E1E"/>
+              <w:spacing w:line="330" w:lineRule="atLeast"/>
+              <w:rPr>
+                <w:rFonts w:ascii="Consolas" w:hAnsi="Consolas" w:cs="Consolas"/>
+                <w:color w:val="FFFFFF"/>
+                <w:sz w:val="21"/>
+                <w:szCs w:val="21"/>
+              </w:rPr>
+            </w:pPr>
+            <w:r>
+              <w:rPr>
+                <w:rFonts w:ascii="Consolas" w:hAnsi="Consolas" w:cs="Consolas"/>
+                <w:color w:val="FFFFFF"/>
+                <w:sz w:val="21"/>
+                <w:szCs w:val="21"/>
+              </w:rPr>
+              <w:t xml:space="preserve">  name</w:t>
+            </w:r>
+            <w:r>
+              <w:rPr>
+                <w:rFonts w:ascii="Consolas" w:hAnsi="Consolas" w:cs="Consolas"/>
+                <w:color w:val="E85D7F"/>
+                <w:sz w:val="21"/>
+                <w:szCs w:val="21"/>
+              </w:rPr>
+              <w:t>:</w:t>
+            </w:r>
+            <w:r>
+              <w:rPr>
+                <w:rFonts w:ascii="Consolas" w:hAnsi="Consolas" w:cs="Consolas"/>
+                <w:color w:val="FFFFFF"/>
+                <w:sz w:val="21"/>
+                <w:szCs w:val="21"/>
+              </w:rPr>
+              <w:t xml:space="preserve"> </w:t>
+            </w:r>
+            <w:r>
+              <w:rPr>
+                <w:rFonts w:ascii="Consolas" w:hAnsi="Consolas" w:cs="Consolas"/>
+                <w:color w:val="FFE083"/>
+                <w:sz w:val="21"/>
+                <w:szCs w:val="21"/>
+              </w:rPr>
+              <w:t>'Neptune'</w:t>
+            </w:r>
+            <w:r>
+              <w:rPr>
+                <w:rFonts w:ascii="Consolas" w:hAnsi="Consolas" w:cs="Consolas"/>
+                <w:color w:val="E85D7F"/>
+                <w:sz w:val="21"/>
+                <w:szCs w:val="21"/>
+              </w:rPr>
+              <w:t>,</w:t>
+            </w:r>
+            <w:r>
+              <w:rPr>
+                <w:rFonts w:ascii="Consolas" w:hAnsi="Consolas" w:cs="Consolas"/>
+                <w:color w:val="FFFFFF"/>
+                <w:sz w:val="21"/>
+                <w:szCs w:val="21"/>
+              </w:rPr>
+              <w:t xml:space="preserve"> </w:t>
+            </w:r>
+          </w:p>
+          <w:p>
+            <w:pPr>
+              <w:shd w:val="clear" w:color="auto" w:fill="1E1E1E"/>
+              <w:spacing w:line="330" w:lineRule="atLeast"/>
+              <w:rPr>
+                <w:rFonts w:ascii="Consolas" w:hAnsi="Consolas" w:cs="Consolas"/>
+                <w:color w:val="FFFFFF"/>
+                <w:sz w:val="21"/>
+                <w:szCs w:val="21"/>
+              </w:rPr>
+            </w:pPr>
+            <w:r>
+              <w:rPr>
+                <w:rFonts w:ascii="Consolas" w:hAnsi="Consolas" w:cs="Consolas"/>
+                <w:color w:val="FFFFFF"/>
+                <w:sz w:val="21"/>
+                <w:szCs w:val="21"/>
+              </w:rPr>
+              <w:t xml:space="preserve">  swim</w:t>
+            </w:r>
+            <w:r>
+              <w:rPr>
+                <w:rFonts w:ascii="Consolas" w:hAnsi="Consolas" w:cs="Consolas"/>
+                <w:color w:val="E85D7F"/>
+                <w:sz w:val="21"/>
+                <w:szCs w:val="21"/>
+              </w:rPr>
+              <w:t>:</w:t>
+            </w:r>
+            <w:r>
+              <w:rPr>
+                <w:rFonts w:ascii="Consolas" w:hAnsi="Consolas" w:cs="Consolas"/>
+                <w:color w:val="FFFFFF"/>
+                <w:sz w:val="21"/>
+                <w:szCs w:val="21"/>
+              </w:rPr>
+              <w:t xml:space="preserve"> </w:t>
+            </w:r>
+            <w:r>
+              <w:rPr>
+                <w:rFonts w:ascii="Consolas" w:hAnsi="Consolas" w:cs="Consolas"/>
+                <w:color w:val="E85D7F"/>
+                <w:sz w:val="21"/>
+                <w:szCs w:val="21"/>
+              </w:rPr>
+              <w:t>()</w:t>
+            </w:r>
+            <w:r>
+              <w:rPr>
+                <w:rFonts w:ascii="Consolas" w:hAnsi="Consolas" w:cs="Consolas"/>
+                <w:color w:val="FFFFFF"/>
+                <w:sz w:val="21"/>
+                <w:szCs w:val="21"/>
+              </w:rPr>
+              <w:t xml:space="preserve"> </w:t>
+            </w:r>
+            <w:r>
+              <w:rPr>
+                <w:rFonts w:ascii="Consolas" w:hAnsi="Consolas" w:cs="Consolas"/>
+                <w:color w:val="E85D7F"/>
+                <w:sz w:val="21"/>
+                <w:szCs w:val="21"/>
+              </w:rPr>
+              <w:t>=&gt;</w:t>
+            </w:r>
+            <w:r>
+              <w:rPr>
+                <w:rFonts w:ascii="Consolas" w:hAnsi="Consolas" w:cs="Consolas"/>
+                <w:color w:val="FFFFFF"/>
+                <w:sz w:val="21"/>
+                <w:szCs w:val="21"/>
+              </w:rPr>
+              <w:t xml:space="preserve"> </w:t>
+            </w:r>
+            <w:r>
+              <w:rPr>
+                <w:rFonts w:ascii="Consolas" w:hAnsi="Consolas" w:cs="Consolas"/>
+                <w:color w:val="FFE083"/>
+                <w:sz w:val="21"/>
+                <w:szCs w:val="21"/>
+              </w:rPr>
+              <w:t>'bubble blub'</w:t>
+            </w:r>
+          </w:p>
+          <w:p>
+            <w:pPr>
+              <w:shd w:val="clear" w:color="auto" w:fill="1E1E1E"/>
+              <w:spacing w:line="330" w:lineRule="atLeast"/>
+              <w:rPr>
+                <w:rFonts w:ascii="Consolas" w:hAnsi="Consolas" w:cs="Consolas"/>
+                <w:color w:val="FFFFFF"/>
+                <w:sz w:val="21"/>
+                <w:szCs w:val="21"/>
+              </w:rPr>
+            </w:pPr>
+            <w:r>
+              <w:rPr>
+                <w:rFonts w:ascii="Consolas" w:hAnsi="Consolas" w:cs="Consolas"/>
+                <w:color w:val="E85D7F"/>
+                <w:sz w:val="21"/>
+                <w:szCs w:val="21"/>
+              </w:rPr>
+              <w:t>}</w:t>
+            </w:r>
+          </w:p>
+          <w:p>
+            <w:pPr>
+              <w:shd w:val="clear" w:color="auto" w:fill="1E1E1E"/>
+              <w:spacing w:line="330" w:lineRule="atLeast"/>
+              <w:rPr>
+                <w:rFonts w:ascii="Consolas" w:hAnsi="Consolas" w:cs="Consolas"/>
+                <w:color w:val="FFFFFF"/>
+                <w:sz w:val="21"/>
+                <w:szCs w:val="21"/>
+              </w:rPr>
+            </w:pPr>
+          </w:p>
+          <w:p>
+            <w:pPr>
+              <w:shd w:val="clear" w:color="auto" w:fill="1E1E1E"/>
+              <w:spacing w:line="330" w:lineRule="atLeast"/>
+              <w:rPr>
+                <w:rFonts w:ascii="Consolas" w:hAnsi="Consolas" w:cs="Consolas"/>
+                <w:color w:val="FFFFFF"/>
+                <w:sz w:val="21"/>
+                <w:szCs w:val="21"/>
+              </w:rPr>
+            </w:pPr>
+            <w:r>
+              <w:rPr>
+                <w:rFonts w:ascii="Consolas" w:hAnsi="Consolas" w:cs="Consolas"/>
+                <w:color w:val="B3CCFF"/>
+                <w:sz w:val="21"/>
+                <w:szCs w:val="21"/>
+              </w:rPr>
+              <w:t>function</w:t>
+            </w:r>
+            <w:r>
+              <w:rPr>
+                <w:rFonts w:ascii="Consolas" w:hAnsi="Consolas" w:cs="Consolas"/>
+                <w:color w:val="FFFFFF"/>
+                <w:sz w:val="21"/>
+                <w:szCs w:val="21"/>
+              </w:rPr>
+              <w:t xml:space="preserve"> move</w:t>
+            </w:r>
+            <w:r>
+              <w:rPr>
+                <w:rFonts w:ascii="Consolas" w:hAnsi="Consolas" w:cs="Consolas"/>
+                <w:color w:val="E85D7F"/>
+                <w:sz w:val="21"/>
+                <w:szCs w:val="21"/>
+              </w:rPr>
+              <w:t>(</w:t>
+            </w:r>
+            <w:r>
+              <w:rPr>
+                <w:rFonts w:ascii="Consolas" w:hAnsi="Consolas" w:cs="Consolas"/>
+                <w:color w:val="FFFFFF"/>
+                <w:sz w:val="21"/>
+                <w:szCs w:val="21"/>
+              </w:rPr>
+              <w:t>pet</w:t>
+            </w:r>
+            <w:r>
+              <w:rPr>
+                <w:rFonts w:ascii="Consolas" w:hAnsi="Consolas" w:cs="Consolas"/>
+                <w:color w:val="E85D7F"/>
+                <w:sz w:val="21"/>
+                <w:szCs w:val="21"/>
+              </w:rPr>
+              <w:t>:</w:t>
+            </w:r>
+            <w:r>
+              <w:rPr>
+                <w:rFonts w:ascii="Consolas" w:hAnsi="Consolas" w:cs="Consolas"/>
+                <w:color w:val="FFFFFF"/>
+                <w:sz w:val="21"/>
+                <w:szCs w:val="21"/>
+              </w:rPr>
+              <w:t xml:space="preserve"> </w:t>
+            </w:r>
+            <w:r>
+              <w:rPr>
+                <w:rFonts w:ascii="Consolas" w:hAnsi="Consolas" w:cs="Consolas"/>
+                <w:color w:val="E85D7F"/>
+                <w:sz w:val="21"/>
+                <w:szCs w:val="21"/>
+              </w:rPr>
+              <w:t>Cat</w:t>
+            </w:r>
+            <w:r>
+              <w:rPr>
+                <w:rFonts w:ascii="Consolas" w:hAnsi="Consolas" w:cs="Consolas"/>
+                <w:color w:val="FFFFFF"/>
+                <w:sz w:val="21"/>
+                <w:szCs w:val="21"/>
+              </w:rPr>
+              <w:t xml:space="preserve"> </w:t>
+            </w:r>
+            <w:r>
+              <w:rPr>
+                <w:rFonts w:ascii="Consolas" w:hAnsi="Consolas" w:cs="Consolas"/>
+                <w:color w:val="E85D7F"/>
+                <w:sz w:val="21"/>
+                <w:szCs w:val="21"/>
+              </w:rPr>
+              <w:t>|</w:t>
+            </w:r>
+            <w:r>
+              <w:rPr>
+                <w:rFonts w:ascii="Consolas" w:hAnsi="Consolas" w:cs="Consolas"/>
+                <w:color w:val="FFFFFF"/>
+                <w:sz w:val="21"/>
+                <w:szCs w:val="21"/>
+              </w:rPr>
+              <w:t xml:space="preserve"> </w:t>
+            </w:r>
+            <w:r>
+              <w:rPr>
+                <w:rFonts w:ascii="Consolas" w:hAnsi="Consolas" w:cs="Consolas"/>
+                <w:color w:val="E85D7F"/>
+                <w:sz w:val="21"/>
+                <w:szCs w:val="21"/>
+              </w:rPr>
+              <w:t>Fish)</w:t>
+            </w:r>
+            <w:r>
+              <w:rPr>
+                <w:rFonts w:ascii="Consolas" w:hAnsi="Consolas" w:cs="Consolas"/>
+                <w:color w:val="FFFFFF"/>
+                <w:sz w:val="21"/>
+                <w:szCs w:val="21"/>
+              </w:rPr>
+              <w:t xml:space="preserve"> </w:t>
+            </w:r>
+            <w:r>
+              <w:rPr>
+                <w:rFonts w:ascii="Consolas" w:hAnsi="Consolas" w:cs="Consolas"/>
+                <w:color w:val="E85D7F"/>
+                <w:sz w:val="21"/>
+                <w:szCs w:val="21"/>
+              </w:rPr>
+              <w:t>{</w:t>
+            </w:r>
+          </w:p>
+          <w:p>
+            <w:pPr>
+              <w:shd w:val="clear" w:color="auto" w:fill="1E1E1E"/>
+              <w:spacing w:line="330" w:lineRule="atLeast"/>
+              <w:rPr>
+                <w:rFonts w:ascii="Consolas" w:hAnsi="Consolas" w:cs="Consolas"/>
+                <w:color w:val="FFFFFF"/>
+                <w:sz w:val="21"/>
+                <w:szCs w:val="21"/>
+              </w:rPr>
+            </w:pPr>
+            <w:r>
+              <w:rPr>
+                <w:rFonts w:ascii="Consolas" w:hAnsi="Consolas" w:cs="Consolas"/>
+                <w:color w:val="FFFFFF"/>
+                <w:sz w:val="21"/>
+                <w:szCs w:val="21"/>
+              </w:rPr>
+              <w:t xml:space="preserve">  </w:t>
+            </w:r>
+            <w:r>
+              <w:rPr>
+                <w:rFonts w:ascii="Consolas" w:hAnsi="Consolas" w:cs="Consolas"/>
+                <w:color w:val="B3CCFF"/>
+                <w:sz w:val="21"/>
+                <w:szCs w:val="21"/>
+              </w:rPr>
+              <w:t>if</w:t>
+            </w:r>
+            <w:r>
+              <w:rPr>
+                <w:rFonts w:ascii="Consolas" w:hAnsi="Consolas" w:cs="Consolas"/>
+                <w:color w:val="FFFFFF"/>
+                <w:sz w:val="21"/>
+                <w:szCs w:val="21"/>
+              </w:rPr>
+              <w:t xml:space="preserve"> </w:t>
+            </w:r>
+            <w:r>
+              <w:rPr>
+                <w:rFonts w:ascii="Consolas" w:hAnsi="Consolas" w:cs="Consolas"/>
+                <w:color w:val="E85D7F"/>
+                <w:sz w:val="21"/>
+                <w:szCs w:val="21"/>
+              </w:rPr>
+              <w:t>(</w:t>
+            </w:r>
+            <w:r>
+              <w:rPr>
+                <w:rFonts w:ascii="Consolas" w:hAnsi="Consolas" w:cs="Consolas"/>
+                <w:color w:val="FFE083"/>
+                <w:sz w:val="21"/>
+                <w:szCs w:val="21"/>
+              </w:rPr>
+              <w:t>'run'</w:t>
+            </w:r>
+            <w:r>
+              <w:rPr>
+                <w:rFonts w:ascii="Consolas" w:hAnsi="Consolas" w:cs="Consolas"/>
+                <w:color w:val="FFFFFF"/>
+                <w:sz w:val="21"/>
+                <w:szCs w:val="21"/>
+              </w:rPr>
+              <w:t xml:space="preserve"> </w:t>
+            </w:r>
+            <w:r>
+              <w:rPr>
+                <w:rFonts w:ascii="Consolas" w:hAnsi="Consolas" w:cs="Consolas"/>
+                <w:color w:val="B3CCFF"/>
+                <w:sz w:val="21"/>
+                <w:szCs w:val="21"/>
+              </w:rPr>
+              <w:t>in</w:t>
+            </w:r>
+            <w:r>
+              <w:rPr>
+                <w:rFonts w:ascii="Consolas" w:hAnsi="Consolas" w:cs="Consolas"/>
+                <w:color w:val="FFFFFF"/>
+                <w:sz w:val="21"/>
+                <w:szCs w:val="21"/>
+              </w:rPr>
+              <w:t xml:space="preserve"> pet</w:t>
+            </w:r>
+            <w:r>
+              <w:rPr>
+                <w:rFonts w:ascii="Consolas" w:hAnsi="Consolas" w:cs="Consolas"/>
+                <w:color w:val="E85D7F"/>
+                <w:sz w:val="21"/>
+                <w:szCs w:val="21"/>
+              </w:rPr>
+              <w:t>)</w:t>
+            </w:r>
+            <w:r>
+              <w:rPr>
+                <w:rFonts w:ascii="Consolas" w:hAnsi="Consolas" w:cs="Consolas"/>
+                <w:color w:val="FFFFFF"/>
+                <w:sz w:val="21"/>
+                <w:szCs w:val="21"/>
+              </w:rPr>
+              <w:t xml:space="preserve"> </w:t>
+            </w:r>
+            <w:r>
+              <w:rPr>
+                <w:rFonts w:ascii="Consolas" w:hAnsi="Consolas" w:cs="Consolas"/>
+                <w:color w:val="E85D7F"/>
+                <w:sz w:val="21"/>
+                <w:szCs w:val="21"/>
+              </w:rPr>
+              <w:t>{</w:t>
+            </w:r>
+          </w:p>
+          <w:p>
+            <w:pPr>
+              <w:shd w:val="clear" w:color="auto" w:fill="1E1E1E"/>
+              <w:spacing w:line="330" w:lineRule="atLeast"/>
+              <w:rPr>
+                <w:rFonts w:ascii="Consolas" w:hAnsi="Consolas" w:cs="Consolas"/>
+                <w:color w:val="FFFFFF"/>
+                <w:sz w:val="21"/>
+                <w:szCs w:val="21"/>
+              </w:rPr>
+            </w:pPr>
+            <w:r>
+              <w:rPr>
+                <w:rFonts w:ascii="Consolas" w:hAnsi="Consolas" w:cs="Consolas"/>
+                <w:color w:val="FFFFFF"/>
+                <w:sz w:val="21"/>
+                <w:szCs w:val="21"/>
+              </w:rPr>
+              <w:t xml:space="preserve">    </w:t>
+            </w:r>
+            <w:r>
+              <w:rPr>
+                <w:rFonts w:ascii="Consolas" w:hAnsi="Consolas" w:cs="Consolas"/>
+                <w:color w:val="B3CCFF"/>
+                <w:sz w:val="21"/>
+                <w:szCs w:val="21"/>
+              </w:rPr>
+              <w:t>return</w:t>
+            </w:r>
+            <w:r>
+              <w:rPr>
+                <w:rFonts w:ascii="Consolas" w:hAnsi="Consolas" w:cs="Consolas"/>
+                <w:color w:val="FFFFFF"/>
+                <w:sz w:val="21"/>
+                <w:szCs w:val="21"/>
+              </w:rPr>
+              <w:t xml:space="preserve"> pet</w:t>
+            </w:r>
+            <w:r>
+              <w:rPr>
+                <w:rFonts w:ascii="Consolas" w:hAnsi="Consolas" w:cs="Consolas"/>
+                <w:color w:val="E85D7F"/>
+                <w:sz w:val="21"/>
+                <w:szCs w:val="21"/>
+              </w:rPr>
+              <w:t>.</w:t>
+            </w:r>
+            <w:r>
+              <w:rPr>
+                <w:rFonts w:ascii="Consolas" w:hAnsi="Consolas" w:cs="Consolas"/>
+                <w:color w:val="FFFFFF"/>
+                <w:sz w:val="21"/>
+                <w:szCs w:val="21"/>
+              </w:rPr>
+              <w:t>run</w:t>
+            </w:r>
+            <w:r>
+              <w:rPr>
+                <w:rFonts w:ascii="Consolas" w:hAnsi="Consolas" w:cs="Consolas"/>
+                <w:color w:val="E85D7F"/>
+                <w:sz w:val="21"/>
+                <w:szCs w:val="21"/>
+              </w:rPr>
+              <w:t>();</w:t>
+            </w:r>
+          </w:p>
+          <w:p>
+            <w:pPr>
+              <w:shd w:val="clear" w:color="auto" w:fill="1E1E1E"/>
+              <w:spacing w:line="330" w:lineRule="atLeast"/>
+              <w:rPr>
+                <w:rFonts w:ascii="Consolas" w:hAnsi="Consolas" w:cs="Consolas"/>
+                <w:color w:val="FFFFFF"/>
+                <w:sz w:val="21"/>
+                <w:szCs w:val="21"/>
+              </w:rPr>
+            </w:pPr>
+            <w:r>
+              <w:rPr>
+                <w:rFonts w:ascii="Consolas" w:hAnsi="Consolas" w:cs="Consolas"/>
+                <w:color w:val="FFFFFF"/>
+                <w:sz w:val="21"/>
+                <w:szCs w:val="21"/>
+              </w:rPr>
+              <w:t xml:space="preserve">  </w:t>
+            </w:r>
+            <w:r>
+              <w:rPr>
+                <w:rFonts w:ascii="Consolas" w:hAnsi="Consolas" w:cs="Consolas"/>
+                <w:color w:val="E85D7F"/>
+                <w:sz w:val="21"/>
+                <w:szCs w:val="21"/>
+              </w:rPr>
+              <w:t>}</w:t>
+            </w:r>
+          </w:p>
+          <w:p>
+            <w:pPr>
+              <w:shd w:val="clear" w:color="auto" w:fill="1E1E1E"/>
+              <w:spacing w:line="330" w:lineRule="atLeast"/>
+              <w:rPr>
+                <w:rFonts w:ascii="Consolas" w:hAnsi="Consolas" w:cs="Consolas"/>
+                <w:color w:val="FFFFFF"/>
+                <w:sz w:val="21"/>
+                <w:szCs w:val="21"/>
+              </w:rPr>
+            </w:pPr>
+          </w:p>
+          <w:p>
+            <w:pPr>
+              <w:shd w:val="clear" w:color="auto" w:fill="1E1E1E"/>
+              <w:spacing w:line="330" w:lineRule="atLeast"/>
+              <w:rPr>
+                <w:rFonts w:ascii="Consolas" w:hAnsi="Consolas" w:cs="Consolas"/>
+                <w:color w:val="FFFFFF"/>
+                <w:sz w:val="21"/>
+                <w:szCs w:val="21"/>
+              </w:rPr>
+            </w:pPr>
+            <w:r>
+              <w:rPr>
+                <w:rFonts w:ascii="Consolas" w:hAnsi="Consolas" w:cs="Consolas"/>
+                <w:color w:val="FFFFFF"/>
+                <w:sz w:val="21"/>
+                <w:szCs w:val="21"/>
+              </w:rPr>
+              <w:t xml:space="preserve">  </w:t>
+            </w:r>
+            <w:r>
+              <w:rPr>
+                <w:rFonts w:ascii="Consolas" w:hAnsi="Consolas" w:cs="Consolas"/>
+                <w:color w:val="B3CCFF"/>
+                <w:sz w:val="21"/>
+                <w:szCs w:val="21"/>
+              </w:rPr>
+              <w:t>if</w:t>
+            </w:r>
+            <w:r>
+              <w:rPr>
+                <w:rFonts w:ascii="Consolas" w:hAnsi="Consolas" w:cs="Consolas"/>
+                <w:color w:val="FFFFFF"/>
+                <w:sz w:val="21"/>
+                <w:szCs w:val="21"/>
+              </w:rPr>
+              <w:t xml:space="preserve"> </w:t>
+            </w:r>
+            <w:r>
+              <w:rPr>
+                <w:rFonts w:ascii="Consolas" w:hAnsi="Consolas" w:cs="Consolas"/>
+                <w:color w:val="E85D7F"/>
+                <w:sz w:val="21"/>
+                <w:szCs w:val="21"/>
+              </w:rPr>
+              <w:t>(</w:t>
+            </w:r>
+            <w:r>
+              <w:rPr>
+                <w:rFonts w:ascii="Consolas" w:hAnsi="Consolas" w:cs="Consolas"/>
+                <w:color w:val="FFE083"/>
+                <w:sz w:val="21"/>
+                <w:szCs w:val="21"/>
+              </w:rPr>
+              <w:t>'swim'</w:t>
+            </w:r>
+            <w:r>
+              <w:rPr>
+                <w:rFonts w:ascii="Consolas" w:hAnsi="Consolas" w:cs="Consolas"/>
+                <w:color w:val="FFFFFF"/>
+                <w:sz w:val="21"/>
+                <w:szCs w:val="21"/>
+              </w:rPr>
+              <w:t xml:space="preserve"> </w:t>
+            </w:r>
+            <w:r>
+              <w:rPr>
+                <w:rFonts w:ascii="Consolas" w:hAnsi="Consolas" w:cs="Consolas"/>
+                <w:color w:val="B3CCFF"/>
+                <w:sz w:val="21"/>
+                <w:szCs w:val="21"/>
+              </w:rPr>
+              <w:t>in</w:t>
+            </w:r>
+            <w:r>
+              <w:rPr>
+                <w:rFonts w:ascii="Consolas" w:hAnsi="Consolas" w:cs="Consolas"/>
+                <w:color w:val="FFFFFF"/>
+                <w:sz w:val="21"/>
+                <w:szCs w:val="21"/>
+              </w:rPr>
+              <w:t xml:space="preserve"> pet</w:t>
+            </w:r>
+            <w:r>
+              <w:rPr>
+                <w:rFonts w:ascii="Consolas" w:hAnsi="Consolas" w:cs="Consolas"/>
+                <w:color w:val="E85D7F"/>
+                <w:sz w:val="21"/>
+                <w:szCs w:val="21"/>
+              </w:rPr>
+              <w:t>)</w:t>
+            </w:r>
+            <w:r>
+              <w:rPr>
+                <w:rFonts w:ascii="Consolas" w:hAnsi="Consolas" w:cs="Consolas"/>
+                <w:color w:val="FFFFFF"/>
+                <w:sz w:val="21"/>
+                <w:szCs w:val="21"/>
+              </w:rPr>
+              <w:t xml:space="preserve"> </w:t>
+            </w:r>
+            <w:r>
+              <w:rPr>
+                <w:rFonts w:ascii="Consolas" w:hAnsi="Consolas" w:cs="Consolas"/>
+                <w:color w:val="E85D7F"/>
+                <w:sz w:val="21"/>
+                <w:szCs w:val="21"/>
+              </w:rPr>
+              <w:t>{</w:t>
+            </w:r>
+          </w:p>
+          <w:p>
+            <w:pPr>
+              <w:shd w:val="clear" w:color="auto" w:fill="1E1E1E"/>
+              <w:spacing w:line="330" w:lineRule="atLeast"/>
+              <w:rPr>
+                <w:rFonts w:ascii="Consolas" w:hAnsi="Consolas" w:cs="Consolas"/>
+                <w:color w:val="FFFFFF"/>
+                <w:sz w:val="21"/>
+                <w:szCs w:val="21"/>
+              </w:rPr>
+            </w:pPr>
+            <w:r>
+              <w:rPr>
+                <w:rFonts w:ascii="Consolas" w:hAnsi="Consolas" w:cs="Consolas"/>
+                <w:color w:val="FFFFFF"/>
+                <w:sz w:val="21"/>
+                <w:szCs w:val="21"/>
+              </w:rPr>
+              <w:t xml:space="preserve">    </w:t>
+            </w:r>
+            <w:r>
+              <w:rPr>
+                <w:rFonts w:ascii="Consolas" w:hAnsi="Consolas" w:cs="Consolas"/>
+                <w:color w:val="B3CCFF"/>
+                <w:sz w:val="21"/>
+                <w:szCs w:val="21"/>
+              </w:rPr>
+              <w:t>return</w:t>
+            </w:r>
+            <w:r>
+              <w:rPr>
+                <w:rFonts w:ascii="Consolas" w:hAnsi="Consolas" w:cs="Consolas"/>
+                <w:color w:val="FFFFFF"/>
+                <w:sz w:val="21"/>
+                <w:szCs w:val="21"/>
+              </w:rPr>
+              <w:t xml:space="preserve"> pet</w:t>
+            </w:r>
+            <w:r>
+              <w:rPr>
+                <w:rFonts w:ascii="Consolas" w:hAnsi="Consolas" w:cs="Consolas"/>
+                <w:color w:val="E85D7F"/>
+                <w:sz w:val="21"/>
+                <w:szCs w:val="21"/>
+              </w:rPr>
+              <w:t>.</w:t>
+            </w:r>
+            <w:r>
+              <w:rPr>
+                <w:rFonts w:ascii="Consolas" w:hAnsi="Consolas" w:cs="Consolas"/>
+                <w:color w:val="FFFFFF"/>
+                <w:sz w:val="21"/>
+                <w:szCs w:val="21"/>
+              </w:rPr>
+              <w:t>swim</w:t>
+            </w:r>
+            <w:r>
+              <w:rPr>
+                <w:rFonts w:ascii="Consolas" w:hAnsi="Consolas" w:cs="Consolas"/>
+                <w:color w:val="E85D7F"/>
+                <w:sz w:val="21"/>
+                <w:szCs w:val="21"/>
+              </w:rPr>
+              <w:t>();</w:t>
+            </w:r>
+          </w:p>
+          <w:p>
+            <w:pPr>
+              <w:shd w:val="clear" w:color="auto" w:fill="1E1E1E"/>
+              <w:spacing w:line="330" w:lineRule="atLeast"/>
+              <w:rPr>
+                <w:rFonts w:ascii="Consolas" w:hAnsi="Consolas" w:cs="Consolas"/>
+                <w:color w:val="FFFFFF"/>
+                <w:sz w:val="21"/>
+                <w:szCs w:val="21"/>
+              </w:rPr>
+            </w:pPr>
+            <w:r>
+              <w:rPr>
+                <w:rFonts w:ascii="Consolas" w:hAnsi="Consolas" w:cs="Consolas"/>
+                <w:color w:val="FFFFFF"/>
+                <w:sz w:val="21"/>
+                <w:szCs w:val="21"/>
+              </w:rPr>
+              <w:t xml:space="preserve">  </w:t>
+            </w:r>
+            <w:r>
+              <w:rPr>
+                <w:rFonts w:ascii="Consolas" w:hAnsi="Consolas" w:cs="Consolas"/>
+                <w:color w:val="E85D7F"/>
+                <w:sz w:val="21"/>
+                <w:szCs w:val="21"/>
+              </w:rPr>
+              <w:t>}</w:t>
+            </w:r>
+          </w:p>
+          <w:p>
+            <w:pPr>
+              <w:shd w:val="clear" w:color="auto" w:fill="1E1E1E"/>
+              <w:spacing w:line="330" w:lineRule="atLeast"/>
+              <w:rPr>
+                <w:rFonts w:ascii="Consolas" w:hAnsi="Consolas" w:cs="Consolas"/>
+                <w:color w:val="FFFFFF"/>
+                <w:sz w:val="21"/>
+                <w:szCs w:val="21"/>
+              </w:rPr>
+            </w:pPr>
+            <w:r>
+              <w:rPr>
+                <w:rFonts w:ascii="Consolas" w:hAnsi="Consolas" w:cs="Consolas"/>
+                <w:color w:val="E85D7F"/>
+                <w:sz w:val="21"/>
+                <w:szCs w:val="21"/>
+              </w:rPr>
+              <w:t>}</w:t>
+            </w:r>
+          </w:p>
+          <w:p>
+            <w:pPr>
+              <w:shd w:val="clear" w:color="auto" w:fill="1E1E1E"/>
+              <w:spacing w:line="330" w:lineRule="atLeast"/>
+              <w:rPr>
+                <w:rFonts w:ascii="Consolas" w:hAnsi="Consolas" w:cs="Consolas"/>
+                <w:color w:val="FFFFFF"/>
+                <w:sz w:val="21"/>
+                <w:szCs w:val="21"/>
+              </w:rPr>
+            </w:pPr>
+          </w:p>
+          <w:p>
+            <w:pPr>
+              <w:shd w:val="clear" w:color="auto" w:fill="1E1E1E"/>
+              <w:spacing w:line="330" w:lineRule="atLeast"/>
+              <w:rPr>
+                <w:rFonts w:ascii="Consolas" w:hAnsi="Consolas" w:cs="Consolas"/>
+                <w:color w:val="FFFFFF"/>
+                <w:sz w:val="21"/>
+                <w:szCs w:val="21"/>
+              </w:rPr>
+            </w:pPr>
+            <w:r>
+              <w:rPr>
+                <w:rFonts w:ascii="Consolas" w:hAnsi="Consolas" w:cs="Consolas"/>
+                <w:color w:val="FFFFFF"/>
+                <w:sz w:val="21"/>
+                <w:szCs w:val="21"/>
+              </w:rPr>
+              <w:t>console</w:t>
+            </w:r>
+            <w:r>
+              <w:rPr>
+                <w:rFonts w:ascii="Consolas" w:hAnsi="Consolas" w:cs="Consolas"/>
+                <w:color w:val="E85D7F"/>
+                <w:sz w:val="21"/>
+                <w:szCs w:val="21"/>
+              </w:rPr>
+              <w:t>.</w:t>
+            </w:r>
+            <w:r>
+              <w:rPr>
+                <w:rFonts w:ascii="Consolas" w:hAnsi="Consolas" w:cs="Consolas"/>
+                <w:color w:val="FFFFFF"/>
+                <w:sz w:val="21"/>
+                <w:szCs w:val="21"/>
+              </w:rPr>
+              <w:t>log</w:t>
+            </w:r>
+            <w:r>
+              <w:rPr>
+                <w:rFonts w:ascii="Consolas" w:hAnsi="Consolas" w:cs="Consolas"/>
+                <w:color w:val="E85D7F"/>
+                <w:sz w:val="21"/>
+                <w:szCs w:val="21"/>
+              </w:rPr>
+              <w:t>(</w:t>
+            </w:r>
+            <w:r>
+              <w:rPr>
+                <w:rFonts w:ascii="Consolas" w:hAnsi="Consolas" w:cs="Consolas"/>
+                <w:color w:val="FFFFFF"/>
+                <w:sz w:val="21"/>
+                <w:szCs w:val="21"/>
+              </w:rPr>
+              <w:t>move</w:t>
+            </w:r>
+            <w:r>
+              <w:rPr>
+                <w:rFonts w:ascii="Consolas" w:hAnsi="Consolas" w:cs="Consolas"/>
+                <w:color w:val="E85D7F"/>
+                <w:sz w:val="21"/>
+                <w:szCs w:val="21"/>
+              </w:rPr>
+              <w:t>(</w:t>
+            </w:r>
+            <w:r>
+              <w:rPr>
+                <w:rFonts w:ascii="Consolas" w:hAnsi="Consolas" w:cs="Consolas"/>
+                <w:color w:val="FFFFFF"/>
+                <w:sz w:val="21"/>
+                <w:szCs w:val="21"/>
+              </w:rPr>
+              <w:t>siameseCat</w:t>
+            </w:r>
+            <w:r>
+              <w:rPr>
+                <w:rFonts w:ascii="Consolas" w:hAnsi="Consolas" w:cs="Consolas"/>
+                <w:color w:val="E85D7F"/>
+                <w:sz w:val="21"/>
+                <w:szCs w:val="21"/>
+              </w:rPr>
+              <w:t>))</w:t>
+            </w:r>
+          </w:p>
+          <w:p>
+            <w:pPr>
+              <w:shd w:val="clear" w:color="auto" w:fill="1E1E1E"/>
+              <w:spacing w:after="240" w:line="330" w:lineRule="atLeast"/>
+              <w:rPr>
+                <w:rFonts w:ascii="Consolas" w:hAnsi="Consolas" w:cs="Consolas"/>
+                <w:color w:val="FFFFFF"/>
+                <w:sz w:val="21"/>
+                <w:szCs w:val="21"/>
+              </w:rPr>
+            </w:pPr>
+          </w:p>
+          <w:p>
+            <w:pPr>
+              <w:rPr>
+                <w:rFonts w:asciiTheme="minorHAnsi" w:hAnsiTheme="minorHAnsi" w:cstheme="minorHAnsi"/>
+              </w:rPr>
+            </w:pPr>
+          </w:p>
+        </w:tc>
+      </w:tr>
+    </w:tbl>
+    <w:p>
+      <w:pPr>
+        <w:rPr>
+          <w:rFonts w:asciiTheme="minorHAnsi" w:hAnsiTheme="minorHAnsi" w:cstheme="minorHAnsi"/>
+        </w:rPr>
+      </w:pPr>
+    </w:p>
+    <w:p>
+      <w:pPr>
+        <w:rPr>
+          <w:rFonts w:asciiTheme="minorHAnsi" w:hAnsiTheme="minorHAnsi" w:cstheme="minorHAnsi"/>
+        </w:rPr>
+      </w:pPr>
+    </w:p>
+    <w:p>
+      <w:pPr>
+        <w:pStyle w:val="ListParagraph"/>
+        <w:numPr>
+          <w:ilvl w:val="0"/>
+          <w:numId w:val="1"/>
+        </w:numPr>
+        <w:rPr>
+          <w:rFonts w:asciiTheme="minorHAnsi" w:hAnsiTheme="minorHAnsi"/>
+          <w:color w:val="000000" w:themeColor="text1"/>
+          <w:sz w:val="28"/>
+          <w:szCs w:val="28"/>
+        </w:rPr>
+      </w:pPr>
+      <w:r>
+        <w:rPr>
+          <w:rFonts w:asciiTheme="minorHAnsi" w:hAnsiTheme="minorHAnsi"/>
+          <w:color w:val="000000" w:themeColor="text1"/>
+          <w:sz w:val="28"/>
+          <w:szCs w:val="28"/>
+        </w:rPr>
+        <w:t>Narrowing with else</w:t>
+      </w:r>
+    </w:p>
+    <w:p>
+      <w:pPr>
+        <w:pStyle w:val="ListParagraph"/>
+        <w:numPr>
+          <w:ilvl w:val="1"/>
+          <w:numId w:val="23"/>
+        </w:numPr>
+        <w:rPr>
+          <w:rFonts w:asciiTheme="minorHAnsi" w:hAnsiTheme="minorHAnsi" w:cstheme="minorHAnsi"/>
+        </w:rPr>
+      </w:pPr>
+      <w:r>
+        <w:rPr>
+          <w:rFonts w:asciiTheme="minorHAnsi" w:hAnsiTheme="minorHAnsi" w:cstheme="minorHAnsi"/>
+          <w:shd w:val="clear" w:color="auto" w:fill="FFFFFF"/>
+        </w:rPr>
+        <w:t> </w:t>
+      </w:r>
+    </w:p>
     <w:sectPr>
       <w:pgSz w:w="12240" w:h="15840"/>
       <w:pgMar w:top="1440" w:right="1440" w:bottom="1440" w:left="1440" w:header="708" w:footer="708" w:gutter="0"/>
@@ -2974,7 +4781,7 @@
   <w:abstractNum w:abstractNumId="3" w15:restartNumberingAfterBreak="0">
     <w:nsid w:val="11BF0D1B"/>
     <w:multiLevelType w:val="hybridMultilevel"/>
-    <w:tmpl w:val="318652B8"/>
+    <w:tmpl w:val="EE3295C2"/>
     <w:lvl w:ilvl="0" w:tplc="04090011">
       <w:start w:val="1"/>
       <w:numFmt w:val="decimal"/>
@@ -3067,572 +4874,9 @@
     </w:lvl>
   </w:abstractNum>
   <w:abstractNum w:abstractNumId="4" w15:restartNumberingAfterBreak="0">
-    <w:nsid w:val="1C8E2F06"/>
+    <w:nsid w:val="14750716"/>
     <w:multiLevelType w:val="hybridMultilevel"/>
-    <w:tmpl w:val="1A8E174C"/>
-    <w:lvl w:ilvl="0" w:tplc="04090011">
-      <w:start w:val="1"/>
-      <w:numFmt w:val="decimal"/>
-      <w:lvlText w:val="%1)"/>
-      <w:lvlJc w:val="left"/>
-      <w:pPr>
-        <w:ind w:left="720" w:hanging="360"/>
-      </w:pPr>
-      <w:rPr>
-        <w:rFonts w:hint="default"/>
-      </w:rPr>
-    </w:lvl>
-    <w:lvl w:ilvl="1" w:tplc="76040072">
-      <w:start w:val="1"/>
-      <w:numFmt w:val="lowerLetter"/>
-      <w:lvlText w:val="%2."/>
-      <w:lvlJc w:val="left"/>
-      <w:pPr>
-        <w:ind w:left="1440" w:hanging="360"/>
-      </w:pPr>
-      <w:rPr>
-        <w:b w:val="0"/>
-        <w:bCs w:val="0"/>
-      </w:rPr>
-    </w:lvl>
-    <w:lvl w:ilvl="2" w:tplc="0409001B">
-      <w:start w:val="1"/>
-      <w:numFmt w:val="lowerRoman"/>
-      <w:lvlText w:val="%3."/>
-      <w:lvlJc w:val="right"/>
-      <w:pPr>
-        <w:ind w:left="2160" w:hanging="180"/>
-      </w:pPr>
-    </w:lvl>
-    <w:lvl w:ilvl="3" w:tplc="0409000F" w:tentative="1">
-      <w:start w:val="1"/>
-      <w:numFmt w:val="decimal"/>
-      <w:lvlText w:val="%4."/>
-      <w:lvlJc w:val="left"/>
-      <w:pPr>
-        <w:ind w:left="2880" w:hanging="360"/>
-      </w:pPr>
-    </w:lvl>
-    <w:lvl w:ilvl="4" w:tplc="04090019" w:tentative="1">
-      <w:start w:val="1"/>
-      <w:numFmt w:val="lowerLetter"/>
-      <w:lvlText w:val="%5."/>
-      <w:lvlJc w:val="left"/>
-      <w:pPr>
-        <w:ind w:left="3600" w:hanging="360"/>
-      </w:pPr>
-    </w:lvl>
-    <w:lvl w:ilvl="5" w:tplc="0409001B" w:tentative="1">
-      <w:start w:val="1"/>
-      <w:numFmt w:val="lowerRoman"/>
-      <w:lvlText w:val="%6."/>
-      <w:lvlJc w:val="right"/>
-      <w:pPr>
-        <w:ind w:left="4320" w:hanging="180"/>
-      </w:pPr>
-    </w:lvl>
-    <w:lvl w:ilvl="6" w:tplc="0409000F" w:tentative="1">
-      <w:start w:val="1"/>
-      <w:numFmt w:val="decimal"/>
-      <w:lvlText w:val="%7."/>
-      <w:lvlJc w:val="left"/>
-      <w:pPr>
-        <w:ind w:left="5040" w:hanging="360"/>
-      </w:pPr>
-    </w:lvl>
-    <w:lvl w:ilvl="7" w:tplc="04090019" w:tentative="1">
-      <w:start w:val="1"/>
-      <w:numFmt w:val="lowerLetter"/>
-      <w:lvlText w:val="%8."/>
-      <w:lvlJc w:val="left"/>
-      <w:pPr>
-        <w:ind w:left="5760" w:hanging="360"/>
-      </w:pPr>
-    </w:lvl>
-    <w:lvl w:ilvl="8" w:tplc="0409001B" w:tentative="1">
-      <w:start w:val="1"/>
-      <w:numFmt w:val="lowerRoman"/>
-      <w:lvlText w:val="%9."/>
-      <w:lvlJc w:val="right"/>
-      <w:pPr>
-        <w:ind w:left="6480" w:hanging="180"/>
-      </w:pPr>
-    </w:lvl>
-  </w:abstractNum>
-  <w:abstractNum w:abstractNumId="5" w15:restartNumberingAfterBreak="0">
-    <w:nsid w:val="207853DE"/>
-    <w:multiLevelType w:val="hybridMultilevel"/>
-    <w:tmpl w:val="25D24ED6"/>
-    <w:lvl w:ilvl="0" w:tplc="04090015">
-      <w:start w:val="1"/>
-      <w:numFmt w:val="upperLetter"/>
-      <w:lvlText w:val="%1."/>
-      <w:lvlJc w:val="left"/>
-      <w:pPr>
-        <w:ind w:left="1800" w:hanging="360"/>
-      </w:pPr>
-      <w:rPr>
-        <w:rFonts w:hint="default"/>
-      </w:rPr>
-    </w:lvl>
-    <w:lvl w:ilvl="1" w:tplc="04090019" w:tentative="1">
-      <w:start w:val="1"/>
-      <w:numFmt w:val="lowerLetter"/>
-      <w:lvlText w:val="%2."/>
-      <w:lvlJc w:val="left"/>
-      <w:pPr>
-        <w:ind w:left="2520" w:hanging="360"/>
-      </w:pPr>
-    </w:lvl>
-    <w:lvl w:ilvl="2" w:tplc="0409001B" w:tentative="1">
-      <w:start w:val="1"/>
-      <w:numFmt w:val="lowerRoman"/>
-      <w:lvlText w:val="%3."/>
-      <w:lvlJc w:val="right"/>
-      <w:pPr>
-        <w:ind w:left="3240" w:hanging="180"/>
-      </w:pPr>
-    </w:lvl>
-    <w:lvl w:ilvl="3" w:tplc="0409000F" w:tentative="1">
-      <w:start w:val="1"/>
-      <w:numFmt w:val="decimal"/>
-      <w:lvlText w:val="%4."/>
-      <w:lvlJc w:val="left"/>
-      <w:pPr>
-        <w:ind w:left="3960" w:hanging="360"/>
-      </w:pPr>
-    </w:lvl>
-    <w:lvl w:ilvl="4" w:tplc="04090019" w:tentative="1">
-      <w:start w:val="1"/>
-      <w:numFmt w:val="lowerLetter"/>
-      <w:lvlText w:val="%5."/>
-      <w:lvlJc w:val="left"/>
-      <w:pPr>
-        <w:ind w:left="4680" w:hanging="360"/>
-      </w:pPr>
-    </w:lvl>
-    <w:lvl w:ilvl="5" w:tplc="0409001B" w:tentative="1">
-      <w:start w:val="1"/>
-      <w:numFmt w:val="lowerRoman"/>
-      <w:lvlText w:val="%6."/>
-      <w:lvlJc w:val="right"/>
-      <w:pPr>
-        <w:ind w:left="5400" w:hanging="180"/>
-      </w:pPr>
-    </w:lvl>
-    <w:lvl w:ilvl="6" w:tplc="0409000F" w:tentative="1">
-      <w:start w:val="1"/>
-      <w:numFmt w:val="decimal"/>
-      <w:lvlText w:val="%7."/>
-      <w:lvlJc w:val="left"/>
-      <w:pPr>
-        <w:ind w:left="6120" w:hanging="360"/>
-      </w:pPr>
-    </w:lvl>
-    <w:lvl w:ilvl="7" w:tplc="04090019" w:tentative="1">
-      <w:start w:val="1"/>
-      <w:numFmt w:val="lowerLetter"/>
-      <w:lvlText w:val="%8."/>
-      <w:lvlJc w:val="left"/>
-      <w:pPr>
-        <w:ind w:left="6840" w:hanging="360"/>
-      </w:pPr>
-    </w:lvl>
-    <w:lvl w:ilvl="8" w:tplc="0409001B" w:tentative="1">
-      <w:start w:val="1"/>
-      <w:numFmt w:val="lowerRoman"/>
-      <w:lvlText w:val="%9."/>
-      <w:lvlJc w:val="right"/>
-      <w:pPr>
-        <w:ind w:left="7560" w:hanging="180"/>
-      </w:pPr>
-    </w:lvl>
-  </w:abstractNum>
-  <w:abstractNum w:abstractNumId="6" w15:restartNumberingAfterBreak="0">
-    <w:nsid w:val="226230BA"/>
-    <w:multiLevelType w:val="hybridMultilevel"/>
-    <w:tmpl w:val="25D24ED6"/>
-    <w:lvl w:ilvl="0" w:tplc="04090015">
-      <w:start w:val="1"/>
-      <w:numFmt w:val="upperLetter"/>
-      <w:lvlText w:val="%1."/>
-      <w:lvlJc w:val="left"/>
-      <w:pPr>
-        <w:ind w:left="1800" w:hanging="360"/>
-      </w:pPr>
-      <w:rPr>
-        <w:rFonts w:hint="default"/>
-      </w:rPr>
-    </w:lvl>
-    <w:lvl w:ilvl="1" w:tplc="04090019" w:tentative="1">
-      <w:start w:val="1"/>
-      <w:numFmt w:val="lowerLetter"/>
-      <w:lvlText w:val="%2."/>
-      <w:lvlJc w:val="left"/>
-      <w:pPr>
-        <w:ind w:left="2520" w:hanging="360"/>
-      </w:pPr>
-    </w:lvl>
-    <w:lvl w:ilvl="2" w:tplc="0409001B" w:tentative="1">
-      <w:start w:val="1"/>
-      <w:numFmt w:val="lowerRoman"/>
-      <w:lvlText w:val="%3."/>
-      <w:lvlJc w:val="right"/>
-      <w:pPr>
-        <w:ind w:left="3240" w:hanging="180"/>
-      </w:pPr>
-    </w:lvl>
-    <w:lvl w:ilvl="3" w:tplc="0409000F" w:tentative="1">
-      <w:start w:val="1"/>
-      <w:numFmt w:val="decimal"/>
-      <w:lvlText w:val="%4."/>
-      <w:lvlJc w:val="left"/>
-      <w:pPr>
-        <w:ind w:left="3960" w:hanging="360"/>
-      </w:pPr>
-    </w:lvl>
-    <w:lvl w:ilvl="4" w:tplc="04090019" w:tentative="1">
-      <w:start w:val="1"/>
-      <w:numFmt w:val="lowerLetter"/>
-      <w:lvlText w:val="%5."/>
-      <w:lvlJc w:val="left"/>
-      <w:pPr>
-        <w:ind w:left="4680" w:hanging="360"/>
-      </w:pPr>
-    </w:lvl>
-    <w:lvl w:ilvl="5" w:tplc="0409001B" w:tentative="1">
-      <w:start w:val="1"/>
-      <w:numFmt w:val="lowerRoman"/>
-      <w:lvlText w:val="%6."/>
-      <w:lvlJc w:val="right"/>
-      <w:pPr>
-        <w:ind w:left="5400" w:hanging="180"/>
-      </w:pPr>
-    </w:lvl>
-    <w:lvl w:ilvl="6" w:tplc="0409000F" w:tentative="1">
-      <w:start w:val="1"/>
-      <w:numFmt w:val="decimal"/>
-      <w:lvlText w:val="%7."/>
-      <w:lvlJc w:val="left"/>
-      <w:pPr>
-        <w:ind w:left="6120" w:hanging="360"/>
-      </w:pPr>
-    </w:lvl>
-    <w:lvl w:ilvl="7" w:tplc="04090019" w:tentative="1">
-      <w:start w:val="1"/>
-      <w:numFmt w:val="lowerLetter"/>
-      <w:lvlText w:val="%8."/>
-      <w:lvlJc w:val="left"/>
-      <w:pPr>
-        <w:ind w:left="6840" w:hanging="360"/>
-      </w:pPr>
-    </w:lvl>
-    <w:lvl w:ilvl="8" w:tplc="0409001B" w:tentative="1">
-      <w:start w:val="1"/>
-      <w:numFmt w:val="lowerRoman"/>
-      <w:lvlText w:val="%9."/>
-      <w:lvlJc w:val="right"/>
-      <w:pPr>
-        <w:ind w:left="7560" w:hanging="180"/>
-      </w:pPr>
-    </w:lvl>
-  </w:abstractNum>
-  <w:abstractNum w:abstractNumId="7" w15:restartNumberingAfterBreak="0">
-    <w:nsid w:val="2ABE0338"/>
-    <w:multiLevelType w:val="hybridMultilevel"/>
-    <w:tmpl w:val="25D24ED6"/>
-    <w:lvl w:ilvl="0" w:tplc="04090015">
-      <w:start w:val="1"/>
-      <w:numFmt w:val="upperLetter"/>
-      <w:lvlText w:val="%1."/>
-      <w:lvlJc w:val="left"/>
-      <w:pPr>
-        <w:ind w:left="1800" w:hanging="360"/>
-      </w:pPr>
-      <w:rPr>
-        <w:rFonts w:hint="default"/>
-      </w:rPr>
-    </w:lvl>
-    <w:lvl w:ilvl="1" w:tplc="04090019" w:tentative="1">
-      <w:start w:val="1"/>
-      <w:numFmt w:val="lowerLetter"/>
-      <w:lvlText w:val="%2."/>
-      <w:lvlJc w:val="left"/>
-      <w:pPr>
-        <w:ind w:left="2520" w:hanging="360"/>
-      </w:pPr>
-    </w:lvl>
-    <w:lvl w:ilvl="2" w:tplc="0409001B" w:tentative="1">
-      <w:start w:val="1"/>
-      <w:numFmt w:val="lowerRoman"/>
-      <w:lvlText w:val="%3."/>
-      <w:lvlJc w:val="right"/>
-      <w:pPr>
-        <w:ind w:left="3240" w:hanging="180"/>
-      </w:pPr>
-    </w:lvl>
-    <w:lvl w:ilvl="3" w:tplc="0409000F" w:tentative="1">
-      <w:start w:val="1"/>
-      <w:numFmt w:val="decimal"/>
-      <w:lvlText w:val="%4."/>
-      <w:lvlJc w:val="left"/>
-      <w:pPr>
-        <w:ind w:left="3960" w:hanging="360"/>
-      </w:pPr>
-    </w:lvl>
-    <w:lvl w:ilvl="4" w:tplc="04090019" w:tentative="1">
-      <w:start w:val="1"/>
-      <w:numFmt w:val="lowerLetter"/>
-      <w:lvlText w:val="%5."/>
-      <w:lvlJc w:val="left"/>
-      <w:pPr>
-        <w:ind w:left="4680" w:hanging="360"/>
-      </w:pPr>
-    </w:lvl>
-    <w:lvl w:ilvl="5" w:tplc="0409001B" w:tentative="1">
-      <w:start w:val="1"/>
-      <w:numFmt w:val="lowerRoman"/>
-      <w:lvlText w:val="%6."/>
-      <w:lvlJc w:val="right"/>
-      <w:pPr>
-        <w:ind w:left="5400" w:hanging="180"/>
-      </w:pPr>
-    </w:lvl>
-    <w:lvl w:ilvl="6" w:tplc="0409000F" w:tentative="1">
-      <w:start w:val="1"/>
-      <w:numFmt w:val="decimal"/>
-      <w:lvlText w:val="%7."/>
-      <w:lvlJc w:val="left"/>
-      <w:pPr>
-        <w:ind w:left="6120" w:hanging="360"/>
-      </w:pPr>
-    </w:lvl>
-    <w:lvl w:ilvl="7" w:tplc="04090019" w:tentative="1">
-      <w:start w:val="1"/>
-      <w:numFmt w:val="lowerLetter"/>
-      <w:lvlText w:val="%8."/>
-      <w:lvlJc w:val="left"/>
-      <w:pPr>
-        <w:ind w:left="6840" w:hanging="360"/>
-      </w:pPr>
-    </w:lvl>
-    <w:lvl w:ilvl="8" w:tplc="0409001B" w:tentative="1">
-      <w:start w:val="1"/>
-      <w:numFmt w:val="lowerRoman"/>
-      <w:lvlText w:val="%9."/>
-      <w:lvlJc w:val="right"/>
-      <w:pPr>
-        <w:ind w:left="7560" w:hanging="180"/>
-      </w:pPr>
-    </w:lvl>
-  </w:abstractNum>
-  <w:abstractNum w:abstractNumId="8" w15:restartNumberingAfterBreak="0">
-    <w:nsid w:val="3D9F2B13"/>
-    <w:multiLevelType w:val="hybridMultilevel"/>
-    <w:tmpl w:val="520E7810"/>
-    <w:lvl w:ilvl="0" w:tplc="76040072">
-      <w:start w:val="1"/>
-      <w:numFmt w:val="lowerLetter"/>
-      <w:lvlText w:val="%1."/>
-      <w:lvlJc w:val="left"/>
-      <w:pPr>
-        <w:ind w:left="1440" w:hanging="360"/>
-      </w:pPr>
-      <w:rPr>
-        <w:b w:val="0"/>
-        <w:bCs w:val="0"/>
-      </w:rPr>
-    </w:lvl>
-    <w:lvl w:ilvl="1" w:tplc="04090019">
-      <w:start w:val="1"/>
-      <w:numFmt w:val="lowerLetter"/>
-      <w:lvlText w:val="%2."/>
-      <w:lvlJc w:val="left"/>
-      <w:pPr>
-        <w:ind w:left="1440" w:hanging="360"/>
-      </w:pPr>
-    </w:lvl>
-    <w:lvl w:ilvl="2" w:tplc="0409001B">
-      <w:start w:val="1"/>
-      <w:numFmt w:val="lowerRoman"/>
-      <w:lvlText w:val="%3."/>
-      <w:lvlJc w:val="right"/>
-      <w:pPr>
-        <w:ind w:left="2160" w:hanging="180"/>
-      </w:pPr>
-    </w:lvl>
-    <w:lvl w:ilvl="3" w:tplc="0409000F" w:tentative="1">
-      <w:start w:val="1"/>
-      <w:numFmt w:val="decimal"/>
-      <w:lvlText w:val="%4."/>
-      <w:lvlJc w:val="left"/>
-      <w:pPr>
-        <w:ind w:left="2880" w:hanging="360"/>
-      </w:pPr>
-    </w:lvl>
-    <w:lvl w:ilvl="4" w:tplc="04090019" w:tentative="1">
-      <w:start w:val="1"/>
-      <w:numFmt w:val="lowerLetter"/>
-      <w:lvlText w:val="%5."/>
-      <w:lvlJc w:val="left"/>
-      <w:pPr>
-        <w:ind w:left="3600" w:hanging="360"/>
-      </w:pPr>
-    </w:lvl>
-    <w:lvl w:ilvl="5" w:tplc="0409001B" w:tentative="1">
-      <w:start w:val="1"/>
-      <w:numFmt w:val="lowerRoman"/>
-      <w:lvlText w:val="%6."/>
-      <w:lvlJc w:val="right"/>
-      <w:pPr>
-        <w:ind w:left="4320" w:hanging="180"/>
-      </w:pPr>
-    </w:lvl>
-    <w:lvl w:ilvl="6" w:tplc="0409000F" w:tentative="1">
-      <w:start w:val="1"/>
-      <w:numFmt w:val="decimal"/>
-      <w:lvlText w:val="%7."/>
-      <w:lvlJc w:val="left"/>
-      <w:pPr>
-        <w:ind w:left="5040" w:hanging="360"/>
-      </w:pPr>
-    </w:lvl>
-    <w:lvl w:ilvl="7" w:tplc="04090019" w:tentative="1">
-      <w:start w:val="1"/>
-      <w:numFmt w:val="lowerLetter"/>
-      <w:lvlText w:val="%8."/>
-      <w:lvlJc w:val="left"/>
-      <w:pPr>
-        <w:ind w:left="5760" w:hanging="360"/>
-      </w:pPr>
-    </w:lvl>
-    <w:lvl w:ilvl="8" w:tplc="0409001B" w:tentative="1">
-      <w:start w:val="1"/>
-      <w:numFmt w:val="lowerRoman"/>
-      <w:lvlText w:val="%9."/>
-      <w:lvlJc w:val="right"/>
-      <w:pPr>
-        <w:ind w:left="6480" w:hanging="180"/>
-      </w:pPr>
-    </w:lvl>
-  </w:abstractNum>
-  <w:abstractNum w:abstractNumId="9" w15:restartNumberingAfterBreak="0">
-    <w:nsid w:val="50E408BF"/>
-    <w:multiLevelType w:val="hybridMultilevel"/>
-    <w:tmpl w:val="BCBE6968"/>
-    <w:lvl w:ilvl="0" w:tplc="5676581C">
-      <w:start w:val="1"/>
-      <w:numFmt w:val="bullet"/>
-      <w:lvlText w:val="-"/>
-      <w:lvlJc w:val="left"/>
-      <w:pPr>
-        <w:ind w:left="720" w:hanging="360"/>
-      </w:pPr>
-      <w:rPr>
-        <w:rFonts w:ascii="Calibri" w:eastAsia="Times New Roman" w:hAnsi="Calibri" w:cs="Times New Roman" w:hint="default"/>
-      </w:rPr>
-    </w:lvl>
-    <w:lvl w:ilvl="1" w:tplc="04090003" w:tentative="1">
-      <w:start w:val="1"/>
-      <w:numFmt w:val="bullet"/>
-      <w:lvlText w:val="o"/>
-      <w:lvlJc w:val="left"/>
-      <w:pPr>
-        <w:ind w:left="1440" w:hanging="360"/>
-      </w:pPr>
-      <w:rPr>
-        <w:rFonts w:ascii="Courier New" w:hAnsi="Courier New" w:cs="Courier New" w:hint="default"/>
-      </w:rPr>
-    </w:lvl>
-    <w:lvl w:ilvl="2" w:tplc="04090005" w:tentative="1">
-      <w:start w:val="1"/>
-      <w:numFmt w:val="bullet"/>
-      <w:lvlText w:val=""/>
-      <w:lvlJc w:val="left"/>
-      <w:pPr>
-        <w:ind w:left="2160" w:hanging="360"/>
-      </w:pPr>
-      <w:rPr>
-        <w:rFonts w:ascii="Wingdings" w:hAnsi="Wingdings" w:hint="default"/>
-      </w:rPr>
-    </w:lvl>
-    <w:lvl w:ilvl="3" w:tplc="04090001" w:tentative="1">
-      <w:start w:val="1"/>
-      <w:numFmt w:val="bullet"/>
-      <w:lvlText w:val=""/>
-      <w:lvlJc w:val="left"/>
-      <w:pPr>
-        <w:ind w:left="2880" w:hanging="360"/>
-      </w:pPr>
-      <w:rPr>
-        <w:rFonts w:ascii="Symbol" w:hAnsi="Symbol" w:hint="default"/>
-      </w:rPr>
-    </w:lvl>
-    <w:lvl w:ilvl="4" w:tplc="04090003" w:tentative="1">
-      <w:start w:val="1"/>
-      <w:numFmt w:val="bullet"/>
-      <w:lvlText w:val="o"/>
-      <w:lvlJc w:val="left"/>
-      <w:pPr>
-        <w:ind w:left="3600" w:hanging="360"/>
-      </w:pPr>
-      <w:rPr>
-        <w:rFonts w:ascii="Courier New" w:hAnsi="Courier New" w:cs="Courier New" w:hint="default"/>
-      </w:rPr>
-    </w:lvl>
-    <w:lvl w:ilvl="5" w:tplc="04090005" w:tentative="1">
-      <w:start w:val="1"/>
-      <w:numFmt w:val="bullet"/>
-      <w:lvlText w:val=""/>
-      <w:lvlJc w:val="left"/>
-      <w:pPr>
-        <w:ind w:left="4320" w:hanging="360"/>
-      </w:pPr>
-      <w:rPr>
-        <w:rFonts w:ascii="Wingdings" w:hAnsi="Wingdings" w:hint="default"/>
-      </w:rPr>
-    </w:lvl>
-    <w:lvl w:ilvl="6" w:tplc="04090001" w:tentative="1">
-      <w:start w:val="1"/>
-      <w:numFmt w:val="bullet"/>
-      <w:lvlText w:val=""/>
-      <w:lvlJc w:val="left"/>
-      <w:pPr>
-        <w:ind w:left="5040" w:hanging="360"/>
-      </w:pPr>
-      <w:rPr>
-        <w:rFonts w:ascii="Symbol" w:hAnsi="Symbol" w:hint="default"/>
-      </w:rPr>
-    </w:lvl>
-    <w:lvl w:ilvl="7" w:tplc="04090003" w:tentative="1">
-      <w:start w:val="1"/>
-      <w:numFmt w:val="bullet"/>
-      <w:lvlText w:val="o"/>
-      <w:lvlJc w:val="left"/>
-      <w:pPr>
-        <w:ind w:left="5760" w:hanging="360"/>
-      </w:pPr>
-      <w:rPr>
-        <w:rFonts w:ascii="Courier New" w:hAnsi="Courier New" w:cs="Courier New" w:hint="default"/>
-      </w:rPr>
-    </w:lvl>
-    <w:lvl w:ilvl="8" w:tplc="04090005" w:tentative="1">
-      <w:start w:val="1"/>
-      <w:numFmt w:val="bullet"/>
-      <w:lvlText w:val=""/>
-      <w:lvlJc w:val="left"/>
-      <w:pPr>
-        <w:ind w:left="6480" w:hanging="360"/>
-      </w:pPr>
-      <w:rPr>
-        <w:rFonts w:ascii="Wingdings" w:hAnsi="Wingdings" w:hint="default"/>
-      </w:rPr>
-    </w:lvl>
-  </w:abstractNum>
-  <w:abstractNum w:abstractNumId="10" w15:restartNumberingAfterBreak="0">
-    <w:nsid w:val="52751265"/>
-    <w:multiLevelType w:val="hybridMultilevel"/>
-    <w:tmpl w:val="66D6A67E"/>
+    <w:tmpl w:val="318652B8"/>
     <w:lvl w:ilvl="0" w:tplc="04090011">
       <w:start w:val="1"/>
       <w:numFmt w:val="decimal"/>
@@ -3724,10 +4968,10 @@
       </w:pPr>
     </w:lvl>
   </w:abstractNum>
-  <w:abstractNum w:abstractNumId="11" w15:restartNumberingAfterBreak="0">
-    <w:nsid w:val="52CB0831"/>
+  <w:abstractNum w:abstractNumId="5" w15:restartNumberingAfterBreak="0">
+    <w:nsid w:val="1C8E2F06"/>
     <w:multiLevelType w:val="hybridMultilevel"/>
-    <w:tmpl w:val="8CA4D62A"/>
+    <w:tmpl w:val="1A8E174C"/>
     <w:lvl w:ilvl="0" w:tplc="04090011">
       <w:start w:val="1"/>
       <w:numFmt w:val="decimal"/>
@@ -3817,38 +5061,38 @@
       </w:pPr>
     </w:lvl>
   </w:abstractNum>
-  <w:abstractNum w:abstractNumId="12" w15:restartNumberingAfterBreak="0">
-    <w:nsid w:val="553F2B35"/>
+  <w:abstractNum w:abstractNumId="6" w15:restartNumberingAfterBreak="0">
+    <w:nsid w:val="207853DE"/>
     <w:multiLevelType w:val="hybridMultilevel"/>
-    <w:tmpl w:val="7954259C"/>
-    <w:lvl w:ilvl="0" w:tplc="04090011">
-      <w:start w:val="1"/>
-      <w:numFmt w:val="decimal"/>
-      <w:lvlText w:val="%1)"/>
-      <w:lvlJc w:val="left"/>
-      <w:pPr>
-        <w:ind w:left="720" w:hanging="360"/>
+    <w:tmpl w:val="25D24ED6"/>
+    <w:lvl w:ilvl="0" w:tplc="04090015">
+      <w:start w:val="1"/>
+      <w:numFmt w:val="upperLetter"/>
+      <w:lvlText w:val="%1."/>
+      <w:lvlJc w:val="left"/>
+      <w:pPr>
+        <w:ind w:left="1800" w:hanging="360"/>
       </w:pPr>
       <w:rPr>
         <w:rFonts w:hint="default"/>
       </w:rPr>
     </w:lvl>
-    <w:lvl w:ilvl="1" w:tplc="04090019">
+    <w:lvl w:ilvl="1" w:tplc="04090019" w:tentative="1">
       <w:start w:val="1"/>
       <w:numFmt w:val="lowerLetter"/>
       <w:lvlText w:val="%2."/>
       <w:lvlJc w:val="left"/>
       <w:pPr>
-        <w:ind w:left="1440" w:hanging="360"/>
-      </w:pPr>
-    </w:lvl>
-    <w:lvl w:ilvl="2" w:tplc="0409001B">
+        <w:ind w:left="2520" w:hanging="360"/>
+      </w:pPr>
+    </w:lvl>
+    <w:lvl w:ilvl="2" w:tplc="0409001B" w:tentative="1">
       <w:start w:val="1"/>
       <w:numFmt w:val="lowerRoman"/>
       <w:lvlText w:val="%3."/>
       <w:lvlJc w:val="right"/>
       <w:pPr>
-        <w:ind w:left="2160" w:hanging="180"/>
+        <w:ind w:left="3240" w:hanging="180"/>
       </w:pPr>
     </w:lvl>
     <w:lvl w:ilvl="3" w:tplc="0409000F" w:tentative="1">
@@ -3857,7 +5101,7 @@
       <w:lvlText w:val="%4."/>
       <w:lvlJc w:val="left"/>
       <w:pPr>
-        <w:ind w:left="2880" w:hanging="360"/>
+        <w:ind w:left="3960" w:hanging="360"/>
       </w:pPr>
     </w:lvl>
     <w:lvl w:ilvl="4" w:tplc="04090019" w:tentative="1">
@@ -3866,7 +5110,7 @@
       <w:lvlText w:val="%5."/>
       <w:lvlJc w:val="left"/>
       <w:pPr>
-        <w:ind w:left="3600" w:hanging="360"/>
+        <w:ind w:left="4680" w:hanging="360"/>
       </w:pPr>
     </w:lvl>
     <w:lvl w:ilvl="5" w:tplc="0409001B" w:tentative="1">
@@ -3875,7 +5119,7 @@
       <w:lvlText w:val="%6."/>
       <w:lvlJc w:val="right"/>
       <w:pPr>
-        <w:ind w:left="4320" w:hanging="180"/>
+        <w:ind w:left="5400" w:hanging="180"/>
       </w:pPr>
     </w:lvl>
     <w:lvl w:ilvl="6" w:tplc="0409000F" w:tentative="1">
@@ -3884,7 +5128,7 @@
       <w:lvlText w:val="%7."/>
       <w:lvlJc w:val="left"/>
       <w:pPr>
-        <w:ind w:left="5040" w:hanging="360"/>
+        <w:ind w:left="6120" w:hanging="360"/>
       </w:pPr>
     </w:lvl>
     <w:lvl w:ilvl="7" w:tplc="04090019" w:tentative="1">
@@ -3893,7 +5137,7 @@
       <w:lvlText w:val="%8."/>
       <w:lvlJc w:val="left"/>
       <w:pPr>
-        <w:ind w:left="5760" w:hanging="360"/>
+        <w:ind w:left="6840" w:hanging="360"/>
       </w:pPr>
     </w:lvl>
     <w:lvl w:ilvl="8" w:tplc="0409001B" w:tentative="1">
@@ -3902,12 +5146,12 @@
       <w:lvlText w:val="%9."/>
       <w:lvlJc w:val="right"/>
       <w:pPr>
-        <w:ind w:left="6480" w:hanging="180"/>
+        <w:ind w:left="7560" w:hanging="180"/>
       </w:pPr>
     </w:lvl>
   </w:abstractNum>
-  <w:abstractNum w:abstractNumId="13" w15:restartNumberingAfterBreak="0">
-    <w:nsid w:val="5F44714F"/>
+  <w:abstractNum w:abstractNumId="7" w15:restartNumberingAfterBreak="0">
+    <w:nsid w:val="226230BA"/>
     <w:multiLevelType w:val="hybridMultilevel"/>
     <w:tmpl w:val="25D24ED6"/>
     <w:lvl w:ilvl="0" w:tplc="04090015">
@@ -3995,8 +5239,8 @@
       </w:pPr>
     </w:lvl>
   </w:abstractNum>
-  <w:abstractNum w:abstractNumId="14" w15:restartNumberingAfterBreak="0">
-    <w:nsid w:val="65BC251F"/>
+  <w:abstractNum w:abstractNumId="8" w15:restartNumberingAfterBreak="0">
+    <w:nsid w:val="2ABE0338"/>
     <w:multiLevelType w:val="hybridMultilevel"/>
     <w:tmpl w:val="25D24ED6"/>
     <w:lvl w:ilvl="0" w:tplc="04090015">
@@ -4084,8 +5328,211 @@
       </w:pPr>
     </w:lvl>
   </w:abstractNum>
-  <w:abstractNum w:abstractNumId="15" w15:restartNumberingAfterBreak="0">
-    <w:nsid w:val="6607793B"/>
+  <w:abstractNum w:abstractNumId="9" w15:restartNumberingAfterBreak="0">
+    <w:nsid w:val="3D9F2B13"/>
+    <w:multiLevelType w:val="hybridMultilevel"/>
+    <w:tmpl w:val="520E7810"/>
+    <w:lvl w:ilvl="0" w:tplc="76040072">
+      <w:start w:val="1"/>
+      <w:numFmt w:val="lowerLetter"/>
+      <w:lvlText w:val="%1."/>
+      <w:lvlJc w:val="left"/>
+      <w:pPr>
+        <w:ind w:left="1440" w:hanging="360"/>
+      </w:pPr>
+      <w:rPr>
+        <w:b w:val="0"/>
+        <w:bCs w:val="0"/>
+      </w:rPr>
+    </w:lvl>
+    <w:lvl w:ilvl="1" w:tplc="04090019">
+      <w:start w:val="1"/>
+      <w:numFmt w:val="lowerLetter"/>
+      <w:lvlText w:val="%2."/>
+      <w:lvlJc w:val="left"/>
+      <w:pPr>
+        <w:ind w:left="1440" w:hanging="360"/>
+      </w:pPr>
+    </w:lvl>
+    <w:lvl w:ilvl="2" w:tplc="0409001B">
+      <w:start w:val="1"/>
+      <w:numFmt w:val="lowerRoman"/>
+      <w:lvlText w:val="%3."/>
+      <w:lvlJc w:val="right"/>
+      <w:pPr>
+        <w:ind w:left="2160" w:hanging="180"/>
+      </w:pPr>
+    </w:lvl>
+    <w:lvl w:ilvl="3" w:tplc="0409000F" w:tentative="1">
+      <w:start w:val="1"/>
+      <w:numFmt w:val="decimal"/>
+      <w:lvlText w:val="%4."/>
+      <w:lvlJc w:val="left"/>
+      <w:pPr>
+        <w:ind w:left="2880" w:hanging="360"/>
+      </w:pPr>
+    </w:lvl>
+    <w:lvl w:ilvl="4" w:tplc="04090019" w:tentative="1">
+      <w:start w:val="1"/>
+      <w:numFmt w:val="lowerLetter"/>
+      <w:lvlText w:val="%5."/>
+      <w:lvlJc w:val="left"/>
+      <w:pPr>
+        <w:ind w:left="3600" w:hanging="360"/>
+      </w:pPr>
+    </w:lvl>
+    <w:lvl w:ilvl="5" w:tplc="0409001B" w:tentative="1">
+      <w:start w:val="1"/>
+      <w:numFmt w:val="lowerRoman"/>
+      <w:lvlText w:val="%6."/>
+      <w:lvlJc w:val="right"/>
+      <w:pPr>
+        <w:ind w:left="4320" w:hanging="180"/>
+      </w:pPr>
+    </w:lvl>
+    <w:lvl w:ilvl="6" w:tplc="0409000F" w:tentative="1">
+      <w:start w:val="1"/>
+      <w:numFmt w:val="decimal"/>
+      <w:lvlText w:val="%7."/>
+      <w:lvlJc w:val="left"/>
+      <w:pPr>
+        <w:ind w:left="5040" w:hanging="360"/>
+      </w:pPr>
+    </w:lvl>
+    <w:lvl w:ilvl="7" w:tplc="04090019" w:tentative="1">
+      <w:start w:val="1"/>
+      <w:numFmt w:val="lowerLetter"/>
+      <w:lvlText w:val="%8."/>
+      <w:lvlJc w:val="left"/>
+      <w:pPr>
+        <w:ind w:left="5760" w:hanging="360"/>
+      </w:pPr>
+    </w:lvl>
+    <w:lvl w:ilvl="8" w:tplc="0409001B" w:tentative="1">
+      <w:start w:val="1"/>
+      <w:numFmt w:val="lowerRoman"/>
+      <w:lvlText w:val="%9."/>
+      <w:lvlJc w:val="right"/>
+      <w:pPr>
+        <w:ind w:left="6480" w:hanging="180"/>
+      </w:pPr>
+    </w:lvl>
+  </w:abstractNum>
+  <w:abstractNum w:abstractNumId="10" w15:restartNumberingAfterBreak="0">
+    <w:nsid w:val="50E408BF"/>
+    <w:multiLevelType w:val="hybridMultilevel"/>
+    <w:tmpl w:val="BCBE6968"/>
+    <w:lvl w:ilvl="0" w:tplc="5676581C">
+      <w:start w:val="1"/>
+      <w:numFmt w:val="bullet"/>
+      <w:lvlText w:val="-"/>
+      <w:lvlJc w:val="left"/>
+      <w:pPr>
+        <w:ind w:left="720" w:hanging="360"/>
+      </w:pPr>
+      <w:rPr>
+        <w:rFonts w:ascii="Calibri" w:eastAsia="Times New Roman" w:hAnsi="Calibri" w:cs="Times New Roman" w:hint="default"/>
+      </w:rPr>
+    </w:lvl>
+    <w:lvl w:ilvl="1" w:tplc="04090003" w:tentative="1">
+      <w:start w:val="1"/>
+      <w:numFmt w:val="bullet"/>
+      <w:lvlText w:val="o"/>
+      <w:lvlJc w:val="left"/>
+      <w:pPr>
+        <w:ind w:left="1440" w:hanging="360"/>
+      </w:pPr>
+      <w:rPr>
+        <w:rFonts w:ascii="Courier New" w:hAnsi="Courier New" w:cs="Courier New" w:hint="default"/>
+      </w:rPr>
+    </w:lvl>
+    <w:lvl w:ilvl="2" w:tplc="04090005" w:tentative="1">
+      <w:start w:val="1"/>
+      <w:numFmt w:val="bullet"/>
+      <w:lvlText w:val=""/>
+      <w:lvlJc w:val="left"/>
+      <w:pPr>
+        <w:ind w:left="2160" w:hanging="360"/>
+      </w:pPr>
+      <w:rPr>
+        <w:rFonts w:ascii="Wingdings" w:hAnsi="Wingdings" w:hint="default"/>
+      </w:rPr>
+    </w:lvl>
+    <w:lvl w:ilvl="3" w:tplc="04090001" w:tentative="1">
+      <w:start w:val="1"/>
+      <w:numFmt w:val="bullet"/>
+      <w:lvlText w:val=""/>
+      <w:lvlJc w:val="left"/>
+      <w:pPr>
+        <w:ind w:left="2880" w:hanging="360"/>
+      </w:pPr>
+      <w:rPr>
+        <w:rFonts w:ascii="Symbol" w:hAnsi="Symbol" w:hint="default"/>
+      </w:rPr>
+    </w:lvl>
+    <w:lvl w:ilvl="4" w:tplc="04090003" w:tentative="1">
+      <w:start w:val="1"/>
+      <w:numFmt w:val="bullet"/>
+      <w:lvlText w:val="o"/>
+      <w:lvlJc w:val="left"/>
+      <w:pPr>
+        <w:ind w:left="3600" w:hanging="360"/>
+      </w:pPr>
+      <w:rPr>
+        <w:rFonts w:ascii="Courier New" w:hAnsi="Courier New" w:cs="Courier New" w:hint="default"/>
+      </w:rPr>
+    </w:lvl>
+    <w:lvl w:ilvl="5" w:tplc="04090005" w:tentative="1">
+      <w:start w:val="1"/>
+      <w:numFmt w:val="bullet"/>
+      <w:lvlText w:val=""/>
+      <w:lvlJc w:val="left"/>
+      <w:pPr>
+        <w:ind w:left="4320" w:hanging="360"/>
+      </w:pPr>
+      <w:rPr>
+        <w:rFonts w:ascii="Wingdings" w:hAnsi="Wingdings" w:hint="default"/>
+      </w:rPr>
+    </w:lvl>
+    <w:lvl w:ilvl="6" w:tplc="04090001" w:tentative="1">
+      <w:start w:val="1"/>
+      <w:numFmt w:val="bullet"/>
+      <w:lvlText w:val=""/>
+      <w:lvlJc w:val="left"/>
+      <w:pPr>
+        <w:ind w:left="5040" w:hanging="360"/>
+      </w:pPr>
+      <w:rPr>
+        <w:rFonts w:ascii="Symbol" w:hAnsi="Symbol" w:hint="default"/>
+      </w:rPr>
+    </w:lvl>
+    <w:lvl w:ilvl="7" w:tplc="04090003" w:tentative="1">
+      <w:start w:val="1"/>
+      <w:numFmt w:val="bullet"/>
+      <w:lvlText w:val="o"/>
+      <w:lvlJc w:val="left"/>
+      <w:pPr>
+        <w:ind w:left="5760" w:hanging="360"/>
+      </w:pPr>
+      <w:rPr>
+        <w:rFonts w:ascii="Courier New" w:hAnsi="Courier New" w:cs="Courier New" w:hint="default"/>
+      </w:rPr>
+    </w:lvl>
+    <w:lvl w:ilvl="8" w:tplc="04090005" w:tentative="1">
+      <w:start w:val="1"/>
+      <w:numFmt w:val="bullet"/>
+      <w:lvlText w:val=""/>
+      <w:lvlJc w:val="left"/>
+      <w:pPr>
+        <w:ind w:left="6480" w:hanging="360"/>
+      </w:pPr>
+      <w:rPr>
+        <w:rFonts w:ascii="Wingdings" w:hAnsi="Wingdings" w:hint="default"/>
+      </w:rPr>
+    </w:lvl>
+  </w:abstractNum>
+  <w:abstractNum w:abstractNumId="11" w15:restartNumberingAfterBreak="0">
+    <w:nsid w:val="52751265"/>
     <w:multiLevelType w:val="hybridMultilevel"/>
     <w:tmpl w:val="66D6A67E"/>
     <w:lvl w:ilvl="0" w:tplc="04090011">
@@ -4179,7 +5626,462 @@
       </w:pPr>
     </w:lvl>
   </w:abstractNum>
+  <w:abstractNum w:abstractNumId="12" w15:restartNumberingAfterBreak="0">
+    <w:nsid w:val="52CB0831"/>
+    <w:multiLevelType w:val="hybridMultilevel"/>
+    <w:tmpl w:val="8CA4D62A"/>
+    <w:lvl w:ilvl="0" w:tplc="04090011">
+      <w:start w:val="1"/>
+      <w:numFmt w:val="decimal"/>
+      <w:lvlText w:val="%1)"/>
+      <w:lvlJc w:val="left"/>
+      <w:pPr>
+        <w:ind w:left="720" w:hanging="360"/>
+      </w:pPr>
+      <w:rPr>
+        <w:rFonts w:hint="default"/>
+      </w:rPr>
+    </w:lvl>
+    <w:lvl w:ilvl="1" w:tplc="76040072">
+      <w:start w:val="1"/>
+      <w:numFmt w:val="lowerLetter"/>
+      <w:lvlText w:val="%2."/>
+      <w:lvlJc w:val="left"/>
+      <w:pPr>
+        <w:ind w:left="1440" w:hanging="360"/>
+      </w:pPr>
+      <w:rPr>
+        <w:b w:val="0"/>
+        <w:bCs w:val="0"/>
+      </w:rPr>
+    </w:lvl>
+    <w:lvl w:ilvl="2" w:tplc="0409001B">
+      <w:start w:val="1"/>
+      <w:numFmt w:val="lowerRoman"/>
+      <w:lvlText w:val="%3."/>
+      <w:lvlJc w:val="right"/>
+      <w:pPr>
+        <w:ind w:left="2160" w:hanging="180"/>
+      </w:pPr>
+    </w:lvl>
+    <w:lvl w:ilvl="3" w:tplc="0409000F" w:tentative="1">
+      <w:start w:val="1"/>
+      <w:numFmt w:val="decimal"/>
+      <w:lvlText w:val="%4."/>
+      <w:lvlJc w:val="left"/>
+      <w:pPr>
+        <w:ind w:left="2880" w:hanging="360"/>
+      </w:pPr>
+    </w:lvl>
+    <w:lvl w:ilvl="4" w:tplc="04090019" w:tentative="1">
+      <w:start w:val="1"/>
+      <w:numFmt w:val="lowerLetter"/>
+      <w:lvlText w:val="%5."/>
+      <w:lvlJc w:val="left"/>
+      <w:pPr>
+        <w:ind w:left="3600" w:hanging="360"/>
+      </w:pPr>
+    </w:lvl>
+    <w:lvl w:ilvl="5" w:tplc="0409001B" w:tentative="1">
+      <w:start w:val="1"/>
+      <w:numFmt w:val="lowerRoman"/>
+      <w:lvlText w:val="%6."/>
+      <w:lvlJc w:val="right"/>
+      <w:pPr>
+        <w:ind w:left="4320" w:hanging="180"/>
+      </w:pPr>
+    </w:lvl>
+    <w:lvl w:ilvl="6" w:tplc="0409000F" w:tentative="1">
+      <w:start w:val="1"/>
+      <w:numFmt w:val="decimal"/>
+      <w:lvlText w:val="%7."/>
+      <w:lvlJc w:val="left"/>
+      <w:pPr>
+        <w:ind w:left="5040" w:hanging="360"/>
+      </w:pPr>
+    </w:lvl>
+    <w:lvl w:ilvl="7" w:tplc="04090019" w:tentative="1">
+      <w:start w:val="1"/>
+      <w:numFmt w:val="lowerLetter"/>
+      <w:lvlText w:val="%8."/>
+      <w:lvlJc w:val="left"/>
+      <w:pPr>
+        <w:ind w:left="5760" w:hanging="360"/>
+      </w:pPr>
+    </w:lvl>
+    <w:lvl w:ilvl="8" w:tplc="0409001B" w:tentative="1">
+      <w:start w:val="1"/>
+      <w:numFmt w:val="lowerRoman"/>
+      <w:lvlText w:val="%9."/>
+      <w:lvlJc w:val="right"/>
+      <w:pPr>
+        <w:ind w:left="6480" w:hanging="180"/>
+      </w:pPr>
+    </w:lvl>
+  </w:abstractNum>
+  <w:abstractNum w:abstractNumId="13" w15:restartNumberingAfterBreak="0">
+    <w:nsid w:val="553F2B35"/>
+    <w:multiLevelType w:val="hybridMultilevel"/>
+    <w:tmpl w:val="7954259C"/>
+    <w:lvl w:ilvl="0" w:tplc="04090011">
+      <w:start w:val="1"/>
+      <w:numFmt w:val="decimal"/>
+      <w:lvlText w:val="%1)"/>
+      <w:lvlJc w:val="left"/>
+      <w:pPr>
+        <w:ind w:left="720" w:hanging="360"/>
+      </w:pPr>
+      <w:rPr>
+        <w:rFonts w:hint="default"/>
+      </w:rPr>
+    </w:lvl>
+    <w:lvl w:ilvl="1" w:tplc="04090019">
+      <w:start w:val="1"/>
+      <w:numFmt w:val="lowerLetter"/>
+      <w:lvlText w:val="%2."/>
+      <w:lvlJc w:val="left"/>
+      <w:pPr>
+        <w:ind w:left="1440" w:hanging="360"/>
+      </w:pPr>
+    </w:lvl>
+    <w:lvl w:ilvl="2" w:tplc="0409001B">
+      <w:start w:val="1"/>
+      <w:numFmt w:val="lowerRoman"/>
+      <w:lvlText w:val="%3."/>
+      <w:lvlJc w:val="right"/>
+      <w:pPr>
+        <w:ind w:left="2160" w:hanging="180"/>
+      </w:pPr>
+    </w:lvl>
+    <w:lvl w:ilvl="3" w:tplc="0409000F" w:tentative="1">
+      <w:start w:val="1"/>
+      <w:numFmt w:val="decimal"/>
+      <w:lvlText w:val="%4."/>
+      <w:lvlJc w:val="left"/>
+      <w:pPr>
+        <w:ind w:left="2880" w:hanging="360"/>
+      </w:pPr>
+    </w:lvl>
+    <w:lvl w:ilvl="4" w:tplc="04090019" w:tentative="1">
+      <w:start w:val="1"/>
+      <w:numFmt w:val="lowerLetter"/>
+      <w:lvlText w:val="%5."/>
+      <w:lvlJc w:val="left"/>
+      <w:pPr>
+        <w:ind w:left="3600" w:hanging="360"/>
+      </w:pPr>
+    </w:lvl>
+    <w:lvl w:ilvl="5" w:tplc="0409001B" w:tentative="1">
+      <w:start w:val="1"/>
+      <w:numFmt w:val="lowerRoman"/>
+      <w:lvlText w:val="%6."/>
+      <w:lvlJc w:val="right"/>
+      <w:pPr>
+        <w:ind w:left="4320" w:hanging="180"/>
+      </w:pPr>
+    </w:lvl>
+    <w:lvl w:ilvl="6" w:tplc="0409000F" w:tentative="1">
+      <w:start w:val="1"/>
+      <w:numFmt w:val="decimal"/>
+      <w:lvlText w:val="%7."/>
+      <w:lvlJc w:val="left"/>
+      <w:pPr>
+        <w:ind w:left="5040" w:hanging="360"/>
+      </w:pPr>
+    </w:lvl>
+    <w:lvl w:ilvl="7" w:tplc="04090019" w:tentative="1">
+      <w:start w:val="1"/>
+      <w:numFmt w:val="lowerLetter"/>
+      <w:lvlText w:val="%8."/>
+      <w:lvlJc w:val="left"/>
+      <w:pPr>
+        <w:ind w:left="5760" w:hanging="360"/>
+      </w:pPr>
+    </w:lvl>
+    <w:lvl w:ilvl="8" w:tplc="0409001B" w:tentative="1">
+      <w:start w:val="1"/>
+      <w:numFmt w:val="lowerRoman"/>
+      <w:lvlText w:val="%9."/>
+      <w:lvlJc w:val="right"/>
+      <w:pPr>
+        <w:ind w:left="6480" w:hanging="180"/>
+      </w:pPr>
+    </w:lvl>
+  </w:abstractNum>
+  <w:abstractNum w:abstractNumId="14" w15:restartNumberingAfterBreak="0">
+    <w:nsid w:val="5F44714F"/>
+    <w:multiLevelType w:val="hybridMultilevel"/>
+    <w:tmpl w:val="25D24ED6"/>
+    <w:lvl w:ilvl="0" w:tplc="04090015">
+      <w:start w:val="1"/>
+      <w:numFmt w:val="upperLetter"/>
+      <w:lvlText w:val="%1."/>
+      <w:lvlJc w:val="left"/>
+      <w:pPr>
+        <w:ind w:left="1800" w:hanging="360"/>
+      </w:pPr>
+      <w:rPr>
+        <w:rFonts w:hint="default"/>
+      </w:rPr>
+    </w:lvl>
+    <w:lvl w:ilvl="1" w:tplc="04090019" w:tentative="1">
+      <w:start w:val="1"/>
+      <w:numFmt w:val="lowerLetter"/>
+      <w:lvlText w:val="%2."/>
+      <w:lvlJc w:val="left"/>
+      <w:pPr>
+        <w:ind w:left="2520" w:hanging="360"/>
+      </w:pPr>
+    </w:lvl>
+    <w:lvl w:ilvl="2" w:tplc="0409001B" w:tentative="1">
+      <w:start w:val="1"/>
+      <w:numFmt w:val="lowerRoman"/>
+      <w:lvlText w:val="%3."/>
+      <w:lvlJc w:val="right"/>
+      <w:pPr>
+        <w:ind w:left="3240" w:hanging="180"/>
+      </w:pPr>
+    </w:lvl>
+    <w:lvl w:ilvl="3" w:tplc="0409000F" w:tentative="1">
+      <w:start w:val="1"/>
+      <w:numFmt w:val="decimal"/>
+      <w:lvlText w:val="%4."/>
+      <w:lvlJc w:val="left"/>
+      <w:pPr>
+        <w:ind w:left="3960" w:hanging="360"/>
+      </w:pPr>
+    </w:lvl>
+    <w:lvl w:ilvl="4" w:tplc="04090019" w:tentative="1">
+      <w:start w:val="1"/>
+      <w:numFmt w:val="lowerLetter"/>
+      <w:lvlText w:val="%5."/>
+      <w:lvlJc w:val="left"/>
+      <w:pPr>
+        <w:ind w:left="4680" w:hanging="360"/>
+      </w:pPr>
+    </w:lvl>
+    <w:lvl w:ilvl="5" w:tplc="0409001B" w:tentative="1">
+      <w:start w:val="1"/>
+      <w:numFmt w:val="lowerRoman"/>
+      <w:lvlText w:val="%6."/>
+      <w:lvlJc w:val="right"/>
+      <w:pPr>
+        <w:ind w:left="5400" w:hanging="180"/>
+      </w:pPr>
+    </w:lvl>
+    <w:lvl w:ilvl="6" w:tplc="0409000F" w:tentative="1">
+      <w:start w:val="1"/>
+      <w:numFmt w:val="decimal"/>
+      <w:lvlText w:val="%7."/>
+      <w:lvlJc w:val="left"/>
+      <w:pPr>
+        <w:ind w:left="6120" w:hanging="360"/>
+      </w:pPr>
+    </w:lvl>
+    <w:lvl w:ilvl="7" w:tplc="04090019" w:tentative="1">
+      <w:start w:val="1"/>
+      <w:numFmt w:val="lowerLetter"/>
+      <w:lvlText w:val="%8."/>
+      <w:lvlJc w:val="left"/>
+      <w:pPr>
+        <w:ind w:left="6840" w:hanging="360"/>
+      </w:pPr>
+    </w:lvl>
+    <w:lvl w:ilvl="8" w:tplc="0409001B" w:tentative="1">
+      <w:start w:val="1"/>
+      <w:numFmt w:val="lowerRoman"/>
+      <w:lvlText w:val="%9."/>
+      <w:lvlJc w:val="right"/>
+      <w:pPr>
+        <w:ind w:left="7560" w:hanging="180"/>
+      </w:pPr>
+    </w:lvl>
+  </w:abstractNum>
+  <w:abstractNum w:abstractNumId="15" w15:restartNumberingAfterBreak="0">
+    <w:nsid w:val="65BC251F"/>
+    <w:multiLevelType w:val="hybridMultilevel"/>
+    <w:tmpl w:val="25D24ED6"/>
+    <w:lvl w:ilvl="0" w:tplc="04090015">
+      <w:start w:val="1"/>
+      <w:numFmt w:val="upperLetter"/>
+      <w:lvlText w:val="%1."/>
+      <w:lvlJc w:val="left"/>
+      <w:pPr>
+        <w:ind w:left="1800" w:hanging="360"/>
+      </w:pPr>
+      <w:rPr>
+        <w:rFonts w:hint="default"/>
+      </w:rPr>
+    </w:lvl>
+    <w:lvl w:ilvl="1" w:tplc="04090019" w:tentative="1">
+      <w:start w:val="1"/>
+      <w:numFmt w:val="lowerLetter"/>
+      <w:lvlText w:val="%2."/>
+      <w:lvlJc w:val="left"/>
+      <w:pPr>
+        <w:ind w:left="2520" w:hanging="360"/>
+      </w:pPr>
+    </w:lvl>
+    <w:lvl w:ilvl="2" w:tplc="0409001B" w:tentative="1">
+      <w:start w:val="1"/>
+      <w:numFmt w:val="lowerRoman"/>
+      <w:lvlText w:val="%3."/>
+      <w:lvlJc w:val="right"/>
+      <w:pPr>
+        <w:ind w:left="3240" w:hanging="180"/>
+      </w:pPr>
+    </w:lvl>
+    <w:lvl w:ilvl="3" w:tplc="0409000F" w:tentative="1">
+      <w:start w:val="1"/>
+      <w:numFmt w:val="decimal"/>
+      <w:lvlText w:val="%4."/>
+      <w:lvlJc w:val="left"/>
+      <w:pPr>
+        <w:ind w:left="3960" w:hanging="360"/>
+      </w:pPr>
+    </w:lvl>
+    <w:lvl w:ilvl="4" w:tplc="04090019" w:tentative="1">
+      <w:start w:val="1"/>
+      <w:numFmt w:val="lowerLetter"/>
+      <w:lvlText w:val="%5."/>
+      <w:lvlJc w:val="left"/>
+      <w:pPr>
+        <w:ind w:left="4680" w:hanging="360"/>
+      </w:pPr>
+    </w:lvl>
+    <w:lvl w:ilvl="5" w:tplc="0409001B" w:tentative="1">
+      <w:start w:val="1"/>
+      <w:numFmt w:val="lowerRoman"/>
+      <w:lvlText w:val="%6."/>
+      <w:lvlJc w:val="right"/>
+      <w:pPr>
+        <w:ind w:left="5400" w:hanging="180"/>
+      </w:pPr>
+    </w:lvl>
+    <w:lvl w:ilvl="6" w:tplc="0409000F" w:tentative="1">
+      <w:start w:val="1"/>
+      <w:numFmt w:val="decimal"/>
+      <w:lvlText w:val="%7."/>
+      <w:lvlJc w:val="left"/>
+      <w:pPr>
+        <w:ind w:left="6120" w:hanging="360"/>
+      </w:pPr>
+    </w:lvl>
+    <w:lvl w:ilvl="7" w:tplc="04090019" w:tentative="1">
+      <w:start w:val="1"/>
+      <w:numFmt w:val="lowerLetter"/>
+      <w:lvlText w:val="%8."/>
+      <w:lvlJc w:val="left"/>
+      <w:pPr>
+        <w:ind w:left="6840" w:hanging="360"/>
+      </w:pPr>
+    </w:lvl>
+    <w:lvl w:ilvl="8" w:tplc="0409001B" w:tentative="1">
+      <w:start w:val="1"/>
+      <w:numFmt w:val="lowerRoman"/>
+      <w:lvlText w:val="%9."/>
+      <w:lvlJc w:val="right"/>
+      <w:pPr>
+        <w:ind w:left="7560" w:hanging="180"/>
+      </w:pPr>
+    </w:lvl>
+  </w:abstractNum>
   <w:abstractNum w:abstractNumId="16" w15:restartNumberingAfterBreak="0">
+    <w:nsid w:val="6607793B"/>
+    <w:multiLevelType w:val="hybridMultilevel"/>
+    <w:tmpl w:val="66D6A67E"/>
+    <w:lvl w:ilvl="0" w:tplc="04090011">
+      <w:start w:val="1"/>
+      <w:numFmt w:val="decimal"/>
+      <w:lvlText w:val="%1)"/>
+      <w:lvlJc w:val="left"/>
+      <w:pPr>
+        <w:ind w:left="720" w:hanging="360"/>
+      </w:pPr>
+      <w:rPr>
+        <w:rFonts w:hint="default"/>
+      </w:rPr>
+    </w:lvl>
+    <w:lvl w:ilvl="1" w:tplc="DD5226F4">
+      <w:start w:val="1"/>
+      <w:numFmt w:val="lowerLetter"/>
+      <w:lvlText w:val="%2."/>
+      <w:lvlJc w:val="left"/>
+      <w:pPr>
+        <w:ind w:left="1440" w:hanging="360"/>
+      </w:pPr>
+      <w:rPr>
+        <w:b w:val="0"/>
+        <w:bCs w:val="0"/>
+        <w:sz w:val="24"/>
+        <w:szCs w:val="24"/>
+      </w:rPr>
+    </w:lvl>
+    <w:lvl w:ilvl="2" w:tplc="0409001B">
+      <w:start w:val="1"/>
+      <w:numFmt w:val="lowerRoman"/>
+      <w:lvlText w:val="%3."/>
+      <w:lvlJc w:val="right"/>
+      <w:pPr>
+        <w:ind w:left="2160" w:hanging="180"/>
+      </w:pPr>
+    </w:lvl>
+    <w:lvl w:ilvl="3" w:tplc="0409000F" w:tentative="1">
+      <w:start w:val="1"/>
+      <w:numFmt w:val="decimal"/>
+      <w:lvlText w:val="%4."/>
+      <w:lvlJc w:val="left"/>
+      <w:pPr>
+        <w:ind w:left="2880" w:hanging="360"/>
+      </w:pPr>
+    </w:lvl>
+    <w:lvl w:ilvl="4" w:tplc="04090019" w:tentative="1">
+      <w:start w:val="1"/>
+      <w:numFmt w:val="lowerLetter"/>
+      <w:lvlText w:val="%5."/>
+      <w:lvlJc w:val="left"/>
+      <w:pPr>
+        <w:ind w:left="3600" w:hanging="360"/>
+      </w:pPr>
+    </w:lvl>
+    <w:lvl w:ilvl="5" w:tplc="0409001B" w:tentative="1">
+      <w:start w:val="1"/>
+      <w:numFmt w:val="lowerRoman"/>
+      <w:lvlText w:val="%6."/>
+      <w:lvlJc w:val="right"/>
+      <w:pPr>
+        <w:ind w:left="4320" w:hanging="180"/>
+      </w:pPr>
+    </w:lvl>
+    <w:lvl w:ilvl="6" w:tplc="0409000F" w:tentative="1">
+      <w:start w:val="1"/>
+      <w:numFmt w:val="decimal"/>
+      <w:lvlText w:val="%7."/>
+      <w:lvlJc w:val="left"/>
+      <w:pPr>
+        <w:ind w:left="5040" w:hanging="360"/>
+      </w:pPr>
+    </w:lvl>
+    <w:lvl w:ilvl="7" w:tplc="04090019" w:tentative="1">
+      <w:start w:val="1"/>
+      <w:numFmt w:val="lowerLetter"/>
+      <w:lvlText w:val="%8."/>
+      <w:lvlJc w:val="left"/>
+      <w:pPr>
+        <w:ind w:left="5760" w:hanging="360"/>
+      </w:pPr>
+    </w:lvl>
+    <w:lvl w:ilvl="8" w:tplc="0409001B" w:tentative="1">
+      <w:start w:val="1"/>
+      <w:numFmt w:val="lowerRoman"/>
+      <w:lvlText w:val="%9."/>
+      <w:lvlJc w:val="right"/>
+      <w:pPr>
+        <w:ind w:left="6480" w:hanging="180"/>
+      </w:pPr>
+    </w:lvl>
+  </w:abstractNum>
+  <w:abstractNum w:abstractNumId="17" w15:restartNumberingAfterBreak="0">
     <w:nsid w:val="6B766D80"/>
     <w:multiLevelType w:val="hybridMultilevel"/>
     <w:tmpl w:val="3AF89046"/>
@@ -4272,7 +6174,7 @@
       </w:pPr>
     </w:lvl>
   </w:abstractNum>
-  <w:abstractNum w:abstractNumId="17" w15:restartNumberingAfterBreak="0">
+  <w:abstractNum w:abstractNumId="18" w15:restartNumberingAfterBreak="0">
     <w:nsid w:val="6DD83C6A"/>
     <w:multiLevelType w:val="hybridMultilevel"/>
     <w:tmpl w:val="3AF89046"/>
@@ -4365,7 +6267,7 @@
       </w:pPr>
     </w:lvl>
   </w:abstractNum>
-  <w:abstractNum w:abstractNumId="18" w15:restartNumberingAfterBreak="0">
+  <w:abstractNum w:abstractNumId="19" w15:restartNumberingAfterBreak="0">
     <w:nsid w:val="6E4A5CEC"/>
     <w:multiLevelType w:val="hybridMultilevel"/>
     <w:tmpl w:val="06649BDA"/>
@@ -4456,7 +6358,7 @@
       </w:pPr>
     </w:lvl>
   </w:abstractNum>
-  <w:abstractNum w:abstractNumId="19" w15:restartNumberingAfterBreak="0">
+  <w:abstractNum w:abstractNumId="20" w15:restartNumberingAfterBreak="0">
     <w:nsid w:val="724515C8"/>
     <w:multiLevelType w:val="hybridMultilevel"/>
     <w:tmpl w:val="A290F5F2"/>
@@ -4545,7 +6447,7 @@
       </w:pPr>
     </w:lvl>
   </w:abstractNum>
-  <w:abstractNum w:abstractNumId="20" w15:restartNumberingAfterBreak="0">
+  <w:abstractNum w:abstractNumId="21" w15:restartNumberingAfterBreak="0">
     <w:nsid w:val="752A1B65"/>
     <w:multiLevelType w:val="hybridMultilevel"/>
     <w:tmpl w:val="25D24ED6"/>
@@ -4634,7 +6536,7 @@
       </w:pPr>
     </w:lvl>
   </w:abstractNum>
-  <w:abstractNum w:abstractNumId="21" w15:restartNumberingAfterBreak="0">
+  <w:abstractNum w:abstractNumId="22" w15:restartNumberingAfterBreak="0">
     <w:nsid w:val="7B19375F"/>
     <w:multiLevelType w:val="hybridMultilevel"/>
     <w:tmpl w:val="B0FC42D8"/>
@@ -4751,55 +6653,55 @@
     <w:abstractNumId w:val="3"/>
   </w:num>
   <w:num w:numId="2">
+    <w:abstractNumId w:val="13"/>
+  </w:num>
+  <w:num w:numId="3">
+    <w:abstractNumId w:val="20"/>
+  </w:num>
+  <w:num w:numId="4">
+    <w:abstractNumId w:val="10"/>
+  </w:num>
+  <w:num w:numId="5">
+    <w:abstractNumId w:val="18"/>
+  </w:num>
+  <w:num w:numId="6">
+    <w:abstractNumId w:val="17"/>
+  </w:num>
+  <w:num w:numId="7">
+    <w:abstractNumId w:val="9"/>
+  </w:num>
+  <w:num w:numId="8">
+    <w:abstractNumId w:val="22"/>
+  </w:num>
+  <w:num w:numId="9">
+    <w:abstractNumId w:val="5"/>
+  </w:num>
+  <w:num w:numId="10">
     <w:abstractNumId w:val="12"/>
   </w:num>
-  <w:num w:numId="3">
+  <w:num w:numId="11">
     <w:abstractNumId w:val="19"/>
   </w:num>
-  <w:num w:numId="4">
-    <w:abstractNumId w:val="9"/>
+  <w:num w:numId="12">
+    <w:abstractNumId w:val="7"/>
   </w:num>
-  <w:num w:numId="5">
-    <w:abstractNumId w:val="17"/>
+  <w:num w:numId="13">
+    <w:abstractNumId w:val="15"/>
   </w:num>
-  <w:num w:numId="6">
-    <w:abstractNumId w:val="16"/>
-  </w:num>
-  <w:num w:numId="7">
+  <w:num w:numId="14">
     <w:abstractNumId w:val="8"/>
   </w:num>
-  <w:num w:numId="8">
+  <w:num w:numId="15">
     <w:abstractNumId w:val="21"/>
   </w:num>
-  <w:num w:numId="9">
-    <w:abstractNumId w:val="4"/>
-  </w:num>
-  <w:num w:numId="10">
-    <w:abstractNumId w:val="11"/>
-  </w:num>
-  <w:num w:numId="11">
-    <w:abstractNumId w:val="18"/>
-  </w:num>
-  <w:num w:numId="12">
-    <w:abstractNumId w:val="6"/>
-  </w:num>
-  <w:num w:numId="13">
+  <w:num w:numId="16">
     <w:abstractNumId w:val="14"/>
-  </w:num>
-  <w:num w:numId="14">
-    <w:abstractNumId w:val="7"/>
-  </w:num>
-  <w:num w:numId="15">
-    <w:abstractNumId w:val="20"/>
-  </w:num>
-  <w:num w:numId="16">
-    <w:abstractNumId w:val="13"/>
   </w:num>
   <w:num w:numId="17">
     <w:abstractNumId w:val="0"/>
   </w:num>
   <w:num w:numId="18">
-    <w:abstractNumId w:val="5"/>
+    <w:abstractNumId w:val="6"/>
   </w:num>
   <w:num w:numId="19">
     <w:abstractNumId w:val="1"/>
@@ -4808,10 +6710,13 @@
     <w:abstractNumId w:val="2"/>
   </w:num>
   <w:num w:numId="21">
-    <w:abstractNumId w:val="10"/>
+    <w:abstractNumId w:val="11"/>
   </w:num>
   <w:num w:numId="22">
-    <w:abstractNumId w:val="15"/>
+    <w:abstractNumId w:val="16"/>
+  </w:num>
+  <w:num w:numId="23">
+    <w:abstractNumId w:val="4"/>
   </w:num>
 </w:numbering>
 </file>

</xml_diff>

<commit_message>
feat: Add progress #141 'Learn Typescript'
</commit_message>
<xml_diff>
--- a/learn-typescript/chapter_5/Chapter 5 - Type Narrowing.docx
+++ b/learn-typescript/chapter_5/Chapter 5 - Type Narrowing.docx
@@ -161,8 +161,20 @@
                 <w:sz w:val="21"/>
                 <w:szCs w:val="21"/>
               </w:rPr>
-              <w:t xml:space="preserve"> formatDate</w:t>
-            </w:r>
+              <w:t xml:space="preserve"> </w:t>
+            </w:r>
+            <w:proofErr w:type="spellStart"/>
+            <w:proofErr w:type="gramStart"/>
+            <w:r>
+              <w:rPr>
+                <w:rFonts w:ascii="Consolas" w:hAnsi="Consolas" w:cs="Consolas"/>
+                <w:color w:val="FFFFFF"/>
+                <w:sz w:val="21"/>
+                <w:szCs w:val="21"/>
+              </w:rPr>
+              <w:t>formatDate</w:t>
+            </w:r>
+            <w:proofErr w:type="spellEnd"/>
             <w:r>
               <w:rPr>
                 <w:rFonts w:ascii="Consolas" w:hAnsi="Consolas" w:cs="Consolas"/>
@@ -172,6 +184,7 @@
               </w:rPr>
               <w:t>(</w:t>
             </w:r>
+            <w:proofErr w:type="gramEnd"/>
             <w:r>
               <w:rPr>
                 <w:rFonts w:ascii="Consolas" w:hAnsi="Consolas" w:cs="Consolas"/>
@@ -370,6 +383,7 @@
               </w:rPr>
               <w:t>(</w:t>
             </w:r>
+            <w:proofErr w:type="spellStart"/>
             <w:r>
               <w:rPr>
                 <w:rFonts w:ascii="Consolas" w:hAnsi="Consolas" w:cs="Consolas"/>
@@ -379,6 +393,7 @@
               </w:rPr>
               <w:t>typeof</w:t>
             </w:r>
+            <w:proofErr w:type="spellEnd"/>
             <w:r>
               <w:rPr>
                 <w:rFonts w:ascii="Consolas" w:hAnsi="Consolas" w:cs="Consolas"/>
@@ -611,6 +626,7 @@
         </w:rPr>
         <w:t>TypeScript can recognize </w:t>
       </w:r>
+      <w:proofErr w:type="spellStart"/>
       <w:r>
         <w:rPr>
           <w:rFonts w:asciiTheme="minorHAnsi" w:hAnsiTheme="minorHAnsi" w:cstheme="minorHAnsi"/>
@@ -618,6 +634,7 @@
         </w:rPr>
         <w:t>typeof</w:t>
       </w:r>
+      <w:proofErr w:type="spellEnd"/>
       <w:r>
         <w:rPr>
           <w:rFonts w:asciiTheme="minorHAnsi" w:hAnsiTheme="minorHAnsi" w:cstheme="minorHAnsi"/>
@@ -658,7 +675,23 @@
           <w:rFonts w:asciiTheme="minorHAnsi" w:hAnsiTheme="minorHAnsi" w:cstheme="minorHAnsi"/>
           <w:shd w:val="clear" w:color="auto" w:fill="EAE9ED"/>
         </w:rPr>
-        <w:t>'boolean'</w:t>
+        <w:t>'</w:t>
+      </w:r>
+      <w:proofErr w:type="spellStart"/>
+      <w:r>
+        <w:rPr>
+          <w:rFonts w:asciiTheme="minorHAnsi" w:hAnsiTheme="minorHAnsi" w:cstheme="minorHAnsi"/>
+          <w:shd w:val="clear" w:color="auto" w:fill="EAE9ED"/>
+        </w:rPr>
+        <w:t>boolean</w:t>
+      </w:r>
+      <w:proofErr w:type="spellEnd"/>
+      <w:r>
+        <w:rPr>
+          <w:rFonts w:asciiTheme="minorHAnsi" w:hAnsiTheme="minorHAnsi" w:cstheme="minorHAnsi"/>
+          <w:shd w:val="clear" w:color="auto" w:fill="EAE9ED"/>
+        </w:rPr>
+        <w:t>'</w:t>
       </w:r>
       <w:r>
         <w:rPr>
@@ -762,8 +795,20 @@
                 <w:sz w:val="21"/>
                 <w:szCs w:val="21"/>
               </w:rPr>
-              <w:t xml:space="preserve"> formatStatistic</w:t>
-            </w:r>
+              <w:t xml:space="preserve"> </w:t>
+            </w:r>
+            <w:proofErr w:type="spellStart"/>
+            <w:proofErr w:type="gramStart"/>
+            <w:r>
+              <w:rPr>
+                <w:rFonts w:ascii="Consolas" w:hAnsi="Consolas" w:cs="Consolas"/>
+                <w:color w:val="FFFFFF"/>
+                <w:sz w:val="21"/>
+                <w:szCs w:val="21"/>
+              </w:rPr>
+              <w:t>formatStatistic</w:t>
+            </w:r>
+            <w:proofErr w:type="spellEnd"/>
             <w:r>
               <w:rPr>
                 <w:rFonts w:ascii="Consolas" w:hAnsi="Consolas" w:cs="Consolas"/>
@@ -773,6 +818,7 @@
               </w:rPr>
               <w:t>(</w:t>
             </w:r>
+            <w:proofErr w:type="gramEnd"/>
             <w:r>
               <w:rPr>
                 <w:rFonts w:ascii="Consolas" w:hAnsi="Consolas" w:cs="Consolas"/>
@@ -920,6 +966,7 @@
               </w:rPr>
               <w:t>(</w:t>
             </w:r>
+            <w:proofErr w:type="spellStart"/>
             <w:r>
               <w:rPr>
                 <w:rFonts w:ascii="Consolas" w:hAnsi="Consolas" w:cs="Consolas"/>
@@ -929,6 +976,7 @@
               </w:rPr>
               <w:t>typeof</w:t>
             </w:r>
+            <w:proofErr w:type="spellEnd"/>
             <w:r>
               <w:rPr>
                 <w:rFonts w:ascii="Consolas" w:hAnsi="Consolas" w:cs="Consolas"/>
@@ -1029,7 +1077,18 @@
                 <w:sz w:val="21"/>
                 <w:szCs w:val="21"/>
               </w:rPr>
-              <w:t xml:space="preserve"> stat</w:t>
+              <w:t xml:space="preserve"> </w:t>
+            </w:r>
+            <w:proofErr w:type="spellStart"/>
+            <w:proofErr w:type="gramStart"/>
+            <w:r>
+              <w:rPr>
+                <w:rFonts w:ascii="Consolas" w:hAnsi="Consolas" w:cs="Consolas"/>
+                <w:color w:val="FFFFFF"/>
+                <w:sz w:val="21"/>
+                <w:szCs w:val="21"/>
+              </w:rPr>
+              <w:t>stat</w:t>
             </w:r>
             <w:r>
               <w:rPr>
@@ -1049,6 +1108,8 @@
               </w:rPr>
               <w:t>toFixed</w:t>
             </w:r>
+            <w:proofErr w:type="spellEnd"/>
+            <w:proofErr w:type="gramEnd"/>
             <w:r>
               <w:rPr>
                 <w:rFonts w:ascii="Consolas" w:hAnsi="Consolas" w:cs="Consolas"/>
@@ -1142,6 +1203,7 @@
               </w:rPr>
               <w:t>(</w:t>
             </w:r>
+            <w:proofErr w:type="spellStart"/>
             <w:r>
               <w:rPr>
                 <w:rFonts w:ascii="Consolas" w:hAnsi="Consolas" w:cs="Consolas"/>
@@ -1151,6 +1213,7 @@
               </w:rPr>
               <w:t>typeof</w:t>
             </w:r>
+            <w:proofErr w:type="spellEnd"/>
             <w:r>
               <w:rPr>
                 <w:rFonts w:ascii="Consolas" w:hAnsi="Consolas" w:cs="Consolas"/>
@@ -1251,7 +1314,18 @@
                 <w:sz w:val="21"/>
                 <w:szCs w:val="21"/>
               </w:rPr>
-              <w:t xml:space="preserve"> stat</w:t>
+              <w:t xml:space="preserve"> </w:t>
+            </w:r>
+            <w:proofErr w:type="spellStart"/>
+            <w:proofErr w:type="gramStart"/>
+            <w:r>
+              <w:rPr>
+                <w:rFonts w:ascii="Consolas" w:hAnsi="Consolas" w:cs="Consolas"/>
+                <w:color w:val="FFFFFF"/>
+                <w:sz w:val="21"/>
+                <w:szCs w:val="21"/>
+              </w:rPr>
+              <w:t>stat</w:t>
             </w:r>
             <w:r>
               <w:rPr>
@@ -1271,6 +1345,8 @@
               </w:rPr>
               <w:t>toUpperCase</w:t>
             </w:r>
+            <w:proofErr w:type="spellEnd"/>
+            <w:proofErr w:type="gramEnd"/>
             <w:r>
               <w:rPr>
                 <w:rFonts w:ascii="Consolas" w:hAnsi="Consolas" w:cs="Consolas"/>
@@ -1391,6 +1467,7 @@
               </w:rPr>
               <w:t>(</w:t>
             </w:r>
+            <w:proofErr w:type="spellStart"/>
             <w:r>
               <w:rPr>
                 <w:rFonts w:ascii="Consolas" w:hAnsi="Consolas" w:cs="Consolas"/>
@@ -1400,6 +1477,7 @@
               </w:rPr>
               <w:t>formatStatistic</w:t>
             </w:r>
+            <w:proofErr w:type="spellEnd"/>
             <w:r>
               <w:rPr>
                 <w:rFonts w:ascii="Consolas" w:hAnsi="Consolas" w:cs="Consolas"/>
@@ -1425,8 +1503,19 @@
                 <w:sz w:val="21"/>
                 <w:szCs w:val="21"/>
               </w:rPr>
-              <w:t>));</w:t>
-            </w:r>
+              <w:t>)</w:t>
+            </w:r>
+            <w:proofErr w:type="gramStart"/>
+            <w:r>
+              <w:rPr>
+                <w:rFonts w:ascii="Consolas" w:hAnsi="Consolas" w:cs="Consolas"/>
+                <w:color w:val="E85D7F"/>
+                <w:sz w:val="21"/>
+                <w:szCs w:val="21"/>
+              </w:rPr>
+              <w:t>);</w:t>
+            </w:r>
+            <w:proofErr w:type="gramEnd"/>
           </w:p>
           <w:p>
             <w:pPr>
@@ -1475,6 +1564,8 @@
               </w:rPr>
               <w:t>(</w:t>
             </w:r>
+            <w:proofErr w:type="spellStart"/>
+            <w:proofErr w:type="gramStart"/>
             <w:r>
               <w:rPr>
                 <w:rFonts w:ascii="Consolas" w:hAnsi="Consolas" w:cs="Consolas"/>
@@ -1484,14 +1575,25 @@
               </w:rPr>
               <w:t>formatStatistic</w:t>
             </w:r>
-            <w:r>
-              <w:rPr>
-                <w:rFonts w:ascii="Consolas" w:hAnsi="Consolas" w:cs="Consolas"/>
-                <w:color w:val="E85D7F"/>
-                <w:sz w:val="21"/>
-                <w:szCs w:val="21"/>
-              </w:rPr>
-              <w:t>(0.364));</w:t>
+            <w:proofErr w:type="spellEnd"/>
+            <w:r>
+              <w:rPr>
+                <w:rFonts w:ascii="Consolas" w:hAnsi="Consolas" w:cs="Consolas"/>
+                <w:color w:val="E85D7F"/>
+                <w:sz w:val="21"/>
+                <w:szCs w:val="21"/>
+              </w:rPr>
+              <w:t>(</w:t>
+            </w:r>
+            <w:proofErr w:type="gramEnd"/>
+            <w:r>
+              <w:rPr>
+                <w:rFonts w:ascii="Consolas" w:hAnsi="Consolas" w:cs="Consolas"/>
+                <w:color w:val="E85D7F"/>
+                <w:sz w:val="21"/>
+                <w:szCs w:val="21"/>
+              </w:rPr>
+              <w:t>0.364));</w:t>
             </w:r>
           </w:p>
         </w:tc>
@@ -1826,6 +1928,7 @@
               </w:rPr>
               <w:t xml:space="preserve"> </w:t>
             </w:r>
+            <w:proofErr w:type="gramStart"/>
             <w:r>
               <w:rPr>
                 <w:rFonts w:ascii="Consolas" w:hAnsi="Consolas" w:cs="Consolas"/>
@@ -1844,6 +1947,7 @@
               </w:rPr>
               <w:t>;</w:t>
             </w:r>
+            <w:proofErr w:type="gramEnd"/>
           </w:p>
           <w:p>
             <w:pPr>
@@ -2036,6 +2140,7 @@
               </w:rPr>
               <w:t xml:space="preserve"> </w:t>
             </w:r>
+            <w:proofErr w:type="gramStart"/>
             <w:r>
               <w:rPr>
                 <w:rFonts w:ascii="Consolas" w:hAnsi="Consolas" w:cs="Consolas"/>
@@ -2054,6 +2159,7 @@
               </w:rPr>
               <w:t>;</w:t>
             </w:r>
+            <w:proofErr w:type="gramEnd"/>
           </w:p>
           <w:p>
             <w:pPr>
@@ -2124,7 +2230,17 @@
                 <w:sz w:val="21"/>
                 <w:szCs w:val="21"/>
               </w:rPr>
-              <w:t xml:space="preserve"> play</w:t>
+              <w:t xml:space="preserve"> </w:t>
+            </w:r>
+            <w:proofErr w:type="gramStart"/>
+            <w:r>
+              <w:rPr>
+                <w:rFonts w:ascii="Consolas" w:hAnsi="Consolas" w:cs="Consolas"/>
+                <w:color w:val="FFFFFF"/>
+                <w:sz w:val="21"/>
+                <w:szCs w:val="21"/>
+              </w:rPr>
+              <w:t>play</w:t>
             </w:r>
             <w:r>
               <w:rPr>
@@ -2135,6 +2251,7 @@
               </w:rPr>
               <w:t>(</w:t>
             </w:r>
+            <w:proofErr w:type="gramEnd"/>
             <w:r>
               <w:rPr>
                 <w:rFonts w:ascii="Consolas" w:hAnsi="Consolas" w:cs="Consolas"/>
@@ -2373,7 +2490,18 @@
                 <w:sz w:val="21"/>
                 <w:szCs w:val="21"/>
               </w:rPr>
-              <w:t xml:space="preserve"> sport</w:t>
+              <w:t xml:space="preserve"> </w:t>
+            </w:r>
+            <w:proofErr w:type="spellStart"/>
+            <w:proofErr w:type="gramStart"/>
+            <w:r>
+              <w:rPr>
+                <w:rFonts w:ascii="Consolas" w:hAnsi="Consolas" w:cs="Consolas"/>
+                <w:color w:val="FFFFFF"/>
+                <w:sz w:val="21"/>
+                <w:szCs w:val="21"/>
+              </w:rPr>
+              <w:t>sport</w:t>
             </w:r>
             <w:r>
               <w:rPr>
@@ -2393,6 +2521,8 @@
               </w:rPr>
               <w:t>serve</w:t>
             </w:r>
+            <w:proofErr w:type="spellEnd"/>
+            <w:proofErr w:type="gramEnd"/>
             <w:r>
               <w:rPr>
                 <w:rFonts w:ascii="Consolas" w:hAnsi="Consolas" w:cs="Consolas"/>
@@ -2601,7 +2731,18 @@
                 <w:sz w:val="21"/>
                 <w:szCs w:val="21"/>
               </w:rPr>
-              <w:t xml:space="preserve"> sport</w:t>
+              <w:t xml:space="preserve"> </w:t>
+            </w:r>
+            <w:proofErr w:type="spellStart"/>
+            <w:proofErr w:type="gramStart"/>
+            <w:r>
+              <w:rPr>
+                <w:rFonts w:ascii="Consolas" w:hAnsi="Consolas" w:cs="Consolas"/>
+                <w:color w:val="FFFFFF"/>
+                <w:sz w:val="21"/>
+                <w:szCs w:val="21"/>
+              </w:rPr>
+              <w:t>sport</w:t>
             </w:r>
             <w:r>
               <w:rPr>
@@ -2621,6 +2762,8 @@
               </w:rPr>
               <w:t>kick</w:t>
             </w:r>
+            <w:proofErr w:type="spellEnd"/>
+            <w:proofErr w:type="gramEnd"/>
             <w:r>
               <w:rPr>
                 <w:rFonts w:ascii="Consolas" w:hAnsi="Consolas" w:cs="Consolas"/>
@@ -2846,6 +2989,7 @@
               </w:rPr>
               <w:t xml:space="preserve"> </w:t>
             </w:r>
+            <w:proofErr w:type="gramStart"/>
             <w:r>
               <w:rPr>
                 <w:rFonts w:ascii="Consolas" w:hAnsi="Consolas" w:cs="Consolas"/>
@@ -2864,6 +3008,7 @@
               </w:rPr>
               <w:t>;</w:t>
             </w:r>
+            <w:proofErr w:type="gramEnd"/>
           </w:p>
           <w:p>
             <w:pPr>
@@ -2939,6 +3084,7 @@
               </w:rPr>
               <w:t xml:space="preserve"> </w:t>
             </w:r>
+            <w:proofErr w:type="gramStart"/>
             <w:r>
               <w:rPr>
                 <w:rFonts w:ascii="Consolas" w:hAnsi="Consolas" w:cs="Consolas"/>
@@ -2957,6 +3103,7 @@
               </w:rPr>
               <w:t>;</w:t>
             </w:r>
+            <w:proofErr w:type="gramEnd"/>
           </w:p>
           <w:p>
             <w:pPr>
@@ -3104,6 +3251,7 @@
               </w:rPr>
               <w:t xml:space="preserve"> </w:t>
             </w:r>
+            <w:proofErr w:type="gramStart"/>
             <w:r>
               <w:rPr>
                 <w:rFonts w:ascii="Consolas" w:hAnsi="Consolas" w:cs="Consolas"/>
@@ -3122,6 +3270,7 @@
               </w:rPr>
               <w:t>;</w:t>
             </w:r>
+            <w:proofErr w:type="gramEnd"/>
           </w:p>
           <w:p>
             <w:pPr>
@@ -3197,6 +3346,7 @@
               </w:rPr>
               <w:t xml:space="preserve"> </w:t>
             </w:r>
+            <w:proofErr w:type="gramStart"/>
             <w:r>
               <w:rPr>
                 <w:rFonts w:ascii="Consolas" w:hAnsi="Consolas" w:cs="Consolas"/>
@@ -3215,6 +3365,7 @@
               </w:rPr>
               <w:t>;</w:t>
             </w:r>
+            <w:proofErr w:type="gramEnd"/>
           </w:p>
           <w:p>
             <w:pPr>
@@ -3276,7 +3427,27 @@
                 <w:sz w:val="21"/>
                 <w:szCs w:val="21"/>
               </w:rPr>
-              <w:t xml:space="preserve"> siameseCat </w:t>
+              <w:t xml:space="preserve"> </w:t>
+            </w:r>
+            <w:proofErr w:type="spellStart"/>
+            <w:r>
+              <w:rPr>
+                <w:rFonts w:ascii="Consolas" w:hAnsi="Consolas" w:cs="Consolas"/>
+                <w:color w:val="FFFFFF"/>
+                <w:sz w:val="21"/>
+                <w:szCs w:val="21"/>
+              </w:rPr>
+              <w:t>siameseCat</w:t>
+            </w:r>
+            <w:proofErr w:type="spellEnd"/>
+            <w:r>
+              <w:rPr>
+                <w:rFonts w:ascii="Consolas" w:hAnsi="Consolas" w:cs="Consolas"/>
+                <w:color w:val="FFFFFF"/>
+                <w:sz w:val="21"/>
+                <w:szCs w:val="21"/>
+              </w:rPr>
+              <w:t xml:space="preserve"> </w:t>
             </w:r>
             <w:r>
               <w:rPr>
@@ -3360,7 +3531,27 @@
                 <w:sz w:val="21"/>
                 <w:szCs w:val="21"/>
               </w:rPr>
-              <w:t>'Proxie'</w:t>
+              <w:t>'</w:t>
+            </w:r>
+            <w:proofErr w:type="spellStart"/>
+            <w:r>
+              <w:rPr>
+                <w:rFonts w:ascii="Consolas" w:hAnsi="Consolas" w:cs="Consolas"/>
+                <w:color w:val="FFE083"/>
+                <w:sz w:val="21"/>
+                <w:szCs w:val="21"/>
+              </w:rPr>
+              <w:t>Proxie</w:t>
+            </w:r>
+            <w:proofErr w:type="spellEnd"/>
+            <w:r>
+              <w:rPr>
+                <w:rFonts w:ascii="Consolas" w:hAnsi="Consolas" w:cs="Consolas"/>
+                <w:color w:val="FFE083"/>
+                <w:sz w:val="21"/>
+                <w:szCs w:val="21"/>
+              </w:rPr>
+              <w:t>'</w:t>
             </w:r>
             <w:r>
               <w:rPr>
@@ -3526,7 +3717,27 @@
                 <w:sz w:val="21"/>
                 <w:szCs w:val="21"/>
               </w:rPr>
-              <w:t xml:space="preserve"> bettaFish </w:t>
+              <w:t xml:space="preserve"> </w:t>
+            </w:r>
+            <w:proofErr w:type="spellStart"/>
+            <w:r>
+              <w:rPr>
+                <w:rFonts w:ascii="Consolas" w:hAnsi="Consolas" w:cs="Consolas"/>
+                <w:color w:val="FFFFFF"/>
+                <w:sz w:val="21"/>
+                <w:szCs w:val="21"/>
+              </w:rPr>
+              <w:t>bettaFish</w:t>
+            </w:r>
+            <w:proofErr w:type="spellEnd"/>
+            <w:r>
+              <w:rPr>
+                <w:rFonts w:ascii="Consolas" w:hAnsi="Consolas" w:cs="Consolas"/>
+                <w:color w:val="FFFFFF"/>
+                <w:sz w:val="21"/>
+                <w:szCs w:val="21"/>
+              </w:rPr>
+              <w:t xml:space="preserve"> </w:t>
             </w:r>
             <w:r>
               <w:rPr>
@@ -3775,7 +3986,17 @@
                 <w:sz w:val="21"/>
                 <w:szCs w:val="21"/>
               </w:rPr>
-              <w:t xml:space="preserve"> move</w:t>
+              <w:t xml:space="preserve"> </w:t>
+            </w:r>
+            <w:proofErr w:type="gramStart"/>
+            <w:r>
+              <w:rPr>
+                <w:rFonts w:ascii="Consolas" w:hAnsi="Consolas" w:cs="Consolas"/>
+                <w:color w:val="FFFFFF"/>
+                <w:sz w:val="21"/>
+                <w:szCs w:val="21"/>
+              </w:rPr>
+              <w:t>move</w:t>
             </w:r>
             <w:r>
               <w:rPr>
@@ -3786,6 +4007,7 @@
               </w:rPr>
               <w:t>(</w:t>
             </w:r>
+            <w:proofErr w:type="gramEnd"/>
             <w:r>
               <w:rPr>
                 <w:rFonts w:ascii="Consolas" w:hAnsi="Consolas" w:cs="Consolas"/>
@@ -4024,7 +4246,18 @@
                 <w:sz w:val="21"/>
                 <w:szCs w:val="21"/>
               </w:rPr>
-              <w:t xml:space="preserve"> pet</w:t>
+              <w:t xml:space="preserve"> </w:t>
+            </w:r>
+            <w:proofErr w:type="spellStart"/>
+            <w:proofErr w:type="gramStart"/>
+            <w:r>
+              <w:rPr>
+                <w:rFonts w:ascii="Consolas" w:hAnsi="Consolas" w:cs="Consolas"/>
+                <w:color w:val="FFFFFF"/>
+                <w:sz w:val="21"/>
+                <w:szCs w:val="21"/>
+              </w:rPr>
+              <w:t>pet</w:t>
             </w:r>
             <w:r>
               <w:rPr>
@@ -4044,14 +4277,25 @@
               </w:rPr>
               <w:t>run</w:t>
             </w:r>
-            <w:r>
-              <w:rPr>
-                <w:rFonts w:ascii="Consolas" w:hAnsi="Consolas" w:cs="Consolas"/>
-                <w:color w:val="E85D7F"/>
-                <w:sz w:val="21"/>
-                <w:szCs w:val="21"/>
-              </w:rPr>
-              <w:t>();</w:t>
+            <w:proofErr w:type="spellEnd"/>
+            <w:r>
+              <w:rPr>
+                <w:rFonts w:ascii="Consolas" w:hAnsi="Consolas" w:cs="Consolas"/>
+                <w:color w:val="E85D7F"/>
+                <w:sz w:val="21"/>
+                <w:szCs w:val="21"/>
+              </w:rPr>
+              <w:t>(</w:t>
+            </w:r>
+            <w:proofErr w:type="gramEnd"/>
+            <w:r>
+              <w:rPr>
+                <w:rFonts w:ascii="Consolas" w:hAnsi="Consolas" w:cs="Consolas"/>
+                <w:color w:val="E85D7F"/>
+                <w:sz w:val="21"/>
+                <w:szCs w:val="21"/>
+              </w:rPr>
+              <w:t>);</w:t>
             </w:r>
           </w:p>
           <w:p>
@@ -4243,7 +4487,18 @@
                 <w:sz w:val="21"/>
                 <w:szCs w:val="21"/>
               </w:rPr>
-              <w:t xml:space="preserve"> pet</w:t>
+              <w:t xml:space="preserve"> </w:t>
+            </w:r>
+            <w:proofErr w:type="spellStart"/>
+            <w:proofErr w:type="gramStart"/>
+            <w:r>
+              <w:rPr>
+                <w:rFonts w:ascii="Consolas" w:hAnsi="Consolas" w:cs="Consolas"/>
+                <w:color w:val="FFFFFF"/>
+                <w:sz w:val="21"/>
+                <w:szCs w:val="21"/>
+              </w:rPr>
+              <w:t>pet</w:t>
             </w:r>
             <w:r>
               <w:rPr>
@@ -4263,6 +4518,8 @@
               </w:rPr>
               <w:t>swim</w:t>
             </w:r>
+            <w:proofErr w:type="spellEnd"/>
+            <w:proofErr w:type="gramEnd"/>
             <w:r>
               <w:rPr>
                 <w:rFonts w:ascii="Consolas" w:hAnsi="Consolas" w:cs="Consolas"/>
@@ -4401,6 +4658,7 @@
               </w:rPr>
               <w:t>(</w:t>
             </w:r>
+            <w:proofErr w:type="spellStart"/>
             <w:r>
               <w:rPr>
                 <w:rFonts w:ascii="Consolas" w:hAnsi="Consolas" w:cs="Consolas"/>
@@ -4410,6 +4668,7 @@
               </w:rPr>
               <w:t>siameseCat</w:t>
             </w:r>
+            <w:proofErr w:type="spellEnd"/>
             <w:r>
               <w:rPr>
                 <w:rFonts w:ascii="Consolas" w:hAnsi="Consolas" w:cs="Consolas"/>
@@ -4496,7 +4755,75 @@
           <w:rFonts w:asciiTheme="minorHAnsi" w:hAnsiTheme="minorHAnsi" w:cstheme="minorHAnsi"/>
           <w:shd w:val="clear" w:color="auto" w:fill="FFFFFF"/>
         </w:rPr>
-        <w:t> </w:t>
+        <w:t>It turns out that TypeScript can recognize the </w:t>
+      </w:r>
+      <w:r>
+        <w:rPr>
+          <w:rStyle w:val="HTMLCode"/>
+          <w:rFonts w:asciiTheme="minorHAnsi" w:hAnsiTheme="minorHAnsi" w:cstheme="minorHAnsi"/>
+          <w:sz w:val="24"/>
+          <w:szCs w:val="24"/>
+          <w:shd w:val="clear" w:color="auto" w:fill="EAE9ED"/>
+        </w:rPr>
+        <w:t>else</w:t>
+      </w:r>
+      <w:r>
+        <w:rPr>
+          <w:rFonts w:asciiTheme="minorHAnsi" w:hAnsiTheme="minorHAnsi" w:cstheme="minorHAnsi"/>
+          <w:shd w:val="clear" w:color="auto" w:fill="FFFFFF"/>
+        </w:rPr>
+        <w:t> block of an </w:t>
+      </w:r>
+      <w:r>
+        <w:rPr>
+          <w:rStyle w:val="HTMLCode"/>
+          <w:rFonts w:asciiTheme="minorHAnsi" w:hAnsiTheme="minorHAnsi" w:cstheme="minorHAnsi"/>
+          <w:sz w:val="24"/>
+          <w:szCs w:val="24"/>
+          <w:shd w:val="clear" w:color="auto" w:fill="EAE9ED"/>
+        </w:rPr>
+        <w:t>if</w:t>
+      </w:r>
+      <w:r>
+        <w:rPr>
+          <w:rFonts w:asciiTheme="minorHAnsi" w:hAnsiTheme="minorHAnsi" w:cstheme="minorHAnsi"/>
+          <w:shd w:val="clear" w:color="auto" w:fill="FFFFFF"/>
+        </w:rPr>
+        <w:t>/</w:t>
+      </w:r>
+      <w:r>
+        <w:rPr>
+          <w:rStyle w:val="HTMLCode"/>
+          <w:rFonts w:asciiTheme="minorHAnsi" w:hAnsiTheme="minorHAnsi" w:cstheme="minorHAnsi"/>
+          <w:sz w:val="24"/>
+          <w:szCs w:val="24"/>
+          <w:shd w:val="clear" w:color="auto" w:fill="EAE9ED"/>
+        </w:rPr>
+        <w:t>else</w:t>
+      </w:r>
+      <w:r>
+        <w:rPr>
+          <w:rFonts w:asciiTheme="minorHAnsi" w:hAnsiTheme="minorHAnsi" w:cstheme="minorHAnsi"/>
+          <w:shd w:val="clear" w:color="auto" w:fill="FFFFFF"/>
+        </w:rPr>
+        <w:t> statement as being the opposite type guard check of the </w:t>
+      </w:r>
+      <w:r>
+        <w:rPr>
+          <w:rStyle w:val="HTMLCode"/>
+          <w:rFonts w:asciiTheme="minorHAnsi" w:hAnsiTheme="minorHAnsi" w:cstheme="minorHAnsi"/>
+          <w:sz w:val="24"/>
+          <w:szCs w:val="24"/>
+          <w:shd w:val="clear" w:color="auto" w:fill="EAE9ED"/>
+        </w:rPr>
+        <w:t>if</w:t>
+      </w:r>
+      <w:r>
+        <w:rPr>
+          <w:rFonts w:asciiTheme="minorHAnsi" w:hAnsiTheme="minorHAnsi" w:cstheme="minorHAnsi"/>
+          <w:shd w:val="clear" w:color="auto" w:fill="FFFFFF"/>
+        </w:rPr>
+        <w:t> statement’s type guard check</w:t>
       </w:r>
     </w:p>
     <w:sectPr>

</xml_diff>

<commit_message>
feat: Add progress #142 'Learn Typescript'
</commit_message>
<xml_diff>
--- a/learn-typescript/chapter_5/Chapter 5 - Type Narrowing.docx
+++ b/learn-typescript/chapter_5/Chapter 5 - Type Narrowing.docx
@@ -4825,6 +4825,783 @@
         </w:rPr>
         <w:t> statement’s type guard check</w:t>
       </w:r>
+    </w:p>
+    <w:p>
+      <w:pPr>
+        <w:rPr>
+          <w:rFonts w:asciiTheme="minorHAnsi" w:hAnsiTheme="minorHAnsi" w:cstheme="minorHAnsi"/>
+        </w:rPr>
+      </w:pPr>
+    </w:p>
+    <w:p>
+      <w:pPr>
+        <w:rPr>
+          <w:rFonts w:asciiTheme="minorHAnsi" w:hAnsiTheme="minorHAnsi" w:cstheme="minorHAnsi"/>
+        </w:rPr>
+      </w:pPr>
+      <w:r>
+        <w:rPr>
+          <w:rFonts w:asciiTheme="minorHAnsi" w:hAnsiTheme="minorHAnsi" w:cstheme="minorHAnsi"/>
+        </w:rPr>
+        <w:t>Exercise</w:t>
+      </w:r>
+    </w:p>
+    <w:tbl>
+      <w:tblPr>
+        <w:tblStyle w:val="TableGrid"/>
+        <w:tblW w:w="0" w:type="auto"/>
+        <w:tblLook w:val="04A0" w:firstRow="1" w:lastRow="0" w:firstColumn="1" w:lastColumn="0" w:noHBand="0" w:noVBand="1"/>
+      </w:tblPr>
+      <w:tblGrid>
+        <w:gridCol w:w="9350"/>
+      </w:tblGrid>
+      <w:tr>
+        <w:tc>
+          <w:tcPr>
+            <w:tcW w:w="9350" w:type="dxa"/>
+          </w:tcPr>
+          <w:p>
+            <w:pPr>
+              <w:shd w:val="clear" w:color="auto" w:fill="1E1E1E"/>
+              <w:spacing w:line="330" w:lineRule="atLeast"/>
+              <w:rPr>
+                <w:rFonts w:ascii="Consolas" w:hAnsi="Consolas" w:cs="Consolas"/>
+                <w:color w:val="FFFFFF"/>
+                <w:sz w:val="21"/>
+                <w:szCs w:val="21"/>
+              </w:rPr>
+            </w:pPr>
+            <w:r>
+              <w:rPr>
+                <w:rFonts w:ascii="Consolas" w:hAnsi="Consolas" w:cs="Consolas"/>
+                <w:color w:val="B3CCFF"/>
+                <w:sz w:val="21"/>
+                <w:szCs w:val="21"/>
+              </w:rPr>
+              <w:t>function</w:t>
+            </w:r>
+            <w:r>
+              <w:rPr>
+                <w:rFonts w:ascii="Consolas" w:hAnsi="Consolas" w:cs="Consolas"/>
+                <w:color w:val="FFFFFF"/>
+                <w:sz w:val="21"/>
+                <w:szCs w:val="21"/>
+              </w:rPr>
+              <w:t xml:space="preserve"> </w:t>
+            </w:r>
+            <w:proofErr w:type="spellStart"/>
+            <w:proofErr w:type="gramStart"/>
+            <w:r>
+              <w:rPr>
+                <w:rFonts w:ascii="Consolas" w:hAnsi="Consolas" w:cs="Consolas"/>
+                <w:color w:val="FFFFFF"/>
+                <w:sz w:val="21"/>
+                <w:szCs w:val="21"/>
+              </w:rPr>
+              <w:t>formatPadding</w:t>
+            </w:r>
+            <w:proofErr w:type="spellEnd"/>
+            <w:r>
+              <w:rPr>
+                <w:rFonts w:ascii="Consolas" w:hAnsi="Consolas" w:cs="Consolas"/>
+                <w:color w:val="E85D7F"/>
+                <w:sz w:val="21"/>
+                <w:szCs w:val="21"/>
+              </w:rPr>
+              <w:t>(</w:t>
+            </w:r>
+            <w:proofErr w:type="gramEnd"/>
+            <w:r>
+              <w:rPr>
+                <w:rFonts w:ascii="Consolas" w:hAnsi="Consolas" w:cs="Consolas"/>
+                <w:color w:val="FFFFFF"/>
+                <w:sz w:val="21"/>
+                <w:szCs w:val="21"/>
+              </w:rPr>
+              <w:t>padding</w:t>
+            </w:r>
+            <w:r>
+              <w:rPr>
+                <w:rFonts w:ascii="Consolas" w:hAnsi="Consolas" w:cs="Consolas"/>
+                <w:color w:val="E85D7F"/>
+                <w:sz w:val="21"/>
+                <w:szCs w:val="21"/>
+              </w:rPr>
+              <w:t>:</w:t>
+            </w:r>
+            <w:r>
+              <w:rPr>
+                <w:rFonts w:ascii="Consolas" w:hAnsi="Consolas" w:cs="Consolas"/>
+                <w:color w:val="FFFFFF"/>
+                <w:sz w:val="21"/>
+                <w:szCs w:val="21"/>
+              </w:rPr>
+              <w:t xml:space="preserve"> </w:t>
+            </w:r>
+            <w:r>
+              <w:rPr>
+                <w:rFonts w:ascii="Consolas" w:hAnsi="Consolas" w:cs="Consolas"/>
+                <w:color w:val="B3CCFF"/>
+                <w:sz w:val="21"/>
+                <w:szCs w:val="21"/>
+              </w:rPr>
+              <w:t>string</w:t>
+            </w:r>
+            <w:r>
+              <w:rPr>
+                <w:rFonts w:ascii="Consolas" w:hAnsi="Consolas" w:cs="Consolas"/>
+                <w:color w:val="FFFFFF"/>
+                <w:sz w:val="21"/>
+                <w:szCs w:val="21"/>
+              </w:rPr>
+              <w:t xml:space="preserve"> </w:t>
+            </w:r>
+            <w:r>
+              <w:rPr>
+                <w:rFonts w:ascii="Consolas" w:hAnsi="Consolas" w:cs="Consolas"/>
+                <w:color w:val="E85D7F"/>
+                <w:sz w:val="21"/>
+                <w:szCs w:val="21"/>
+              </w:rPr>
+              <w:t>|</w:t>
+            </w:r>
+            <w:r>
+              <w:rPr>
+                <w:rFonts w:ascii="Consolas" w:hAnsi="Consolas" w:cs="Consolas"/>
+                <w:color w:val="FFFFFF"/>
+                <w:sz w:val="21"/>
+                <w:szCs w:val="21"/>
+              </w:rPr>
+              <w:t xml:space="preserve"> </w:t>
+            </w:r>
+            <w:r>
+              <w:rPr>
+                <w:rFonts w:ascii="Consolas" w:hAnsi="Consolas" w:cs="Consolas"/>
+                <w:color w:val="B3CCFF"/>
+                <w:sz w:val="21"/>
+                <w:szCs w:val="21"/>
+              </w:rPr>
+              <w:t>number</w:t>
+            </w:r>
+            <w:r>
+              <w:rPr>
+                <w:rFonts w:ascii="Consolas" w:hAnsi="Consolas" w:cs="Consolas"/>
+                <w:color w:val="E85D7F"/>
+                <w:sz w:val="21"/>
+                <w:szCs w:val="21"/>
+              </w:rPr>
+              <w:t>)</w:t>
+            </w:r>
+            <w:r>
+              <w:rPr>
+                <w:rFonts w:ascii="Consolas" w:hAnsi="Consolas" w:cs="Consolas"/>
+                <w:color w:val="FFFFFF"/>
+                <w:sz w:val="21"/>
+                <w:szCs w:val="21"/>
+              </w:rPr>
+              <w:t xml:space="preserve"> </w:t>
+            </w:r>
+            <w:r>
+              <w:rPr>
+                <w:rFonts w:ascii="Consolas" w:hAnsi="Consolas" w:cs="Consolas"/>
+                <w:color w:val="E85D7F"/>
+                <w:sz w:val="21"/>
+                <w:szCs w:val="21"/>
+              </w:rPr>
+              <w:t>{</w:t>
+            </w:r>
+          </w:p>
+          <w:p>
+            <w:pPr>
+              <w:shd w:val="clear" w:color="auto" w:fill="1E1E1E"/>
+              <w:spacing w:line="330" w:lineRule="atLeast"/>
+              <w:rPr>
+                <w:rFonts w:ascii="Consolas" w:hAnsi="Consolas" w:cs="Consolas"/>
+                <w:color w:val="FFFFFF"/>
+                <w:sz w:val="21"/>
+                <w:szCs w:val="21"/>
+              </w:rPr>
+            </w:pPr>
+            <w:r>
+              <w:rPr>
+                <w:rFonts w:ascii="Consolas" w:hAnsi="Consolas" w:cs="Consolas"/>
+                <w:color w:val="FFFFFF"/>
+                <w:sz w:val="21"/>
+                <w:szCs w:val="21"/>
+              </w:rPr>
+              <w:t xml:space="preserve">  </w:t>
+            </w:r>
+            <w:r>
+              <w:rPr>
+                <w:rFonts w:ascii="Consolas" w:hAnsi="Consolas" w:cs="Consolas"/>
+                <w:color w:val="B3CCFF"/>
+                <w:sz w:val="21"/>
+                <w:szCs w:val="21"/>
+              </w:rPr>
+              <w:t>if</w:t>
+            </w:r>
+            <w:r>
+              <w:rPr>
+                <w:rFonts w:ascii="Consolas" w:hAnsi="Consolas" w:cs="Consolas"/>
+                <w:color w:val="FFFFFF"/>
+                <w:sz w:val="21"/>
+                <w:szCs w:val="21"/>
+              </w:rPr>
+              <w:t xml:space="preserve"> </w:t>
+            </w:r>
+            <w:r>
+              <w:rPr>
+                <w:rFonts w:ascii="Consolas" w:hAnsi="Consolas" w:cs="Consolas"/>
+                <w:color w:val="E85D7F"/>
+                <w:sz w:val="21"/>
+                <w:szCs w:val="21"/>
+              </w:rPr>
+              <w:t>(</w:t>
+            </w:r>
+            <w:proofErr w:type="spellStart"/>
+            <w:r>
+              <w:rPr>
+                <w:rFonts w:ascii="Consolas" w:hAnsi="Consolas" w:cs="Consolas"/>
+                <w:color w:val="B3CCFF"/>
+                <w:sz w:val="21"/>
+                <w:szCs w:val="21"/>
+              </w:rPr>
+              <w:t>typeof</w:t>
+            </w:r>
+            <w:proofErr w:type="spellEnd"/>
+            <w:r>
+              <w:rPr>
+                <w:rFonts w:ascii="Consolas" w:hAnsi="Consolas" w:cs="Consolas"/>
+                <w:color w:val="FFFFFF"/>
+                <w:sz w:val="21"/>
+                <w:szCs w:val="21"/>
+              </w:rPr>
+              <w:t xml:space="preserve"> padding </w:t>
+            </w:r>
+            <w:r>
+              <w:rPr>
+                <w:rFonts w:ascii="Consolas" w:hAnsi="Consolas" w:cs="Consolas"/>
+                <w:color w:val="E85D7F"/>
+                <w:sz w:val="21"/>
+                <w:szCs w:val="21"/>
+              </w:rPr>
+              <w:t>===</w:t>
+            </w:r>
+            <w:r>
+              <w:rPr>
+                <w:rFonts w:ascii="Consolas" w:hAnsi="Consolas" w:cs="Consolas"/>
+                <w:color w:val="FFFFFF"/>
+                <w:sz w:val="21"/>
+                <w:szCs w:val="21"/>
+              </w:rPr>
+              <w:t xml:space="preserve"> </w:t>
+            </w:r>
+            <w:r>
+              <w:rPr>
+                <w:rFonts w:ascii="Consolas" w:hAnsi="Consolas" w:cs="Consolas"/>
+                <w:color w:val="FFE083"/>
+                <w:sz w:val="21"/>
+                <w:szCs w:val="21"/>
+              </w:rPr>
+              <w:t>'string'</w:t>
+            </w:r>
+            <w:r>
+              <w:rPr>
+                <w:rFonts w:ascii="Consolas" w:hAnsi="Consolas" w:cs="Consolas"/>
+                <w:color w:val="E85D7F"/>
+                <w:sz w:val="21"/>
+                <w:szCs w:val="21"/>
+              </w:rPr>
+              <w:t>)</w:t>
+            </w:r>
+            <w:r>
+              <w:rPr>
+                <w:rFonts w:ascii="Consolas" w:hAnsi="Consolas" w:cs="Consolas"/>
+                <w:color w:val="FFFFFF"/>
+                <w:sz w:val="21"/>
+                <w:szCs w:val="21"/>
+              </w:rPr>
+              <w:t xml:space="preserve"> </w:t>
+            </w:r>
+            <w:r>
+              <w:rPr>
+                <w:rFonts w:ascii="Consolas" w:hAnsi="Consolas" w:cs="Consolas"/>
+                <w:color w:val="E85D7F"/>
+                <w:sz w:val="21"/>
+                <w:szCs w:val="21"/>
+              </w:rPr>
+              <w:t>{</w:t>
+            </w:r>
+          </w:p>
+          <w:p>
+            <w:pPr>
+              <w:shd w:val="clear" w:color="auto" w:fill="1E1E1E"/>
+              <w:spacing w:line="330" w:lineRule="atLeast"/>
+              <w:rPr>
+                <w:rFonts w:ascii="Consolas" w:hAnsi="Consolas" w:cs="Consolas"/>
+                <w:color w:val="FFFFFF"/>
+                <w:sz w:val="21"/>
+                <w:szCs w:val="21"/>
+              </w:rPr>
+            </w:pPr>
+            <w:r>
+              <w:rPr>
+                <w:rFonts w:ascii="Consolas" w:hAnsi="Consolas" w:cs="Consolas"/>
+                <w:color w:val="FFFFFF"/>
+                <w:sz w:val="21"/>
+                <w:szCs w:val="21"/>
+              </w:rPr>
+              <w:t xml:space="preserve">    </w:t>
+            </w:r>
+            <w:r>
+              <w:rPr>
+                <w:rFonts w:ascii="Consolas" w:hAnsi="Consolas" w:cs="Consolas"/>
+                <w:color w:val="B3CCFF"/>
+                <w:sz w:val="21"/>
+                <w:szCs w:val="21"/>
+              </w:rPr>
+              <w:t>return</w:t>
+            </w:r>
+            <w:r>
+              <w:rPr>
+                <w:rFonts w:ascii="Consolas" w:hAnsi="Consolas" w:cs="Consolas"/>
+                <w:color w:val="FFFFFF"/>
+                <w:sz w:val="21"/>
+                <w:szCs w:val="21"/>
+              </w:rPr>
+              <w:t xml:space="preserve"> </w:t>
+            </w:r>
+            <w:proofErr w:type="spellStart"/>
+            <w:proofErr w:type="gramStart"/>
+            <w:r>
+              <w:rPr>
+                <w:rFonts w:ascii="Consolas" w:hAnsi="Consolas" w:cs="Consolas"/>
+                <w:color w:val="FFFFFF"/>
+                <w:sz w:val="21"/>
+                <w:szCs w:val="21"/>
+              </w:rPr>
+              <w:t>padding</w:t>
+            </w:r>
+            <w:r>
+              <w:rPr>
+                <w:rFonts w:ascii="Consolas" w:hAnsi="Consolas" w:cs="Consolas"/>
+                <w:color w:val="E85D7F"/>
+                <w:sz w:val="21"/>
+                <w:szCs w:val="21"/>
+              </w:rPr>
+              <w:t>.</w:t>
+            </w:r>
+            <w:r>
+              <w:rPr>
+                <w:rFonts w:ascii="Consolas" w:hAnsi="Consolas" w:cs="Consolas"/>
+                <w:color w:val="FFFFFF"/>
+                <w:sz w:val="21"/>
+                <w:szCs w:val="21"/>
+              </w:rPr>
+              <w:t>toLowerCase</w:t>
+            </w:r>
+            <w:proofErr w:type="spellEnd"/>
+            <w:proofErr w:type="gramEnd"/>
+            <w:r>
+              <w:rPr>
+                <w:rFonts w:ascii="Consolas" w:hAnsi="Consolas" w:cs="Consolas"/>
+                <w:color w:val="E85D7F"/>
+                <w:sz w:val="21"/>
+                <w:szCs w:val="21"/>
+              </w:rPr>
+              <w:t>();</w:t>
+            </w:r>
+          </w:p>
+          <w:p>
+            <w:pPr>
+              <w:shd w:val="clear" w:color="auto" w:fill="1E1E1E"/>
+              <w:spacing w:line="330" w:lineRule="atLeast"/>
+              <w:rPr>
+                <w:rFonts w:ascii="Consolas" w:hAnsi="Consolas" w:cs="Consolas"/>
+                <w:color w:val="FFFFFF"/>
+                <w:sz w:val="21"/>
+                <w:szCs w:val="21"/>
+              </w:rPr>
+            </w:pPr>
+            <w:r>
+              <w:rPr>
+                <w:rFonts w:ascii="Consolas" w:hAnsi="Consolas" w:cs="Consolas"/>
+                <w:color w:val="FFFFFF"/>
+                <w:sz w:val="21"/>
+                <w:szCs w:val="21"/>
+              </w:rPr>
+              <w:t xml:space="preserve">  </w:t>
+            </w:r>
+            <w:r>
+              <w:rPr>
+                <w:rFonts w:ascii="Consolas" w:hAnsi="Consolas" w:cs="Consolas"/>
+                <w:color w:val="E85D7F"/>
+                <w:sz w:val="21"/>
+                <w:szCs w:val="21"/>
+              </w:rPr>
+              <w:t>}</w:t>
+            </w:r>
+            <w:r>
+              <w:rPr>
+                <w:rFonts w:ascii="Consolas" w:hAnsi="Consolas" w:cs="Consolas"/>
+                <w:color w:val="FFFFFF"/>
+                <w:sz w:val="21"/>
+                <w:szCs w:val="21"/>
+              </w:rPr>
+              <w:t xml:space="preserve"> </w:t>
+            </w:r>
+            <w:r>
+              <w:rPr>
+                <w:rFonts w:ascii="Consolas" w:hAnsi="Consolas" w:cs="Consolas"/>
+                <w:color w:val="B3CCFF"/>
+                <w:sz w:val="21"/>
+                <w:szCs w:val="21"/>
+              </w:rPr>
+              <w:t>else</w:t>
+            </w:r>
+            <w:r>
+              <w:rPr>
+                <w:rFonts w:ascii="Consolas" w:hAnsi="Consolas" w:cs="Consolas"/>
+                <w:color w:val="FFFFFF"/>
+                <w:sz w:val="21"/>
+                <w:szCs w:val="21"/>
+              </w:rPr>
+              <w:t xml:space="preserve"> </w:t>
+            </w:r>
+            <w:r>
+              <w:rPr>
+                <w:rFonts w:ascii="Consolas" w:hAnsi="Consolas" w:cs="Consolas"/>
+                <w:color w:val="E85D7F"/>
+                <w:sz w:val="21"/>
+                <w:szCs w:val="21"/>
+              </w:rPr>
+              <w:t>{</w:t>
+            </w:r>
+          </w:p>
+          <w:p>
+            <w:pPr>
+              <w:shd w:val="clear" w:color="auto" w:fill="1E1E1E"/>
+              <w:spacing w:line="330" w:lineRule="atLeast"/>
+              <w:rPr>
+                <w:rFonts w:ascii="Consolas" w:hAnsi="Consolas" w:cs="Consolas"/>
+                <w:color w:val="FFFFFF"/>
+                <w:sz w:val="21"/>
+                <w:szCs w:val="21"/>
+              </w:rPr>
+            </w:pPr>
+            <w:r>
+              <w:rPr>
+                <w:rFonts w:ascii="Consolas" w:hAnsi="Consolas" w:cs="Consolas"/>
+                <w:color w:val="FFFFFF"/>
+                <w:sz w:val="21"/>
+                <w:szCs w:val="21"/>
+              </w:rPr>
+              <w:t xml:space="preserve">    </w:t>
+            </w:r>
+            <w:r>
+              <w:rPr>
+                <w:rFonts w:ascii="Consolas" w:hAnsi="Consolas" w:cs="Consolas"/>
+                <w:color w:val="B3CCFF"/>
+                <w:sz w:val="21"/>
+                <w:szCs w:val="21"/>
+              </w:rPr>
+              <w:t>return</w:t>
+            </w:r>
+            <w:r>
+              <w:rPr>
+                <w:rFonts w:ascii="Consolas" w:hAnsi="Consolas" w:cs="Consolas"/>
+                <w:color w:val="FFFFFF"/>
+                <w:sz w:val="21"/>
+                <w:szCs w:val="21"/>
+              </w:rPr>
+              <w:t xml:space="preserve"> </w:t>
+            </w:r>
+            <w:r>
+              <w:rPr>
+                <w:rFonts w:ascii="Consolas" w:hAnsi="Consolas" w:cs="Consolas"/>
+                <w:color w:val="FFE083"/>
+                <w:sz w:val="21"/>
+                <w:szCs w:val="21"/>
+              </w:rPr>
+              <w:t>`</w:t>
+            </w:r>
+            <w:r>
+              <w:rPr>
+                <w:rFonts w:ascii="Consolas" w:hAnsi="Consolas" w:cs="Consolas"/>
+                <w:color w:val="E85D7F"/>
+                <w:sz w:val="21"/>
+                <w:szCs w:val="21"/>
+              </w:rPr>
+              <w:t>${</w:t>
+            </w:r>
+            <w:r>
+              <w:rPr>
+                <w:rFonts w:ascii="Consolas" w:hAnsi="Consolas" w:cs="Consolas"/>
+                <w:color w:val="FFFFFF"/>
+                <w:sz w:val="21"/>
+                <w:szCs w:val="21"/>
+              </w:rPr>
+              <w:t>padding</w:t>
+            </w:r>
+            <w:r>
+              <w:rPr>
+                <w:rFonts w:ascii="Consolas" w:hAnsi="Consolas" w:cs="Consolas"/>
+                <w:color w:val="E85D7F"/>
+                <w:sz w:val="21"/>
+                <w:szCs w:val="21"/>
+              </w:rPr>
+              <w:t>}</w:t>
+            </w:r>
+            <w:r>
+              <w:rPr>
+                <w:rFonts w:ascii="Consolas" w:hAnsi="Consolas" w:cs="Consolas"/>
+                <w:color w:val="FFE083"/>
+                <w:sz w:val="21"/>
+                <w:szCs w:val="21"/>
+              </w:rPr>
+              <w:t>px</w:t>
+            </w:r>
+            <w:proofErr w:type="gramStart"/>
+            <w:r>
+              <w:rPr>
+                <w:rFonts w:ascii="Consolas" w:hAnsi="Consolas" w:cs="Consolas"/>
+                <w:color w:val="FFE083"/>
+                <w:sz w:val="21"/>
+                <w:szCs w:val="21"/>
+              </w:rPr>
+              <w:t>`</w:t>
+            </w:r>
+            <w:r>
+              <w:rPr>
+                <w:rFonts w:ascii="Consolas" w:hAnsi="Consolas" w:cs="Consolas"/>
+                <w:color w:val="E85D7F"/>
+                <w:sz w:val="21"/>
+                <w:szCs w:val="21"/>
+              </w:rPr>
+              <w:t>;</w:t>
+            </w:r>
+            <w:proofErr w:type="gramEnd"/>
+          </w:p>
+          <w:p>
+            <w:pPr>
+              <w:shd w:val="clear" w:color="auto" w:fill="1E1E1E"/>
+              <w:spacing w:line="330" w:lineRule="atLeast"/>
+              <w:rPr>
+                <w:rFonts w:ascii="Consolas" w:hAnsi="Consolas" w:cs="Consolas"/>
+                <w:color w:val="FFFFFF"/>
+                <w:sz w:val="21"/>
+                <w:szCs w:val="21"/>
+              </w:rPr>
+            </w:pPr>
+            <w:r>
+              <w:rPr>
+                <w:rFonts w:ascii="Consolas" w:hAnsi="Consolas" w:cs="Consolas"/>
+                <w:color w:val="FFFFFF"/>
+                <w:sz w:val="21"/>
+                <w:szCs w:val="21"/>
+              </w:rPr>
+              <w:t xml:space="preserve">  </w:t>
+            </w:r>
+            <w:r>
+              <w:rPr>
+                <w:rFonts w:ascii="Consolas" w:hAnsi="Consolas" w:cs="Consolas"/>
+                <w:color w:val="E85D7F"/>
+                <w:sz w:val="21"/>
+                <w:szCs w:val="21"/>
+              </w:rPr>
+              <w:t>}</w:t>
+            </w:r>
+          </w:p>
+          <w:p>
+            <w:pPr>
+              <w:shd w:val="clear" w:color="auto" w:fill="1E1E1E"/>
+              <w:spacing w:line="330" w:lineRule="atLeast"/>
+              <w:rPr>
+                <w:rFonts w:ascii="Consolas" w:hAnsi="Consolas" w:cs="Consolas"/>
+                <w:color w:val="FFFFFF"/>
+                <w:sz w:val="21"/>
+                <w:szCs w:val="21"/>
+              </w:rPr>
+            </w:pPr>
+            <w:r>
+              <w:rPr>
+                <w:rFonts w:ascii="Consolas" w:hAnsi="Consolas" w:cs="Consolas"/>
+                <w:color w:val="E85D7F"/>
+                <w:sz w:val="21"/>
+                <w:szCs w:val="21"/>
+              </w:rPr>
+              <w:t>}</w:t>
+            </w:r>
+          </w:p>
+        </w:tc>
+      </w:tr>
+    </w:tbl>
+    <w:p>
+      <w:pPr>
+        <w:rPr>
+          <w:rFonts w:asciiTheme="minorHAnsi" w:hAnsiTheme="minorHAnsi" w:cstheme="minorHAnsi"/>
+        </w:rPr>
+      </w:pPr>
+    </w:p>
+    <w:p>
+      <w:pPr>
+        <w:pStyle w:val="ListParagraph"/>
+        <w:numPr>
+          <w:ilvl w:val="2"/>
+          <w:numId w:val="23"/>
+        </w:numPr>
+        <w:rPr>
+          <w:rFonts w:asciiTheme="minorHAnsi" w:hAnsiTheme="minorHAnsi" w:cstheme="minorHAnsi"/>
+        </w:rPr>
+      </w:pPr>
+      <w:r>
+        <w:rPr>
+          <w:rFonts w:asciiTheme="minorHAnsi" w:hAnsiTheme="minorHAnsi" w:cstheme="minorHAnsi"/>
+          <w:color w:val="484848"/>
+          <w:shd w:val="clear" w:color="auto" w:fill="FFFFFF"/>
+        </w:rPr>
+        <w:t>The type guard </w:t>
+      </w:r>
+      <w:proofErr w:type="spellStart"/>
+      <w:r>
+        <w:rPr>
+          <w:rStyle w:val="HTMLCode"/>
+          <w:rFonts w:asciiTheme="minorHAnsi" w:hAnsiTheme="minorHAnsi" w:cstheme="minorHAnsi"/>
+          <w:color w:val="15141F"/>
+          <w:sz w:val="24"/>
+          <w:szCs w:val="24"/>
+          <w:shd w:val="clear" w:color="auto" w:fill="EAE9ED"/>
+        </w:rPr>
+        <w:t>typeof</w:t>
+      </w:r>
+      <w:proofErr w:type="spellEnd"/>
+      <w:r>
+        <w:rPr>
+          <w:rStyle w:val="HTMLCode"/>
+          <w:rFonts w:asciiTheme="minorHAnsi" w:hAnsiTheme="minorHAnsi" w:cstheme="minorHAnsi"/>
+          <w:color w:val="15141F"/>
+          <w:sz w:val="24"/>
+          <w:szCs w:val="24"/>
+          <w:shd w:val="clear" w:color="auto" w:fill="EAE9ED"/>
+        </w:rPr>
+        <w:t xml:space="preserve"> padding === 'string'</w:t>
+      </w:r>
+      <w:r>
+        <w:rPr>
+          <w:rFonts w:asciiTheme="minorHAnsi" w:hAnsiTheme="minorHAnsi" w:cstheme="minorHAnsi"/>
+          <w:color w:val="484848"/>
+          <w:shd w:val="clear" w:color="auto" w:fill="FFFFFF"/>
+        </w:rPr>
+        <w:t> tells TypeScript that </w:t>
+      </w:r>
+      <w:r>
+        <w:rPr>
+          <w:rStyle w:val="HTMLCode"/>
+          <w:rFonts w:asciiTheme="minorHAnsi" w:hAnsiTheme="minorHAnsi" w:cstheme="minorHAnsi"/>
+          <w:color w:val="15141F"/>
+          <w:sz w:val="24"/>
+          <w:szCs w:val="24"/>
+          <w:shd w:val="clear" w:color="auto" w:fill="EAE9ED"/>
+        </w:rPr>
+        <w:t>padding</w:t>
+      </w:r>
+      <w:r>
+        <w:rPr>
+          <w:rFonts w:asciiTheme="minorHAnsi" w:hAnsiTheme="minorHAnsi" w:cstheme="minorHAnsi"/>
+          <w:color w:val="484848"/>
+          <w:shd w:val="clear" w:color="auto" w:fill="FFFFFF"/>
+        </w:rPr>
+        <w:t> within the </w:t>
+      </w:r>
+      <w:r>
+        <w:rPr>
+          <w:rStyle w:val="HTMLCode"/>
+          <w:rFonts w:asciiTheme="minorHAnsi" w:hAnsiTheme="minorHAnsi" w:cstheme="minorHAnsi"/>
+          <w:color w:val="15141F"/>
+          <w:sz w:val="24"/>
+          <w:szCs w:val="24"/>
+          <w:shd w:val="clear" w:color="auto" w:fill="EAE9ED"/>
+        </w:rPr>
+        <w:t>if</w:t>
+      </w:r>
+      <w:r>
+        <w:rPr>
+          <w:rFonts w:asciiTheme="minorHAnsi" w:hAnsiTheme="minorHAnsi" w:cstheme="minorHAnsi"/>
+          <w:color w:val="484848"/>
+          <w:shd w:val="clear" w:color="auto" w:fill="FFFFFF"/>
+        </w:rPr>
+        <w:t> statement’s block must be a string</w:t>
+      </w:r>
+    </w:p>
+    <w:p>
+      <w:pPr>
+        <w:pStyle w:val="ListParagraph"/>
+        <w:numPr>
+          <w:ilvl w:val="2"/>
+          <w:numId w:val="23"/>
+        </w:numPr>
+        <w:rPr>
+          <w:rFonts w:asciiTheme="minorHAnsi" w:hAnsiTheme="minorHAnsi" w:cstheme="minorHAnsi"/>
+        </w:rPr>
+      </w:pPr>
+      <w:r>
+        <w:rPr>
+          <w:rStyle w:val="HTMLCode"/>
+          <w:rFonts w:asciiTheme="minorHAnsi" w:hAnsiTheme="minorHAnsi" w:cstheme="minorHAnsi"/>
+          <w:sz w:val="24"/>
+          <w:szCs w:val="24"/>
+          <w:shd w:val="clear" w:color="auto" w:fill="EAE9ED"/>
+        </w:rPr>
+        <w:t>padding</w:t>
+      </w:r>
+      <w:r>
+        <w:rPr>
+          <w:rFonts w:asciiTheme="minorHAnsi" w:hAnsiTheme="minorHAnsi" w:cstheme="minorHAnsi"/>
+          <w:shd w:val="clear" w:color="auto" w:fill="FFFFFF"/>
+        </w:rPr>
+        <w:t> must be a </w:t>
+      </w:r>
+      <w:r>
+        <w:rPr>
+          <w:rStyle w:val="HTMLCode"/>
+          <w:rFonts w:asciiTheme="minorHAnsi" w:hAnsiTheme="minorHAnsi" w:cstheme="minorHAnsi"/>
+          <w:sz w:val="24"/>
+          <w:szCs w:val="24"/>
+          <w:shd w:val="clear" w:color="auto" w:fill="EAE9ED"/>
+        </w:rPr>
+        <w:t>number</w:t>
+      </w:r>
+      <w:r>
+        <w:rPr>
+          <w:rFonts w:asciiTheme="minorHAnsi" w:hAnsiTheme="minorHAnsi" w:cstheme="minorHAnsi"/>
+          <w:shd w:val="clear" w:color="auto" w:fill="FFFFFF"/>
+        </w:rPr>
+        <w:t> type within the </w:t>
+      </w:r>
+      <w:r>
+        <w:rPr>
+          <w:rStyle w:val="HTMLCode"/>
+          <w:rFonts w:asciiTheme="minorHAnsi" w:hAnsiTheme="minorHAnsi" w:cstheme="minorHAnsi"/>
+          <w:sz w:val="24"/>
+          <w:szCs w:val="24"/>
+          <w:shd w:val="clear" w:color="auto" w:fill="EAE9ED"/>
+        </w:rPr>
+        <w:t>else</w:t>
+      </w:r>
+      <w:r>
+        <w:rPr>
+          <w:rFonts w:asciiTheme="minorHAnsi" w:hAnsiTheme="minorHAnsi" w:cstheme="minorHAnsi"/>
+          <w:shd w:val="clear" w:color="auto" w:fill="FFFFFF"/>
+        </w:rPr>
+        <w:t> block</w:t>
+      </w:r>
+    </w:p>
+    <w:p>
+      <w:pPr>
+        <w:rPr>
+          <w:rFonts w:asciiTheme="minorHAnsi" w:hAnsiTheme="minorHAnsi" w:cstheme="minorHAnsi"/>
+        </w:rPr>
+      </w:pPr>
     </w:p>
     <w:sectPr>
       <w:pgSz w:w="12240" w:h="15840"/>

</xml_diff>

<commit_message>
feat: Add progress #144 'Learn Typescript'
</commit_message>
<xml_diff>
--- a/learn-typescript/chapter_5/Chapter 5 - Type Narrowing.docx
+++ b/learn-typescript/chapter_5/Chapter 5 - Type Narrowing.docx
@@ -7921,6 +7921,1371 @@
         </w:rPr>
       </w:pPr>
     </w:p>
+    <w:p>
+      <w:pPr>
+        <w:rPr>
+          <w:rFonts w:asciiTheme="minorHAnsi" w:hAnsiTheme="minorHAnsi" w:cstheme="minorHAnsi"/>
+        </w:rPr>
+      </w:pPr>
+    </w:p>
+    <w:p>
+      <w:pPr>
+        <w:rPr>
+          <w:rFonts w:asciiTheme="minorHAnsi" w:hAnsiTheme="minorHAnsi" w:cstheme="minorHAnsi"/>
+        </w:rPr>
+      </w:pPr>
+      <w:r>
+        <w:rPr>
+          <w:rFonts w:asciiTheme="minorHAnsi" w:hAnsiTheme="minorHAnsi" w:cstheme="minorHAnsi"/>
+        </w:rPr>
+        <w:t>Exercise</w:t>
+      </w:r>
+    </w:p>
+    <w:p>
+      <w:pPr>
+        <w:rPr>
+          <w:rFonts w:asciiTheme="minorHAnsi" w:hAnsiTheme="minorHAnsi" w:cstheme="minorHAnsi"/>
+        </w:rPr>
+      </w:pPr>
+    </w:p>
+    <w:tbl>
+      <w:tblPr>
+        <w:tblStyle w:val="TableGrid"/>
+        <w:tblW w:w="0" w:type="auto"/>
+        <w:tblLook w:val="04A0" w:firstRow="1" w:lastRow="0" w:firstColumn="1" w:lastColumn="0" w:noHBand="0" w:noVBand="1"/>
+      </w:tblPr>
+      <w:tblGrid>
+        <w:gridCol w:w="9350"/>
+      </w:tblGrid>
+      <w:tr>
+        <w:tc>
+          <w:tcPr>
+            <w:tcW w:w="9350" w:type="dxa"/>
+          </w:tcPr>
+          <w:p>
+            <w:pPr>
+              <w:shd w:val="clear" w:color="auto" w:fill="1E1E1E"/>
+              <w:spacing w:line="330" w:lineRule="atLeast"/>
+              <w:rPr>
+                <w:rFonts w:ascii="Consolas" w:hAnsi="Consolas" w:cs="Consolas"/>
+                <w:color w:val="FFFFFF"/>
+                <w:sz w:val="21"/>
+                <w:szCs w:val="21"/>
+              </w:rPr>
+            </w:pPr>
+            <w:r>
+              <w:rPr>
+                <w:rFonts w:ascii="Consolas" w:hAnsi="Consolas" w:cs="Consolas"/>
+                <w:color w:val="B3CCFF"/>
+                <w:sz w:val="21"/>
+                <w:szCs w:val="21"/>
+              </w:rPr>
+              <w:t>type</w:t>
+            </w:r>
+            <w:r>
+              <w:rPr>
+                <w:rFonts w:ascii="Consolas" w:hAnsi="Consolas" w:cs="Consolas"/>
+                <w:color w:val="FFFFFF"/>
+                <w:sz w:val="21"/>
+                <w:szCs w:val="21"/>
+              </w:rPr>
+              <w:t xml:space="preserve"> </w:t>
+            </w:r>
+            <w:r>
+              <w:rPr>
+                <w:rFonts w:ascii="Consolas" w:hAnsi="Consolas" w:cs="Consolas"/>
+                <w:color w:val="E85D7F"/>
+                <w:sz w:val="21"/>
+                <w:szCs w:val="21"/>
+              </w:rPr>
+              <w:t>Metal</w:t>
+            </w:r>
+            <w:r>
+              <w:rPr>
+                <w:rFonts w:ascii="Consolas" w:hAnsi="Consolas" w:cs="Consolas"/>
+                <w:color w:val="FFFFFF"/>
+                <w:sz w:val="21"/>
+                <w:szCs w:val="21"/>
+              </w:rPr>
+              <w:t xml:space="preserve"> </w:t>
+            </w:r>
+            <w:r>
+              <w:rPr>
+                <w:rFonts w:ascii="Consolas" w:hAnsi="Consolas" w:cs="Consolas"/>
+                <w:color w:val="E85D7F"/>
+                <w:sz w:val="21"/>
+                <w:szCs w:val="21"/>
+              </w:rPr>
+              <w:t>=</w:t>
+            </w:r>
+            <w:r>
+              <w:rPr>
+                <w:rFonts w:ascii="Consolas" w:hAnsi="Consolas" w:cs="Consolas"/>
+                <w:color w:val="FFFFFF"/>
+                <w:sz w:val="21"/>
+                <w:szCs w:val="21"/>
+              </w:rPr>
+              <w:t xml:space="preserve"> </w:t>
+            </w:r>
+            <w:r>
+              <w:rPr>
+                <w:rFonts w:ascii="Consolas" w:hAnsi="Consolas" w:cs="Consolas"/>
+                <w:color w:val="E85D7F"/>
+                <w:sz w:val="21"/>
+                <w:szCs w:val="21"/>
+              </w:rPr>
+              <w:t>{</w:t>
+            </w:r>
+          </w:p>
+          <w:p>
+            <w:pPr>
+              <w:shd w:val="clear" w:color="auto" w:fill="1E1E1E"/>
+              <w:spacing w:line="330" w:lineRule="atLeast"/>
+              <w:rPr>
+                <w:rFonts w:ascii="Consolas" w:hAnsi="Consolas" w:cs="Consolas"/>
+                <w:color w:val="FFFFFF"/>
+                <w:sz w:val="21"/>
+                <w:szCs w:val="21"/>
+              </w:rPr>
+            </w:pPr>
+            <w:r>
+              <w:rPr>
+                <w:rFonts w:ascii="Consolas" w:hAnsi="Consolas" w:cs="Consolas"/>
+                <w:color w:val="FFFFFF"/>
+                <w:sz w:val="21"/>
+                <w:szCs w:val="21"/>
+              </w:rPr>
+              <w:t xml:space="preserve">  magnetize</w:t>
+            </w:r>
+            <w:r>
+              <w:rPr>
+                <w:rFonts w:ascii="Consolas" w:hAnsi="Consolas" w:cs="Consolas"/>
+                <w:color w:val="E85D7F"/>
+                <w:sz w:val="21"/>
+                <w:szCs w:val="21"/>
+              </w:rPr>
+              <w:t>:</w:t>
+            </w:r>
+            <w:r>
+              <w:rPr>
+                <w:rFonts w:ascii="Consolas" w:hAnsi="Consolas" w:cs="Consolas"/>
+                <w:color w:val="FFFFFF"/>
+                <w:sz w:val="21"/>
+                <w:szCs w:val="21"/>
+              </w:rPr>
+              <w:t xml:space="preserve"> </w:t>
+            </w:r>
+            <w:r>
+              <w:rPr>
+                <w:rFonts w:ascii="Consolas" w:hAnsi="Consolas" w:cs="Consolas"/>
+                <w:color w:val="E85D7F"/>
+                <w:sz w:val="21"/>
+                <w:szCs w:val="21"/>
+              </w:rPr>
+              <w:t>()</w:t>
+            </w:r>
+            <w:r>
+              <w:rPr>
+                <w:rFonts w:ascii="Consolas" w:hAnsi="Consolas" w:cs="Consolas"/>
+                <w:color w:val="FFFFFF"/>
+                <w:sz w:val="21"/>
+                <w:szCs w:val="21"/>
+              </w:rPr>
+              <w:t xml:space="preserve"> </w:t>
+            </w:r>
+            <w:r>
+              <w:rPr>
+                <w:rFonts w:ascii="Consolas" w:hAnsi="Consolas" w:cs="Consolas"/>
+                <w:color w:val="E85D7F"/>
+                <w:sz w:val="21"/>
+                <w:szCs w:val="21"/>
+              </w:rPr>
+              <w:t>=&gt;</w:t>
+            </w:r>
+            <w:r>
+              <w:rPr>
+                <w:rFonts w:ascii="Consolas" w:hAnsi="Consolas" w:cs="Consolas"/>
+                <w:color w:val="FFFFFF"/>
+                <w:sz w:val="21"/>
+                <w:szCs w:val="21"/>
+              </w:rPr>
+              <w:t xml:space="preserve"> </w:t>
+            </w:r>
+            <w:r>
+              <w:rPr>
+                <w:rFonts w:ascii="Consolas" w:hAnsi="Consolas" w:cs="Consolas"/>
+                <w:color w:val="B3CCFF"/>
+                <w:sz w:val="21"/>
+                <w:szCs w:val="21"/>
+              </w:rPr>
+              <w:t>string</w:t>
+            </w:r>
+            <w:r>
+              <w:rPr>
+                <w:rFonts w:ascii="Consolas" w:hAnsi="Consolas" w:cs="Consolas"/>
+                <w:color w:val="E85D7F"/>
+                <w:sz w:val="21"/>
+                <w:szCs w:val="21"/>
+              </w:rPr>
+              <w:t>;</w:t>
+            </w:r>
+          </w:p>
+          <w:p>
+            <w:pPr>
+              <w:shd w:val="clear" w:color="auto" w:fill="1E1E1E"/>
+              <w:spacing w:line="330" w:lineRule="atLeast"/>
+              <w:rPr>
+                <w:rFonts w:ascii="Consolas" w:hAnsi="Consolas" w:cs="Consolas"/>
+                <w:color w:val="FFFFFF"/>
+                <w:sz w:val="21"/>
+                <w:szCs w:val="21"/>
+              </w:rPr>
+            </w:pPr>
+            <w:r>
+              <w:rPr>
+                <w:rFonts w:ascii="Consolas" w:hAnsi="Consolas" w:cs="Consolas"/>
+                <w:color w:val="E85D7F"/>
+                <w:sz w:val="21"/>
+                <w:szCs w:val="21"/>
+              </w:rPr>
+              <w:t>}</w:t>
+            </w:r>
+          </w:p>
+          <w:p>
+            <w:pPr>
+              <w:shd w:val="clear" w:color="auto" w:fill="1E1E1E"/>
+              <w:spacing w:line="330" w:lineRule="atLeast"/>
+              <w:rPr>
+                <w:rFonts w:ascii="Consolas" w:hAnsi="Consolas" w:cs="Consolas"/>
+                <w:color w:val="FFFFFF"/>
+                <w:sz w:val="21"/>
+                <w:szCs w:val="21"/>
+              </w:rPr>
+            </w:pPr>
+          </w:p>
+          <w:p>
+            <w:pPr>
+              <w:shd w:val="clear" w:color="auto" w:fill="1E1E1E"/>
+              <w:spacing w:line="330" w:lineRule="atLeast"/>
+              <w:rPr>
+                <w:rFonts w:ascii="Consolas" w:hAnsi="Consolas" w:cs="Consolas"/>
+                <w:color w:val="FFFFFF"/>
+                <w:sz w:val="21"/>
+                <w:szCs w:val="21"/>
+              </w:rPr>
+            </w:pPr>
+            <w:r>
+              <w:rPr>
+                <w:rFonts w:ascii="Consolas" w:hAnsi="Consolas" w:cs="Consolas"/>
+                <w:color w:val="B3CCFF"/>
+                <w:sz w:val="21"/>
+                <w:szCs w:val="21"/>
+              </w:rPr>
+              <w:t>type</w:t>
+            </w:r>
+            <w:r>
+              <w:rPr>
+                <w:rFonts w:ascii="Consolas" w:hAnsi="Consolas" w:cs="Consolas"/>
+                <w:color w:val="FFFFFF"/>
+                <w:sz w:val="21"/>
+                <w:szCs w:val="21"/>
+              </w:rPr>
+              <w:t xml:space="preserve"> </w:t>
+            </w:r>
+            <w:r>
+              <w:rPr>
+                <w:rFonts w:ascii="Consolas" w:hAnsi="Consolas" w:cs="Consolas"/>
+                <w:color w:val="E85D7F"/>
+                <w:sz w:val="21"/>
+                <w:szCs w:val="21"/>
+              </w:rPr>
+              <w:t>Glass</w:t>
+            </w:r>
+            <w:r>
+              <w:rPr>
+                <w:rFonts w:ascii="Consolas" w:hAnsi="Consolas" w:cs="Consolas"/>
+                <w:color w:val="FFFFFF"/>
+                <w:sz w:val="21"/>
+                <w:szCs w:val="21"/>
+              </w:rPr>
+              <w:t xml:space="preserve"> </w:t>
+            </w:r>
+            <w:r>
+              <w:rPr>
+                <w:rFonts w:ascii="Consolas" w:hAnsi="Consolas" w:cs="Consolas"/>
+                <w:color w:val="E85D7F"/>
+                <w:sz w:val="21"/>
+                <w:szCs w:val="21"/>
+              </w:rPr>
+              <w:t>=</w:t>
+            </w:r>
+            <w:r>
+              <w:rPr>
+                <w:rFonts w:ascii="Consolas" w:hAnsi="Consolas" w:cs="Consolas"/>
+                <w:color w:val="FFFFFF"/>
+                <w:sz w:val="21"/>
+                <w:szCs w:val="21"/>
+              </w:rPr>
+              <w:t xml:space="preserve"> </w:t>
+            </w:r>
+            <w:r>
+              <w:rPr>
+                <w:rFonts w:ascii="Consolas" w:hAnsi="Consolas" w:cs="Consolas"/>
+                <w:color w:val="E85D7F"/>
+                <w:sz w:val="21"/>
+                <w:szCs w:val="21"/>
+              </w:rPr>
+              <w:t>{</w:t>
+            </w:r>
+          </w:p>
+          <w:p>
+            <w:pPr>
+              <w:shd w:val="clear" w:color="auto" w:fill="1E1E1E"/>
+              <w:spacing w:line="330" w:lineRule="atLeast"/>
+              <w:rPr>
+                <w:rFonts w:ascii="Consolas" w:hAnsi="Consolas" w:cs="Consolas"/>
+                <w:color w:val="FFFFFF"/>
+                <w:sz w:val="21"/>
+                <w:szCs w:val="21"/>
+              </w:rPr>
+            </w:pPr>
+            <w:r>
+              <w:rPr>
+                <w:rFonts w:ascii="Consolas" w:hAnsi="Consolas" w:cs="Consolas"/>
+                <w:color w:val="FFFFFF"/>
+                <w:sz w:val="21"/>
+                <w:szCs w:val="21"/>
+              </w:rPr>
+              <w:t xml:space="preserve">  melt</w:t>
+            </w:r>
+            <w:r>
+              <w:rPr>
+                <w:rFonts w:ascii="Consolas" w:hAnsi="Consolas" w:cs="Consolas"/>
+                <w:color w:val="E85D7F"/>
+                <w:sz w:val="21"/>
+                <w:szCs w:val="21"/>
+              </w:rPr>
+              <w:t>:</w:t>
+            </w:r>
+            <w:r>
+              <w:rPr>
+                <w:rFonts w:ascii="Consolas" w:hAnsi="Consolas" w:cs="Consolas"/>
+                <w:color w:val="FFFFFF"/>
+                <w:sz w:val="21"/>
+                <w:szCs w:val="21"/>
+              </w:rPr>
+              <w:t xml:space="preserve"> </w:t>
+            </w:r>
+            <w:r>
+              <w:rPr>
+                <w:rFonts w:ascii="Consolas" w:hAnsi="Consolas" w:cs="Consolas"/>
+                <w:color w:val="E85D7F"/>
+                <w:sz w:val="21"/>
+                <w:szCs w:val="21"/>
+              </w:rPr>
+              <w:t>()</w:t>
+            </w:r>
+            <w:r>
+              <w:rPr>
+                <w:rFonts w:ascii="Consolas" w:hAnsi="Consolas" w:cs="Consolas"/>
+                <w:color w:val="FFFFFF"/>
+                <w:sz w:val="21"/>
+                <w:szCs w:val="21"/>
+              </w:rPr>
+              <w:t xml:space="preserve"> </w:t>
+            </w:r>
+            <w:r>
+              <w:rPr>
+                <w:rFonts w:ascii="Consolas" w:hAnsi="Consolas" w:cs="Consolas"/>
+                <w:color w:val="E85D7F"/>
+                <w:sz w:val="21"/>
+                <w:szCs w:val="21"/>
+              </w:rPr>
+              <w:t>=&gt;</w:t>
+            </w:r>
+            <w:r>
+              <w:rPr>
+                <w:rFonts w:ascii="Consolas" w:hAnsi="Consolas" w:cs="Consolas"/>
+                <w:color w:val="FFFFFF"/>
+                <w:sz w:val="21"/>
+                <w:szCs w:val="21"/>
+              </w:rPr>
+              <w:t xml:space="preserve"> </w:t>
+            </w:r>
+            <w:r>
+              <w:rPr>
+                <w:rFonts w:ascii="Consolas" w:hAnsi="Consolas" w:cs="Consolas"/>
+                <w:color w:val="B3CCFF"/>
+                <w:sz w:val="21"/>
+                <w:szCs w:val="21"/>
+              </w:rPr>
+              <w:t>string</w:t>
+            </w:r>
+            <w:r>
+              <w:rPr>
+                <w:rFonts w:ascii="Consolas" w:hAnsi="Consolas" w:cs="Consolas"/>
+                <w:color w:val="E85D7F"/>
+                <w:sz w:val="21"/>
+                <w:szCs w:val="21"/>
+              </w:rPr>
+              <w:t>;</w:t>
+            </w:r>
+          </w:p>
+          <w:p>
+            <w:pPr>
+              <w:shd w:val="clear" w:color="auto" w:fill="1E1E1E"/>
+              <w:spacing w:line="330" w:lineRule="atLeast"/>
+              <w:rPr>
+                <w:rFonts w:ascii="Consolas" w:hAnsi="Consolas" w:cs="Consolas"/>
+                <w:color w:val="FFFFFF"/>
+                <w:sz w:val="21"/>
+                <w:szCs w:val="21"/>
+              </w:rPr>
+            </w:pPr>
+            <w:r>
+              <w:rPr>
+                <w:rFonts w:ascii="Consolas" w:hAnsi="Consolas" w:cs="Consolas"/>
+                <w:color w:val="E85D7F"/>
+                <w:sz w:val="21"/>
+                <w:szCs w:val="21"/>
+              </w:rPr>
+              <w:t>}</w:t>
+            </w:r>
+          </w:p>
+          <w:p>
+            <w:pPr>
+              <w:shd w:val="clear" w:color="auto" w:fill="1E1E1E"/>
+              <w:spacing w:line="330" w:lineRule="atLeast"/>
+              <w:rPr>
+                <w:rFonts w:ascii="Consolas" w:hAnsi="Consolas" w:cs="Consolas"/>
+                <w:color w:val="FFFFFF"/>
+                <w:sz w:val="21"/>
+                <w:szCs w:val="21"/>
+              </w:rPr>
+            </w:pPr>
+          </w:p>
+          <w:p>
+            <w:pPr>
+              <w:shd w:val="clear" w:color="auto" w:fill="1E1E1E"/>
+              <w:spacing w:line="330" w:lineRule="atLeast"/>
+              <w:rPr>
+                <w:rFonts w:ascii="Consolas" w:hAnsi="Consolas" w:cs="Consolas"/>
+                <w:color w:val="FFFFFF"/>
+                <w:sz w:val="21"/>
+                <w:szCs w:val="21"/>
+              </w:rPr>
+            </w:pPr>
+            <w:r>
+              <w:rPr>
+                <w:rFonts w:ascii="Consolas" w:hAnsi="Consolas" w:cs="Consolas"/>
+                <w:color w:val="B3CCFF"/>
+                <w:sz w:val="21"/>
+                <w:szCs w:val="21"/>
+              </w:rPr>
+              <w:t>const</w:t>
+            </w:r>
+            <w:r>
+              <w:rPr>
+                <w:rFonts w:ascii="Consolas" w:hAnsi="Consolas" w:cs="Consolas"/>
+                <w:color w:val="FFFFFF"/>
+                <w:sz w:val="21"/>
+                <w:szCs w:val="21"/>
+              </w:rPr>
+              <w:t xml:space="preserve"> iron </w:t>
+            </w:r>
+            <w:r>
+              <w:rPr>
+                <w:rFonts w:ascii="Consolas" w:hAnsi="Consolas" w:cs="Consolas"/>
+                <w:color w:val="E85D7F"/>
+                <w:sz w:val="21"/>
+                <w:szCs w:val="21"/>
+              </w:rPr>
+              <w:t>=</w:t>
+            </w:r>
+            <w:r>
+              <w:rPr>
+                <w:rFonts w:ascii="Consolas" w:hAnsi="Consolas" w:cs="Consolas"/>
+                <w:color w:val="FFFFFF"/>
+                <w:sz w:val="21"/>
+                <w:szCs w:val="21"/>
+              </w:rPr>
+              <w:t xml:space="preserve"> </w:t>
+            </w:r>
+            <w:r>
+              <w:rPr>
+                <w:rFonts w:ascii="Consolas" w:hAnsi="Consolas" w:cs="Consolas"/>
+                <w:color w:val="E85D7F"/>
+                <w:sz w:val="21"/>
+                <w:szCs w:val="21"/>
+              </w:rPr>
+              <w:t>{</w:t>
+            </w:r>
+          </w:p>
+          <w:p>
+            <w:pPr>
+              <w:shd w:val="clear" w:color="auto" w:fill="1E1E1E"/>
+              <w:spacing w:line="330" w:lineRule="atLeast"/>
+              <w:rPr>
+                <w:rFonts w:ascii="Consolas" w:hAnsi="Consolas" w:cs="Consolas"/>
+                <w:color w:val="FFFFFF"/>
+                <w:sz w:val="21"/>
+                <w:szCs w:val="21"/>
+              </w:rPr>
+            </w:pPr>
+            <w:r>
+              <w:rPr>
+                <w:rFonts w:ascii="Consolas" w:hAnsi="Consolas" w:cs="Consolas"/>
+                <w:color w:val="FFFFFF"/>
+                <w:sz w:val="21"/>
+                <w:szCs w:val="21"/>
+              </w:rPr>
+              <w:t xml:space="preserve">  magnetize</w:t>
+            </w:r>
+            <w:r>
+              <w:rPr>
+                <w:rFonts w:ascii="Consolas" w:hAnsi="Consolas" w:cs="Consolas"/>
+                <w:color w:val="E85D7F"/>
+                <w:sz w:val="21"/>
+                <w:szCs w:val="21"/>
+              </w:rPr>
+              <w:t>:</w:t>
+            </w:r>
+            <w:r>
+              <w:rPr>
+                <w:rFonts w:ascii="Consolas" w:hAnsi="Consolas" w:cs="Consolas"/>
+                <w:color w:val="FFFFFF"/>
+                <w:sz w:val="21"/>
+                <w:szCs w:val="21"/>
+              </w:rPr>
+              <w:t xml:space="preserve"> </w:t>
+            </w:r>
+            <w:r>
+              <w:rPr>
+                <w:rFonts w:ascii="Consolas" w:hAnsi="Consolas" w:cs="Consolas"/>
+                <w:color w:val="E85D7F"/>
+                <w:sz w:val="21"/>
+                <w:szCs w:val="21"/>
+              </w:rPr>
+              <w:t>()</w:t>
+            </w:r>
+            <w:r>
+              <w:rPr>
+                <w:rFonts w:ascii="Consolas" w:hAnsi="Consolas" w:cs="Consolas"/>
+                <w:color w:val="FFFFFF"/>
+                <w:sz w:val="21"/>
+                <w:szCs w:val="21"/>
+              </w:rPr>
+              <w:t xml:space="preserve"> </w:t>
+            </w:r>
+            <w:r>
+              <w:rPr>
+                <w:rFonts w:ascii="Consolas" w:hAnsi="Consolas" w:cs="Consolas"/>
+                <w:color w:val="E85D7F"/>
+                <w:sz w:val="21"/>
+                <w:szCs w:val="21"/>
+              </w:rPr>
+              <w:t>=&gt;</w:t>
+            </w:r>
+            <w:r>
+              <w:rPr>
+                <w:rFonts w:ascii="Consolas" w:hAnsi="Consolas" w:cs="Consolas"/>
+                <w:color w:val="FFFFFF"/>
+                <w:sz w:val="21"/>
+                <w:szCs w:val="21"/>
+              </w:rPr>
+              <w:t xml:space="preserve"> </w:t>
+            </w:r>
+            <w:r>
+              <w:rPr>
+                <w:rFonts w:ascii="Consolas" w:hAnsi="Consolas" w:cs="Consolas"/>
+                <w:color w:val="FFE083"/>
+                <w:sz w:val="21"/>
+                <w:szCs w:val="21"/>
+              </w:rPr>
+              <w:t>'Electromagnet activated'</w:t>
+            </w:r>
+          </w:p>
+          <w:p>
+            <w:pPr>
+              <w:shd w:val="clear" w:color="auto" w:fill="1E1E1E"/>
+              <w:spacing w:line="330" w:lineRule="atLeast"/>
+              <w:rPr>
+                <w:rFonts w:ascii="Consolas" w:hAnsi="Consolas" w:cs="Consolas"/>
+                <w:color w:val="FFFFFF"/>
+                <w:sz w:val="21"/>
+                <w:szCs w:val="21"/>
+              </w:rPr>
+            </w:pPr>
+            <w:r>
+              <w:rPr>
+                <w:rFonts w:ascii="Consolas" w:hAnsi="Consolas" w:cs="Consolas"/>
+                <w:color w:val="E85D7F"/>
+                <w:sz w:val="21"/>
+                <w:szCs w:val="21"/>
+              </w:rPr>
+              <w:t>}</w:t>
+            </w:r>
+          </w:p>
+          <w:p>
+            <w:pPr>
+              <w:shd w:val="clear" w:color="auto" w:fill="1E1E1E"/>
+              <w:spacing w:line="330" w:lineRule="atLeast"/>
+              <w:rPr>
+                <w:rFonts w:ascii="Consolas" w:hAnsi="Consolas" w:cs="Consolas"/>
+                <w:color w:val="FFFFFF"/>
+                <w:sz w:val="21"/>
+                <w:szCs w:val="21"/>
+              </w:rPr>
+            </w:pPr>
+          </w:p>
+          <w:p>
+            <w:pPr>
+              <w:shd w:val="clear" w:color="auto" w:fill="1E1E1E"/>
+              <w:spacing w:line="330" w:lineRule="atLeast"/>
+              <w:rPr>
+                <w:rFonts w:ascii="Consolas" w:hAnsi="Consolas" w:cs="Consolas"/>
+                <w:color w:val="FFFFFF"/>
+                <w:sz w:val="21"/>
+                <w:szCs w:val="21"/>
+              </w:rPr>
+            </w:pPr>
+            <w:r>
+              <w:rPr>
+                <w:rFonts w:ascii="Consolas" w:hAnsi="Consolas" w:cs="Consolas"/>
+                <w:color w:val="B3CCFF"/>
+                <w:sz w:val="21"/>
+                <w:szCs w:val="21"/>
+              </w:rPr>
+              <w:t>const</w:t>
+            </w:r>
+            <w:r>
+              <w:rPr>
+                <w:rFonts w:ascii="Consolas" w:hAnsi="Consolas" w:cs="Consolas"/>
+                <w:color w:val="FFFFFF"/>
+                <w:sz w:val="21"/>
+                <w:szCs w:val="21"/>
+              </w:rPr>
+              <w:t xml:space="preserve"> bottle </w:t>
+            </w:r>
+            <w:r>
+              <w:rPr>
+                <w:rFonts w:ascii="Consolas" w:hAnsi="Consolas" w:cs="Consolas"/>
+                <w:color w:val="E85D7F"/>
+                <w:sz w:val="21"/>
+                <w:szCs w:val="21"/>
+              </w:rPr>
+              <w:t>=</w:t>
+            </w:r>
+            <w:r>
+              <w:rPr>
+                <w:rFonts w:ascii="Consolas" w:hAnsi="Consolas" w:cs="Consolas"/>
+                <w:color w:val="FFFFFF"/>
+                <w:sz w:val="21"/>
+                <w:szCs w:val="21"/>
+              </w:rPr>
+              <w:t xml:space="preserve"> </w:t>
+            </w:r>
+            <w:r>
+              <w:rPr>
+                <w:rFonts w:ascii="Consolas" w:hAnsi="Consolas" w:cs="Consolas"/>
+                <w:color w:val="E85D7F"/>
+                <w:sz w:val="21"/>
+                <w:szCs w:val="21"/>
+              </w:rPr>
+              <w:t>{</w:t>
+            </w:r>
+          </w:p>
+          <w:p>
+            <w:pPr>
+              <w:shd w:val="clear" w:color="auto" w:fill="1E1E1E"/>
+              <w:spacing w:line="330" w:lineRule="atLeast"/>
+              <w:rPr>
+                <w:rFonts w:ascii="Consolas" w:hAnsi="Consolas" w:cs="Consolas"/>
+                <w:color w:val="FFFFFF"/>
+                <w:sz w:val="21"/>
+                <w:szCs w:val="21"/>
+              </w:rPr>
+            </w:pPr>
+            <w:r>
+              <w:rPr>
+                <w:rFonts w:ascii="Consolas" w:hAnsi="Consolas" w:cs="Consolas"/>
+                <w:color w:val="FFFFFF"/>
+                <w:sz w:val="21"/>
+                <w:szCs w:val="21"/>
+              </w:rPr>
+              <w:t xml:space="preserve">  melt</w:t>
+            </w:r>
+            <w:r>
+              <w:rPr>
+                <w:rFonts w:ascii="Consolas" w:hAnsi="Consolas" w:cs="Consolas"/>
+                <w:color w:val="E85D7F"/>
+                <w:sz w:val="21"/>
+                <w:szCs w:val="21"/>
+              </w:rPr>
+              <w:t>:</w:t>
+            </w:r>
+            <w:r>
+              <w:rPr>
+                <w:rFonts w:ascii="Consolas" w:hAnsi="Consolas" w:cs="Consolas"/>
+                <w:color w:val="FFFFFF"/>
+                <w:sz w:val="21"/>
+                <w:szCs w:val="21"/>
+              </w:rPr>
+              <w:t xml:space="preserve"> </w:t>
+            </w:r>
+            <w:r>
+              <w:rPr>
+                <w:rFonts w:ascii="Consolas" w:hAnsi="Consolas" w:cs="Consolas"/>
+                <w:color w:val="E85D7F"/>
+                <w:sz w:val="21"/>
+                <w:szCs w:val="21"/>
+              </w:rPr>
+              <w:t>()</w:t>
+            </w:r>
+            <w:r>
+              <w:rPr>
+                <w:rFonts w:ascii="Consolas" w:hAnsi="Consolas" w:cs="Consolas"/>
+                <w:color w:val="FFFFFF"/>
+                <w:sz w:val="21"/>
+                <w:szCs w:val="21"/>
+              </w:rPr>
+              <w:t xml:space="preserve"> </w:t>
+            </w:r>
+            <w:r>
+              <w:rPr>
+                <w:rFonts w:ascii="Consolas" w:hAnsi="Consolas" w:cs="Consolas"/>
+                <w:color w:val="E85D7F"/>
+                <w:sz w:val="21"/>
+                <w:szCs w:val="21"/>
+              </w:rPr>
+              <w:t>=&gt;</w:t>
+            </w:r>
+            <w:r>
+              <w:rPr>
+                <w:rFonts w:ascii="Consolas" w:hAnsi="Consolas" w:cs="Consolas"/>
+                <w:color w:val="FFFFFF"/>
+                <w:sz w:val="21"/>
+                <w:szCs w:val="21"/>
+              </w:rPr>
+              <w:t xml:space="preserve"> </w:t>
+            </w:r>
+            <w:r>
+              <w:rPr>
+                <w:rFonts w:ascii="Consolas" w:hAnsi="Consolas" w:cs="Consolas"/>
+                <w:color w:val="FFE083"/>
+                <w:sz w:val="21"/>
+                <w:szCs w:val="21"/>
+              </w:rPr>
+              <w:t>'Furnace set to 2,700 degrees'</w:t>
+            </w:r>
+          </w:p>
+          <w:p>
+            <w:pPr>
+              <w:shd w:val="clear" w:color="auto" w:fill="1E1E1E"/>
+              <w:spacing w:line="330" w:lineRule="atLeast"/>
+              <w:rPr>
+                <w:rFonts w:ascii="Consolas" w:hAnsi="Consolas" w:cs="Consolas"/>
+                <w:color w:val="FFFFFF"/>
+                <w:sz w:val="21"/>
+                <w:szCs w:val="21"/>
+              </w:rPr>
+            </w:pPr>
+            <w:r>
+              <w:rPr>
+                <w:rFonts w:ascii="Consolas" w:hAnsi="Consolas" w:cs="Consolas"/>
+                <w:color w:val="E85D7F"/>
+                <w:sz w:val="21"/>
+                <w:szCs w:val="21"/>
+              </w:rPr>
+              <w:t>}</w:t>
+            </w:r>
+          </w:p>
+          <w:p>
+            <w:pPr>
+              <w:shd w:val="clear" w:color="auto" w:fill="1E1E1E"/>
+              <w:spacing w:after="240" w:line="330" w:lineRule="atLeast"/>
+              <w:rPr>
+                <w:rFonts w:ascii="Consolas" w:hAnsi="Consolas" w:cs="Consolas"/>
+                <w:color w:val="FFFFFF"/>
+                <w:sz w:val="21"/>
+                <w:szCs w:val="21"/>
+              </w:rPr>
+            </w:pPr>
+          </w:p>
+          <w:p>
+            <w:pPr>
+              <w:shd w:val="clear" w:color="auto" w:fill="1E1E1E"/>
+              <w:spacing w:line="330" w:lineRule="atLeast"/>
+              <w:rPr>
+                <w:rFonts w:ascii="Consolas" w:hAnsi="Consolas" w:cs="Consolas"/>
+                <w:color w:val="FFFFFF"/>
+                <w:sz w:val="21"/>
+                <w:szCs w:val="21"/>
+              </w:rPr>
+            </w:pPr>
+            <w:r>
+              <w:rPr>
+                <w:rFonts w:ascii="Consolas" w:hAnsi="Consolas" w:cs="Consolas"/>
+                <w:color w:val="B3CCFF"/>
+                <w:sz w:val="21"/>
+                <w:szCs w:val="21"/>
+              </w:rPr>
+              <w:t>function</w:t>
+            </w:r>
+            <w:r>
+              <w:rPr>
+                <w:rFonts w:ascii="Consolas" w:hAnsi="Consolas" w:cs="Consolas"/>
+                <w:color w:val="FFFFFF"/>
+                <w:sz w:val="21"/>
+                <w:szCs w:val="21"/>
+              </w:rPr>
+              <w:t xml:space="preserve"> recycle</w:t>
+            </w:r>
+            <w:r>
+              <w:rPr>
+                <w:rFonts w:ascii="Consolas" w:hAnsi="Consolas" w:cs="Consolas"/>
+                <w:color w:val="E85D7F"/>
+                <w:sz w:val="21"/>
+                <w:szCs w:val="21"/>
+              </w:rPr>
+              <w:t>(</w:t>
+            </w:r>
+            <w:r>
+              <w:rPr>
+                <w:rFonts w:ascii="Consolas" w:hAnsi="Consolas" w:cs="Consolas"/>
+                <w:color w:val="FFFFFF"/>
+                <w:sz w:val="21"/>
+                <w:szCs w:val="21"/>
+              </w:rPr>
+              <w:t>trash</w:t>
+            </w:r>
+            <w:r>
+              <w:rPr>
+                <w:rFonts w:ascii="Consolas" w:hAnsi="Consolas" w:cs="Consolas"/>
+                <w:color w:val="E85D7F"/>
+                <w:sz w:val="21"/>
+                <w:szCs w:val="21"/>
+              </w:rPr>
+              <w:t>:</w:t>
+            </w:r>
+            <w:r>
+              <w:rPr>
+                <w:rFonts w:ascii="Consolas" w:hAnsi="Consolas" w:cs="Consolas"/>
+                <w:color w:val="FFFFFF"/>
+                <w:sz w:val="21"/>
+                <w:szCs w:val="21"/>
+              </w:rPr>
+              <w:t xml:space="preserve"> </w:t>
+            </w:r>
+            <w:r>
+              <w:rPr>
+                <w:rFonts w:ascii="Consolas" w:hAnsi="Consolas" w:cs="Consolas"/>
+                <w:color w:val="E85D7F"/>
+                <w:sz w:val="21"/>
+                <w:szCs w:val="21"/>
+              </w:rPr>
+              <w:t>Metal</w:t>
+            </w:r>
+            <w:r>
+              <w:rPr>
+                <w:rFonts w:ascii="Consolas" w:hAnsi="Consolas" w:cs="Consolas"/>
+                <w:color w:val="FFFFFF"/>
+                <w:sz w:val="21"/>
+                <w:szCs w:val="21"/>
+              </w:rPr>
+              <w:t xml:space="preserve"> </w:t>
+            </w:r>
+            <w:r>
+              <w:rPr>
+                <w:rFonts w:ascii="Consolas" w:hAnsi="Consolas" w:cs="Consolas"/>
+                <w:color w:val="E85D7F"/>
+                <w:sz w:val="21"/>
+                <w:szCs w:val="21"/>
+              </w:rPr>
+              <w:t>|</w:t>
+            </w:r>
+            <w:r>
+              <w:rPr>
+                <w:rFonts w:ascii="Consolas" w:hAnsi="Consolas" w:cs="Consolas"/>
+                <w:color w:val="FFFFFF"/>
+                <w:sz w:val="21"/>
+                <w:szCs w:val="21"/>
+              </w:rPr>
+              <w:t xml:space="preserve"> </w:t>
+            </w:r>
+            <w:r>
+              <w:rPr>
+                <w:rFonts w:ascii="Consolas" w:hAnsi="Consolas" w:cs="Consolas"/>
+                <w:color w:val="E85D7F"/>
+                <w:sz w:val="21"/>
+                <w:szCs w:val="21"/>
+              </w:rPr>
+              <w:t>Glass)</w:t>
+            </w:r>
+            <w:r>
+              <w:rPr>
+                <w:rFonts w:ascii="Consolas" w:hAnsi="Consolas" w:cs="Consolas"/>
+                <w:color w:val="FFFFFF"/>
+                <w:sz w:val="21"/>
+                <w:szCs w:val="21"/>
+              </w:rPr>
+              <w:t xml:space="preserve"> </w:t>
+            </w:r>
+            <w:r>
+              <w:rPr>
+                <w:rFonts w:ascii="Consolas" w:hAnsi="Consolas" w:cs="Consolas"/>
+                <w:color w:val="E85D7F"/>
+                <w:sz w:val="21"/>
+                <w:szCs w:val="21"/>
+              </w:rPr>
+              <w:t>{</w:t>
+            </w:r>
+          </w:p>
+          <w:p>
+            <w:pPr>
+              <w:shd w:val="clear" w:color="auto" w:fill="1E1E1E"/>
+              <w:spacing w:line="330" w:lineRule="atLeast"/>
+              <w:rPr>
+                <w:rFonts w:ascii="Consolas" w:hAnsi="Consolas" w:cs="Consolas"/>
+                <w:color w:val="FFFFFF"/>
+                <w:sz w:val="21"/>
+                <w:szCs w:val="21"/>
+              </w:rPr>
+            </w:pPr>
+            <w:r>
+              <w:rPr>
+                <w:rFonts w:ascii="Consolas" w:hAnsi="Consolas" w:cs="Consolas"/>
+                <w:color w:val="FFFFFF"/>
+                <w:sz w:val="21"/>
+                <w:szCs w:val="21"/>
+              </w:rPr>
+              <w:t xml:space="preserve">  </w:t>
+            </w:r>
+            <w:r>
+              <w:rPr>
+                <w:rFonts w:ascii="Consolas" w:hAnsi="Consolas" w:cs="Consolas"/>
+                <w:color w:val="939598"/>
+                <w:sz w:val="21"/>
+                <w:szCs w:val="21"/>
+              </w:rPr>
+              <w:t>// Add your code below:</w:t>
+            </w:r>
+          </w:p>
+          <w:p>
+            <w:pPr>
+              <w:shd w:val="clear" w:color="auto" w:fill="1E1E1E"/>
+              <w:spacing w:line="330" w:lineRule="atLeast"/>
+              <w:rPr>
+                <w:rFonts w:ascii="Consolas" w:hAnsi="Consolas" w:cs="Consolas"/>
+                <w:color w:val="FFFFFF"/>
+                <w:sz w:val="21"/>
+                <w:szCs w:val="21"/>
+              </w:rPr>
+            </w:pPr>
+            <w:r>
+              <w:rPr>
+                <w:rFonts w:ascii="Consolas" w:hAnsi="Consolas" w:cs="Consolas"/>
+                <w:color w:val="FFFFFF"/>
+                <w:sz w:val="21"/>
+                <w:szCs w:val="21"/>
+              </w:rPr>
+              <w:lastRenderedPageBreak/>
+              <w:t xml:space="preserve">  </w:t>
+            </w:r>
+            <w:r>
+              <w:rPr>
+                <w:rFonts w:ascii="Consolas" w:hAnsi="Consolas" w:cs="Consolas"/>
+                <w:color w:val="B3CCFF"/>
+                <w:sz w:val="21"/>
+                <w:szCs w:val="21"/>
+              </w:rPr>
+              <w:t>if</w:t>
+            </w:r>
+            <w:r>
+              <w:rPr>
+                <w:rFonts w:ascii="Consolas" w:hAnsi="Consolas" w:cs="Consolas"/>
+                <w:color w:val="FFFFFF"/>
+                <w:sz w:val="21"/>
+                <w:szCs w:val="21"/>
+              </w:rPr>
+              <w:t xml:space="preserve"> </w:t>
+            </w:r>
+            <w:r>
+              <w:rPr>
+                <w:rFonts w:ascii="Consolas" w:hAnsi="Consolas" w:cs="Consolas"/>
+                <w:color w:val="E85D7F"/>
+                <w:sz w:val="21"/>
+                <w:szCs w:val="21"/>
+              </w:rPr>
+              <w:t>(</w:t>
+            </w:r>
+            <w:r>
+              <w:rPr>
+                <w:rFonts w:ascii="Consolas" w:hAnsi="Consolas" w:cs="Consolas"/>
+                <w:color w:val="FFE083"/>
+                <w:sz w:val="21"/>
+                <w:szCs w:val="21"/>
+              </w:rPr>
+              <w:t>'magnetize'</w:t>
+            </w:r>
+            <w:r>
+              <w:rPr>
+                <w:rFonts w:ascii="Consolas" w:hAnsi="Consolas" w:cs="Consolas"/>
+                <w:color w:val="FFFFFF"/>
+                <w:sz w:val="21"/>
+                <w:szCs w:val="21"/>
+              </w:rPr>
+              <w:t xml:space="preserve"> </w:t>
+            </w:r>
+            <w:r>
+              <w:rPr>
+                <w:rFonts w:ascii="Consolas" w:hAnsi="Consolas" w:cs="Consolas"/>
+                <w:color w:val="B3CCFF"/>
+                <w:sz w:val="21"/>
+                <w:szCs w:val="21"/>
+              </w:rPr>
+              <w:t>in</w:t>
+            </w:r>
+            <w:r>
+              <w:rPr>
+                <w:rFonts w:ascii="Consolas" w:hAnsi="Consolas" w:cs="Consolas"/>
+                <w:color w:val="FFFFFF"/>
+                <w:sz w:val="21"/>
+                <w:szCs w:val="21"/>
+              </w:rPr>
+              <w:t xml:space="preserve"> trash</w:t>
+            </w:r>
+            <w:r>
+              <w:rPr>
+                <w:rFonts w:ascii="Consolas" w:hAnsi="Consolas" w:cs="Consolas"/>
+                <w:color w:val="E85D7F"/>
+                <w:sz w:val="21"/>
+                <w:szCs w:val="21"/>
+              </w:rPr>
+              <w:t>)</w:t>
+            </w:r>
+            <w:r>
+              <w:rPr>
+                <w:rFonts w:ascii="Consolas" w:hAnsi="Consolas" w:cs="Consolas"/>
+                <w:color w:val="FFFFFF"/>
+                <w:sz w:val="21"/>
+                <w:szCs w:val="21"/>
+              </w:rPr>
+              <w:t xml:space="preserve"> </w:t>
+            </w:r>
+            <w:r>
+              <w:rPr>
+                <w:rFonts w:ascii="Consolas" w:hAnsi="Consolas" w:cs="Consolas"/>
+                <w:color w:val="E85D7F"/>
+                <w:sz w:val="21"/>
+                <w:szCs w:val="21"/>
+              </w:rPr>
+              <w:t>{</w:t>
+            </w:r>
+          </w:p>
+          <w:p>
+            <w:pPr>
+              <w:shd w:val="clear" w:color="auto" w:fill="1E1E1E"/>
+              <w:spacing w:line="330" w:lineRule="atLeast"/>
+              <w:rPr>
+                <w:rFonts w:ascii="Consolas" w:hAnsi="Consolas" w:cs="Consolas"/>
+                <w:color w:val="FFFFFF"/>
+                <w:sz w:val="21"/>
+                <w:szCs w:val="21"/>
+              </w:rPr>
+            </w:pPr>
+            <w:r>
+              <w:rPr>
+                <w:rFonts w:ascii="Consolas" w:hAnsi="Consolas" w:cs="Consolas"/>
+                <w:color w:val="FFFFFF"/>
+                <w:sz w:val="21"/>
+                <w:szCs w:val="21"/>
+              </w:rPr>
+              <w:t xml:space="preserve">    </w:t>
+            </w:r>
+            <w:r>
+              <w:rPr>
+                <w:rFonts w:ascii="Consolas" w:hAnsi="Consolas" w:cs="Consolas"/>
+                <w:color w:val="B3CCFF"/>
+                <w:sz w:val="21"/>
+                <w:szCs w:val="21"/>
+              </w:rPr>
+              <w:t>return</w:t>
+            </w:r>
+            <w:r>
+              <w:rPr>
+                <w:rFonts w:ascii="Consolas" w:hAnsi="Consolas" w:cs="Consolas"/>
+                <w:color w:val="FFFFFF"/>
+                <w:sz w:val="21"/>
+                <w:szCs w:val="21"/>
+              </w:rPr>
+              <w:t xml:space="preserve"> trash</w:t>
+            </w:r>
+            <w:r>
+              <w:rPr>
+                <w:rFonts w:ascii="Consolas" w:hAnsi="Consolas" w:cs="Consolas"/>
+                <w:color w:val="E85D7F"/>
+                <w:sz w:val="21"/>
+                <w:szCs w:val="21"/>
+              </w:rPr>
+              <w:t>.</w:t>
+            </w:r>
+            <w:r>
+              <w:rPr>
+                <w:rFonts w:ascii="Consolas" w:hAnsi="Consolas" w:cs="Consolas"/>
+                <w:color w:val="FFFFFF"/>
+                <w:sz w:val="21"/>
+                <w:szCs w:val="21"/>
+              </w:rPr>
+              <w:t>magnetize</w:t>
+            </w:r>
+            <w:r>
+              <w:rPr>
+                <w:rFonts w:ascii="Consolas" w:hAnsi="Consolas" w:cs="Consolas"/>
+                <w:color w:val="E85D7F"/>
+                <w:sz w:val="21"/>
+                <w:szCs w:val="21"/>
+              </w:rPr>
+              <w:t>();</w:t>
+            </w:r>
+          </w:p>
+          <w:p>
+            <w:pPr>
+              <w:shd w:val="clear" w:color="auto" w:fill="1E1E1E"/>
+              <w:spacing w:line="330" w:lineRule="atLeast"/>
+              <w:rPr>
+                <w:rFonts w:ascii="Consolas" w:hAnsi="Consolas" w:cs="Consolas"/>
+                <w:color w:val="FFFFFF"/>
+                <w:sz w:val="21"/>
+                <w:szCs w:val="21"/>
+              </w:rPr>
+            </w:pPr>
+            <w:r>
+              <w:rPr>
+                <w:rFonts w:ascii="Consolas" w:hAnsi="Consolas" w:cs="Consolas"/>
+                <w:color w:val="FFFFFF"/>
+                <w:sz w:val="21"/>
+                <w:szCs w:val="21"/>
+              </w:rPr>
+              <w:t xml:space="preserve">  </w:t>
+            </w:r>
+            <w:r>
+              <w:rPr>
+                <w:rFonts w:ascii="Consolas" w:hAnsi="Consolas" w:cs="Consolas"/>
+                <w:color w:val="E85D7F"/>
+                <w:sz w:val="21"/>
+                <w:szCs w:val="21"/>
+              </w:rPr>
+              <w:t>}</w:t>
+            </w:r>
+          </w:p>
+          <w:p>
+            <w:pPr>
+              <w:shd w:val="clear" w:color="auto" w:fill="1E1E1E"/>
+              <w:spacing w:line="330" w:lineRule="atLeast"/>
+              <w:rPr>
+                <w:rFonts w:ascii="Consolas" w:hAnsi="Consolas" w:cs="Consolas"/>
+                <w:color w:val="FFFFFF"/>
+                <w:sz w:val="21"/>
+                <w:szCs w:val="21"/>
+              </w:rPr>
+            </w:pPr>
+            <w:r>
+              <w:rPr>
+                <w:rFonts w:ascii="Consolas" w:hAnsi="Consolas" w:cs="Consolas"/>
+                <w:color w:val="FFFFFF"/>
+                <w:sz w:val="21"/>
+                <w:szCs w:val="21"/>
+              </w:rPr>
+              <w:t xml:space="preserve">  </w:t>
+            </w:r>
+          </w:p>
+          <w:p>
+            <w:pPr>
+              <w:shd w:val="clear" w:color="auto" w:fill="1E1E1E"/>
+              <w:spacing w:line="330" w:lineRule="atLeast"/>
+              <w:rPr>
+                <w:rFonts w:ascii="Consolas" w:hAnsi="Consolas" w:cs="Consolas"/>
+                <w:color w:val="FFFFFF"/>
+                <w:sz w:val="21"/>
+                <w:szCs w:val="21"/>
+              </w:rPr>
+            </w:pPr>
+            <w:r>
+              <w:rPr>
+                <w:rFonts w:ascii="Consolas" w:hAnsi="Consolas" w:cs="Consolas"/>
+                <w:color w:val="FFFFFF"/>
+                <w:sz w:val="21"/>
+                <w:szCs w:val="21"/>
+              </w:rPr>
+              <w:t xml:space="preserve">  </w:t>
+            </w:r>
+            <w:r>
+              <w:rPr>
+                <w:rFonts w:ascii="Consolas" w:hAnsi="Consolas" w:cs="Consolas"/>
+                <w:color w:val="B3CCFF"/>
+                <w:sz w:val="21"/>
+                <w:szCs w:val="21"/>
+              </w:rPr>
+              <w:t>return</w:t>
+            </w:r>
+            <w:r>
+              <w:rPr>
+                <w:rFonts w:ascii="Consolas" w:hAnsi="Consolas" w:cs="Consolas"/>
+                <w:color w:val="FFFFFF"/>
+                <w:sz w:val="21"/>
+                <w:szCs w:val="21"/>
+              </w:rPr>
+              <w:t xml:space="preserve"> trash</w:t>
+            </w:r>
+            <w:r>
+              <w:rPr>
+                <w:rFonts w:ascii="Consolas" w:hAnsi="Consolas" w:cs="Consolas"/>
+                <w:color w:val="E85D7F"/>
+                <w:sz w:val="21"/>
+                <w:szCs w:val="21"/>
+              </w:rPr>
+              <w:t>.</w:t>
+            </w:r>
+            <w:r>
+              <w:rPr>
+                <w:rFonts w:ascii="Consolas" w:hAnsi="Consolas" w:cs="Consolas"/>
+                <w:color w:val="FFFFFF"/>
+                <w:sz w:val="21"/>
+                <w:szCs w:val="21"/>
+              </w:rPr>
+              <w:t>melt</w:t>
+            </w:r>
+            <w:r>
+              <w:rPr>
+                <w:rFonts w:ascii="Consolas" w:hAnsi="Consolas" w:cs="Consolas"/>
+                <w:color w:val="E85D7F"/>
+                <w:sz w:val="21"/>
+                <w:szCs w:val="21"/>
+              </w:rPr>
+              <w:t>();</w:t>
+            </w:r>
+          </w:p>
+          <w:p>
+            <w:pPr>
+              <w:shd w:val="clear" w:color="auto" w:fill="1E1E1E"/>
+              <w:spacing w:line="330" w:lineRule="atLeast"/>
+              <w:rPr>
+                <w:rFonts w:ascii="Consolas" w:hAnsi="Consolas" w:cs="Consolas"/>
+                <w:color w:val="FFFFFF"/>
+                <w:sz w:val="21"/>
+                <w:szCs w:val="21"/>
+              </w:rPr>
+            </w:pPr>
+            <w:r>
+              <w:rPr>
+                <w:rFonts w:ascii="Consolas" w:hAnsi="Consolas" w:cs="Consolas"/>
+                <w:color w:val="E85D7F"/>
+                <w:sz w:val="21"/>
+                <w:szCs w:val="21"/>
+              </w:rPr>
+              <w:t>}</w:t>
+            </w:r>
+          </w:p>
+          <w:p>
+            <w:pPr>
+              <w:shd w:val="clear" w:color="auto" w:fill="1E1E1E"/>
+              <w:spacing w:line="330" w:lineRule="atLeast"/>
+              <w:rPr>
+                <w:rFonts w:ascii="Consolas" w:hAnsi="Consolas" w:cs="Consolas"/>
+                <w:color w:val="FFFFFF"/>
+                <w:sz w:val="21"/>
+                <w:szCs w:val="21"/>
+              </w:rPr>
+            </w:pPr>
+          </w:p>
+          <w:p>
+            <w:pPr>
+              <w:shd w:val="clear" w:color="auto" w:fill="1E1E1E"/>
+              <w:spacing w:line="330" w:lineRule="atLeast"/>
+              <w:rPr>
+                <w:rFonts w:ascii="Consolas" w:hAnsi="Consolas" w:cs="Consolas"/>
+                <w:color w:val="FFFFFF"/>
+                <w:sz w:val="21"/>
+                <w:szCs w:val="21"/>
+              </w:rPr>
+            </w:pPr>
+            <w:r>
+              <w:rPr>
+                <w:rFonts w:ascii="Consolas" w:hAnsi="Consolas" w:cs="Consolas"/>
+                <w:color w:val="FFFFFF"/>
+                <w:sz w:val="21"/>
+                <w:szCs w:val="21"/>
+              </w:rPr>
+              <w:t>console</w:t>
+            </w:r>
+            <w:r>
+              <w:rPr>
+                <w:rFonts w:ascii="Consolas" w:hAnsi="Consolas" w:cs="Consolas"/>
+                <w:color w:val="E85D7F"/>
+                <w:sz w:val="21"/>
+                <w:szCs w:val="21"/>
+              </w:rPr>
+              <w:t>.</w:t>
+            </w:r>
+            <w:r>
+              <w:rPr>
+                <w:rFonts w:ascii="Consolas" w:hAnsi="Consolas" w:cs="Consolas"/>
+                <w:color w:val="FFFFFF"/>
+                <w:sz w:val="21"/>
+                <w:szCs w:val="21"/>
+              </w:rPr>
+              <w:t>log</w:t>
+            </w:r>
+            <w:r>
+              <w:rPr>
+                <w:rFonts w:ascii="Consolas" w:hAnsi="Consolas" w:cs="Consolas"/>
+                <w:color w:val="E85D7F"/>
+                <w:sz w:val="21"/>
+                <w:szCs w:val="21"/>
+              </w:rPr>
+              <w:t>(</w:t>
+            </w:r>
+            <w:r>
+              <w:rPr>
+                <w:rFonts w:ascii="Consolas" w:hAnsi="Consolas" w:cs="Consolas"/>
+                <w:color w:val="FFFFFF"/>
+                <w:sz w:val="21"/>
+                <w:szCs w:val="21"/>
+              </w:rPr>
+              <w:t>recycle</w:t>
+            </w:r>
+            <w:r>
+              <w:rPr>
+                <w:rFonts w:ascii="Consolas" w:hAnsi="Consolas" w:cs="Consolas"/>
+                <w:color w:val="E85D7F"/>
+                <w:sz w:val="21"/>
+                <w:szCs w:val="21"/>
+              </w:rPr>
+              <w:t>(</w:t>
+            </w:r>
+            <w:r>
+              <w:rPr>
+                <w:rFonts w:ascii="Consolas" w:hAnsi="Consolas" w:cs="Consolas"/>
+                <w:color w:val="FFFFFF"/>
+                <w:sz w:val="21"/>
+                <w:szCs w:val="21"/>
+              </w:rPr>
+              <w:t>iron</w:t>
+            </w:r>
+            <w:r>
+              <w:rPr>
+                <w:rFonts w:ascii="Consolas" w:hAnsi="Consolas" w:cs="Consolas"/>
+                <w:color w:val="E85D7F"/>
+                <w:sz w:val="21"/>
+                <w:szCs w:val="21"/>
+              </w:rPr>
+              <w:t>));</w:t>
+            </w:r>
+          </w:p>
+        </w:tc>
+      </w:tr>
+    </w:tbl>
     <w:p>
       <w:pPr>
         <w:rPr>

</xml_diff>

<commit_message>
feat: Add progress #145 'Learn Typescript'
</commit_message>
<xml_diff>
--- a/learn-typescript/chapter_5/Chapter 5 - Type Narrowing.docx
+++ b/learn-typescript/chapter_5/Chapter 5 - Type Narrowing.docx
@@ -9293,6 +9293,175 @@
         </w:rPr>
       </w:pPr>
     </w:p>
+    <w:p>
+      <w:pPr>
+        <w:rPr>
+          <w:rFonts w:asciiTheme="minorHAnsi" w:hAnsiTheme="minorHAnsi" w:cstheme="minorHAnsi"/>
+        </w:rPr>
+      </w:pPr>
+    </w:p>
+    <w:p>
+      <w:pPr>
+        <w:rPr>
+          <w:rFonts w:asciiTheme="minorHAnsi" w:hAnsiTheme="minorHAnsi" w:cstheme="minorHAnsi"/>
+        </w:rPr>
+      </w:pPr>
+    </w:p>
+    <w:p>
+      <w:pPr>
+        <w:rPr>
+          <w:rFonts w:asciiTheme="minorHAnsi" w:hAnsiTheme="minorHAnsi" w:cstheme="minorHAnsi"/>
+          <w:sz w:val="28"/>
+          <w:szCs w:val="28"/>
+        </w:rPr>
+      </w:pPr>
+      <w:r>
+        <w:rPr>
+          <w:rFonts w:asciiTheme="minorHAnsi" w:hAnsiTheme="minorHAnsi" w:cstheme="minorHAnsi"/>
+          <w:sz w:val="28"/>
+          <w:szCs w:val="28"/>
+        </w:rPr>
+        <w:t>Quiz</w:t>
+      </w:r>
+    </w:p>
+    <w:p>
+      <w:pPr>
+        <w:rPr>
+          <w:rFonts w:asciiTheme="minorHAnsi" w:hAnsiTheme="minorHAnsi" w:cstheme="minorHAnsi"/>
+          <w:sz w:val="28"/>
+          <w:szCs w:val="28"/>
+        </w:rPr>
+      </w:pPr>
+    </w:p>
+    <w:p>
+      <w:pPr>
+        <w:pStyle w:val="ListParagraph"/>
+        <w:numPr>
+          <w:ilvl w:val="0"/>
+          <w:numId w:val="25"/>
+        </w:numPr>
+        <w:rPr>
+          <w:rFonts w:asciiTheme="minorHAnsi" w:hAnsiTheme="minorHAnsi" w:cstheme="minorHAnsi"/>
+          <w:sz w:val="28"/>
+          <w:szCs w:val="28"/>
+        </w:rPr>
+      </w:pPr>
+      <w:r>
+        <w:rPr>
+          <w:rFonts w:ascii="AppleSystemUIFont" w:eastAsiaTheme="minorEastAsia" w:hAnsi="AppleSystemUIFont" w:cs="AppleSystemUIFont"/>
+          <w:lang w:val="en-US"/>
+        </w:rPr>
+        <w:t>Which of the following is the best scenario to use the in operator as a type guard?</w:t>
+      </w:r>
+    </w:p>
+    <w:p>
+      <w:pPr>
+        <w:rPr>
+          <w:rFonts w:asciiTheme="minorHAnsi" w:hAnsiTheme="minorHAnsi" w:cstheme="minorHAnsi"/>
+          <w:sz w:val="28"/>
+          <w:szCs w:val="28"/>
+        </w:rPr>
+      </w:pPr>
+    </w:p>
+    <w:p>
+      <w:pPr>
+        <w:rPr>
+          <w:rFonts w:asciiTheme="minorHAnsi" w:hAnsiTheme="minorHAnsi" w:cstheme="minorHAnsi"/>
+          <w:sz w:val="28"/>
+          <w:szCs w:val="28"/>
+        </w:rPr>
+      </w:pPr>
+    </w:p>
+    <w:p>
+      <w:pPr>
+        <w:rPr>
+          <w:rFonts w:asciiTheme="minorHAnsi" w:hAnsiTheme="minorHAnsi" w:cstheme="minorHAnsi"/>
+          <w:sz w:val="28"/>
+          <w:szCs w:val="28"/>
+        </w:rPr>
+      </w:pPr>
+      <w:r>
+        <w:rPr>
+          <w:rFonts w:asciiTheme="minorHAnsi" w:hAnsiTheme="minorHAnsi" w:cstheme="minorHAnsi"/>
+          <w:sz w:val="28"/>
+          <w:szCs w:val="28"/>
+        </w:rPr>
+        <w:drawing>
+          <wp:inline distT="0" distB="0" distL="0" distR="0" wp14:anchorId="063DD14F" wp14:editId="3435D15C">
+            <wp:extent cx="5943600" cy="2777490"/>
+            <wp:effectExtent l="0" t="0" r="0" b="3810"/>
+            <wp:docPr id="1" name="Picture 1" descr="Graphical user interface, website&#10;&#10;Description automatically generated"/>
+            <wp:cNvGraphicFramePr>
+              <a:graphicFrameLocks xmlns:a="http://schemas.openxmlformats.org/drawingml/2006/main" noChangeAspect="1"/>
+            </wp:cNvGraphicFramePr>
+            <a:graphic xmlns:a="http://schemas.openxmlformats.org/drawingml/2006/main">
+              <a:graphicData uri="http://schemas.openxmlformats.org/drawingml/2006/picture">
+                <pic:pic xmlns:pic="http://schemas.openxmlformats.org/drawingml/2006/picture">
+                  <pic:nvPicPr>
+                    <pic:cNvPr id="1" name="Picture 1" descr="Graphical user interface, website&#10;&#10;Description automatically generated"/>
+                    <pic:cNvPicPr/>
+                  </pic:nvPicPr>
+                  <pic:blipFill>
+                    <a:blip r:embed="rId6"/>
+                    <a:stretch>
+                      <a:fillRect/>
+                    </a:stretch>
+                  </pic:blipFill>
+                  <pic:spPr>
+                    <a:xfrm>
+                      <a:off x="0" y="0"/>
+                      <a:ext cx="5943600" cy="2777490"/>
+                    </a:xfrm>
+                    <a:prstGeom prst="rect">
+                      <a:avLst/>
+                    </a:prstGeom>
+                  </pic:spPr>
+                </pic:pic>
+              </a:graphicData>
+            </a:graphic>
+          </wp:inline>
+        </w:drawing>
+      </w:r>
+    </w:p>
+    <w:p>
+      <w:pPr>
+        <w:rPr>
+          <w:rFonts w:asciiTheme="minorHAnsi" w:hAnsiTheme="minorHAnsi" w:cstheme="minorHAnsi"/>
+          <w:sz w:val="28"/>
+          <w:szCs w:val="28"/>
+        </w:rPr>
+      </w:pPr>
+    </w:p>
+    <w:p>
+      <w:pPr>
+        <w:pStyle w:val="ListParagraph"/>
+        <w:numPr>
+          <w:ilvl w:val="0"/>
+          <w:numId w:val="26"/>
+        </w:numPr>
+        <w:rPr>
+          <w:rFonts w:asciiTheme="minorHAnsi" w:hAnsiTheme="minorHAnsi" w:cstheme="minorHAnsi"/>
+          <w:sz w:val="28"/>
+          <w:szCs w:val="28"/>
+        </w:rPr>
+      </w:pPr>
+      <w:r>
+        <w:rPr>
+          <w:rFonts w:asciiTheme="minorHAnsi" w:hAnsiTheme="minorHAnsi" w:cstheme="minorHAnsi"/>
+          <w:sz w:val="28"/>
+          <w:szCs w:val="28"/>
+        </w:rPr>
+        <w:t>D</w:t>
+      </w:r>
+      <w:r>
+        <w:rPr>
+          <w:rFonts w:asciiTheme="minorHAnsi" w:hAnsiTheme="minorHAnsi" w:cstheme="minorHAnsi"/>
+          <w:sz w:val="28"/>
+          <w:szCs w:val="28"/>
+        </w:rPr>
+        <w:tab/>
+      </w:r>
+    </w:p>
     <w:sectPr>
       <w:pgSz w:w="12240" w:h="15840"/>
       <w:pgMar w:top="1440" w:right="1440" w:bottom="1440" w:left="1440" w:header="708" w:footer="708" w:gutter="0"/>
@@ -10123,6 +10292,97 @@
     </w:lvl>
   </w:abstractNum>
   <w:abstractNum w:abstractNumId="9" w15:restartNumberingAfterBreak="0">
+    <w:nsid w:val="34461197"/>
+    <w:multiLevelType w:val="hybridMultilevel"/>
+    <w:tmpl w:val="8DCA14A8"/>
+    <w:lvl w:ilvl="0" w:tplc="BB869222">
+      <w:start w:val="1"/>
+      <w:numFmt w:val="decimal"/>
+      <w:lvlText w:val="%1."/>
+      <w:lvlJc w:val="left"/>
+      <w:pPr>
+        <w:ind w:left="720" w:hanging="360"/>
+      </w:pPr>
+      <w:rPr>
+        <w:rFonts w:hint="default"/>
+        <w:sz w:val="24"/>
+        <w:szCs w:val="24"/>
+      </w:rPr>
+    </w:lvl>
+    <w:lvl w:ilvl="1" w:tplc="04090019" w:tentative="1">
+      <w:start w:val="1"/>
+      <w:numFmt w:val="lowerLetter"/>
+      <w:lvlText w:val="%2."/>
+      <w:lvlJc w:val="left"/>
+      <w:pPr>
+        <w:ind w:left="1440" w:hanging="360"/>
+      </w:pPr>
+    </w:lvl>
+    <w:lvl w:ilvl="2" w:tplc="0409001B" w:tentative="1">
+      <w:start w:val="1"/>
+      <w:numFmt w:val="lowerRoman"/>
+      <w:lvlText w:val="%3."/>
+      <w:lvlJc w:val="right"/>
+      <w:pPr>
+        <w:ind w:left="2160" w:hanging="180"/>
+      </w:pPr>
+    </w:lvl>
+    <w:lvl w:ilvl="3" w:tplc="0409000F" w:tentative="1">
+      <w:start w:val="1"/>
+      <w:numFmt w:val="decimal"/>
+      <w:lvlText w:val="%4."/>
+      <w:lvlJc w:val="left"/>
+      <w:pPr>
+        <w:ind w:left="2880" w:hanging="360"/>
+      </w:pPr>
+    </w:lvl>
+    <w:lvl w:ilvl="4" w:tplc="04090019" w:tentative="1">
+      <w:start w:val="1"/>
+      <w:numFmt w:val="lowerLetter"/>
+      <w:lvlText w:val="%5."/>
+      <w:lvlJc w:val="left"/>
+      <w:pPr>
+        <w:ind w:left="3600" w:hanging="360"/>
+      </w:pPr>
+    </w:lvl>
+    <w:lvl w:ilvl="5" w:tplc="0409001B" w:tentative="1">
+      <w:start w:val="1"/>
+      <w:numFmt w:val="lowerRoman"/>
+      <w:lvlText w:val="%6."/>
+      <w:lvlJc w:val="right"/>
+      <w:pPr>
+        <w:ind w:left="4320" w:hanging="180"/>
+      </w:pPr>
+    </w:lvl>
+    <w:lvl w:ilvl="6" w:tplc="0409000F" w:tentative="1">
+      <w:start w:val="1"/>
+      <w:numFmt w:val="decimal"/>
+      <w:lvlText w:val="%7."/>
+      <w:lvlJc w:val="left"/>
+      <w:pPr>
+        <w:ind w:left="5040" w:hanging="360"/>
+      </w:pPr>
+    </w:lvl>
+    <w:lvl w:ilvl="7" w:tplc="04090019" w:tentative="1">
+      <w:start w:val="1"/>
+      <w:numFmt w:val="lowerLetter"/>
+      <w:lvlText w:val="%8."/>
+      <w:lvlJc w:val="left"/>
+      <w:pPr>
+        <w:ind w:left="5760" w:hanging="360"/>
+      </w:pPr>
+    </w:lvl>
+    <w:lvl w:ilvl="8" w:tplc="0409001B" w:tentative="1">
+      <w:start w:val="1"/>
+      <w:numFmt w:val="lowerRoman"/>
+      <w:lvlText w:val="%9."/>
+      <w:lvlJc w:val="right"/>
+      <w:pPr>
+        <w:ind w:left="6480" w:hanging="180"/>
+      </w:pPr>
+    </w:lvl>
+  </w:abstractNum>
+  <w:abstractNum w:abstractNumId="10" w15:restartNumberingAfterBreak="0">
     <w:nsid w:val="3D9F2B13"/>
     <w:multiLevelType w:val="hybridMultilevel"/>
     <w:tmpl w:val="520E7810"/>
@@ -10212,7 +10472,7 @@
       </w:pPr>
     </w:lvl>
   </w:abstractNum>
-  <w:abstractNum w:abstractNumId="10" w15:restartNumberingAfterBreak="0">
+  <w:abstractNum w:abstractNumId="11" w15:restartNumberingAfterBreak="0">
     <w:nsid w:val="50E408BF"/>
     <w:multiLevelType w:val="hybridMultilevel"/>
     <w:tmpl w:val="BCBE6968"/>
@@ -10325,7 +10585,7 @@
       </w:rPr>
     </w:lvl>
   </w:abstractNum>
-  <w:abstractNum w:abstractNumId="11" w15:restartNumberingAfterBreak="0">
+  <w:abstractNum w:abstractNumId="12" w15:restartNumberingAfterBreak="0">
     <w:nsid w:val="52751265"/>
     <w:multiLevelType w:val="hybridMultilevel"/>
     <w:tmpl w:val="66D6A67E"/>
@@ -10420,7 +10680,7 @@
       </w:pPr>
     </w:lvl>
   </w:abstractNum>
-  <w:abstractNum w:abstractNumId="12" w15:restartNumberingAfterBreak="0">
+  <w:abstractNum w:abstractNumId="13" w15:restartNumberingAfterBreak="0">
     <w:nsid w:val="52CB0831"/>
     <w:multiLevelType w:val="hybridMultilevel"/>
     <w:tmpl w:val="8CA4D62A"/>
@@ -10513,7 +10773,7 @@
       </w:pPr>
     </w:lvl>
   </w:abstractNum>
-  <w:abstractNum w:abstractNumId="13" w15:restartNumberingAfterBreak="0">
+  <w:abstractNum w:abstractNumId="14" w15:restartNumberingAfterBreak="0">
     <w:nsid w:val="553F2B35"/>
     <w:multiLevelType w:val="hybridMultilevel"/>
     <w:tmpl w:val="7954259C"/>
@@ -10602,7 +10862,7 @@
       </w:pPr>
     </w:lvl>
   </w:abstractNum>
-  <w:abstractNum w:abstractNumId="14" w15:restartNumberingAfterBreak="0">
+  <w:abstractNum w:abstractNumId="15" w15:restartNumberingAfterBreak="0">
     <w:nsid w:val="5F44714F"/>
     <w:multiLevelType w:val="hybridMultilevel"/>
     <w:tmpl w:val="25D24ED6"/>
@@ -10691,7 +10951,7 @@
       </w:pPr>
     </w:lvl>
   </w:abstractNum>
-  <w:abstractNum w:abstractNumId="15" w15:restartNumberingAfterBreak="0">
+  <w:abstractNum w:abstractNumId="16" w15:restartNumberingAfterBreak="0">
     <w:nsid w:val="65BC251F"/>
     <w:multiLevelType w:val="hybridMultilevel"/>
     <w:tmpl w:val="25D24ED6"/>
@@ -10780,7 +11040,7 @@
       </w:pPr>
     </w:lvl>
   </w:abstractNum>
-  <w:abstractNum w:abstractNumId="16" w15:restartNumberingAfterBreak="0">
+  <w:abstractNum w:abstractNumId="17" w15:restartNumberingAfterBreak="0">
     <w:nsid w:val="6607793B"/>
     <w:multiLevelType w:val="hybridMultilevel"/>
     <w:tmpl w:val="66D6A67E"/>
@@ -10875,7 +11135,7 @@
       </w:pPr>
     </w:lvl>
   </w:abstractNum>
-  <w:abstractNum w:abstractNumId="17" w15:restartNumberingAfterBreak="0">
+  <w:abstractNum w:abstractNumId="18" w15:restartNumberingAfterBreak="0">
     <w:nsid w:val="6B766D80"/>
     <w:multiLevelType w:val="hybridMultilevel"/>
     <w:tmpl w:val="3AF89046"/>
@@ -10968,7 +11228,7 @@
       </w:pPr>
     </w:lvl>
   </w:abstractNum>
-  <w:abstractNum w:abstractNumId="18" w15:restartNumberingAfterBreak="0">
+  <w:abstractNum w:abstractNumId="19" w15:restartNumberingAfterBreak="0">
     <w:nsid w:val="6C81524C"/>
     <w:multiLevelType w:val="hybridMultilevel"/>
     <w:tmpl w:val="EE3295C2"/>
@@ -11063,7 +11323,7 @@
       </w:pPr>
     </w:lvl>
   </w:abstractNum>
-  <w:abstractNum w:abstractNumId="19" w15:restartNumberingAfterBreak="0">
+  <w:abstractNum w:abstractNumId="20" w15:restartNumberingAfterBreak="0">
     <w:nsid w:val="6DD83C6A"/>
     <w:multiLevelType w:val="hybridMultilevel"/>
     <w:tmpl w:val="3AF89046"/>
@@ -11156,7 +11416,7 @@
       </w:pPr>
     </w:lvl>
   </w:abstractNum>
-  <w:abstractNum w:abstractNumId="20" w15:restartNumberingAfterBreak="0">
+  <w:abstractNum w:abstractNumId="21" w15:restartNumberingAfterBreak="0">
     <w:nsid w:val="6E4A5CEC"/>
     <w:multiLevelType w:val="hybridMultilevel"/>
     <w:tmpl w:val="06649BDA"/>
@@ -11247,7 +11507,7 @@
       </w:pPr>
     </w:lvl>
   </w:abstractNum>
-  <w:abstractNum w:abstractNumId="21" w15:restartNumberingAfterBreak="0">
+  <w:abstractNum w:abstractNumId="22" w15:restartNumberingAfterBreak="0">
     <w:nsid w:val="724515C8"/>
     <w:multiLevelType w:val="hybridMultilevel"/>
     <w:tmpl w:val="A290F5F2"/>
@@ -11336,7 +11596,7 @@
       </w:pPr>
     </w:lvl>
   </w:abstractNum>
-  <w:abstractNum w:abstractNumId="22" w15:restartNumberingAfterBreak="0">
+  <w:abstractNum w:abstractNumId="23" w15:restartNumberingAfterBreak="0">
     <w:nsid w:val="752A1B65"/>
     <w:multiLevelType w:val="hybridMultilevel"/>
     <w:tmpl w:val="25D24ED6"/>
@@ -11425,7 +11685,7 @@
       </w:pPr>
     </w:lvl>
   </w:abstractNum>
-  <w:abstractNum w:abstractNumId="23" w15:restartNumberingAfterBreak="0">
+  <w:abstractNum w:abstractNumId="24" w15:restartNumberingAfterBreak="0">
     <w:nsid w:val="7B19375F"/>
     <w:multiLevelType w:val="hybridMultilevel"/>
     <w:tmpl w:val="B0FC42D8"/>
@@ -11538,53 +11798,142 @@
       </w:rPr>
     </w:lvl>
   </w:abstractNum>
+  <w:abstractNum w:abstractNumId="25" w15:restartNumberingAfterBreak="0">
+    <w:nsid w:val="7C5E7D5F"/>
+    <w:multiLevelType w:val="hybridMultilevel"/>
+    <w:tmpl w:val="8870BFD6"/>
+    <w:lvl w:ilvl="0" w:tplc="04090015">
+      <w:start w:val="1"/>
+      <w:numFmt w:val="upperLetter"/>
+      <w:lvlText w:val="%1."/>
+      <w:lvlJc w:val="left"/>
+      <w:pPr>
+        <w:ind w:left="1800" w:hanging="360"/>
+      </w:pPr>
+      <w:rPr>
+        <w:rFonts w:hint="default"/>
+      </w:rPr>
+    </w:lvl>
+    <w:lvl w:ilvl="1" w:tplc="04090019" w:tentative="1">
+      <w:start w:val="1"/>
+      <w:numFmt w:val="lowerLetter"/>
+      <w:lvlText w:val="%2."/>
+      <w:lvlJc w:val="left"/>
+      <w:pPr>
+        <w:ind w:left="2520" w:hanging="360"/>
+      </w:pPr>
+    </w:lvl>
+    <w:lvl w:ilvl="2" w:tplc="0409001B" w:tentative="1">
+      <w:start w:val="1"/>
+      <w:numFmt w:val="lowerRoman"/>
+      <w:lvlText w:val="%3."/>
+      <w:lvlJc w:val="right"/>
+      <w:pPr>
+        <w:ind w:left="3240" w:hanging="180"/>
+      </w:pPr>
+    </w:lvl>
+    <w:lvl w:ilvl="3" w:tplc="0409000F" w:tentative="1">
+      <w:start w:val="1"/>
+      <w:numFmt w:val="decimal"/>
+      <w:lvlText w:val="%4."/>
+      <w:lvlJc w:val="left"/>
+      <w:pPr>
+        <w:ind w:left="3960" w:hanging="360"/>
+      </w:pPr>
+    </w:lvl>
+    <w:lvl w:ilvl="4" w:tplc="04090019" w:tentative="1">
+      <w:start w:val="1"/>
+      <w:numFmt w:val="lowerLetter"/>
+      <w:lvlText w:val="%5."/>
+      <w:lvlJc w:val="left"/>
+      <w:pPr>
+        <w:ind w:left="4680" w:hanging="360"/>
+      </w:pPr>
+    </w:lvl>
+    <w:lvl w:ilvl="5" w:tplc="0409001B" w:tentative="1">
+      <w:start w:val="1"/>
+      <w:numFmt w:val="lowerRoman"/>
+      <w:lvlText w:val="%6."/>
+      <w:lvlJc w:val="right"/>
+      <w:pPr>
+        <w:ind w:left="5400" w:hanging="180"/>
+      </w:pPr>
+    </w:lvl>
+    <w:lvl w:ilvl="6" w:tplc="0409000F" w:tentative="1">
+      <w:start w:val="1"/>
+      <w:numFmt w:val="decimal"/>
+      <w:lvlText w:val="%7."/>
+      <w:lvlJc w:val="left"/>
+      <w:pPr>
+        <w:ind w:left="6120" w:hanging="360"/>
+      </w:pPr>
+    </w:lvl>
+    <w:lvl w:ilvl="7" w:tplc="04090019" w:tentative="1">
+      <w:start w:val="1"/>
+      <w:numFmt w:val="lowerLetter"/>
+      <w:lvlText w:val="%8."/>
+      <w:lvlJc w:val="left"/>
+      <w:pPr>
+        <w:ind w:left="6840" w:hanging="360"/>
+      </w:pPr>
+    </w:lvl>
+    <w:lvl w:ilvl="8" w:tplc="0409001B" w:tentative="1">
+      <w:start w:val="1"/>
+      <w:numFmt w:val="lowerRoman"/>
+      <w:lvlText w:val="%9."/>
+      <w:lvlJc w:val="right"/>
+      <w:pPr>
+        <w:ind w:left="7560" w:hanging="180"/>
+      </w:pPr>
+    </w:lvl>
+  </w:abstractNum>
   <w:num w:numId="1">
     <w:abstractNumId w:val="3"/>
   </w:num>
   <w:num w:numId="2">
-    <w:abstractNumId w:val="13"/>
+    <w:abstractNumId w:val="14"/>
   </w:num>
   <w:num w:numId="3">
-    <w:abstractNumId w:val="21"/>
+    <w:abstractNumId w:val="22"/>
   </w:num>
   <w:num w:numId="4">
+    <w:abstractNumId w:val="11"/>
+  </w:num>
+  <w:num w:numId="5">
+    <w:abstractNumId w:val="20"/>
+  </w:num>
+  <w:num w:numId="6">
+    <w:abstractNumId w:val="18"/>
+  </w:num>
+  <w:num w:numId="7">
     <w:abstractNumId w:val="10"/>
   </w:num>
-  <w:num w:numId="5">
-    <w:abstractNumId w:val="19"/>
-  </w:num>
-  <w:num w:numId="6">
-    <w:abstractNumId w:val="17"/>
-  </w:num>
-  <w:num w:numId="7">
-    <w:abstractNumId w:val="9"/>
-  </w:num>
   <w:num w:numId="8">
-    <w:abstractNumId w:val="23"/>
+    <w:abstractNumId w:val="24"/>
   </w:num>
   <w:num w:numId="9">
     <w:abstractNumId w:val="5"/>
   </w:num>
   <w:num w:numId="10">
-    <w:abstractNumId w:val="12"/>
+    <w:abstractNumId w:val="13"/>
   </w:num>
   <w:num w:numId="11">
-    <w:abstractNumId w:val="20"/>
+    <w:abstractNumId w:val="21"/>
   </w:num>
   <w:num w:numId="12">
     <w:abstractNumId w:val="7"/>
   </w:num>
   <w:num w:numId="13">
-    <w:abstractNumId w:val="15"/>
+    <w:abstractNumId w:val="16"/>
   </w:num>
   <w:num w:numId="14">
     <w:abstractNumId w:val="8"/>
   </w:num>
   <w:num w:numId="15">
-    <w:abstractNumId w:val="22"/>
+    <w:abstractNumId w:val="23"/>
   </w:num>
   <w:num w:numId="16">
-    <w:abstractNumId w:val="14"/>
+    <w:abstractNumId w:val="15"/>
   </w:num>
   <w:num w:numId="17">
     <w:abstractNumId w:val="0"/>
@@ -11599,16 +11948,22 @@
     <w:abstractNumId w:val="2"/>
   </w:num>
   <w:num w:numId="21">
-    <w:abstractNumId w:val="11"/>
+    <w:abstractNumId w:val="12"/>
   </w:num>
   <w:num w:numId="22">
-    <w:abstractNumId w:val="16"/>
+    <w:abstractNumId w:val="17"/>
   </w:num>
   <w:num w:numId="23">
     <w:abstractNumId w:val="4"/>
   </w:num>
   <w:num w:numId="24">
-    <w:abstractNumId w:val="18"/>
+    <w:abstractNumId w:val="19"/>
+  </w:num>
+  <w:num w:numId="25">
+    <w:abstractNumId w:val="9"/>
+  </w:num>
+  <w:num w:numId="26">
+    <w:abstractNumId w:val="25"/>
   </w:num>
 </w:numbering>
 </file>

</xml_diff>

<commit_message>
feat: Add progress #146 'Learn Typescript'
</commit_message>
<xml_diff>
--- a/learn-typescript/chapter_5/Chapter 5 - Type Narrowing.docx
+++ b/learn-typescript/chapter_5/Chapter 5 - Type Narrowing.docx
@@ -161,8 +161,19 @@
                 <w:sz w:val="21"/>
                 <w:szCs w:val="21"/>
               </w:rPr>
-              <w:t xml:space="preserve"> formatDate</w:t>
-            </w:r>
+              <w:t xml:space="preserve"> </w:t>
+            </w:r>
+            <w:proofErr w:type="spellStart"/>
+            <w:r>
+              <w:rPr>
+                <w:rFonts w:ascii="Consolas" w:hAnsi="Consolas" w:cs="Consolas"/>
+                <w:color w:val="FFFFFF"/>
+                <w:sz w:val="21"/>
+                <w:szCs w:val="21"/>
+              </w:rPr>
+              <w:t>formatDate</w:t>
+            </w:r>
+            <w:proofErr w:type="spellEnd"/>
             <w:r>
               <w:rPr>
                 <w:rFonts w:ascii="Consolas" w:hAnsi="Consolas" w:cs="Consolas"/>
@@ -370,6 +381,7 @@
               </w:rPr>
               <w:t>(</w:t>
             </w:r>
+            <w:proofErr w:type="spellStart"/>
             <w:r>
               <w:rPr>
                 <w:rFonts w:ascii="Consolas" w:hAnsi="Consolas" w:cs="Consolas"/>
@@ -379,6 +391,7 @@
               </w:rPr>
               <w:t>typeof</w:t>
             </w:r>
+            <w:proofErr w:type="spellEnd"/>
             <w:r>
               <w:rPr>
                 <w:rFonts w:ascii="Consolas" w:hAnsi="Consolas" w:cs="Consolas"/>
@@ -611,6 +624,7 @@
         </w:rPr>
         <w:t>TypeScript can recognize </w:t>
       </w:r>
+      <w:proofErr w:type="spellStart"/>
       <w:r>
         <w:rPr>
           <w:rFonts w:asciiTheme="minorHAnsi" w:hAnsiTheme="minorHAnsi" w:cstheme="minorHAnsi"/>
@@ -618,6 +632,7 @@
         </w:rPr>
         <w:t>typeof</w:t>
       </w:r>
+      <w:proofErr w:type="spellEnd"/>
       <w:r>
         <w:rPr>
           <w:rFonts w:asciiTheme="minorHAnsi" w:hAnsiTheme="minorHAnsi" w:cstheme="minorHAnsi"/>
@@ -658,7 +673,23 @@
           <w:rFonts w:asciiTheme="minorHAnsi" w:hAnsiTheme="minorHAnsi" w:cstheme="minorHAnsi"/>
           <w:shd w:val="clear" w:color="auto" w:fill="EAE9ED"/>
         </w:rPr>
-        <w:t>'boolean'</w:t>
+        <w:t>'</w:t>
+      </w:r>
+      <w:proofErr w:type="spellStart"/>
+      <w:r>
+        <w:rPr>
+          <w:rFonts w:asciiTheme="minorHAnsi" w:hAnsiTheme="minorHAnsi" w:cstheme="minorHAnsi"/>
+          <w:shd w:val="clear" w:color="auto" w:fill="EAE9ED"/>
+        </w:rPr>
+        <w:t>boolean</w:t>
+      </w:r>
+      <w:proofErr w:type="spellEnd"/>
+      <w:r>
+        <w:rPr>
+          <w:rFonts w:asciiTheme="minorHAnsi" w:hAnsiTheme="minorHAnsi" w:cstheme="minorHAnsi"/>
+          <w:shd w:val="clear" w:color="auto" w:fill="EAE9ED"/>
+        </w:rPr>
+        <w:t>'</w:t>
       </w:r>
       <w:r>
         <w:rPr>
@@ -762,8 +793,19 @@
                 <w:sz w:val="21"/>
                 <w:szCs w:val="21"/>
               </w:rPr>
-              <w:t xml:space="preserve"> formatStatistic</w:t>
-            </w:r>
+              <w:t xml:space="preserve"> </w:t>
+            </w:r>
+            <w:proofErr w:type="spellStart"/>
+            <w:r>
+              <w:rPr>
+                <w:rFonts w:ascii="Consolas" w:hAnsi="Consolas" w:cs="Consolas"/>
+                <w:color w:val="FFFFFF"/>
+                <w:sz w:val="21"/>
+                <w:szCs w:val="21"/>
+              </w:rPr>
+              <w:t>formatStatistic</w:t>
+            </w:r>
+            <w:proofErr w:type="spellEnd"/>
             <w:r>
               <w:rPr>
                 <w:rFonts w:ascii="Consolas" w:hAnsi="Consolas" w:cs="Consolas"/>
@@ -920,6 +962,7 @@
               </w:rPr>
               <w:t>(</w:t>
             </w:r>
+            <w:proofErr w:type="spellStart"/>
             <w:r>
               <w:rPr>
                 <w:rFonts w:ascii="Consolas" w:hAnsi="Consolas" w:cs="Consolas"/>
@@ -929,6 +972,7 @@
               </w:rPr>
               <w:t>typeof</w:t>
             </w:r>
+            <w:proofErr w:type="spellEnd"/>
             <w:r>
               <w:rPr>
                 <w:rFonts w:ascii="Consolas" w:hAnsi="Consolas" w:cs="Consolas"/>
@@ -1029,7 +1073,17 @@
                 <w:sz w:val="21"/>
                 <w:szCs w:val="21"/>
               </w:rPr>
-              <w:t xml:space="preserve"> stat</w:t>
+              <w:t xml:space="preserve"> </w:t>
+            </w:r>
+            <w:proofErr w:type="spellStart"/>
+            <w:r>
+              <w:rPr>
+                <w:rFonts w:ascii="Consolas" w:hAnsi="Consolas" w:cs="Consolas"/>
+                <w:color w:val="FFFFFF"/>
+                <w:sz w:val="21"/>
+                <w:szCs w:val="21"/>
+              </w:rPr>
+              <w:t>stat</w:t>
             </w:r>
             <w:r>
               <w:rPr>
@@ -1049,6 +1103,7 @@
               </w:rPr>
               <w:t>toFixed</w:t>
             </w:r>
+            <w:proofErr w:type="spellEnd"/>
             <w:r>
               <w:rPr>
                 <w:rFonts w:ascii="Consolas" w:hAnsi="Consolas" w:cs="Consolas"/>
@@ -1142,6 +1197,7 @@
               </w:rPr>
               <w:t>(</w:t>
             </w:r>
+            <w:proofErr w:type="spellStart"/>
             <w:r>
               <w:rPr>
                 <w:rFonts w:ascii="Consolas" w:hAnsi="Consolas" w:cs="Consolas"/>
@@ -1151,6 +1207,7 @@
               </w:rPr>
               <w:t>typeof</w:t>
             </w:r>
+            <w:proofErr w:type="spellEnd"/>
             <w:r>
               <w:rPr>
                 <w:rFonts w:ascii="Consolas" w:hAnsi="Consolas" w:cs="Consolas"/>
@@ -1251,7 +1308,17 @@
                 <w:sz w:val="21"/>
                 <w:szCs w:val="21"/>
               </w:rPr>
-              <w:t xml:space="preserve"> stat</w:t>
+              <w:t xml:space="preserve"> </w:t>
+            </w:r>
+            <w:proofErr w:type="spellStart"/>
+            <w:r>
+              <w:rPr>
+                <w:rFonts w:ascii="Consolas" w:hAnsi="Consolas" w:cs="Consolas"/>
+                <w:color w:val="FFFFFF"/>
+                <w:sz w:val="21"/>
+                <w:szCs w:val="21"/>
+              </w:rPr>
+              <w:t>stat</w:t>
             </w:r>
             <w:r>
               <w:rPr>
@@ -1271,6 +1338,7 @@
               </w:rPr>
               <w:t>toUpperCase</w:t>
             </w:r>
+            <w:proofErr w:type="spellEnd"/>
             <w:r>
               <w:rPr>
                 <w:rFonts w:ascii="Consolas" w:hAnsi="Consolas" w:cs="Consolas"/>
@@ -1391,6 +1459,7 @@
               </w:rPr>
               <w:t>(</w:t>
             </w:r>
+            <w:proofErr w:type="spellStart"/>
             <w:r>
               <w:rPr>
                 <w:rFonts w:ascii="Consolas" w:hAnsi="Consolas" w:cs="Consolas"/>
@@ -1400,6 +1469,7 @@
               </w:rPr>
               <w:t>formatStatistic</w:t>
             </w:r>
+            <w:proofErr w:type="spellEnd"/>
             <w:r>
               <w:rPr>
                 <w:rFonts w:ascii="Consolas" w:hAnsi="Consolas" w:cs="Consolas"/>
@@ -1475,6 +1545,7 @@
               </w:rPr>
               <w:t>(</w:t>
             </w:r>
+            <w:proofErr w:type="spellStart"/>
             <w:r>
               <w:rPr>
                 <w:rFonts w:ascii="Consolas" w:hAnsi="Consolas" w:cs="Consolas"/>
@@ -1484,6 +1555,7 @@
               </w:rPr>
               <w:t>formatStatistic</w:t>
             </w:r>
+            <w:proofErr w:type="spellEnd"/>
             <w:r>
               <w:rPr>
                 <w:rFonts w:ascii="Consolas" w:hAnsi="Consolas" w:cs="Consolas"/>
@@ -2373,7 +2445,17 @@
                 <w:sz w:val="21"/>
                 <w:szCs w:val="21"/>
               </w:rPr>
-              <w:t xml:space="preserve"> sport</w:t>
+              <w:t xml:space="preserve"> </w:t>
+            </w:r>
+            <w:proofErr w:type="spellStart"/>
+            <w:r>
+              <w:rPr>
+                <w:rFonts w:ascii="Consolas" w:hAnsi="Consolas" w:cs="Consolas"/>
+                <w:color w:val="FFFFFF"/>
+                <w:sz w:val="21"/>
+                <w:szCs w:val="21"/>
+              </w:rPr>
+              <w:t>sport</w:t>
             </w:r>
             <w:r>
               <w:rPr>
@@ -2393,6 +2475,7 @@
               </w:rPr>
               <w:t>serve</w:t>
             </w:r>
+            <w:proofErr w:type="spellEnd"/>
             <w:r>
               <w:rPr>
                 <w:rFonts w:ascii="Consolas" w:hAnsi="Consolas" w:cs="Consolas"/>
@@ -2601,7 +2684,17 @@
                 <w:sz w:val="21"/>
                 <w:szCs w:val="21"/>
               </w:rPr>
-              <w:t xml:space="preserve"> sport</w:t>
+              <w:t xml:space="preserve"> </w:t>
+            </w:r>
+            <w:proofErr w:type="spellStart"/>
+            <w:r>
+              <w:rPr>
+                <w:rFonts w:ascii="Consolas" w:hAnsi="Consolas" w:cs="Consolas"/>
+                <w:color w:val="FFFFFF"/>
+                <w:sz w:val="21"/>
+                <w:szCs w:val="21"/>
+              </w:rPr>
+              <w:t>sport</w:t>
             </w:r>
             <w:r>
               <w:rPr>
@@ -2621,6 +2714,7 @@
               </w:rPr>
               <w:t>kick</w:t>
             </w:r>
+            <w:proofErr w:type="spellEnd"/>
             <w:r>
               <w:rPr>
                 <w:rFonts w:ascii="Consolas" w:hAnsi="Consolas" w:cs="Consolas"/>
@@ -3276,7 +3370,27 @@
                 <w:sz w:val="21"/>
                 <w:szCs w:val="21"/>
               </w:rPr>
-              <w:t xml:space="preserve"> siameseCat </w:t>
+              <w:t xml:space="preserve"> </w:t>
+            </w:r>
+            <w:proofErr w:type="spellStart"/>
+            <w:r>
+              <w:rPr>
+                <w:rFonts w:ascii="Consolas" w:hAnsi="Consolas" w:cs="Consolas"/>
+                <w:color w:val="FFFFFF"/>
+                <w:sz w:val="21"/>
+                <w:szCs w:val="21"/>
+              </w:rPr>
+              <w:t>siameseCat</w:t>
+            </w:r>
+            <w:proofErr w:type="spellEnd"/>
+            <w:r>
+              <w:rPr>
+                <w:rFonts w:ascii="Consolas" w:hAnsi="Consolas" w:cs="Consolas"/>
+                <w:color w:val="FFFFFF"/>
+                <w:sz w:val="21"/>
+                <w:szCs w:val="21"/>
+              </w:rPr>
+              <w:t xml:space="preserve"> </w:t>
             </w:r>
             <w:r>
               <w:rPr>
@@ -3360,7 +3474,27 @@
                 <w:sz w:val="21"/>
                 <w:szCs w:val="21"/>
               </w:rPr>
-              <w:t>'Proxie'</w:t>
+              <w:t>'</w:t>
+            </w:r>
+            <w:proofErr w:type="spellStart"/>
+            <w:r>
+              <w:rPr>
+                <w:rFonts w:ascii="Consolas" w:hAnsi="Consolas" w:cs="Consolas"/>
+                <w:color w:val="FFE083"/>
+                <w:sz w:val="21"/>
+                <w:szCs w:val="21"/>
+              </w:rPr>
+              <w:t>Proxie</w:t>
+            </w:r>
+            <w:proofErr w:type="spellEnd"/>
+            <w:r>
+              <w:rPr>
+                <w:rFonts w:ascii="Consolas" w:hAnsi="Consolas" w:cs="Consolas"/>
+                <w:color w:val="FFE083"/>
+                <w:sz w:val="21"/>
+                <w:szCs w:val="21"/>
+              </w:rPr>
+              <w:t>'</w:t>
             </w:r>
             <w:r>
               <w:rPr>
@@ -3526,7 +3660,27 @@
                 <w:sz w:val="21"/>
                 <w:szCs w:val="21"/>
               </w:rPr>
-              <w:t xml:space="preserve"> bettaFish </w:t>
+              <w:t xml:space="preserve"> </w:t>
+            </w:r>
+            <w:proofErr w:type="spellStart"/>
+            <w:r>
+              <w:rPr>
+                <w:rFonts w:ascii="Consolas" w:hAnsi="Consolas" w:cs="Consolas"/>
+                <w:color w:val="FFFFFF"/>
+                <w:sz w:val="21"/>
+                <w:szCs w:val="21"/>
+              </w:rPr>
+              <w:t>bettaFish</w:t>
+            </w:r>
+            <w:proofErr w:type="spellEnd"/>
+            <w:r>
+              <w:rPr>
+                <w:rFonts w:ascii="Consolas" w:hAnsi="Consolas" w:cs="Consolas"/>
+                <w:color w:val="FFFFFF"/>
+                <w:sz w:val="21"/>
+                <w:szCs w:val="21"/>
+              </w:rPr>
+              <w:t xml:space="preserve"> </w:t>
             </w:r>
             <w:r>
               <w:rPr>
@@ -4024,7 +4178,17 @@
                 <w:sz w:val="21"/>
                 <w:szCs w:val="21"/>
               </w:rPr>
-              <w:t xml:space="preserve"> pet</w:t>
+              <w:t xml:space="preserve"> </w:t>
+            </w:r>
+            <w:proofErr w:type="spellStart"/>
+            <w:r>
+              <w:rPr>
+                <w:rFonts w:ascii="Consolas" w:hAnsi="Consolas" w:cs="Consolas"/>
+                <w:color w:val="FFFFFF"/>
+                <w:sz w:val="21"/>
+                <w:szCs w:val="21"/>
+              </w:rPr>
+              <w:t>pet</w:t>
             </w:r>
             <w:r>
               <w:rPr>
@@ -4044,6 +4208,7 @@
               </w:rPr>
               <w:t>run</w:t>
             </w:r>
+            <w:proofErr w:type="spellEnd"/>
             <w:r>
               <w:rPr>
                 <w:rFonts w:ascii="Consolas" w:hAnsi="Consolas" w:cs="Consolas"/>
@@ -4243,7 +4408,17 @@
                 <w:sz w:val="21"/>
                 <w:szCs w:val="21"/>
               </w:rPr>
-              <w:t xml:space="preserve"> pet</w:t>
+              <w:t xml:space="preserve"> </w:t>
+            </w:r>
+            <w:proofErr w:type="spellStart"/>
+            <w:r>
+              <w:rPr>
+                <w:rFonts w:ascii="Consolas" w:hAnsi="Consolas" w:cs="Consolas"/>
+                <w:color w:val="FFFFFF"/>
+                <w:sz w:val="21"/>
+                <w:szCs w:val="21"/>
+              </w:rPr>
+              <w:t>pet</w:t>
             </w:r>
             <w:r>
               <w:rPr>
@@ -4263,6 +4438,7 @@
               </w:rPr>
               <w:t>swim</w:t>
             </w:r>
+            <w:proofErr w:type="spellEnd"/>
             <w:r>
               <w:rPr>
                 <w:rFonts w:ascii="Consolas" w:hAnsi="Consolas" w:cs="Consolas"/>
@@ -4401,6 +4577,7 @@
               </w:rPr>
               <w:t>(</w:t>
             </w:r>
+            <w:proofErr w:type="spellStart"/>
             <w:r>
               <w:rPr>
                 <w:rFonts w:ascii="Consolas" w:hAnsi="Consolas" w:cs="Consolas"/>
@@ -4410,6 +4587,7 @@
               </w:rPr>
               <w:t>siameseCat</w:t>
             </w:r>
+            <w:proofErr w:type="spellEnd"/>
             <w:r>
               <w:rPr>
                 <w:rFonts w:ascii="Consolas" w:hAnsi="Consolas" w:cs="Consolas"/>
@@ -4628,8 +4806,19 @@
                 <w:sz w:val="21"/>
                 <w:szCs w:val="21"/>
               </w:rPr>
-              <w:t xml:space="preserve"> formatPadding</w:t>
-            </w:r>
+              <w:t xml:space="preserve"> </w:t>
+            </w:r>
+            <w:proofErr w:type="spellStart"/>
+            <w:r>
+              <w:rPr>
+                <w:rFonts w:ascii="Consolas" w:hAnsi="Consolas" w:cs="Consolas"/>
+                <w:color w:val="FFFFFF"/>
+                <w:sz w:val="21"/>
+                <w:szCs w:val="21"/>
+              </w:rPr>
+              <w:t>formatPadding</w:t>
+            </w:r>
+            <w:proofErr w:type="spellEnd"/>
             <w:r>
               <w:rPr>
                 <w:rFonts w:ascii="Consolas" w:hAnsi="Consolas" w:cs="Consolas"/>
@@ -4786,6 +4975,7 @@
               </w:rPr>
               <w:t>(</w:t>
             </w:r>
+            <w:proofErr w:type="spellStart"/>
             <w:r>
               <w:rPr>
                 <w:rFonts w:ascii="Consolas" w:hAnsi="Consolas" w:cs="Consolas"/>
@@ -4795,6 +4985,7 @@
               </w:rPr>
               <w:t>typeof</w:t>
             </w:r>
+            <w:proofErr w:type="spellEnd"/>
             <w:r>
               <w:rPr>
                 <w:rFonts w:ascii="Consolas" w:hAnsi="Consolas" w:cs="Consolas"/>
@@ -4895,7 +5086,17 @@
                 <w:sz w:val="21"/>
                 <w:szCs w:val="21"/>
               </w:rPr>
-              <w:t xml:space="preserve"> padding</w:t>
+              <w:t xml:space="preserve"> </w:t>
+            </w:r>
+            <w:proofErr w:type="spellStart"/>
+            <w:r>
+              <w:rPr>
+                <w:rFonts w:ascii="Consolas" w:hAnsi="Consolas" w:cs="Consolas"/>
+                <w:color w:val="FFFFFF"/>
+                <w:sz w:val="21"/>
+                <w:szCs w:val="21"/>
+              </w:rPr>
+              <w:t>padding</w:t>
             </w:r>
             <w:r>
               <w:rPr>
@@ -4915,6 +5116,7 @@
               </w:rPr>
               <w:t>toLowerCase</w:t>
             </w:r>
+            <w:proofErr w:type="spellEnd"/>
             <w:r>
               <w:rPr>
                 <w:rFonts w:ascii="Consolas" w:hAnsi="Consolas" w:cs="Consolas"/>
@@ -5164,6 +5366,7 @@
         </w:rPr>
         <w:t>The type guard </w:t>
       </w:r>
+      <w:proofErr w:type="spellStart"/>
       <w:r>
         <w:rPr>
           <w:rStyle w:val="HTMLCode"/>
@@ -5173,7 +5376,19 @@
           <w:szCs w:val="24"/>
           <w:shd w:val="clear" w:color="auto" w:fill="EAE9ED"/>
         </w:rPr>
-        <w:t>typeof padding === 'string'</w:t>
+        <w:t>typeof</w:t>
+      </w:r>
+      <w:proofErr w:type="spellEnd"/>
+      <w:r>
+        <w:rPr>
+          <w:rStyle w:val="HTMLCode"/>
+          <w:rFonts w:asciiTheme="minorHAnsi" w:hAnsiTheme="minorHAnsi" w:cstheme="minorHAnsi"/>
+          <w:color w:val="15141F"/>
+          <w:sz w:val="24"/>
+          <w:szCs w:val="24"/>
+          <w:shd w:val="clear" w:color="auto" w:fill="EAE9ED"/>
+        </w:rPr>
+        <w:t xml:space="preserve"> padding === 'string'</w:t>
       </w:r>
       <w:r>
         <w:rPr>
@@ -5413,8 +5628,19 @@
                 <w:sz w:val="21"/>
                 <w:szCs w:val="21"/>
               </w:rPr>
-              <w:t xml:space="preserve">  menuName</w:t>
-            </w:r>
+              <w:t xml:space="preserve">  </w:t>
+            </w:r>
+            <w:proofErr w:type="spellStart"/>
+            <w:r>
+              <w:rPr>
+                <w:rFonts w:ascii="Consolas" w:hAnsi="Consolas" w:cs="Consolas"/>
+                <w:color w:val="FFFFFF"/>
+                <w:sz w:val="21"/>
+                <w:szCs w:val="21"/>
+              </w:rPr>
+              <w:t>menuName</w:t>
+            </w:r>
+            <w:proofErr w:type="spellEnd"/>
             <w:r>
               <w:rPr>
                 <w:rFonts w:ascii="Consolas" w:hAnsi="Consolas" w:cs="Consolas"/>
@@ -5671,8 +5897,19 @@
                 <w:sz w:val="21"/>
                 <w:szCs w:val="21"/>
               </w:rPr>
-              <w:t xml:space="preserve">  menuName</w:t>
-            </w:r>
+              <w:t xml:space="preserve">  </w:t>
+            </w:r>
+            <w:proofErr w:type="spellStart"/>
+            <w:r>
+              <w:rPr>
+                <w:rFonts w:ascii="Consolas" w:hAnsi="Consolas" w:cs="Consolas"/>
+                <w:color w:val="FFFFFF"/>
+                <w:sz w:val="21"/>
+                <w:szCs w:val="21"/>
+              </w:rPr>
+              <w:t>menuName</w:t>
+            </w:r>
+            <w:proofErr w:type="spellEnd"/>
             <w:r>
               <w:rPr>
                 <w:rFonts w:ascii="Consolas" w:hAnsi="Consolas" w:cs="Consolas"/>
@@ -5728,8 +5965,19 @@
                 <w:sz w:val="21"/>
                 <w:szCs w:val="21"/>
               </w:rPr>
-              <w:t xml:space="preserve">  panFry</w:t>
-            </w:r>
+              <w:t xml:space="preserve">  </w:t>
+            </w:r>
+            <w:proofErr w:type="spellStart"/>
+            <w:r>
+              <w:rPr>
+                <w:rFonts w:ascii="Consolas" w:hAnsi="Consolas" w:cs="Consolas"/>
+                <w:color w:val="FFFFFF"/>
+                <w:sz w:val="21"/>
+                <w:szCs w:val="21"/>
+              </w:rPr>
+              <w:t>panFry</w:t>
+            </w:r>
+            <w:proofErr w:type="spellEnd"/>
             <w:r>
               <w:rPr>
                 <w:rFonts w:ascii="Consolas" w:hAnsi="Consolas" w:cs="Consolas"/>
@@ -5911,8 +6159,19 @@
                 <w:sz w:val="21"/>
                 <w:szCs w:val="21"/>
               </w:rPr>
-              <w:t xml:space="preserve">  menuName</w:t>
-            </w:r>
+              <w:t xml:space="preserve">  </w:t>
+            </w:r>
+            <w:proofErr w:type="spellStart"/>
+            <w:r>
+              <w:rPr>
+                <w:rFonts w:ascii="Consolas" w:hAnsi="Consolas" w:cs="Consolas"/>
+                <w:color w:val="FFFFFF"/>
+                <w:sz w:val="21"/>
+                <w:szCs w:val="21"/>
+              </w:rPr>
+              <w:t>menuName</w:t>
+            </w:r>
+            <w:proofErr w:type="spellEnd"/>
             <w:r>
               <w:rPr>
                 <w:rFonts w:ascii="Consolas" w:hAnsi="Consolas" w:cs="Consolas"/>
@@ -6151,8 +6410,19 @@
                 <w:sz w:val="21"/>
                 <w:szCs w:val="21"/>
               </w:rPr>
-              <w:t xml:space="preserve">  menuName</w:t>
-            </w:r>
+              <w:t xml:space="preserve">  </w:t>
+            </w:r>
+            <w:proofErr w:type="spellStart"/>
+            <w:r>
+              <w:rPr>
+                <w:rFonts w:ascii="Consolas" w:hAnsi="Consolas" w:cs="Consolas"/>
+                <w:color w:val="FFFFFF"/>
+                <w:sz w:val="21"/>
+                <w:szCs w:val="21"/>
+              </w:rPr>
+              <w:t>menuName</w:t>
+            </w:r>
+            <w:proofErr w:type="spellEnd"/>
             <w:r>
               <w:rPr>
                 <w:rFonts w:ascii="Consolas" w:hAnsi="Consolas" w:cs="Consolas"/>
@@ -6208,8 +6478,19 @@
                 <w:sz w:val="21"/>
                 <w:szCs w:val="21"/>
               </w:rPr>
-              <w:t xml:space="preserve">  panFry</w:t>
-            </w:r>
+              <w:t xml:space="preserve">  </w:t>
+            </w:r>
+            <w:proofErr w:type="spellStart"/>
+            <w:r>
+              <w:rPr>
+                <w:rFonts w:ascii="Consolas" w:hAnsi="Consolas" w:cs="Consolas"/>
+                <w:color w:val="FFFFFF"/>
+                <w:sz w:val="21"/>
+                <w:szCs w:val="21"/>
+              </w:rPr>
+              <w:t>panFry</w:t>
+            </w:r>
+            <w:proofErr w:type="spellEnd"/>
             <w:r>
               <w:rPr>
                 <w:rFonts w:ascii="Consolas" w:hAnsi="Consolas" w:cs="Consolas"/>
@@ -6343,8 +6624,19 @@
                 <w:sz w:val="21"/>
                 <w:szCs w:val="21"/>
               </w:rPr>
-              <w:t xml:space="preserve"> prepareEntree</w:t>
-            </w:r>
+              <w:t xml:space="preserve"> </w:t>
+            </w:r>
+            <w:proofErr w:type="spellStart"/>
+            <w:r>
+              <w:rPr>
+                <w:rFonts w:ascii="Consolas" w:hAnsi="Consolas" w:cs="Consolas"/>
+                <w:color w:val="FFFFFF"/>
+                <w:sz w:val="21"/>
+                <w:szCs w:val="21"/>
+              </w:rPr>
+              <w:t>prepareEntree</w:t>
+            </w:r>
+            <w:proofErr w:type="spellEnd"/>
             <w:r>
               <w:rPr>
                 <w:rFonts w:ascii="Consolas" w:hAnsi="Consolas" w:cs="Consolas"/>
@@ -6592,7 +6884,17 @@
                 <w:sz w:val="21"/>
                 <w:szCs w:val="21"/>
               </w:rPr>
-              <w:t xml:space="preserve"> entree</w:t>
+              <w:t xml:space="preserve"> </w:t>
+            </w:r>
+            <w:proofErr w:type="spellStart"/>
+            <w:r>
+              <w:rPr>
+                <w:rFonts w:ascii="Consolas" w:hAnsi="Consolas" w:cs="Consolas"/>
+                <w:color w:val="FFFFFF"/>
+                <w:sz w:val="21"/>
+                <w:szCs w:val="21"/>
+              </w:rPr>
+              <w:t>entree</w:t>
             </w:r>
             <w:r>
               <w:rPr>
@@ -6612,6 +6914,7 @@
               </w:rPr>
               <w:t>boil</w:t>
             </w:r>
+            <w:proofErr w:type="spellEnd"/>
             <w:r>
               <w:rPr>
                 <w:rFonts w:ascii="Consolas" w:hAnsi="Consolas" w:cs="Consolas"/>
@@ -6724,7 +7027,17 @@
                 <w:sz w:val="21"/>
                 <w:szCs w:val="21"/>
               </w:rPr>
-              <w:t xml:space="preserve"> entree</w:t>
+              <w:t xml:space="preserve"> </w:t>
+            </w:r>
+            <w:proofErr w:type="spellStart"/>
+            <w:r>
+              <w:rPr>
+                <w:rFonts w:ascii="Consolas" w:hAnsi="Consolas" w:cs="Consolas"/>
+                <w:color w:val="FFFFFF"/>
+                <w:sz w:val="21"/>
+                <w:szCs w:val="21"/>
+              </w:rPr>
+              <w:t>entree</w:t>
             </w:r>
             <w:r>
               <w:rPr>
@@ -6744,6 +7057,7 @@
               </w:rPr>
               <w:t>panFry</w:t>
             </w:r>
+            <w:proofErr w:type="spellEnd"/>
             <w:r>
               <w:rPr>
                 <w:rFonts w:ascii="Consolas" w:hAnsi="Consolas" w:cs="Consolas"/>
@@ -6864,6 +7178,7 @@
               </w:rPr>
               <w:t>(</w:t>
             </w:r>
+            <w:proofErr w:type="spellStart"/>
             <w:r>
               <w:rPr>
                 <w:rFonts w:ascii="Consolas" w:hAnsi="Consolas" w:cs="Consolas"/>
@@ -6873,6 +7188,7 @@
               </w:rPr>
               <w:t>prepareEntree</w:t>
             </w:r>
+            <w:proofErr w:type="spellEnd"/>
             <w:r>
               <w:rPr>
                 <w:rFonts w:ascii="Consolas" w:hAnsi="Consolas" w:cs="Consolas"/>
@@ -7359,8 +7675,19 @@
                 <w:sz w:val="21"/>
                 <w:szCs w:val="21"/>
               </w:rPr>
-              <w:t xml:space="preserve">  pourOver</w:t>
-            </w:r>
+              <w:t xml:space="preserve">  </w:t>
+            </w:r>
+            <w:proofErr w:type="spellStart"/>
+            <w:r>
+              <w:rPr>
+                <w:rFonts w:ascii="Consolas" w:hAnsi="Consolas" w:cs="Consolas"/>
+                <w:color w:val="FFFFFF"/>
+                <w:sz w:val="21"/>
+                <w:szCs w:val="21"/>
+              </w:rPr>
+              <w:t>pourOver</w:t>
+            </w:r>
+            <w:proofErr w:type="spellEnd"/>
             <w:r>
               <w:rPr>
                 <w:rFonts w:ascii="Consolas" w:hAnsi="Consolas" w:cs="Consolas"/>
@@ -7761,7 +8088,17 @@
                 <w:sz w:val="21"/>
                 <w:szCs w:val="21"/>
               </w:rPr>
-              <w:t xml:space="preserve"> beverage</w:t>
+              <w:t xml:space="preserve"> </w:t>
+            </w:r>
+            <w:proofErr w:type="spellStart"/>
+            <w:r>
+              <w:rPr>
+                <w:rFonts w:ascii="Consolas" w:hAnsi="Consolas" w:cs="Consolas"/>
+                <w:color w:val="FFFFFF"/>
+                <w:sz w:val="21"/>
+                <w:szCs w:val="21"/>
+              </w:rPr>
+              <w:t>beverage</w:t>
             </w:r>
             <w:r>
               <w:rPr>
@@ -7781,6 +8118,7 @@
               </w:rPr>
               <w:t>steep</w:t>
             </w:r>
+            <w:proofErr w:type="spellEnd"/>
             <w:r>
               <w:rPr>
                 <w:rFonts w:ascii="Consolas" w:hAnsi="Consolas" w:cs="Consolas"/>
@@ -7860,7 +8198,17 @@
                 <w:sz w:val="21"/>
                 <w:szCs w:val="21"/>
               </w:rPr>
-              <w:t xml:space="preserve">  beverage</w:t>
+              <w:t xml:space="preserve">  </w:t>
+            </w:r>
+            <w:proofErr w:type="spellStart"/>
+            <w:r>
+              <w:rPr>
+                <w:rFonts w:ascii="Consolas" w:hAnsi="Consolas" w:cs="Consolas"/>
+                <w:color w:val="FFFFFF"/>
+                <w:sz w:val="21"/>
+                <w:szCs w:val="21"/>
+              </w:rPr>
+              <w:t>beverage</w:t>
             </w:r>
             <w:r>
               <w:rPr>
@@ -7880,6 +8228,7 @@
               </w:rPr>
               <w:t>pourOver</w:t>
             </w:r>
+            <w:proofErr w:type="spellEnd"/>
             <w:r>
               <w:rPr>
                 <w:rFonts w:ascii="Consolas" w:hAnsi="Consolas" w:cs="Consolas"/>
@@ -9019,7 +9368,17 @@
                 <w:sz w:val="21"/>
                 <w:szCs w:val="21"/>
               </w:rPr>
-              <w:t xml:space="preserve"> trash</w:t>
+              <w:t xml:space="preserve"> </w:t>
+            </w:r>
+            <w:proofErr w:type="spellStart"/>
+            <w:r>
+              <w:rPr>
+                <w:rFonts w:ascii="Consolas" w:hAnsi="Consolas" w:cs="Consolas"/>
+                <w:color w:val="FFFFFF"/>
+                <w:sz w:val="21"/>
+                <w:szCs w:val="21"/>
+              </w:rPr>
+              <w:t>trash</w:t>
             </w:r>
             <w:r>
               <w:rPr>
@@ -9039,6 +9398,7 @@
               </w:rPr>
               <w:t>magnetize</w:t>
             </w:r>
+            <w:proofErr w:type="spellEnd"/>
             <w:r>
               <w:rPr>
                 <w:rFonts w:ascii="Consolas" w:hAnsi="Consolas" w:cs="Consolas"/>
@@ -9136,7 +9496,17 @@
                 <w:sz w:val="21"/>
                 <w:szCs w:val="21"/>
               </w:rPr>
-              <w:t xml:space="preserve"> trash</w:t>
+              <w:t xml:space="preserve"> </w:t>
+            </w:r>
+            <w:proofErr w:type="spellStart"/>
+            <w:r>
+              <w:rPr>
+                <w:rFonts w:ascii="Consolas" w:hAnsi="Consolas" w:cs="Consolas"/>
+                <w:color w:val="FFFFFF"/>
+                <w:sz w:val="21"/>
+                <w:szCs w:val="21"/>
+              </w:rPr>
+              <w:t>trash</w:t>
             </w:r>
             <w:r>
               <w:rPr>
@@ -9156,6 +9526,7 @@
               </w:rPr>
               <w:t>melt</w:t>
             </w:r>
+            <w:proofErr w:type="spellEnd"/>
             <w:r>
               <w:rPr>
                 <w:rFonts w:ascii="Consolas" w:hAnsi="Consolas" w:cs="Consolas"/>
@@ -9462,6 +9833,931 @@
         <w:tab/>
       </w:r>
     </w:p>
+    <w:p>
+      <w:pPr>
+        <w:rPr>
+          <w:rFonts w:asciiTheme="minorHAnsi" w:hAnsiTheme="minorHAnsi" w:cstheme="minorHAnsi"/>
+          <w:sz w:val="28"/>
+          <w:szCs w:val="28"/>
+        </w:rPr>
+      </w:pPr>
+    </w:p>
+    <w:p>
+      <w:pPr>
+        <w:rPr>
+          <w:rFonts w:asciiTheme="minorHAnsi" w:hAnsiTheme="minorHAnsi" w:cstheme="minorHAnsi"/>
+          <w:sz w:val="28"/>
+          <w:szCs w:val="28"/>
+        </w:rPr>
+      </w:pPr>
+    </w:p>
+    <w:p>
+      <w:pPr>
+        <w:pStyle w:val="ListParagraph"/>
+        <w:numPr>
+          <w:ilvl w:val="0"/>
+          <w:numId w:val="25"/>
+        </w:numPr>
+        <w:rPr>
+          <w:rFonts w:asciiTheme="minorHAnsi" w:hAnsiTheme="minorHAnsi" w:cstheme="minorHAnsi"/>
+          <w:sz w:val="28"/>
+          <w:szCs w:val="28"/>
+        </w:rPr>
+      </w:pPr>
+      <w:r>
+        <w:rPr>
+          <w:rFonts w:ascii="AppleSystemUIFont" w:eastAsiaTheme="minorEastAsia" w:hAnsi="AppleSystemUIFont" w:cs="AppleSystemUIFont"/>
+          <w:lang w:val="en-US"/>
+        </w:rPr>
+        <w:t>Complete the type guards below.</w:t>
+      </w:r>
+    </w:p>
+    <w:p>
+      <w:pPr>
+        <w:jc w:val="center"/>
+        <w:rPr>
+          <w:rFonts w:asciiTheme="minorHAnsi" w:hAnsiTheme="minorHAnsi" w:cstheme="minorHAnsi"/>
+          <w:sz w:val="28"/>
+          <w:szCs w:val="28"/>
+        </w:rPr>
+      </w:pPr>
+      <w:r>
+        <w:rPr>
+          <w:rFonts w:asciiTheme="minorHAnsi" w:hAnsiTheme="minorHAnsi" w:cstheme="minorHAnsi"/>
+          <w:sz w:val="28"/>
+          <w:szCs w:val="28"/>
+        </w:rPr>
+        <w:lastRenderedPageBreak/>
+        <w:drawing>
+          <wp:inline distT="0" distB="0" distL="0" distR="0" wp14:anchorId="7ED07183" wp14:editId="1D9FABCC">
+            <wp:extent cx="3835400" cy="4495800"/>
+            <wp:effectExtent l="0" t="0" r="0" b="0"/>
+            <wp:docPr id="11" name="Picture 11" descr="Graphical user interface, application&#10;&#10;Description automatically generated"/>
+            <wp:cNvGraphicFramePr>
+              <a:graphicFrameLocks xmlns:a="http://schemas.openxmlformats.org/drawingml/2006/main" noChangeAspect="1"/>
+            </wp:cNvGraphicFramePr>
+            <a:graphic xmlns:a="http://schemas.openxmlformats.org/drawingml/2006/main">
+              <a:graphicData uri="http://schemas.openxmlformats.org/drawingml/2006/picture">
+                <pic:pic xmlns:pic="http://schemas.openxmlformats.org/drawingml/2006/picture">
+                  <pic:nvPicPr>
+                    <pic:cNvPr id="11" name="Picture 11" descr="Graphical user interface, application&#10;&#10;Description automatically generated"/>
+                    <pic:cNvPicPr/>
+                  </pic:nvPicPr>
+                  <pic:blipFill>
+                    <a:blip r:embed="rId7"/>
+                    <a:stretch>
+                      <a:fillRect/>
+                    </a:stretch>
+                  </pic:blipFill>
+                  <pic:spPr>
+                    <a:xfrm>
+                      <a:off x="0" y="0"/>
+                      <a:ext cx="3835400" cy="4495800"/>
+                    </a:xfrm>
+                    <a:prstGeom prst="rect">
+                      <a:avLst/>
+                    </a:prstGeom>
+                  </pic:spPr>
+                </pic:pic>
+              </a:graphicData>
+            </a:graphic>
+          </wp:inline>
+        </w:drawing>
+      </w:r>
+    </w:p>
+    <w:p>
+      <w:pPr>
+        <w:rPr>
+          <w:rFonts w:asciiTheme="minorHAnsi" w:hAnsiTheme="minorHAnsi" w:cstheme="minorHAnsi"/>
+          <w:sz w:val="28"/>
+          <w:szCs w:val="28"/>
+        </w:rPr>
+      </w:pPr>
+    </w:p>
+    <w:p>
+      <w:pPr>
+        <w:pStyle w:val="ListParagraph"/>
+        <w:numPr>
+          <w:ilvl w:val="0"/>
+          <w:numId w:val="27"/>
+        </w:numPr>
+        <w:rPr>
+          <w:rFonts w:asciiTheme="minorHAnsi" w:hAnsiTheme="minorHAnsi" w:cstheme="minorHAnsi"/>
+          <w:sz w:val="28"/>
+          <w:szCs w:val="28"/>
+        </w:rPr>
+      </w:pPr>
+      <w:r>
+        <w:rPr>
+          <w:rFonts w:asciiTheme="minorHAnsi" w:hAnsiTheme="minorHAnsi" w:cstheme="minorHAnsi"/>
+          <w:sz w:val="28"/>
+          <w:szCs w:val="28"/>
+        </w:rPr>
+        <w:t>‘Serve’</w:t>
+      </w:r>
+    </w:p>
+    <w:p>
+      <w:pPr>
+        <w:pStyle w:val="ListParagraph"/>
+        <w:numPr>
+          <w:ilvl w:val="0"/>
+          <w:numId w:val="27"/>
+        </w:numPr>
+        <w:rPr>
+          <w:rFonts w:asciiTheme="minorHAnsi" w:hAnsiTheme="minorHAnsi" w:cstheme="minorHAnsi"/>
+          <w:sz w:val="28"/>
+          <w:szCs w:val="28"/>
+        </w:rPr>
+      </w:pPr>
+      <w:r>
+        <w:rPr>
+          <w:rFonts w:asciiTheme="minorHAnsi" w:hAnsiTheme="minorHAnsi" w:cstheme="minorHAnsi"/>
+          <w:sz w:val="28"/>
+          <w:szCs w:val="28"/>
+        </w:rPr>
+        <w:t>‘Throw’</w:t>
+      </w:r>
+    </w:p>
+    <w:p>
+      <w:pPr>
+        <w:rPr>
+          <w:rFonts w:asciiTheme="minorHAnsi" w:hAnsiTheme="minorHAnsi" w:cstheme="minorHAnsi"/>
+          <w:sz w:val="28"/>
+          <w:szCs w:val="28"/>
+        </w:rPr>
+      </w:pPr>
+    </w:p>
+    <w:p>
+      <w:pPr>
+        <w:rPr>
+          <w:rFonts w:asciiTheme="minorHAnsi" w:hAnsiTheme="minorHAnsi" w:cstheme="minorHAnsi"/>
+          <w:sz w:val="28"/>
+          <w:szCs w:val="28"/>
+        </w:rPr>
+      </w:pPr>
+    </w:p>
+    <w:p>
+      <w:pPr>
+        <w:pStyle w:val="ListParagraph"/>
+        <w:numPr>
+          <w:ilvl w:val="0"/>
+          <w:numId w:val="25"/>
+        </w:numPr>
+        <w:rPr>
+          <w:rFonts w:asciiTheme="minorHAnsi" w:hAnsiTheme="minorHAnsi" w:cstheme="minorHAnsi"/>
+          <w:sz w:val="28"/>
+          <w:szCs w:val="28"/>
+        </w:rPr>
+      </w:pPr>
+      <w:r>
+        <w:rPr>
+          <w:rFonts w:ascii="AppleSystemUIFont" w:eastAsiaTheme="minorEastAsia" w:hAnsi="AppleSystemUIFont" w:cs="AppleSystemUIFont"/>
+          <w:lang w:val="en-US"/>
+        </w:rPr>
+        <w:t>Given the following code, why are we able to call .mix() on beverage below without TypeScript displaying an error?</w:t>
+      </w:r>
+    </w:p>
+    <w:p>
+      <w:pPr>
+        <w:rPr>
+          <w:rFonts w:asciiTheme="minorHAnsi" w:hAnsiTheme="minorHAnsi" w:cstheme="minorHAnsi"/>
+          <w:sz w:val="28"/>
+          <w:szCs w:val="28"/>
+        </w:rPr>
+      </w:pPr>
+    </w:p>
+    <w:p>
+      <w:pPr>
+        <w:rPr>
+          <w:rFonts w:asciiTheme="minorHAnsi" w:hAnsiTheme="minorHAnsi" w:cstheme="minorHAnsi"/>
+          <w:sz w:val="28"/>
+          <w:szCs w:val="28"/>
+        </w:rPr>
+      </w:pPr>
+      <w:r>
+        <w:rPr>
+          <w:rFonts w:asciiTheme="minorHAnsi" w:hAnsiTheme="minorHAnsi" w:cstheme="minorHAnsi"/>
+          <w:sz w:val="28"/>
+          <w:szCs w:val="28"/>
+        </w:rPr>
+        <w:lastRenderedPageBreak/>
+        <w:drawing>
+          <wp:inline distT="0" distB="0" distL="0" distR="0" wp14:anchorId="11FC3727" wp14:editId="69843FF4">
+            <wp:extent cx="5943600" cy="5094605"/>
+            <wp:effectExtent l="0" t="0" r="0" b="0"/>
+            <wp:docPr id="12" name="Picture 12" descr="Text&#10;&#10;Description automatically generated"/>
+            <wp:cNvGraphicFramePr>
+              <a:graphicFrameLocks xmlns:a="http://schemas.openxmlformats.org/drawingml/2006/main" noChangeAspect="1"/>
+            </wp:cNvGraphicFramePr>
+            <a:graphic xmlns:a="http://schemas.openxmlformats.org/drawingml/2006/main">
+              <a:graphicData uri="http://schemas.openxmlformats.org/drawingml/2006/picture">
+                <pic:pic xmlns:pic="http://schemas.openxmlformats.org/drawingml/2006/picture">
+                  <pic:nvPicPr>
+                    <pic:cNvPr id="12" name="Picture 12" descr="Text&#10;&#10;Description automatically generated"/>
+                    <pic:cNvPicPr/>
+                  </pic:nvPicPr>
+                  <pic:blipFill>
+                    <a:blip r:embed="rId8"/>
+                    <a:stretch>
+                      <a:fillRect/>
+                    </a:stretch>
+                  </pic:blipFill>
+                  <pic:spPr>
+                    <a:xfrm>
+                      <a:off x="0" y="0"/>
+                      <a:ext cx="5943600" cy="5094605"/>
+                    </a:xfrm>
+                    <a:prstGeom prst="rect">
+                      <a:avLst/>
+                    </a:prstGeom>
+                  </pic:spPr>
+                </pic:pic>
+              </a:graphicData>
+            </a:graphic>
+          </wp:inline>
+        </w:drawing>
+      </w:r>
+    </w:p>
+    <w:p>
+      <w:pPr>
+        <w:rPr>
+          <w:rFonts w:asciiTheme="minorHAnsi" w:hAnsiTheme="minorHAnsi" w:cstheme="minorHAnsi"/>
+          <w:sz w:val="28"/>
+          <w:szCs w:val="28"/>
+        </w:rPr>
+      </w:pPr>
+    </w:p>
+    <w:p>
+      <w:pPr>
+        <w:rPr>
+          <w:rFonts w:asciiTheme="minorHAnsi" w:hAnsiTheme="minorHAnsi" w:cstheme="minorHAnsi"/>
+          <w:sz w:val="28"/>
+          <w:szCs w:val="28"/>
+        </w:rPr>
+      </w:pPr>
+    </w:p>
+    <w:p>
+      <w:pPr>
+        <w:pStyle w:val="ListParagraph"/>
+        <w:numPr>
+          <w:ilvl w:val="0"/>
+          <w:numId w:val="28"/>
+        </w:numPr>
+        <w:rPr>
+          <w:rFonts w:asciiTheme="minorHAnsi" w:hAnsiTheme="minorHAnsi" w:cstheme="minorHAnsi"/>
+          <w:sz w:val="28"/>
+          <w:szCs w:val="28"/>
+        </w:rPr>
+      </w:pPr>
+      <w:r>
+        <w:rPr>
+          <w:rFonts w:asciiTheme="minorHAnsi" w:hAnsiTheme="minorHAnsi" w:cstheme="minorHAnsi"/>
+          <w:sz w:val="28"/>
+          <w:szCs w:val="28"/>
+        </w:rPr>
+        <w:t>C</w:t>
+      </w:r>
+    </w:p>
+    <w:p>
+      <w:pPr>
+        <w:rPr>
+          <w:rFonts w:asciiTheme="minorHAnsi" w:hAnsiTheme="minorHAnsi" w:cstheme="minorHAnsi"/>
+          <w:sz w:val="28"/>
+          <w:szCs w:val="28"/>
+        </w:rPr>
+      </w:pPr>
+    </w:p>
+    <w:p>
+      <w:pPr>
+        <w:rPr>
+          <w:rFonts w:asciiTheme="minorHAnsi" w:hAnsiTheme="minorHAnsi" w:cstheme="minorHAnsi"/>
+          <w:sz w:val="28"/>
+          <w:szCs w:val="28"/>
+        </w:rPr>
+      </w:pPr>
+    </w:p>
+    <w:p>
+      <w:pPr>
+        <w:pStyle w:val="ListParagraph"/>
+        <w:numPr>
+          <w:ilvl w:val="0"/>
+          <w:numId w:val="25"/>
+        </w:numPr>
+        <w:rPr>
+          <w:rFonts w:asciiTheme="minorHAnsi" w:hAnsiTheme="minorHAnsi" w:cstheme="minorHAnsi"/>
+          <w:sz w:val="28"/>
+          <w:szCs w:val="28"/>
+        </w:rPr>
+      </w:pPr>
+      <w:r>
+        <w:rPr>
+          <w:rFonts w:ascii="AppleSystemUIFont" w:eastAsiaTheme="minorEastAsia" w:hAnsi="AppleSystemUIFont" w:cs="AppleSystemUIFont"/>
+          <w:lang w:val="en-US"/>
+        </w:rPr>
+        <w:t>Which expression below will TypeScript recognize as a type guard?</w:t>
+      </w:r>
+    </w:p>
+    <w:p>
+      <w:pPr>
+        <w:rPr>
+          <w:rFonts w:asciiTheme="minorHAnsi" w:hAnsiTheme="minorHAnsi" w:cstheme="minorHAnsi"/>
+          <w:sz w:val="28"/>
+          <w:szCs w:val="28"/>
+        </w:rPr>
+      </w:pPr>
+    </w:p>
+    <w:p>
+      <w:pPr>
+        <w:rPr>
+          <w:rFonts w:asciiTheme="minorHAnsi" w:hAnsiTheme="minorHAnsi" w:cstheme="minorHAnsi"/>
+          <w:sz w:val="28"/>
+          <w:szCs w:val="28"/>
+        </w:rPr>
+      </w:pPr>
+      <w:r>
+        <w:rPr>
+          <w:rFonts w:asciiTheme="minorHAnsi" w:hAnsiTheme="minorHAnsi" w:cstheme="minorHAnsi"/>
+          <w:sz w:val="28"/>
+          <w:szCs w:val="28"/>
+        </w:rPr>
+        <w:lastRenderedPageBreak/>
+        <w:drawing>
+          <wp:inline distT="0" distB="0" distL="0" distR="0" wp14:anchorId="3FAF59CD" wp14:editId="2BF21467">
+            <wp:extent cx="5943600" cy="3728085"/>
+            <wp:effectExtent l="0" t="0" r="0" b="5715"/>
+            <wp:docPr id="13" name="Picture 13" descr="Graphical user interface, text, application&#10;&#10;Description automatically generated"/>
+            <wp:cNvGraphicFramePr>
+              <a:graphicFrameLocks xmlns:a="http://schemas.openxmlformats.org/drawingml/2006/main" noChangeAspect="1"/>
+            </wp:cNvGraphicFramePr>
+            <a:graphic xmlns:a="http://schemas.openxmlformats.org/drawingml/2006/main">
+              <a:graphicData uri="http://schemas.openxmlformats.org/drawingml/2006/picture">
+                <pic:pic xmlns:pic="http://schemas.openxmlformats.org/drawingml/2006/picture">
+                  <pic:nvPicPr>
+                    <pic:cNvPr id="13" name="Picture 13" descr="Graphical user interface, text, application&#10;&#10;Description automatically generated"/>
+                    <pic:cNvPicPr/>
+                  </pic:nvPicPr>
+                  <pic:blipFill>
+                    <a:blip r:embed="rId9"/>
+                    <a:stretch>
+                      <a:fillRect/>
+                    </a:stretch>
+                  </pic:blipFill>
+                  <pic:spPr>
+                    <a:xfrm>
+                      <a:off x="0" y="0"/>
+                      <a:ext cx="5943600" cy="3728085"/>
+                    </a:xfrm>
+                    <a:prstGeom prst="rect">
+                      <a:avLst/>
+                    </a:prstGeom>
+                  </pic:spPr>
+                </pic:pic>
+              </a:graphicData>
+            </a:graphic>
+          </wp:inline>
+        </w:drawing>
+      </w:r>
+    </w:p>
+    <w:p>
+      <w:pPr>
+        <w:rPr>
+          <w:rFonts w:asciiTheme="minorHAnsi" w:hAnsiTheme="minorHAnsi" w:cstheme="minorHAnsi"/>
+          <w:sz w:val="28"/>
+          <w:szCs w:val="28"/>
+        </w:rPr>
+      </w:pPr>
+    </w:p>
+    <w:p>
+      <w:pPr>
+        <w:pStyle w:val="ListParagraph"/>
+        <w:numPr>
+          <w:ilvl w:val="0"/>
+          <w:numId w:val="29"/>
+        </w:numPr>
+        <w:rPr>
+          <w:rFonts w:asciiTheme="minorHAnsi" w:hAnsiTheme="minorHAnsi" w:cstheme="minorHAnsi"/>
+          <w:sz w:val="28"/>
+          <w:szCs w:val="28"/>
+        </w:rPr>
+      </w:pPr>
+      <w:r>
+        <w:rPr>
+          <w:rFonts w:asciiTheme="minorHAnsi" w:hAnsiTheme="minorHAnsi" w:cstheme="minorHAnsi"/>
+          <w:sz w:val="28"/>
+          <w:szCs w:val="28"/>
+        </w:rPr>
+        <w:t>D</w:t>
+      </w:r>
+    </w:p>
+    <w:p>
+      <w:pPr>
+        <w:rPr>
+          <w:rFonts w:asciiTheme="minorHAnsi" w:hAnsiTheme="minorHAnsi" w:cstheme="minorHAnsi"/>
+          <w:sz w:val="28"/>
+          <w:szCs w:val="28"/>
+        </w:rPr>
+      </w:pPr>
+    </w:p>
+    <w:p>
+      <w:pPr>
+        <w:rPr>
+          <w:rFonts w:asciiTheme="minorHAnsi" w:hAnsiTheme="minorHAnsi" w:cstheme="minorHAnsi"/>
+          <w:sz w:val="28"/>
+          <w:szCs w:val="28"/>
+        </w:rPr>
+      </w:pPr>
+    </w:p>
+    <w:p>
+      <w:pPr>
+        <w:pStyle w:val="ListParagraph"/>
+        <w:numPr>
+          <w:ilvl w:val="0"/>
+          <w:numId w:val="25"/>
+        </w:numPr>
+        <w:rPr>
+          <w:rFonts w:asciiTheme="minorHAnsi" w:hAnsiTheme="minorHAnsi" w:cstheme="minorHAnsi"/>
+          <w:sz w:val="28"/>
+          <w:szCs w:val="28"/>
+        </w:rPr>
+      </w:pPr>
+      <w:r>
+        <w:rPr>
+          <w:rFonts w:ascii="AppleSystemUIFont" w:eastAsiaTheme="minorEastAsia" w:hAnsi="AppleSystemUIFont" w:cs="AppleSystemUIFont"/>
+          <w:lang w:val="en-US"/>
+        </w:rPr>
+        <w:t>What type will TypeScript infer for margin in the else block below?</w:t>
+      </w:r>
+    </w:p>
+    <w:p>
+      <w:pPr>
+        <w:rPr>
+          <w:rFonts w:asciiTheme="minorHAnsi" w:hAnsiTheme="minorHAnsi" w:cstheme="minorHAnsi"/>
+          <w:sz w:val="28"/>
+          <w:szCs w:val="28"/>
+        </w:rPr>
+      </w:pPr>
+    </w:p>
+    <w:p>
+      <w:pPr>
+        <w:rPr>
+          <w:rFonts w:asciiTheme="minorHAnsi" w:hAnsiTheme="minorHAnsi" w:cstheme="minorHAnsi"/>
+          <w:sz w:val="28"/>
+          <w:szCs w:val="28"/>
+        </w:rPr>
+      </w:pPr>
+    </w:p>
+    <w:p>
+      <w:pPr>
+        <w:rPr>
+          <w:rFonts w:asciiTheme="minorHAnsi" w:hAnsiTheme="minorHAnsi" w:cstheme="minorHAnsi"/>
+          <w:sz w:val="28"/>
+          <w:szCs w:val="28"/>
+        </w:rPr>
+      </w:pPr>
+      <w:r>
+        <w:rPr>
+          <w:rFonts w:asciiTheme="minorHAnsi" w:hAnsiTheme="minorHAnsi" w:cstheme="minorHAnsi"/>
+          <w:sz w:val="28"/>
+          <w:szCs w:val="28"/>
+        </w:rPr>
+        <w:lastRenderedPageBreak/>
+        <w:drawing>
+          <wp:inline distT="0" distB="0" distL="0" distR="0" wp14:anchorId="4C1AA56E" wp14:editId="39BE8F5B">
+            <wp:extent cx="5943600" cy="3689985"/>
+            <wp:effectExtent l="0" t="0" r="0" b="5715"/>
+            <wp:docPr id="14" name="Picture 14" descr="Graphical user interface, application&#10;&#10;Description automatically generated with medium confidence"/>
+            <wp:cNvGraphicFramePr>
+              <a:graphicFrameLocks xmlns:a="http://schemas.openxmlformats.org/drawingml/2006/main" noChangeAspect="1"/>
+            </wp:cNvGraphicFramePr>
+            <a:graphic xmlns:a="http://schemas.openxmlformats.org/drawingml/2006/main">
+              <a:graphicData uri="http://schemas.openxmlformats.org/drawingml/2006/picture">
+                <pic:pic xmlns:pic="http://schemas.openxmlformats.org/drawingml/2006/picture">
+                  <pic:nvPicPr>
+                    <pic:cNvPr id="14" name="Picture 14" descr="Graphical user interface, application&#10;&#10;Description automatically generated with medium confidence"/>
+                    <pic:cNvPicPr/>
+                  </pic:nvPicPr>
+                  <pic:blipFill>
+                    <a:blip r:embed="rId10"/>
+                    <a:stretch>
+                      <a:fillRect/>
+                    </a:stretch>
+                  </pic:blipFill>
+                  <pic:spPr>
+                    <a:xfrm>
+                      <a:off x="0" y="0"/>
+                      <a:ext cx="5943600" cy="3689985"/>
+                    </a:xfrm>
+                    <a:prstGeom prst="rect">
+                      <a:avLst/>
+                    </a:prstGeom>
+                  </pic:spPr>
+                </pic:pic>
+              </a:graphicData>
+            </a:graphic>
+          </wp:inline>
+        </w:drawing>
+      </w:r>
+    </w:p>
+    <w:p>
+      <w:pPr>
+        <w:rPr>
+          <w:rFonts w:asciiTheme="minorHAnsi" w:hAnsiTheme="minorHAnsi" w:cstheme="minorHAnsi"/>
+          <w:sz w:val="28"/>
+          <w:szCs w:val="28"/>
+        </w:rPr>
+      </w:pPr>
+    </w:p>
+    <w:p>
+      <w:pPr>
+        <w:pStyle w:val="ListParagraph"/>
+        <w:numPr>
+          <w:ilvl w:val="0"/>
+          <w:numId w:val="30"/>
+        </w:numPr>
+        <w:rPr>
+          <w:rFonts w:asciiTheme="minorHAnsi" w:hAnsiTheme="minorHAnsi" w:cstheme="minorHAnsi"/>
+          <w:sz w:val="28"/>
+          <w:szCs w:val="28"/>
+        </w:rPr>
+      </w:pPr>
+      <w:r>
+        <w:rPr>
+          <w:rFonts w:asciiTheme="minorHAnsi" w:hAnsiTheme="minorHAnsi" w:cstheme="minorHAnsi"/>
+          <w:sz w:val="28"/>
+          <w:szCs w:val="28"/>
+        </w:rPr>
+        <w:t>B</w:t>
+      </w:r>
+    </w:p>
+    <w:p>
+      <w:pPr>
+        <w:rPr>
+          <w:rFonts w:asciiTheme="minorHAnsi" w:hAnsiTheme="minorHAnsi" w:cstheme="minorHAnsi"/>
+          <w:sz w:val="28"/>
+          <w:szCs w:val="28"/>
+        </w:rPr>
+      </w:pPr>
+    </w:p>
+    <w:p>
+      <w:pPr>
+        <w:rPr>
+          <w:rFonts w:asciiTheme="minorHAnsi" w:hAnsiTheme="minorHAnsi" w:cstheme="minorHAnsi"/>
+          <w:sz w:val="28"/>
+          <w:szCs w:val="28"/>
+        </w:rPr>
+      </w:pPr>
+    </w:p>
+    <w:p>
+      <w:pPr>
+        <w:pStyle w:val="ListParagraph"/>
+        <w:numPr>
+          <w:ilvl w:val="0"/>
+          <w:numId w:val="25"/>
+        </w:numPr>
+        <w:rPr>
+          <w:rFonts w:asciiTheme="minorHAnsi" w:hAnsiTheme="minorHAnsi" w:cstheme="minorHAnsi"/>
+          <w:sz w:val="28"/>
+          <w:szCs w:val="28"/>
+        </w:rPr>
+      </w:pPr>
+      <w:r>
+        <w:rPr>
+          <w:rFonts w:ascii="AppleSystemUIFont" w:eastAsiaTheme="minorEastAsia" w:hAnsi="AppleSystemUIFont" w:cs="AppleSystemUIFont"/>
+          <w:lang w:val="en-US"/>
+        </w:rPr>
+        <w:t>What is type narrowing?</w:t>
+      </w:r>
+    </w:p>
+    <w:p>
+      <w:pPr>
+        <w:rPr>
+          <w:rFonts w:asciiTheme="minorHAnsi" w:hAnsiTheme="minorHAnsi" w:cstheme="minorHAnsi"/>
+          <w:sz w:val="28"/>
+          <w:szCs w:val="28"/>
+        </w:rPr>
+      </w:pPr>
+    </w:p>
+    <w:p>
+      <w:pPr>
+        <w:rPr>
+          <w:rFonts w:asciiTheme="minorHAnsi" w:hAnsiTheme="minorHAnsi" w:cstheme="minorHAnsi"/>
+          <w:sz w:val="28"/>
+          <w:szCs w:val="28"/>
+        </w:rPr>
+      </w:pPr>
+      <w:r>
+        <w:rPr>
+          <w:rFonts w:asciiTheme="minorHAnsi" w:hAnsiTheme="minorHAnsi" w:cstheme="minorHAnsi"/>
+          <w:sz w:val="28"/>
+          <w:szCs w:val="28"/>
+        </w:rPr>
+        <w:drawing>
+          <wp:inline distT="0" distB="0" distL="0" distR="0" wp14:anchorId="4A63815F" wp14:editId="3B719626">
+            <wp:extent cx="5943600" cy="1948180"/>
+            <wp:effectExtent l="0" t="0" r="0" b="0"/>
+            <wp:docPr id="15" name="Picture 15" descr="Graphical user interface, application&#10;&#10;Description automatically generated"/>
+            <wp:cNvGraphicFramePr>
+              <a:graphicFrameLocks xmlns:a="http://schemas.openxmlformats.org/drawingml/2006/main" noChangeAspect="1"/>
+            </wp:cNvGraphicFramePr>
+            <a:graphic xmlns:a="http://schemas.openxmlformats.org/drawingml/2006/main">
+              <a:graphicData uri="http://schemas.openxmlformats.org/drawingml/2006/picture">
+                <pic:pic xmlns:pic="http://schemas.openxmlformats.org/drawingml/2006/picture">
+                  <pic:nvPicPr>
+                    <pic:cNvPr id="15" name="Picture 15" descr="Graphical user interface, application&#10;&#10;Description automatically generated"/>
+                    <pic:cNvPicPr/>
+                  </pic:nvPicPr>
+                  <pic:blipFill>
+                    <a:blip r:embed="rId11"/>
+                    <a:stretch>
+                      <a:fillRect/>
+                    </a:stretch>
+                  </pic:blipFill>
+                  <pic:spPr>
+                    <a:xfrm>
+                      <a:off x="0" y="0"/>
+                      <a:ext cx="5943600" cy="1948180"/>
+                    </a:xfrm>
+                    <a:prstGeom prst="rect">
+                      <a:avLst/>
+                    </a:prstGeom>
+                  </pic:spPr>
+                </pic:pic>
+              </a:graphicData>
+            </a:graphic>
+          </wp:inline>
+        </w:drawing>
+      </w:r>
+    </w:p>
+    <w:p>
+      <w:pPr>
+        <w:rPr>
+          <w:rFonts w:asciiTheme="minorHAnsi" w:hAnsiTheme="minorHAnsi" w:cstheme="minorHAnsi"/>
+          <w:sz w:val="28"/>
+          <w:szCs w:val="28"/>
+        </w:rPr>
+      </w:pPr>
+    </w:p>
+    <w:p>
+      <w:pPr>
+        <w:pStyle w:val="ListParagraph"/>
+        <w:numPr>
+          <w:ilvl w:val="0"/>
+          <w:numId w:val="31"/>
+        </w:numPr>
+        <w:rPr>
+          <w:rFonts w:asciiTheme="minorHAnsi" w:hAnsiTheme="minorHAnsi" w:cstheme="minorHAnsi"/>
+          <w:sz w:val="28"/>
+          <w:szCs w:val="28"/>
+        </w:rPr>
+      </w:pPr>
+      <w:r>
+        <w:rPr>
+          <w:rFonts w:asciiTheme="minorHAnsi" w:hAnsiTheme="minorHAnsi" w:cstheme="minorHAnsi"/>
+          <w:sz w:val="28"/>
+          <w:szCs w:val="28"/>
+        </w:rPr>
+        <w:t>B</w:t>
+      </w:r>
+    </w:p>
+    <w:p>
+      <w:pPr>
+        <w:rPr>
+          <w:rFonts w:asciiTheme="minorHAnsi" w:hAnsiTheme="minorHAnsi" w:cstheme="minorHAnsi"/>
+          <w:sz w:val="28"/>
+          <w:szCs w:val="28"/>
+        </w:rPr>
+      </w:pPr>
+    </w:p>
+    <w:p>
+      <w:pPr>
+        <w:rPr>
+          <w:rFonts w:asciiTheme="minorHAnsi" w:hAnsiTheme="minorHAnsi" w:cstheme="minorHAnsi"/>
+          <w:sz w:val="28"/>
+          <w:szCs w:val="28"/>
+        </w:rPr>
+      </w:pPr>
+    </w:p>
+    <w:p>
+      <w:pPr>
+        <w:rPr>
+          <w:rFonts w:asciiTheme="minorHAnsi" w:hAnsiTheme="minorHAnsi" w:cstheme="minorHAnsi"/>
+          <w:sz w:val="28"/>
+          <w:szCs w:val="28"/>
+        </w:rPr>
+      </w:pPr>
+    </w:p>
+    <w:p>
+      <w:pPr>
+        <w:rPr>
+          <w:rFonts w:asciiTheme="minorHAnsi" w:hAnsiTheme="minorHAnsi" w:cstheme="minorHAnsi"/>
+          <w:sz w:val="28"/>
+          <w:szCs w:val="28"/>
+        </w:rPr>
+      </w:pPr>
+    </w:p>
+    <w:p>
+      <w:pPr>
+        <w:pStyle w:val="ListParagraph"/>
+        <w:numPr>
+          <w:ilvl w:val="0"/>
+          <w:numId w:val="25"/>
+        </w:numPr>
+        <w:rPr>
+          <w:rFonts w:asciiTheme="minorHAnsi" w:hAnsiTheme="minorHAnsi" w:cstheme="minorHAnsi"/>
+          <w:sz w:val="28"/>
+          <w:szCs w:val="28"/>
+        </w:rPr>
+      </w:pPr>
+      <w:r>
+        <w:rPr>
+          <w:rFonts w:ascii="AppleSystemUIFont" w:eastAsiaTheme="minorEastAsia" w:hAnsi="AppleSystemUIFont" w:cs="AppleSystemUIFont"/>
+          <w:lang w:val="en-US"/>
+        </w:rPr>
+        <w:lastRenderedPageBreak/>
+        <w:t>Complete the code so that it will not produce any TypeScript errors.</w:t>
+      </w:r>
+    </w:p>
+    <w:p>
+      <w:pPr>
+        <w:rPr>
+          <w:rFonts w:asciiTheme="minorHAnsi" w:hAnsiTheme="minorHAnsi" w:cstheme="minorHAnsi"/>
+          <w:sz w:val="28"/>
+          <w:szCs w:val="28"/>
+        </w:rPr>
+      </w:pPr>
+    </w:p>
+    <w:p>
+      <w:pPr>
+        <w:rPr>
+          <w:rFonts w:asciiTheme="minorHAnsi" w:hAnsiTheme="minorHAnsi" w:cstheme="minorHAnsi"/>
+          <w:sz w:val="28"/>
+          <w:szCs w:val="28"/>
+        </w:rPr>
+      </w:pPr>
+      <w:r>
+        <w:rPr>
+          <w:rFonts w:asciiTheme="minorHAnsi" w:hAnsiTheme="minorHAnsi" w:cstheme="minorHAnsi"/>
+          <w:sz w:val="28"/>
+          <w:szCs w:val="28"/>
+        </w:rPr>
+        <w:drawing>
+          <wp:inline distT="0" distB="0" distL="0" distR="0" wp14:anchorId="3E26B4EB" wp14:editId="6DF77D73">
+            <wp:extent cx="5753100" cy="4965700"/>
+            <wp:effectExtent l="0" t="0" r="0" b="0"/>
+            <wp:docPr id="16" name="Picture 16" descr="Graphical user interface&#10;&#10;Description automatically generated"/>
+            <wp:cNvGraphicFramePr>
+              <a:graphicFrameLocks xmlns:a="http://schemas.openxmlformats.org/drawingml/2006/main" noChangeAspect="1"/>
+            </wp:cNvGraphicFramePr>
+            <a:graphic xmlns:a="http://schemas.openxmlformats.org/drawingml/2006/main">
+              <a:graphicData uri="http://schemas.openxmlformats.org/drawingml/2006/picture">
+                <pic:pic xmlns:pic="http://schemas.openxmlformats.org/drawingml/2006/picture">
+                  <pic:nvPicPr>
+                    <pic:cNvPr id="16" name="Picture 16" descr="Graphical user interface&#10;&#10;Description automatically generated"/>
+                    <pic:cNvPicPr/>
+                  </pic:nvPicPr>
+                  <pic:blipFill>
+                    <a:blip r:embed="rId12"/>
+                    <a:stretch>
+                      <a:fillRect/>
+                    </a:stretch>
+                  </pic:blipFill>
+                  <pic:spPr>
+                    <a:xfrm>
+                      <a:off x="0" y="0"/>
+                      <a:ext cx="5753100" cy="4965700"/>
+                    </a:xfrm>
+                    <a:prstGeom prst="rect">
+                      <a:avLst/>
+                    </a:prstGeom>
+                  </pic:spPr>
+                </pic:pic>
+              </a:graphicData>
+            </a:graphic>
+          </wp:inline>
+        </w:drawing>
+      </w:r>
+    </w:p>
+    <w:p>
+      <w:pPr>
+        <w:rPr>
+          <w:rFonts w:asciiTheme="minorHAnsi" w:hAnsiTheme="minorHAnsi" w:cstheme="minorHAnsi"/>
+          <w:sz w:val="28"/>
+          <w:szCs w:val="28"/>
+        </w:rPr>
+      </w:pPr>
+    </w:p>
+    <w:p>
+      <w:pPr>
+        <w:pStyle w:val="ListParagraph"/>
+        <w:numPr>
+          <w:ilvl w:val="0"/>
+          <w:numId w:val="32"/>
+        </w:numPr>
+        <w:rPr>
+          <w:rFonts w:asciiTheme="minorHAnsi" w:hAnsiTheme="minorHAnsi" w:cstheme="minorHAnsi"/>
+          <w:sz w:val="28"/>
+          <w:szCs w:val="28"/>
+        </w:rPr>
+      </w:pPr>
+      <w:r>
+        <w:rPr>
+          <w:rFonts w:asciiTheme="minorHAnsi" w:hAnsiTheme="minorHAnsi" w:cstheme="minorHAnsi"/>
+          <w:sz w:val="28"/>
+          <w:szCs w:val="28"/>
+        </w:rPr>
+        <w:t>‘</w:t>
+      </w:r>
+      <w:proofErr w:type="spellStart"/>
+      <w:r>
+        <w:rPr>
+          <w:rFonts w:asciiTheme="minorHAnsi" w:hAnsiTheme="minorHAnsi" w:cstheme="minorHAnsi"/>
+          <w:sz w:val="28"/>
+          <w:szCs w:val="28"/>
+        </w:rPr>
+        <w:t>setDistance</w:t>
+      </w:r>
+      <w:proofErr w:type="spellEnd"/>
+      <w:r>
+        <w:rPr>
+          <w:rFonts w:asciiTheme="minorHAnsi" w:hAnsiTheme="minorHAnsi" w:cstheme="minorHAnsi"/>
+          <w:sz w:val="28"/>
+          <w:szCs w:val="28"/>
+        </w:rPr>
+        <w:t>’ in activity</w:t>
+      </w:r>
+    </w:p>
+    <w:p>
+      <w:pPr>
+        <w:pStyle w:val="ListParagraph"/>
+        <w:numPr>
+          <w:ilvl w:val="0"/>
+          <w:numId w:val="32"/>
+        </w:numPr>
+        <w:rPr>
+          <w:rFonts w:asciiTheme="minorHAnsi" w:hAnsiTheme="minorHAnsi" w:cstheme="minorHAnsi"/>
+          <w:sz w:val="28"/>
+          <w:szCs w:val="28"/>
+        </w:rPr>
+      </w:pPr>
+      <w:proofErr w:type="spellStart"/>
+      <w:r>
+        <w:rPr>
+          <w:rFonts w:asciiTheme="minorHAnsi" w:hAnsiTheme="minorHAnsi" w:cstheme="minorHAnsi"/>
+          <w:sz w:val="28"/>
+          <w:szCs w:val="28"/>
+        </w:rPr>
+        <w:t>activity.setDistance</w:t>
+      </w:r>
+      <w:proofErr w:type="spellEnd"/>
+      <w:r>
+        <w:rPr>
+          <w:rFonts w:asciiTheme="minorHAnsi" w:hAnsiTheme="minorHAnsi" w:cstheme="minorHAnsi"/>
+          <w:sz w:val="28"/>
+          <w:szCs w:val="28"/>
+        </w:rPr>
+        <w:t>(…</w:t>
+      </w:r>
+      <w:r>
+        <w:rPr>
+          <w:rFonts w:asciiTheme="minorHAnsi" w:hAnsiTheme="minorHAnsi" w:cstheme="minorHAnsi"/>
+          <w:sz w:val="28"/>
+          <w:szCs w:val="28"/>
+        </w:rPr>
+        <w:t>)</w:t>
+      </w:r>
+    </w:p>
+    <w:p>
+      <w:pPr>
+        <w:pStyle w:val="ListParagraph"/>
+        <w:numPr>
+          <w:ilvl w:val="0"/>
+          <w:numId w:val="32"/>
+        </w:numPr>
+        <w:rPr>
+          <w:rFonts w:asciiTheme="minorHAnsi" w:hAnsiTheme="minorHAnsi" w:cstheme="minorHAnsi"/>
+          <w:sz w:val="28"/>
+          <w:szCs w:val="28"/>
+        </w:rPr>
+      </w:pPr>
+      <w:proofErr w:type="spellStart"/>
+      <w:r>
+        <w:rPr>
+          <w:rFonts w:asciiTheme="minorHAnsi" w:hAnsiTheme="minorHAnsi" w:cstheme="minorHAnsi"/>
+          <w:sz w:val="28"/>
+          <w:szCs w:val="28"/>
+        </w:rPr>
+        <w:t>activity.setWeight</w:t>
+      </w:r>
+      <w:proofErr w:type="spellEnd"/>
+      <w:r>
+        <w:rPr>
+          <w:rFonts w:asciiTheme="minorHAnsi" w:hAnsiTheme="minorHAnsi" w:cstheme="minorHAnsi"/>
+          <w:sz w:val="28"/>
+          <w:szCs w:val="28"/>
+        </w:rPr>
+        <w:t>(…)</w:t>
+      </w:r>
+    </w:p>
     <w:sectPr>
       <w:pgSz w:w="12240" w:h="15840"/>
       <w:pgMar w:top="1440" w:right="1440" w:bottom="1440" w:left="1440" w:header="708" w:footer="708" w:gutter="0"/>
@@ -10203,6 +11499,95 @@
     </w:lvl>
   </w:abstractNum>
   <w:abstractNum w:abstractNumId="8" w15:restartNumberingAfterBreak="0">
+    <w:nsid w:val="26B64E0E"/>
+    <w:multiLevelType w:val="hybridMultilevel"/>
+    <w:tmpl w:val="54023D90"/>
+    <w:lvl w:ilvl="0" w:tplc="04090015">
+      <w:start w:val="1"/>
+      <w:numFmt w:val="upperLetter"/>
+      <w:lvlText w:val="%1."/>
+      <w:lvlJc w:val="left"/>
+      <w:pPr>
+        <w:ind w:left="1800" w:hanging="360"/>
+      </w:pPr>
+      <w:rPr>
+        <w:rFonts w:hint="default"/>
+      </w:rPr>
+    </w:lvl>
+    <w:lvl w:ilvl="1" w:tplc="04090019" w:tentative="1">
+      <w:start w:val="1"/>
+      <w:numFmt w:val="lowerLetter"/>
+      <w:lvlText w:val="%2."/>
+      <w:lvlJc w:val="left"/>
+      <w:pPr>
+        <w:ind w:left="2520" w:hanging="360"/>
+      </w:pPr>
+    </w:lvl>
+    <w:lvl w:ilvl="2" w:tplc="0409001B" w:tentative="1">
+      <w:start w:val="1"/>
+      <w:numFmt w:val="lowerRoman"/>
+      <w:lvlText w:val="%3."/>
+      <w:lvlJc w:val="right"/>
+      <w:pPr>
+        <w:ind w:left="3240" w:hanging="180"/>
+      </w:pPr>
+    </w:lvl>
+    <w:lvl w:ilvl="3" w:tplc="0409000F" w:tentative="1">
+      <w:start w:val="1"/>
+      <w:numFmt w:val="decimal"/>
+      <w:lvlText w:val="%4."/>
+      <w:lvlJc w:val="left"/>
+      <w:pPr>
+        <w:ind w:left="3960" w:hanging="360"/>
+      </w:pPr>
+    </w:lvl>
+    <w:lvl w:ilvl="4" w:tplc="04090019" w:tentative="1">
+      <w:start w:val="1"/>
+      <w:numFmt w:val="lowerLetter"/>
+      <w:lvlText w:val="%5."/>
+      <w:lvlJc w:val="left"/>
+      <w:pPr>
+        <w:ind w:left="4680" w:hanging="360"/>
+      </w:pPr>
+    </w:lvl>
+    <w:lvl w:ilvl="5" w:tplc="0409001B" w:tentative="1">
+      <w:start w:val="1"/>
+      <w:numFmt w:val="lowerRoman"/>
+      <w:lvlText w:val="%6."/>
+      <w:lvlJc w:val="right"/>
+      <w:pPr>
+        <w:ind w:left="5400" w:hanging="180"/>
+      </w:pPr>
+    </w:lvl>
+    <w:lvl w:ilvl="6" w:tplc="0409000F" w:tentative="1">
+      <w:start w:val="1"/>
+      <w:numFmt w:val="decimal"/>
+      <w:lvlText w:val="%7."/>
+      <w:lvlJc w:val="left"/>
+      <w:pPr>
+        <w:ind w:left="6120" w:hanging="360"/>
+      </w:pPr>
+    </w:lvl>
+    <w:lvl w:ilvl="7" w:tplc="04090019" w:tentative="1">
+      <w:start w:val="1"/>
+      <w:numFmt w:val="lowerLetter"/>
+      <w:lvlText w:val="%8."/>
+      <w:lvlJc w:val="left"/>
+      <w:pPr>
+        <w:ind w:left="6840" w:hanging="360"/>
+      </w:pPr>
+    </w:lvl>
+    <w:lvl w:ilvl="8" w:tplc="0409001B" w:tentative="1">
+      <w:start w:val="1"/>
+      <w:numFmt w:val="lowerRoman"/>
+      <w:lvlText w:val="%9."/>
+      <w:lvlJc w:val="right"/>
+      <w:pPr>
+        <w:ind w:left="7560" w:hanging="180"/>
+      </w:pPr>
+    </w:lvl>
+  </w:abstractNum>
+  <w:abstractNum w:abstractNumId="9" w15:restartNumberingAfterBreak="0">
     <w:nsid w:val="2ABE0338"/>
     <w:multiLevelType w:val="hybridMultilevel"/>
     <w:tmpl w:val="25D24ED6"/>
@@ -10291,7 +11676,7 @@
       </w:pPr>
     </w:lvl>
   </w:abstractNum>
-  <w:abstractNum w:abstractNumId="9" w15:restartNumberingAfterBreak="0">
+  <w:abstractNum w:abstractNumId="10" w15:restartNumberingAfterBreak="0">
     <w:nsid w:val="34461197"/>
     <w:multiLevelType w:val="hybridMultilevel"/>
     <w:tmpl w:val="8DCA14A8"/>
@@ -10382,7 +11767,7 @@
       </w:pPr>
     </w:lvl>
   </w:abstractNum>
-  <w:abstractNum w:abstractNumId="10" w15:restartNumberingAfterBreak="0">
+  <w:abstractNum w:abstractNumId="11" w15:restartNumberingAfterBreak="0">
     <w:nsid w:val="3D9F2B13"/>
     <w:multiLevelType w:val="hybridMultilevel"/>
     <w:tmpl w:val="520E7810"/>
@@ -10472,7 +11857,96 @@
       </w:pPr>
     </w:lvl>
   </w:abstractNum>
-  <w:abstractNum w:abstractNumId="11" w15:restartNumberingAfterBreak="0">
+  <w:abstractNum w:abstractNumId="12" w15:restartNumberingAfterBreak="0">
+    <w:nsid w:val="4CBA4F38"/>
+    <w:multiLevelType w:val="hybridMultilevel"/>
+    <w:tmpl w:val="A776D5A8"/>
+    <w:lvl w:ilvl="0" w:tplc="04090015">
+      <w:start w:val="1"/>
+      <w:numFmt w:val="upperLetter"/>
+      <w:lvlText w:val="%1."/>
+      <w:lvlJc w:val="left"/>
+      <w:pPr>
+        <w:ind w:left="1800" w:hanging="360"/>
+      </w:pPr>
+      <w:rPr>
+        <w:rFonts w:hint="default"/>
+      </w:rPr>
+    </w:lvl>
+    <w:lvl w:ilvl="1" w:tplc="04090019" w:tentative="1">
+      <w:start w:val="1"/>
+      <w:numFmt w:val="lowerLetter"/>
+      <w:lvlText w:val="%2."/>
+      <w:lvlJc w:val="left"/>
+      <w:pPr>
+        <w:ind w:left="2520" w:hanging="360"/>
+      </w:pPr>
+    </w:lvl>
+    <w:lvl w:ilvl="2" w:tplc="0409001B" w:tentative="1">
+      <w:start w:val="1"/>
+      <w:numFmt w:val="lowerRoman"/>
+      <w:lvlText w:val="%3."/>
+      <w:lvlJc w:val="right"/>
+      <w:pPr>
+        <w:ind w:left="3240" w:hanging="180"/>
+      </w:pPr>
+    </w:lvl>
+    <w:lvl w:ilvl="3" w:tplc="0409000F" w:tentative="1">
+      <w:start w:val="1"/>
+      <w:numFmt w:val="decimal"/>
+      <w:lvlText w:val="%4."/>
+      <w:lvlJc w:val="left"/>
+      <w:pPr>
+        <w:ind w:left="3960" w:hanging="360"/>
+      </w:pPr>
+    </w:lvl>
+    <w:lvl w:ilvl="4" w:tplc="04090019" w:tentative="1">
+      <w:start w:val="1"/>
+      <w:numFmt w:val="lowerLetter"/>
+      <w:lvlText w:val="%5."/>
+      <w:lvlJc w:val="left"/>
+      <w:pPr>
+        <w:ind w:left="4680" w:hanging="360"/>
+      </w:pPr>
+    </w:lvl>
+    <w:lvl w:ilvl="5" w:tplc="0409001B" w:tentative="1">
+      <w:start w:val="1"/>
+      <w:numFmt w:val="lowerRoman"/>
+      <w:lvlText w:val="%6."/>
+      <w:lvlJc w:val="right"/>
+      <w:pPr>
+        <w:ind w:left="5400" w:hanging="180"/>
+      </w:pPr>
+    </w:lvl>
+    <w:lvl w:ilvl="6" w:tplc="0409000F" w:tentative="1">
+      <w:start w:val="1"/>
+      <w:numFmt w:val="decimal"/>
+      <w:lvlText w:val="%7."/>
+      <w:lvlJc w:val="left"/>
+      <w:pPr>
+        <w:ind w:left="6120" w:hanging="360"/>
+      </w:pPr>
+    </w:lvl>
+    <w:lvl w:ilvl="7" w:tplc="04090019" w:tentative="1">
+      <w:start w:val="1"/>
+      <w:numFmt w:val="lowerLetter"/>
+      <w:lvlText w:val="%8."/>
+      <w:lvlJc w:val="left"/>
+      <w:pPr>
+        <w:ind w:left="6840" w:hanging="360"/>
+      </w:pPr>
+    </w:lvl>
+    <w:lvl w:ilvl="8" w:tplc="0409001B" w:tentative="1">
+      <w:start w:val="1"/>
+      <w:numFmt w:val="lowerRoman"/>
+      <w:lvlText w:val="%9."/>
+      <w:lvlJc w:val="right"/>
+      <w:pPr>
+        <w:ind w:left="7560" w:hanging="180"/>
+      </w:pPr>
+    </w:lvl>
+  </w:abstractNum>
+  <w:abstractNum w:abstractNumId="13" w15:restartNumberingAfterBreak="0">
     <w:nsid w:val="50E408BF"/>
     <w:multiLevelType w:val="hybridMultilevel"/>
     <w:tmpl w:val="BCBE6968"/>
@@ -10585,7 +12059,7 @@
       </w:rPr>
     </w:lvl>
   </w:abstractNum>
-  <w:abstractNum w:abstractNumId="12" w15:restartNumberingAfterBreak="0">
+  <w:abstractNum w:abstractNumId="14" w15:restartNumberingAfterBreak="0">
     <w:nsid w:val="52751265"/>
     <w:multiLevelType w:val="hybridMultilevel"/>
     <w:tmpl w:val="66D6A67E"/>
@@ -10680,7 +12154,7 @@
       </w:pPr>
     </w:lvl>
   </w:abstractNum>
-  <w:abstractNum w:abstractNumId="13" w15:restartNumberingAfterBreak="0">
+  <w:abstractNum w:abstractNumId="15" w15:restartNumberingAfterBreak="0">
     <w:nsid w:val="52CB0831"/>
     <w:multiLevelType w:val="hybridMultilevel"/>
     <w:tmpl w:val="8CA4D62A"/>
@@ -10773,7 +12247,7 @@
       </w:pPr>
     </w:lvl>
   </w:abstractNum>
-  <w:abstractNum w:abstractNumId="14" w15:restartNumberingAfterBreak="0">
+  <w:abstractNum w:abstractNumId="16" w15:restartNumberingAfterBreak="0">
     <w:nsid w:val="553F2B35"/>
     <w:multiLevelType w:val="hybridMultilevel"/>
     <w:tmpl w:val="7954259C"/>
@@ -10862,7 +12336,7 @@
       </w:pPr>
     </w:lvl>
   </w:abstractNum>
-  <w:abstractNum w:abstractNumId="15" w15:restartNumberingAfterBreak="0">
+  <w:abstractNum w:abstractNumId="17" w15:restartNumberingAfterBreak="0">
     <w:nsid w:val="5F44714F"/>
     <w:multiLevelType w:val="hybridMultilevel"/>
     <w:tmpl w:val="25D24ED6"/>
@@ -10951,7 +12425,7 @@
       </w:pPr>
     </w:lvl>
   </w:abstractNum>
-  <w:abstractNum w:abstractNumId="16" w15:restartNumberingAfterBreak="0">
+  <w:abstractNum w:abstractNumId="18" w15:restartNumberingAfterBreak="0">
     <w:nsid w:val="65BC251F"/>
     <w:multiLevelType w:val="hybridMultilevel"/>
     <w:tmpl w:val="25D24ED6"/>
@@ -11040,7 +12514,7 @@
       </w:pPr>
     </w:lvl>
   </w:abstractNum>
-  <w:abstractNum w:abstractNumId="17" w15:restartNumberingAfterBreak="0">
+  <w:abstractNum w:abstractNumId="19" w15:restartNumberingAfterBreak="0">
     <w:nsid w:val="6607793B"/>
     <w:multiLevelType w:val="hybridMultilevel"/>
     <w:tmpl w:val="66D6A67E"/>
@@ -11135,7 +12609,185 @@
       </w:pPr>
     </w:lvl>
   </w:abstractNum>
-  <w:abstractNum w:abstractNumId="18" w15:restartNumberingAfterBreak="0">
+  <w:abstractNum w:abstractNumId="20" w15:restartNumberingAfterBreak="0">
+    <w:nsid w:val="688B6B82"/>
+    <w:multiLevelType w:val="hybridMultilevel"/>
+    <w:tmpl w:val="20B640F4"/>
+    <w:lvl w:ilvl="0" w:tplc="04090015">
+      <w:start w:val="1"/>
+      <w:numFmt w:val="upperLetter"/>
+      <w:lvlText w:val="%1."/>
+      <w:lvlJc w:val="left"/>
+      <w:pPr>
+        <w:ind w:left="1800" w:hanging="360"/>
+      </w:pPr>
+      <w:rPr>
+        <w:rFonts w:hint="default"/>
+      </w:rPr>
+    </w:lvl>
+    <w:lvl w:ilvl="1" w:tplc="04090019" w:tentative="1">
+      <w:start w:val="1"/>
+      <w:numFmt w:val="lowerLetter"/>
+      <w:lvlText w:val="%2."/>
+      <w:lvlJc w:val="left"/>
+      <w:pPr>
+        <w:ind w:left="2520" w:hanging="360"/>
+      </w:pPr>
+    </w:lvl>
+    <w:lvl w:ilvl="2" w:tplc="0409001B" w:tentative="1">
+      <w:start w:val="1"/>
+      <w:numFmt w:val="lowerRoman"/>
+      <w:lvlText w:val="%3."/>
+      <w:lvlJc w:val="right"/>
+      <w:pPr>
+        <w:ind w:left="3240" w:hanging="180"/>
+      </w:pPr>
+    </w:lvl>
+    <w:lvl w:ilvl="3" w:tplc="0409000F" w:tentative="1">
+      <w:start w:val="1"/>
+      <w:numFmt w:val="decimal"/>
+      <w:lvlText w:val="%4."/>
+      <w:lvlJc w:val="left"/>
+      <w:pPr>
+        <w:ind w:left="3960" w:hanging="360"/>
+      </w:pPr>
+    </w:lvl>
+    <w:lvl w:ilvl="4" w:tplc="04090019" w:tentative="1">
+      <w:start w:val="1"/>
+      <w:numFmt w:val="lowerLetter"/>
+      <w:lvlText w:val="%5."/>
+      <w:lvlJc w:val="left"/>
+      <w:pPr>
+        <w:ind w:left="4680" w:hanging="360"/>
+      </w:pPr>
+    </w:lvl>
+    <w:lvl w:ilvl="5" w:tplc="0409001B" w:tentative="1">
+      <w:start w:val="1"/>
+      <w:numFmt w:val="lowerRoman"/>
+      <w:lvlText w:val="%6."/>
+      <w:lvlJc w:val="right"/>
+      <w:pPr>
+        <w:ind w:left="5400" w:hanging="180"/>
+      </w:pPr>
+    </w:lvl>
+    <w:lvl w:ilvl="6" w:tplc="0409000F" w:tentative="1">
+      <w:start w:val="1"/>
+      <w:numFmt w:val="decimal"/>
+      <w:lvlText w:val="%7."/>
+      <w:lvlJc w:val="left"/>
+      <w:pPr>
+        <w:ind w:left="6120" w:hanging="360"/>
+      </w:pPr>
+    </w:lvl>
+    <w:lvl w:ilvl="7" w:tplc="04090019" w:tentative="1">
+      <w:start w:val="1"/>
+      <w:numFmt w:val="lowerLetter"/>
+      <w:lvlText w:val="%8."/>
+      <w:lvlJc w:val="left"/>
+      <w:pPr>
+        <w:ind w:left="6840" w:hanging="360"/>
+      </w:pPr>
+    </w:lvl>
+    <w:lvl w:ilvl="8" w:tplc="0409001B" w:tentative="1">
+      <w:start w:val="1"/>
+      <w:numFmt w:val="lowerRoman"/>
+      <w:lvlText w:val="%9."/>
+      <w:lvlJc w:val="right"/>
+      <w:pPr>
+        <w:ind w:left="7560" w:hanging="180"/>
+      </w:pPr>
+    </w:lvl>
+  </w:abstractNum>
+  <w:abstractNum w:abstractNumId="21" w15:restartNumberingAfterBreak="0">
+    <w:nsid w:val="691B10B1"/>
+    <w:multiLevelType w:val="hybridMultilevel"/>
+    <w:tmpl w:val="496E8954"/>
+    <w:lvl w:ilvl="0" w:tplc="04090015">
+      <w:start w:val="1"/>
+      <w:numFmt w:val="upperLetter"/>
+      <w:lvlText w:val="%1."/>
+      <w:lvlJc w:val="left"/>
+      <w:pPr>
+        <w:ind w:left="1800" w:hanging="360"/>
+      </w:pPr>
+      <w:rPr>
+        <w:rFonts w:hint="default"/>
+      </w:rPr>
+    </w:lvl>
+    <w:lvl w:ilvl="1" w:tplc="04090019" w:tentative="1">
+      <w:start w:val="1"/>
+      <w:numFmt w:val="lowerLetter"/>
+      <w:lvlText w:val="%2."/>
+      <w:lvlJc w:val="left"/>
+      <w:pPr>
+        <w:ind w:left="2520" w:hanging="360"/>
+      </w:pPr>
+    </w:lvl>
+    <w:lvl w:ilvl="2" w:tplc="0409001B" w:tentative="1">
+      <w:start w:val="1"/>
+      <w:numFmt w:val="lowerRoman"/>
+      <w:lvlText w:val="%3."/>
+      <w:lvlJc w:val="right"/>
+      <w:pPr>
+        <w:ind w:left="3240" w:hanging="180"/>
+      </w:pPr>
+    </w:lvl>
+    <w:lvl w:ilvl="3" w:tplc="0409000F" w:tentative="1">
+      <w:start w:val="1"/>
+      <w:numFmt w:val="decimal"/>
+      <w:lvlText w:val="%4."/>
+      <w:lvlJc w:val="left"/>
+      <w:pPr>
+        <w:ind w:left="3960" w:hanging="360"/>
+      </w:pPr>
+    </w:lvl>
+    <w:lvl w:ilvl="4" w:tplc="04090019" w:tentative="1">
+      <w:start w:val="1"/>
+      <w:numFmt w:val="lowerLetter"/>
+      <w:lvlText w:val="%5."/>
+      <w:lvlJc w:val="left"/>
+      <w:pPr>
+        <w:ind w:left="4680" w:hanging="360"/>
+      </w:pPr>
+    </w:lvl>
+    <w:lvl w:ilvl="5" w:tplc="0409001B" w:tentative="1">
+      <w:start w:val="1"/>
+      <w:numFmt w:val="lowerRoman"/>
+      <w:lvlText w:val="%6."/>
+      <w:lvlJc w:val="right"/>
+      <w:pPr>
+        <w:ind w:left="5400" w:hanging="180"/>
+      </w:pPr>
+    </w:lvl>
+    <w:lvl w:ilvl="6" w:tplc="0409000F" w:tentative="1">
+      <w:start w:val="1"/>
+      <w:numFmt w:val="decimal"/>
+      <w:lvlText w:val="%7."/>
+      <w:lvlJc w:val="left"/>
+      <w:pPr>
+        <w:ind w:left="6120" w:hanging="360"/>
+      </w:pPr>
+    </w:lvl>
+    <w:lvl w:ilvl="7" w:tplc="04090019" w:tentative="1">
+      <w:start w:val="1"/>
+      <w:numFmt w:val="lowerLetter"/>
+      <w:lvlText w:val="%8."/>
+      <w:lvlJc w:val="left"/>
+      <w:pPr>
+        <w:ind w:left="6840" w:hanging="360"/>
+      </w:pPr>
+    </w:lvl>
+    <w:lvl w:ilvl="8" w:tplc="0409001B" w:tentative="1">
+      <w:start w:val="1"/>
+      <w:numFmt w:val="lowerRoman"/>
+      <w:lvlText w:val="%9."/>
+      <w:lvlJc w:val="right"/>
+      <w:pPr>
+        <w:ind w:left="7560" w:hanging="180"/>
+      </w:pPr>
+    </w:lvl>
+  </w:abstractNum>
+  <w:abstractNum w:abstractNumId="22" w15:restartNumberingAfterBreak="0">
     <w:nsid w:val="6B766D80"/>
     <w:multiLevelType w:val="hybridMultilevel"/>
     <w:tmpl w:val="3AF89046"/>
@@ -11228,7 +12880,7 @@
       </w:pPr>
     </w:lvl>
   </w:abstractNum>
-  <w:abstractNum w:abstractNumId="19" w15:restartNumberingAfterBreak="0">
+  <w:abstractNum w:abstractNumId="23" w15:restartNumberingAfterBreak="0">
     <w:nsid w:val="6C81524C"/>
     <w:multiLevelType w:val="hybridMultilevel"/>
     <w:tmpl w:val="EE3295C2"/>
@@ -11323,7 +12975,7 @@
       </w:pPr>
     </w:lvl>
   </w:abstractNum>
-  <w:abstractNum w:abstractNumId="20" w15:restartNumberingAfterBreak="0">
+  <w:abstractNum w:abstractNumId="24" w15:restartNumberingAfterBreak="0">
     <w:nsid w:val="6DD83C6A"/>
     <w:multiLevelType w:val="hybridMultilevel"/>
     <w:tmpl w:val="3AF89046"/>
@@ -11416,7 +13068,7 @@
       </w:pPr>
     </w:lvl>
   </w:abstractNum>
-  <w:abstractNum w:abstractNumId="21" w15:restartNumberingAfterBreak="0">
+  <w:abstractNum w:abstractNumId="25" w15:restartNumberingAfterBreak="0">
     <w:nsid w:val="6E4A5CEC"/>
     <w:multiLevelType w:val="hybridMultilevel"/>
     <w:tmpl w:val="06649BDA"/>
@@ -11507,7 +13159,7 @@
       </w:pPr>
     </w:lvl>
   </w:abstractNum>
-  <w:abstractNum w:abstractNumId="22" w15:restartNumberingAfterBreak="0">
+  <w:abstractNum w:abstractNumId="26" w15:restartNumberingAfterBreak="0">
     <w:nsid w:val="724515C8"/>
     <w:multiLevelType w:val="hybridMultilevel"/>
     <w:tmpl w:val="A290F5F2"/>
@@ -11596,7 +13248,96 @@
       </w:pPr>
     </w:lvl>
   </w:abstractNum>
-  <w:abstractNum w:abstractNumId="23" w15:restartNumberingAfterBreak="0">
+  <w:abstractNum w:abstractNumId="27" w15:restartNumberingAfterBreak="0">
+    <w:nsid w:val="72F60A37"/>
+    <w:multiLevelType w:val="hybridMultilevel"/>
+    <w:tmpl w:val="B7DABB3E"/>
+    <w:lvl w:ilvl="0" w:tplc="04090015">
+      <w:start w:val="1"/>
+      <w:numFmt w:val="upperLetter"/>
+      <w:lvlText w:val="%1."/>
+      <w:lvlJc w:val="left"/>
+      <w:pPr>
+        <w:ind w:left="1800" w:hanging="360"/>
+      </w:pPr>
+      <w:rPr>
+        <w:rFonts w:hint="default"/>
+      </w:rPr>
+    </w:lvl>
+    <w:lvl w:ilvl="1" w:tplc="04090019" w:tentative="1">
+      <w:start w:val="1"/>
+      <w:numFmt w:val="lowerLetter"/>
+      <w:lvlText w:val="%2."/>
+      <w:lvlJc w:val="left"/>
+      <w:pPr>
+        <w:ind w:left="2520" w:hanging="360"/>
+      </w:pPr>
+    </w:lvl>
+    <w:lvl w:ilvl="2" w:tplc="0409001B" w:tentative="1">
+      <w:start w:val="1"/>
+      <w:numFmt w:val="lowerRoman"/>
+      <w:lvlText w:val="%3."/>
+      <w:lvlJc w:val="right"/>
+      <w:pPr>
+        <w:ind w:left="3240" w:hanging="180"/>
+      </w:pPr>
+    </w:lvl>
+    <w:lvl w:ilvl="3" w:tplc="0409000F" w:tentative="1">
+      <w:start w:val="1"/>
+      <w:numFmt w:val="decimal"/>
+      <w:lvlText w:val="%4."/>
+      <w:lvlJc w:val="left"/>
+      <w:pPr>
+        <w:ind w:left="3960" w:hanging="360"/>
+      </w:pPr>
+    </w:lvl>
+    <w:lvl w:ilvl="4" w:tplc="04090019" w:tentative="1">
+      <w:start w:val="1"/>
+      <w:numFmt w:val="lowerLetter"/>
+      <w:lvlText w:val="%5."/>
+      <w:lvlJc w:val="left"/>
+      <w:pPr>
+        <w:ind w:left="4680" w:hanging="360"/>
+      </w:pPr>
+    </w:lvl>
+    <w:lvl w:ilvl="5" w:tplc="0409001B" w:tentative="1">
+      <w:start w:val="1"/>
+      <w:numFmt w:val="lowerRoman"/>
+      <w:lvlText w:val="%6."/>
+      <w:lvlJc w:val="right"/>
+      <w:pPr>
+        <w:ind w:left="5400" w:hanging="180"/>
+      </w:pPr>
+    </w:lvl>
+    <w:lvl w:ilvl="6" w:tplc="0409000F" w:tentative="1">
+      <w:start w:val="1"/>
+      <w:numFmt w:val="decimal"/>
+      <w:lvlText w:val="%7."/>
+      <w:lvlJc w:val="left"/>
+      <w:pPr>
+        <w:ind w:left="6120" w:hanging="360"/>
+      </w:pPr>
+    </w:lvl>
+    <w:lvl w:ilvl="7" w:tplc="04090019" w:tentative="1">
+      <w:start w:val="1"/>
+      <w:numFmt w:val="lowerLetter"/>
+      <w:lvlText w:val="%8."/>
+      <w:lvlJc w:val="left"/>
+      <w:pPr>
+        <w:ind w:left="6840" w:hanging="360"/>
+      </w:pPr>
+    </w:lvl>
+    <w:lvl w:ilvl="8" w:tplc="0409001B" w:tentative="1">
+      <w:start w:val="1"/>
+      <w:numFmt w:val="lowerRoman"/>
+      <w:lvlText w:val="%9."/>
+      <w:lvlJc w:val="right"/>
+      <w:pPr>
+        <w:ind w:left="7560" w:hanging="180"/>
+      </w:pPr>
+    </w:lvl>
+  </w:abstractNum>
+  <w:abstractNum w:abstractNumId="28" w15:restartNumberingAfterBreak="0">
     <w:nsid w:val="752A1B65"/>
     <w:multiLevelType w:val="hybridMultilevel"/>
     <w:tmpl w:val="25D24ED6"/>
@@ -11685,7 +13426,96 @@
       </w:pPr>
     </w:lvl>
   </w:abstractNum>
-  <w:abstractNum w:abstractNumId="24" w15:restartNumberingAfterBreak="0">
+  <w:abstractNum w:abstractNumId="29" w15:restartNumberingAfterBreak="0">
+    <w:nsid w:val="78D1390F"/>
+    <w:multiLevelType w:val="hybridMultilevel"/>
+    <w:tmpl w:val="EE1E9BFE"/>
+    <w:lvl w:ilvl="0" w:tplc="04090015">
+      <w:start w:val="1"/>
+      <w:numFmt w:val="upperLetter"/>
+      <w:lvlText w:val="%1."/>
+      <w:lvlJc w:val="left"/>
+      <w:pPr>
+        <w:ind w:left="1800" w:hanging="360"/>
+      </w:pPr>
+      <w:rPr>
+        <w:rFonts w:hint="default"/>
+      </w:rPr>
+    </w:lvl>
+    <w:lvl w:ilvl="1" w:tplc="04090019" w:tentative="1">
+      <w:start w:val="1"/>
+      <w:numFmt w:val="lowerLetter"/>
+      <w:lvlText w:val="%2."/>
+      <w:lvlJc w:val="left"/>
+      <w:pPr>
+        <w:ind w:left="2520" w:hanging="360"/>
+      </w:pPr>
+    </w:lvl>
+    <w:lvl w:ilvl="2" w:tplc="0409001B" w:tentative="1">
+      <w:start w:val="1"/>
+      <w:numFmt w:val="lowerRoman"/>
+      <w:lvlText w:val="%3."/>
+      <w:lvlJc w:val="right"/>
+      <w:pPr>
+        <w:ind w:left="3240" w:hanging="180"/>
+      </w:pPr>
+    </w:lvl>
+    <w:lvl w:ilvl="3" w:tplc="0409000F" w:tentative="1">
+      <w:start w:val="1"/>
+      <w:numFmt w:val="decimal"/>
+      <w:lvlText w:val="%4."/>
+      <w:lvlJc w:val="left"/>
+      <w:pPr>
+        <w:ind w:left="3960" w:hanging="360"/>
+      </w:pPr>
+    </w:lvl>
+    <w:lvl w:ilvl="4" w:tplc="04090019" w:tentative="1">
+      <w:start w:val="1"/>
+      <w:numFmt w:val="lowerLetter"/>
+      <w:lvlText w:val="%5."/>
+      <w:lvlJc w:val="left"/>
+      <w:pPr>
+        <w:ind w:left="4680" w:hanging="360"/>
+      </w:pPr>
+    </w:lvl>
+    <w:lvl w:ilvl="5" w:tplc="0409001B" w:tentative="1">
+      <w:start w:val="1"/>
+      <w:numFmt w:val="lowerRoman"/>
+      <w:lvlText w:val="%6."/>
+      <w:lvlJc w:val="right"/>
+      <w:pPr>
+        <w:ind w:left="5400" w:hanging="180"/>
+      </w:pPr>
+    </w:lvl>
+    <w:lvl w:ilvl="6" w:tplc="0409000F" w:tentative="1">
+      <w:start w:val="1"/>
+      <w:numFmt w:val="decimal"/>
+      <w:lvlText w:val="%7."/>
+      <w:lvlJc w:val="left"/>
+      <w:pPr>
+        <w:ind w:left="6120" w:hanging="360"/>
+      </w:pPr>
+    </w:lvl>
+    <w:lvl w:ilvl="7" w:tplc="04090019" w:tentative="1">
+      <w:start w:val="1"/>
+      <w:numFmt w:val="lowerLetter"/>
+      <w:lvlText w:val="%8."/>
+      <w:lvlJc w:val="left"/>
+      <w:pPr>
+        <w:ind w:left="6840" w:hanging="360"/>
+      </w:pPr>
+    </w:lvl>
+    <w:lvl w:ilvl="8" w:tplc="0409001B" w:tentative="1">
+      <w:start w:val="1"/>
+      <w:numFmt w:val="lowerRoman"/>
+      <w:lvlText w:val="%9."/>
+      <w:lvlJc w:val="right"/>
+      <w:pPr>
+        <w:ind w:left="7560" w:hanging="180"/>
+      </w:pPr>
+    </w:lvl>
+  </w:abstractNum>
+  <w:abstractNum w:abstractNumId="30" w15:restartNumberingAfterBreak="0">
     <w:nsid w:val="7B19375F"/>
     <w:multiLevelType w:val="hybridMultilevel"/>
     <w:tmpl w:val="B0FC42D8"/>
@@ -11798,7 +13628,7 @@
       </w:rPr>
     </w:lvl>
   </w:abstractNum>
-  <w:abstractNum w:abstractNumId="25" w15:restartNumberingAfterBreak="0">
+  <w:abstractNum w:abstractNumId="31" w15:restartNumberingAfterBreak="0">
     <w:nsid w:val="7C5E7D5F"/>
     <w:multiLevelType w:val="hybridMultilevel"/>
     <w:tmpl w:val="8870BFD6"/>
@@ -11891,49 +13721,49 @@
     <w:abstractNumId w:val="3"/>
   </w:num>
   <w:num w:numId="2">
-    <w:abstractNumId w:val="14"/>
+    <w:abstractNumId w:val="16"/>
   </w:num>
   <w:num w:numId="3">
+    <w:abstractNumId w:val="26"/>
+  </w:num>
+  <w:num w:numId="4">
+    <w:abstractNumId w:val="13"/>
+  </w:num>
+  <w:num w:numId="5">
+    <w:abstractNumId w:val="24"/>
+  </w:num>
+  <w:num w:numId="6">
     <w:abstractNumId w:val="22"/>
   </w:num>
-  <w:num w:numId="4">
+  <w:num w:numId="7">
     <w:abstractNumId w:val="11"/>
   </w:num>
-  <w:num w:numId="5">
-    <w:abstractNumId w:val="20"/>
-  </w:num>
-  <w:num w:numId="6">
-    <w:abstractNumId w:val="18"/>
-  </w:num>
-  <w:num w:numId="7">
-    <w:abstractNumId w:val="10"/>
-  </w:num>
   <w:num w:numId="8">
-    <w:abstractNumId w:val="24"/>
+    <w:abstractNumId w:val="30"/>
   </w:num>
   <w:num w:numId="9">
     <w:abstractNumId w:val="5"/>
   </w:num>
   <w:num w:numId="10">
-    <w:abstractNumId w:val="13"/>
+    <w:abstractNumId w:val="15"/>
   </w:num>
   <w:num w:numId="11">
-    <w:abstractNumId w:val="21"/>
+    <w:abstractNumId w:val="25"/>
   </w:num>
   <w:num w:numId="12">
     <w:abstractNumId w:val="7"/>
   </w:num>
   <w:num w:numId="13">
-    <w:abstractNumId w:val="16"/>
+    <w:abstractNumId w:val="18"/>
   </w:num>
   <w:num w:numId="14">
-    <w:abstractNumId w:val="8"/>
+    <w:abstractNumId w:val="9"/>
   </w:num>
   <w:num w:numId="15">
-    <w:abstractNumId w:val="23"/>
+    <w:abstractNumId w:val="28"/>
   </w:num>
   <w:num w:numId="16">
-    <w:abstractNumId w:val="15"/>
+    <w:abstractNumId w:val="17"/>
   </w:num>
   <w:num w:numId="17">
     <w:abstractNumId w:val="0"/>
@@ -11948,22 +13778,40 @@
     <w:abstractNumId w:val="2"/>
   </w:num>
   <w:num w:numId="21">
-    <w:abstractNumId w:val="12"/>
+    <w:abstractNumId w:val="14"/>
   </w:num>
   <w:num w:numId="22">
-    <w:abstractNumId w:val="17"/>
+    <w:abstractNumId w:val="19"/>
   </w:num>
   <w:num w:numId="23">
     <w:abstractNumId w:val="4"/>
   </w:num>
   <w:num w:numId="24">
-    <w:abstractNumId w:val="19"/>
+    <w:abstractNumId w:val="23"/>
   </w:num>
   <w:num w:numId="25">
-    <w:abstractNumId w:val="9"/>
+    <w:abstractNumId w:val="10"/>
   </w:num>
   <w:num w:numId="26">
-    <w:abstractNumId w:val="25"/>
+    <w:abstractNumId w:val="31"/>
+  </w:num>
+  <w:num w:numId="27">
+    <w:abstractNumId w:val="29"/>
+  </w:num>
+  <w:num w:numId="28">
+    <w:abstractNumId w:val="20"/>
+  </w:num>
+  <w:num w:numId="29">
+    <w:abstractNumId w:val="8"/>
+  </w:num>
+  <w:num w:numId="30">
+    <w:abstractNumId w:val="21"/>
+  </w:num>
+  <w:num w:numId="31">
+    <w:abstractNumId w:val="27"/>
+  </w:num>
+  <w:num w:numId="32">
+    <w:abstractNumId w:val="12"/>
   </w:num>
 </w:numbering>
 </file>

</xml_diff>